<commit_message>
is er wat verandert?
</commit_message>
<xml_diff>
--- a/Documentatie.docx
+++ b/Documentatie.docx
@@ -1,6 +1,6 @@
 
 <file path=word/document.xml><?xml version="1.0" encoding="utf-8"?>
-<w:document xmlns:wpc="http://schemas.microsoft.com/office/word/2010/wordprocessingCanvas" xmlns:mc="http://schemas.openxmlformats.org/markup-compatibility/2006" xmlns:o="urn:schemas-microsoft-com:office:office" xmlns:r="http://schemas.openxmlformats.org/officeDocument/2006/relationships" xmlns:m="http://schemas.openxmlformats.org/officeDocument/2006/math" xmlns:v="urn:schemas-microsoft-com:vml" xmlns:wp14="http://schemas.microsoft.com/office/word/2010/wordprocessingDrawing" xmlns:wp="http://schemas.openxmlformats.org/drawingml/2006/wordprocessingDrawing" xmlns:w10="urn:schemas-microsoft-com:office:word" xmlns:w="http://schemas.openxmlformats.org/wordprocessingml/2006/main" xmlns:w14="http://schemas.microsoft.com/office/word/2010/wordml" xmlns:w15="http://schemas.microsoft.com/office/word/2012/wordml" xmlns:wpg="http://schemas.microsoft.com/office/word/2010/wordprocessingGroup" xmlns:wpi="http://schemas.microsoft.com/office/word/2010/wordprocessingInk" xmlns:wne="http://schemas.microsoft.com/office/word/2006/wordml" xmlns:wps="http://schemas.microsoft.com/office/word/2010/wordprocessingShape" mc:Ignorable="w14 w15 wp14">
+<w:document xmlns:wpc="http://schemas.microsoft.com/office/word/2010/wordprocessingCanvas" xmlns:mo="http://schemas.microsoft.com/office/mac/office/2008/main" xmlns:mc="http://schemas.openxmlformats.org/markup-compatibility/2006" xmlns:mv="urn:schemas-microsoft-com:mac:vml" xmlns:o="urn:schemas-microsoft-com:office:office" xmlns:r="http://schemas.openxmlformats.org/officeDocument/2006/relationships" xmlns:m="http://schemas.openxmlformats.org/officeDocument/2006/math" xmlns:v="urn:schemas-microsoft-com:vml" xmlns:wp14="http://schemas.microsoft.com/office/word/2010/wordprocessingDrawing" xmlns:wp="http://schemas.openxmlformats.org/drawingml/2006/wordprocessingDrawing" xmlns:w10="urn:schemas-microsoft-com:office:word" xmlns:w="http://schemas.openxmlformats.org/wordprocessingml/2006/main" xmlns:w14="http://schemas.microsoft.com/office/word/2010/wordml" xmlns:wpg="http://schemas.microsoft.com/office/word/2010/wordprocessingGroup" xmlns:wpi="http://schemas.microsoft.com/office/word/2010/wordprocessingInk" xmlns:wne="http://schemas.microsoft.com/office/word/2006/wordml" xmlns:wps="http://schemas.microsoft.com/office/word/2010/wordprocessingShape" mc:Ignorable="w14 wp14">
   <w:body>
     <w:p>
       <w:pPr>
@@ -29,7 +29,7 @@
     <w:p>
       <w:r>
         <w:rPr>
-          <w:rStyle w:val="OndertitelChar"/>
+          <w:rStyle w:val="SubtitelTeken"/>
         </w:rPr>
         <w:t>Casus</w:t>
       </w:r>
@@ -45,7 +45,7 @@
     <w:p/>
     <w:p>
       <w:pPr>
-        <w:pStyle w:val="Ondertitel"/>
+        <w:pStyle w:val="Subtitel"/>
       </w:pPr>
       <w:r>
         <w:t>Beschrijving:</w:t>
@@ -67,7 +67,7 @@
     <w:p/>
     <w:p>
       <w:pPr>
-        <w:pStyle w:val="Ondertitel"/>
+        <w:pStyle w:val="Subtitel"/>
       </w:pPr>
       <w:r>
         <w:t>Met g</w:t>
@@ -127,7 +127,7 @@
     <w:p/>
     <w:p>
       <w:pPr>
-        <w:pStyle w:val="Ondertitel"/>
+        <w:pStyle w:val="Subtitel"/>
       </w:pPr>
       <w:r>
         <w:t>Begeleidende docent:</w:t>
@@ -153,7 +153,7 @@
     <w:p/>
     <w:p>
       <w:pPr>
-        <w:pStyle w:val="Ondertitel"/>
+        <w:pStyle w:val="Subtitel"/>
       </w:pPr>
       <w:r>
         <w:t>Door</w:t>
@@ -343,43 +343,43 @@
     </w:tbl>
     <w:p>
       <w:pPr>
-        <w:pStyle w:val="Ondertitel"/>
+        <w:pStyle w:val="Subtitel"/>
         <w:jc w:val="center"/>
       </w:pPr>
     </w:p>
     <w:p>
       <w:pPr>
-        <w:pStyle w:val="Ondertitel"/>
+        <w:pStyle w:val="Subtitel"/>
         <w:jc w:val="center"/>
       </w:pPr>
     </w:p>
     <w:p>
       <w:pPr>
-        <w:pStyle w:val="Ondertitel"/>
+        <w:pStyle w:val="Subtitel"/>
         <w:jc w:val="center"/>
       </w:pPr>
     </w:p>
     <w:p>
       <w:pPr>
-        <w:pStyle w:val="Ondertitel"/>
+        <w:pStyle w:val="Subtitel"/>
         <w:jc w:val="center"/>
       </w:pPr>
     </w:p>
     <w:p>
       <w:pPr>
-        <w:pStyle w:val="Ondertitel"/>
+        <w:pStyle w:val="Subtitel"/>
         <w:jc w:val="center"/>
       </w:pPr>
     </w:p>
     <w:p>
       <w:pPr>
-        <w:pStyle w:val="Ondertitel"/>
+        <w:pStyle w:val="Subtitel"/>
         <w:jc w:val="center"/>
       </w:pPr>
     </w:p>
     <w:p>
       <w:pPr>
-        <w:pStyle w:val="Ondertitel"/>
+        <w:pStyle w:val="Subtitel"/>
         <w:jc w:val="center"/>
         <w:rPr>
           <w:sz w:val="30"/>
@@ -389,6 +389,7 @@
       <w:r>
         <w:rPr>
           <w:noProof/>
+          <w:lang w:val="en-US"/>
         </w:rPr>
         <w:drawing>
           <wp:inline distT="0" distB="0" distL="0" distR="0" wp14:anchorId="775580A6" wp14:editId="263552DF">
@@ -408,7 +409,7 @@
                     </pic:cNvPicPr>
                   </pic:nvPicPr>
                   <pic:blipFill>
-                    <a:blip r:embed="rId8">
+                    <a:blip r:embed="rId9">
                       <a:extLst>
                         <a:ext uri="{28A0092B-C50C-407E-A947-70E740481C1C}">
                           <a14:useLocalDpi xmlns:a14="http://schemas.microsoft.com/office/drawing/2010/main" val="0"/>
@@ -540,7 +541,7 @@
             <w:rPr>
               <w:noProof/>
             </w:rPr>
-            <w:instrText xml:space="preserve"> PAGEREF _Toc275274417 \h </w:instrText>
+            <w:instrText xml:space="preserve"> PAGEREF _Toc275511688 \h </w:instrText>
           </w:r>
           <w:r>
             <w:rPr>
@@ -602,7 +603,7 @@
             <w:rPr>
               <w:noProof/>
             </w:rPr>
-            <w:instrText xml:space="preserve"> PAGEREF _Toc275274418 \h </w:instrText>
+            <w:instrText xml:space="preserve"> PAGEREF _Toc275511689 \h </w:instrText>
           </w:r>
           <w:r>
             <w:rPr>
@@ -645,7 +646,7 @@
             <w:rPr>
               <w:noProof/>
             </w:rPr>
-            <w:t>Movies</w:t>
+            <w:t>1. Movies</w:t>
           </w:r>
           <w:r>
             <w:rPr>
@@ -663,7 +664,7 @@
             <w:rPr>
               <w:noProof/>
             </w:rPr>
-            <w:instrText xml:space="preserve"> PAGEREF _Toc275274419 \h </w:instrText>
+            <w:instrText xml:space="preserve"> PAGEREF _Toc275511690 \h </w:instrText>
           </w:r>
           <w:r>
             <w:rPr>
@@ -706,7 +707,7 @@
             <w:rPr>
               <w:noProof/>
             </w:rPr>
-            <w:t>Users</w:t>
+            <w:t>2. Users</w:t>
           </w:r>
           <w:r>
             <w:rPr>
@@ -724,7 +725,7 @@
             <w:rPr>
               <w:noProof/>
             </w:rPr>
-            <w:instrText xml:space="preserve"> PAGEREF _Toc275274420 \h </w:instrText>
+            <w:instrText xml:space="preserve"> PAGEREF _Toc275511691 \h </w:instrText>
           </w:r>
           <w:r>
             <w:rPr>
@@ -767,7 +768,7 @@
             <w:rPr>
               <w:noProof/>
             </w:rPr>
-            <w:t>Rating</w:t>
+            <w:t>3. Rating</w:t>
           </w:r>
           <w:r>
             <w:rPr>
@@ -785,7 +786,7 @@
             <w:rPr>
               <w:noProof/>
             </w:rPr>
-            <w:instrText xml:space="preserve"> PAGEREF _Toc275274421 \h </w:instrText>
+            <w:instrText xml:space="preserve"> PAGEREF _Toc275511692 \h </w:instrText>
           </w:r>
           <w:r>
             <w:rPr>
@@ -847,7 +848,7 @@
             <w:rPr>
               <w:noProof/>
             </w:rPr>
-            <w:instrText xml:space="preserve"> PAGEREF _Toc275274422 \h </w:instrText>
+            <w:instrText xml:space="preserve"> PAGEREF _Toc275511693 \h </w:instrText>
           </w:r>
           <w:r>
             <w:rPr>
@@ -909,7 +910,7 @@
             <w:rPr>
               <w:noProof/>
             </w:rPr>
-            <w:instrText xml:space="preserve"> PAGEREF _Toc275274423 \h </w:instrText>
+            <w:instrText xml:space="preserve"> PAGEREF _Toc275511694 \h </w:instrText>
           </w:r>
           <w:r>
             <w:rPr>
@@ -926,7 +927,7 @@
             <w:rPr>
               <w:noProof/>
             </w:rPr>
-            <w:t>6</w:t>
+            <w:t>5</w:t>
           </w:r>
           <w:r>
             <w:rPr>
@@ -971,7 +972,7 @@
             <w:rPr>
               <w:noProof/>
             </w:rPr>
-            <w:instrText xml:space="preserve"> PAGEREF _Toc275274424 \h </w:instrText>
+            <w:instrText xml:space="preserve"> PAGEREF _Toc275511695 \h </w:instrText>
           </w:r>
           <w:r>
             <w:rPr>
@@ -1033,7 +1034,7 @@
             <w:rPr>
               <w:noProof/>
             </w:rPr>
-            <w:instrText xml:space="preserve"> PAGEREF _Toc275274425 \h </w:instrText>
+            <w:instrText xml:space="preserve"> PAGEREF _Toc275511696 \h </w:instrText>
           </w:r>
           <w:r>
             <w:rPr>
@@ -1050,7 +1051,7 @@
             <w:rPr>
               <w:noProof/>
             </w:rPr>
-            <w:t>6</w:t>
+            <w:t>9</w:t>
           </w:r>
           <w:r>
             <w:rPr>
@@ -1088,6 +1089,8 @@
       </w:pPr>
     </w:p>
     <w:p>
+      <w:bookmarkStart w:id="0" w:name="_GoBack"/>
+      <w:bookmarkEnd w:id="0"/>
       <w:r>
         <w:br w:type="column"/>
       </w:r>
@@ -1096,33 +1099,39 @@
       <w:pPr>
         <w:pStyle w:val="Kop1"/>
       </w:pPr>
-      <w:bookmarkStart w:id="0" w:name="_Toc275274417"/>
+      <w:bookmarkStart w:id="1" w:name="_Toc275511688"/>
       <w:r>
         <w:t>Verantwoording/Ontwerp</w:t>
       </w:r>
-      <w:bookmarkEnd w:id="0"/>
+      <w:bookmarkEnd w:id="1"/>
     </w:p>
     <w:p>
       <w:pPr>
         <w:pStyle w:val="Kop2"/>
       </w:pPr>
-      <w:bookmarkStart w:id="1" w:name="_Toc275274418"/>
+      <w:bookmarkStart w:id="2" w:name="_Toc275511689"/>
       <w:r>
         <w:t>Requests</w:t>
       </w:r>
-      <w:bookmarkEnd w:id="1"/>
+      <w:bookmarkEnd w:id="2"/>
     </w:p>
     <w:p>
       <w:pPr>
         <w:pStyle w:val="Kop3"/>
       </w:pPr>
-      <w:bookmarkStart w:id="2" w:name="_Toc275274419"/>
+      <w:bookmarkStart w:id="3" w:name="_Toc275511690"/>
+      <w:r>
+        <w:t xml:space="preserve">1. </w:t>
+      </w:r>
       <w:r>
         <w:t>Movies</w:t>
       </w:r>
-      <w:bookmarkEnd w:id="2"/>
-    </w:p>
-    <w:p>
+      <w:bookmarkEnd w:id="3"/>
+    </w:p>
+    <w:p>
+      <w:r>
+        <w:t xml:space="preserve">1. </w:t>
+      </w:r>
       <w:r>
         <w:t xml:space="preserve">GET </w:t>
       </w:r>
@@ -1166,6 +1175,9 @@
     <w:p/>
     <w:p>
       <w:r>
+        <w:t xml:space="preserve">2. </w:t>
+      </w:r>
+      <w:r>
         <w:t xml:space="preserve">GET </w:t>
       </w:r>
       <w:proofErr w:type="spellStart"/>
@@ -1240,6 +1252,9 @@
     <w:p/>
     <w:p>
       <w:r>
+        <w:t xml:space="preserve">3. </w:t>
+      </w:r>
+      <w:r>
         <w:t xml:space="preserve">GET </w:t>
       </w:r>
       <w:proofErr w:type="spellStart"/>
@@ -1302,8 +1317,6 @@
       <w:r>
         <w:t>l</w:t>
       </w:r>
-      <w:bookmarkStart w:id="3" w:name="_GoBack"/>
-      <w:bookmarkEnd w:id="3"/>
       <w:r>
         <w:t xml:space="preserve"> (Statuscode = 403)</w:t>
       </w:r>
@@ -1313,7 +1326,10 @@
       <w:pPr>
         <w:pStyle w:val="Kop3"/>
       </w:pPr>
-      <w:bookmarkStart w:id="4" w:name="_Toc275274420"/>
+      <w:bookmarkStart w:id="4" w:name="_Toc275511691"/>
+      <w:r>
+        <w:t xml:space="preserve">2. </w:t>
+      </w:r>
       <w:r>
         <w:t>Users</w:t>
       </w:r>
@@ -1321,6 +1337,9 @@
     </w:p>
     <w:p>
       <w:r>
+        <w:t xml:space="preserve">1. </w:t>
+      </w:r>
+      <w:r>
         <w:t>POST user</w:t>
       </w:r>
     </w:p>
@@ -1371,6 +1390,9 @@
     <w:p/>
     <w:p>
       <w:r>
+        <w:t xml:space="preserve">2. </w:t>
+      </w:r>
+      <w:r>
         <w:t>POST login</w:t>
       </w:r>
     </w:p>
@@ -1418,6 +1440,9 @@
     <w:p/>
     <w:p>
       <w:r>
+        <w:t xml:space="preserve">3. </w:t>
+      </w:r>
+      <w:r>
         <w:t>GET users</w:t>
       </w:r>
     </w:p>
@@ -1462,6 +1487,9 @@
     <w:p/>
     <w:p>
       <w:r>
+        <w:t xml:space="preserve">4. </w:t>
+      </w:r>
+      <w:r>
         <w:t>GET user</w:t>
       </w:r>
     </w:p>
@@ -1545,7 +1573,10 @@
       <w:pPr>
         <w:pStyle w:val="Kop3"/>
       </w:pPr>
-      <w:bookmarkStart w:id="5" w:name="_Toc275274421"/>
+      <w:bookmarkStart w:id="5" w:name="_Toc275511692"/>
+      <w:r>
+        <w:t xml:space="preserve">3. </w:t>
+      </w:r>
       <w:r>
         <w:t>Rating</w:t>
       </w:r>
@@ -1553,6 +1584,9 @@
     </w:p>
     <w:p>
       <w:r>
+        <w:t xml:space="preserve">1. </w:t>
+      </w:r>
+      <w:r>
         <w:t>POST rating</w:t>
       </w:r>
     </w:p>
@@ -1600,6 +1634,9 @@
     <w:p/>
     <w:p>
       <w:r>
+        <w:t xml:space="preserve">2. </w:t>
+      </w:r>
+      <w:r>
         <w:t>PUT rating</w:t>
       </w:r>
     </w:p>
@@ -1650,6 +1687,9 @@
     <w:p/>
     <w:p>
       <w:r>
+        <w:t xml:space="preserve">3. </w:t>
+      </w:r>
+      <w:r>
         <w:t>DELETE rating</w:t>
       </w:r>
     </w:p>
@@ -1700,6 +1740,9 @@
     <w:p/>
     <w:p>
       <w:r>
+        <w:t xml:space="preserve">4. </w:t>
+      </w:r>
+      <w:r>
         <w:t>GET rating</w:t>
       </w:r>
     </w:p>
@@ -1768,6 +1811,9 @@
     <w:p/>
     <w:p>
       <w:r>
+        <w:t xml:space="preserve">5. </w:t>
+      </w:r>
+      <w:r>
         <w:t xml:space="preserve">GET </w:t>
       </w:r>
       <w:proofErr w:type="spellStart"/>
@@ -1841,7 +1887,7 @@
       <w:pPr>
         <w:pStyle w:val="Kop2"/>
       </w:pPr>
-      <w:bookmarkStart w:id="6" w:name="_Toc275274422"/>
+      <w:bookmarkStart w:id="6" w:name="_Toc275511693"/>
       <w:r>
         <w:t>Gebruikte statuscodes</w:t>
       </w:r>
@@ -1947,9 +1993,8 @@
       <w:pPr>
         <w:pStyle w:val="Kop1"/>
       </w:pPr>
-      <w:bookmarkStart w:id="7" w:name="_Toc275274423"/>
-      <w:r>
-        <w:lastRenderedPageBreak/>
+      <w:bookmarkStart w:id="7" w:name="_Toc275511694"/>
+      <w:r>
         <w:t>K</w:t>
       </w:r>
       <w:r>
@@ -1961,10 +2006,10 @@
       <w:pPr>
         <w:pStyle w:val="Kop1"/>
       </w:pPr>
-      <w:bookmarkStart w:id="8" w:name="_Toc275274424"/>
       <w:r>
         <w:rPr>
           <w:noProof/>
+          <w:lang w:val="en-US"/>
         </w:rPr>
         <w:drawing>
           <wp:inline distT="0" distB="0" distL="0" distR="0" wp14:anchorId="511FF691" wp14:editId="0E750959">
@@ -1984,7 +2029,7 @@
                     </pic:cNvPicPr>
                   </pic:nvPicPr>
                   <pic:blipFill>
-                    <a:blip r:embed="rId9">
+                    <a:blip r:embed="rId10">
                       <a:extLst>
                         <a:ext uri="{28A0092B-C50C-407E-A947-70E740481C1C}">
                           <a14:useLocalDpi xmlns:a14="http://schemas.microsoft.com/office/drawing/2010/main" val="0"/>
@@ -2015,16 +2060,1106 @@
           </wp:inline>
         </w:drawing>
       </w:r>
-      <w:r>
+    </w:p>
+    <w:p>
+      <w:pPr>
+        <w:pStyle w:val="Kop1"/>
+      </w:pPr>
+      <w:r>
+        <w:br w:type="column"/>
+      </w:r>
+      <w:bookmarkStart w:id="8" w:name="_Toc275511695"/>
+      <w:r>
+        <w:lastRenderedPageBreak/>
         <w:t>Testverslag</w:t>
       </w:r>
       <w:bookmarkEnd w:id="8"/>
     </w:p>
+    <w:p/>
+    <w:p>
+      <w:r>
+        <w:t xml:space="preserve">Al onze tests zijn uitgevoerd met de header : Accept </w:t>
+      </w:r>
+      <w:proofErr w:type="spellStart"/>
+      <w:r>
+        <w:t>application</w:t>
+      </w:r>
+      <w:proofErr w:type="spellEnd"/>
+      <w:r>
+        <w:t>/</w:t>
+      </w:r>
+      <w:proofErr w:type="spellStart"/>
+      <w:r>
+        <w:t>xml</w:t>
+      </w:r>
+      <w:proofErr w:type="spellEnd"/>
+      <w:r>
+        <w:t xml:space="preserve">. Ook zijn deze tests uitgevoerd met Accept </w:t>
+      </w:r>
+      <w:proofErr w:type="spellStart"/>
+      <w:r>
+        <w:t>application</w:t>
+      </w:r>
+      <w:proofErr w:type="spellEnd"/>
+      <w:r>
+        <w:t>/</w:t>
+      </w:r>
+      <w:proofErr w:type="spellStart"/>
+      <w:r>
+        <w:t>json</w:t>
+      </w:r>
+      <w:proofErr w:type="spellEnd"/>
+      <w:r>
+        <w:t xml:space="preserve"> en dit leverde de bijbehorende </w:t>
+      </w:r>
+      <w:proofErr w:type="spellStart"/>
+      <w:r>
+        <w:t>json</w:t>
+      </w:r>
+      <w:proofErr w:type="spellEnd"/>
+      <w:r>
+        <w:t xml:space="preserve"> zonder problemen. We hebben in ons testverslag ervoor gekozen om alleen </w:t>
+      </w:r>
+      <w:proofErr w:type="spellStart"/>
+      <w:r>
+        <w:t>xml</w:t>
+      </w:r>
+      <w:proofErr w:type="spellEnd"/>
+      <w:r>
+        <w:t xml:space="preserve"> te laten zien.</w:t>
+      </w:r>
+    </w:p>
+    <w:p>
+      <w:r>
+        <w:t>Er staan standaard 2 films in ons model en hebben we bij het testen van onderdelen die te maken hebben met rating een rating toegevoegd. (m.b.v. Post rating)</w:t>
+      </w:r>
+    </w:p>
+    <w:p/>
+    <w:p>
+      <w:pPr>
+        <w:pStyle w:val="Subtitel"/>
+      </w:pPr>
+      <w:r>
+        <w:rPr>
+          <w:noProof/>
+          <w:lang w:val="en-US"/>
+        </w:rPr>
+        <w:drawing>
+          <wp:anchor distT="0" distB="0" distL="114300" distR="114300" simplePos="0" relativeHeight="251660288" behindDoc="0" locked="0" layoutInCell="1" allowOverlap="1" wp14:anchorId="0684D581" wp14:editId="30FF7A80">
+            <wp:simplePos x="0" y="0"/>
+            <wp:positionH relativeFrom="column">
+              <wp:posOffset>2628900</wp:posOffset>
+            </wp:positionH>
+            <wp:positionV relativeFrom="paragraph">
+              <wp:posOffset>28575</wp:posOffset>
+            </wp:positionV>
+            <wp:extent cx="3200400" cy="2355850"/>
+            <wp:effectExtent l="0" t="0" r="0" b="6350"/>
+            <wp:wrapSquare wrapText="bothSides"/>
+            <wp:docPr id="5" name="Afbeelding 5" descr="Macintosh HD:Users:MarcoJansen:Desktop:Schermafbeelding 2014-10-20 om 12.01.37.png"/>
+            <wp:cNvGraphicFramePr>
+              <a:graphicFrameLocks xmlns:a="http://schemas.openxmlformats.org/drawingml/2006/main" noChangeAspect="1"/>
+            </wp:cNvGraphicFramePr>
+            <a:graphic xmlns:a="http://schemas.openxmlformats.org/drawingml/2006/main">
+              <a:graphicData uri="http://schemas.openxmlformats.org/drawingml/2006/picture">
+                <pic:pic xmlns:pic="http://schemas.openxmlformats.org/drawingml/2006/picture">
+                  <pic:nvPicPr>
+                    <pic:cNvPr id="0" name="Picture 5" descr="Macintosh HD:Users:MarcoJansen:Desktop:Schermafbeelding 2014-10-20 om 12.01.37.png"/>
+                    <pic:cNvPicPr>
+                      <a:picLocks noChangeAspect="1" noChangeArrowheads="1"/>
+                    </pic:cNvPicPr>
+                  </pic:nvPicPr>
+                  <pic:blipFill>
+                    <a:blip r:embed="rId11">
+                      <a:extLst>
+                        <a:ext uri="{28A0092B-C50C-407E-A947-70E740481C1C}">
+                          <a14:useLocalDpi xmlns:a14="http://schemas.microsoft.com/office/drawing/2010/main" val="0"/>
+                        </a:ext>
+                      </a:extLst>
+                    </a:blip>
+                    <a:srcRect/>
+                    <a:stretch>
+                      <a:fillRect/>
+                    </a:stretch>
+                  </pic:blipFill>
+                  <pic:spPr bwMode="auto">
+                    <a:xfrm>
+                      <a:off x="0" y="0"/>
+                      <a:ext cx="3200400" cy="2355850"/>
+                    </a:xfrm>
+                    <a:prstGeom prst="rect">
+                      <a:avLst/>
+                    </a:prstGeom>
+                    <a:noFill/>
+                    <a:ln>
+                      <a:noFill/>
+                    </a:ln>
+                  </pic:spPr>
+                </pic:pic>
+              </a:graphicData>
+            </a:graphic>
+            <wp14:sizeRelH relativeFrom="page">
+              <wp14:pctWidth>0</wp14:pctWidth>
+            </wp14:sizeRelH>
+            <wp14:sizeRelV relativeFrom="page">
+              <wp14:pctHeight>0</wp14:pctHeight>
+            </wp14:sizeRelV>
+          </wp:anchor>
+        </w:drawing>
+      </w:r>
+      <w:r>
+        <w:t xml:space="preserve">1.1 </w:t>
+      </w:r>
+      <w:r>
+        <w:t xml:space="preserve">Get </w:t>
+      </w:r>
+      <w:proofErr w:type="spellStart"/>
+      <w:r>
+        <w:t>movies</w:t>
+      </w:r>
+      <w:proofErr w:type="spellEnd"/>
+    </w:p>
+    <w:p/>
+    <w:p>
+      <w:r>
+        <w:t>Verwachte response: Lijst met films (statuscode=200)</w:t>
+      </w:r>
+    </w:p>
+    <w:p>
+      <w:r>
+        <w:t>Response: 200</w:t>
+      </w:r>
+    </w:p>
+    <w:p>
+      <w:pPr>
+        <w:rPr>
+          <w:rFonts w:asciiTheme="majorHAnsi" w:eastAsiaTheme="majorEastAsia" w:hAnsiTheme="majorHAnsi" w:cstheme="majorBidi"/>
+          <w:b/>
+          <w:bCs/>
+          <w:color w:val="4F81BD" w:themeColor="accent1"/>
+          <w:sz w:val="26"/>
+          <w:szCs w:val="26"/>
+        </w:rPr>
+      </w:pPr>
+    </w:p>
+    <w:p>
+      <w:pPr>
+        <w:rPr>
+          <w:rFonts w:asciiTheme="majorHAnsi" w:eastAsiaTheme="majorEastAsia" w:hAnsiTheme="majorHAnsi" w:cstheme="majorBidi"/>
+          <w:b/>
+          <w:bCs/>
+          <w:color w:val="4F81BD" w:themeColor="accent1"/>
+          <w:sz w:val="26"/>
+          <w:szCs w:val="26"/>
+        </w:rPr>
+      </w:pPr>
+    </w:p>
+    <w:p>
+      <w:pPr>
+        <w:rPr>
+          <w:rFonts w:asciiTheme="majorHAnsi" w:eastAsiaTheme="majorEastAsia" w:hAnsiTheme="majorHAnsi" w:cstheme="majorBidi"/>
+          <w:b/>
+          <w:bCs/>
+          <w:color w:val="4F81BD" w:themeColor="accent1"/>
+          <w:sz w:val="26"/>
+          <w:szCs w:val="26"/>
+        </w:rPr>
+      </w:pPr>
+    </w:p>
+    <w:p>
+      <w:pPr>
+        <w:rPr>
+          <w:rFonts w:asciiTheme="majorHAnsi" w:eastAsiaTheme="majorEastAsia" w:hAnsiTheme="majorHAnsi" w:cstheme="majorBidi"/>
+          <w:b/>
+          <w:bCs/>
+          <w:color w:val="4F81BD" w:themeColor="accent1"/>
+          <w:sz w:val="26"/>
+          <w:szCs w:val="26"/>
+        </w:rPr>
+      </w:pPr>
+    </w:p>
+    <w:p>
+      <w:pPr>
+        <w:rPr>
+          <w:rFonts w:asciiTheme="majorHAnsi" w:eastAsiaTheme="majorEastAsia" w:hAnsiTheme="majorHAnsi" w:cstheme="majorBidi"/>
+          <w:b/>
+          <w:bCs/>
+          <w:color w:val="4F81BD" w:themeColor="accent1"/>
+          <w:sz w:val="26"/>
+          <w:szCs w:val="26"/>
+        </w:rPr>
+      </w:pPr>
+    </w:p>
+    <w:p>
+      <w:pPr>
+        <w:rPr>
+          <w:rFonts w:asciiTheme="majorHAnsi" w:eastAsiaTheme="majorEastAsia" w:hAnsiTheme="majorHAnsi" w:cstheme="majorBidi"/>
+          <w:b/>
+          <w:bCs/>
+          <w:color w:val="4F81BD" w:themeColor="accent1"/>
+          <w:sz w:val="26"/>
+          <w:szCs w:val="26"/>
+        </w:rPr>
+      </w:pPr>
+    </w:p>
+    <w:p>
+      <w:pPr>
+        <w:rPr>
+          <w:rFonts w:asciiTheme="majorHAnsi" w:eastAsiaTheme="majorEastAsia" w:hAnsiTheme="majorHAnsi" w:cstheme="majorBidi"/>
+          <w:b/>
+          <w:bCs/>
+          <w:color w:val="4F81BD" w:themeColor="accent1"/>
+          <w:sz w:val="26"/>
+          <w:szCs w:val="26"/>
+        </w:rPr>
+      </w:pPr>
+    </w:p>
+    <w:p>
+      <w:pPr>
+        <w:rPr>
+          <w:rFonts w:asciiTheme="majorHAnsi" w:eastAsiaTheme="majorEastAsia" w:hAnsiTheme="majorHAnsi" w:cstheme="majorBidi"/>
+          <w:b/>
+          <w:bCs/>
+          <w:color w:val="4F81BD" w:themeColor="accent1"/>
+          <w:sz w:val="26"/>
+          <w:szCs w:val="26"/>
+        </w:rPr>
+      </w:pPr>
+    </w:p>
+    <w:p>
+      <w:pPr>
+        <w:rPr>
+          <w:rFonts w:asciiTheme="majorHAnsi" w:eastAsiaTheme="majorEastAsia" w:hAnsiTheme="majorHAnsi" w:cstheme="majorBidi"/>
+          <w:b/>
+          <w:bCs/>
+          <w:color w:val="4F81BD" w:themeColor="accent1"/>
+          <w:sz w:val="26"/>
+          <w:szCs w:val="26"/>
+        </w:rPr>
+      </w:pPr>
+    </w:p>
+    <w:p>
+      <w:pPr>
+        <w:pStyle w:val="Subtitel"/>
+      </w:pPr>
+      <w:r>
+        <w:t xml:space="preserve">1.2 </w:t>
+      </w:r>
+      <w:r>
+        <w:t xml:space="preserve">Get </w:t>
+      </w:r>
+      <w:proofErr w:type="spellStart"/>
+      <w:r>
+        <w:t>rated</w:t>
+      </w:r>
+      <w:proofErr w:type="spellEnd"/>
+      <w:r>
+        <w:t xml:space="preserve"> </w:t>
+      </w:r>
+      <w:proofErr w:type="spellStart"/>
+      <w:r>
+        <w:t>movies</w:t>
+      </w:r>
+      <w:proofErr w:type="spellEnd"/>
+    </w:p>
+    <w:p/>
+    <w:p>
+      <w:r>
+        <w:t>Verwachte response: Lijst met gerankte films (statuscode= 200)</w:t>
+      </w:r>
+    </w:p>
+    <w:p>
+      <w:r>
+        <w:t>Response(Na 1x post rating gedaan te hebben): 200</w:t>
+      </w:r>
+    </w:p>
     <w:p>
       <w:pPr>
         <w:pStyle w:val="Kop2"/>
       </w:pPr>
-      <w:bookmarkStart w:id="9" w:name="_Toc275274425"/>
+      <w:r>
+        <w:rPr>
+          <w:noProof/>
+          <w:lang w:val="en-US"/>
+        </w:rPr>
+        <w:drawing>
+          <wp:inline distT="0" distB="0" distL="0" distR="0" wp14:anchorId="540B42A9" wp14:editId="4F093625">
+            <wp:extent cx="3431328" cy="1455035"/>
+            <wp:effectExtent l="0" t="0" r="0" b="0"/>
+            <wp:docPr id="6" name="Afbeelding 6" descr="Macintosh HD:Users:MarcoJansen:Desktop:Schermafbeelding 2014-10-20 om 12.03.53.png"/>
+            <wp:cNvGraphicFramePr>
+              <a:graphicFrameLocks xmlns:a="http://schemas.openxmlformats.org/drawingml/2006/main" noChangeAspect="1"/>
+            </wp:cNvGraphicFramePr>
+            <a:graphic xmlns:a="http://schemas.openxmlformats.org/drawingml/2006/main">
+              <a:graphicData uri="http://schemas.openxmlformats.org/drawingml/2006/picture">
+                <pic:pic xmlns:pic="http://schemas.openxmlformats.org/drawingml/2006/picture">
+                  <pic:nvPicPr>
+                    <pic:cNvPr id="0" name="Picture 6" descr="Macintosh HD:Users:MarcoJansen:Desktop:Schermafbeelding 2014-10-20 om 12.03.53.png"/>
+                    <pic:cNvPicPr>
+                      <a:picLocks noChangeAspect="1" noChangeArrowheads="1"/>
+                    </pic:cNvPicPr>
+                  </pic:nvPicPr>
+                  <pic:blipFill>
+                    <a:blip r:embed="rId12">
+                      <a:extLst>
+                        <a:ext uri="{28A0092B-C50C-407E-A947-70E740481C1C}">
+                          <a14:useLocalDpi xmlns:a14="http://schemas.microsoft.com/office/drawing/2010/main" val="0"/>
+                        </a:ext>
+                      </a:extLst>
+                    </a:blip>
+                    <a:srcRect/>
+                    <a:stretch>
+                      <a:fillRect/>
+                    </a:stretch>
+                  </pic:blipFill>
+                  <pic:spPr bwMode="auto">
+                    <a:xfrm>
+                      <a:off x="0" y="0"/>
+                      <a:ext cx="3432261" cy="1455430"/>
+                    </a:xfrm>
+                    <a:prstGeom prst="rect">
+                      <a:avLst/>
+                    </a:prstGeom>
+                    <a:noFill/>
+                    <a:ln>
+                      <a:noFill/>
+                    </a:ln>
+                  </pic:spPr>
+                </pic:pic>
+              </a:graphicData>
+            </a:graphic>
+          </wp:inline>
+        </w:drawing>
+      </w:r>
+    </w:p>
+    <w:p>
+      <w:pPr>
+        <w:pStyle w:val="Kop2"/>
+      </w:pPr>
+    </w:p>
+    <w:p/>
+    <w:p/>
+    <w:p/>
+    <w:p/>
+    <w:p/>
+    <w:p/>
+    <w:p/>
+    <w:p>
+      <w:pPr>
+        <w:pStyle w:val="Subtitel"/>
+      </w:pPr>
+    </w:p>
+    <w:p>
+      <w:pPr>
+        <w:pStyle w:val="Subtitel"/>
+      </w:pPr>
+    </w:p>
+    <w:p>
+      <w:pPr>
+        <w:pStyle w:val="Subtitel"/>
+      </w:pPr>
+      <w:r>
+        <w:lastRenderedPageBreak/>
+        <w:t xml:space="preserve">1.3 </w:t>
+      </w:r>
+      <w:r>
+        <w:t xml:space="preserve">Get </w:t>
+      </w:r>
+      <w:proofErr w:type="spellStart"/>
+      <w:r>
+        <w:t>unrated</w:t>
+      </w:r>
+      <w:proofErr w:type="spellEnd"/>
+      <w:r>
+        <w:t xml:space="preserve"> </w:t>
+      </w:r>
+      <w:proofErr w:type="spellStart"/>
+      <w:r>
+        <w:t>movies</w:t>
+      </w:r>
+      <w:proofErr w:type="spellEnd"/>
+    </w:p>
+    <w:p/>
+    <w:p>
+      <w:r>
+        <w:t xml:space="preserve">Verwachte response: Lijst met </w:t>
+      </w:r>
+      <w:proofErr w:type="spellStart"/>
+      <w:r>
+        <w:t>ongerankte</w:t>
+      </w:r>
+      <w:proofErr w:type="spellEnd"/>
+      <w:r>
+        <w:t xml:space="preserve"> films(statuscode = 200)</w:t>
+      </w:r>
+    </w:p>
+    <w:p>
+      <w:r>
+        <w:t>Response(Na 1x post rating gedaan te hebben): 200</w:t>
+      </w:r>
+    </w:p>
+    <w:p>
+      <w:r>
+        <w:rPr>
+          <w:noProof/>
+          <w:lang w:val="en-US"/>
+        </w:rPr>
+        <w:drawing>
+          <wp:inline distT="0" distB="0" distL="0" distR="0" wp14:anchorId="2F6F00BC" wp14:editId="507BF739">
+            <wp:extent cx="3545628" cy="1501302"/>
+            <wp:effectExtent l="0" t="0" r="10795" b="0"/>
+            <wp:docPr id="7" name="Afbeelding 7" descr="Macintosh HD:Users:MarcoJansen:Desktop:Schermafbeelding 2014-10-20 om 12.07.16.png"/>
+            <wp:cNvGraphicFramePr>
+              <a:graphicFrameLocks xmlns:a="http://schemas.openxmlformats.org/drawingml/2006/main" noChangeAspect="1"/>
+            </wp:cNvGraphicFramePr>
+            <a:graphic xmlns:a="http://schemas.openxmlformats.org/drawingml/2006/main">
+              <a:graphicData uri="http://schemas.openxmlformats.org/drawingml/2006/picture">
+                <pic:pic xmlns:pic="http://schemas.openxmlformats.org/drawingml/2006/picture">
+                  <pic:nvPicPr>
+                    <pic:cNvPr id="0" name="Picture 7" descr="Macintosh HD:Users:MarcoJansen:Desktop:Schermafbeelding 2014-10-20 om 12.07.16.png"/>
+                    <pic:cNvPicPr>
+                      <a:picLocks noChangeAspect="1" noChangeArrowheads="1"/>
+                    </pic:cNvPicPr>
+                  </pic:nvPicPr>
+                  <pic:blipFill>
+                    <a:blip r:embed="rId13">
+                      <a:extLst>
+                        <a:ext uri="{28A0092B-C50C-407E-A947-70E740481C1C}">
+                          <a14:useLocalDpi xmlns:a14="http://schemas.microsoft.com/office/drawing/2010/main" val="0"/>
+                        </a:ext>
+                      </a:extLst>
+                    </a:blip>
+                    <a:srcRect/>
+                    <a:stretch>
+                      <a:fillRect/>
+                    </a:stretch>
+                  </pic:blipFill>
+                  <pic:spPr bwMode="auto">
+                    <a:xfrm>
+                      <a:off x="0" y="0"/>
+                      <a:ext cx="3545628" cy="1501302"/>
+                    </a:xfrm>
+                    <a:prstGeom prst="rect">
+                      <a:avLst/>
+                    </a:prstGeom>
+                    <a:noFill/>
+                    <a:ln>
+                      <a:noFill/>
+                    </a:ln>
+                  </pic:spPr>
+                </pic:pic>
+              </a:graphicData>
+            </a:graphic>
+          </wp:inline>
+        </w:drawing>
+      </w:r>
+    </w:p>
+    <w:p>
+      <w:pPr>
+        <w:pStyle w:val="Subtitel"/>
+      </w:pPr>
+      <w:r>
+        <w:t>2.1 Register</w:t>
+      </w:r>
+    </w:p>
+    <w:p/>
+    <w:p>
+      <w:r>
+        <w:t>Verwachte response: Token (statuscode = 201)</w:t>
+      </w:r>
+    </w:p>
+    <w:p>
+      <w:r>
+        <w:t>Response: (201)</w:t>
+      </w:r>
+      <w:r>
+        <w:rPr>
+          <w:noProof/>
+          <w:lang w:val="en-US"/>
+        </w:rPr>
+        <w:drawing>
+          <wp:inline distT="0" distB="0" distL="0" distR="0" wp14:anchorId="3EC8381F" wp14:editId="221DE51D">
+            <wp:extent cx="5765800" cy="939800"/>
+            <wp:effectExtent l="0" t="0" r="0" b="0"/>
+            <wp:docPr id="3" name="Afbeelding 3" descr="Macintosh HD:Users:MarcoJansen:Desktop:Schermafbeelding 2014-10-20 om 11.43.21.png"/>
+            <wp:cNvGraphicFramePr>
+              <a:graphicFrameLocks xmlns:a="http://schemas.openxmlformats.org/drawingml/2006/main" noChangeAspect="1"/>
+            </wp:cNvGraphicFramePr>
+            <a:graphic xmlns:a="http://schemas.openxmlformats.org/drawingml/2006/main">
+              <a:graphicData uri="http://schemas.openxmlformats.org/drawingml/2006/picture">
+                <pic:pic xmlns:pic="http://schemas.openxmlformats.org/drawingml/2006/picture">
+                  <pic:nvPicPr>
+                    <pic:cNvPr id="0" name="Picture 1" descr="Macintosh HD:Users:MarcoJansen:Desktop:Schermafbeelding 2014-10-20 om 11.43.21.png"/>
+                    <pic:cNvPicPr>
+                      <a:picLocks noChangeAspect="1" noChangeArrowheads="1"/>
+                    </pic:cNvPicPr>
+                  </pic:nvPicPr>
+                  <pic:blipFill>
+                    <a:blip r:embed="rId14">
+                      <a:extLst>
+                        <a:ext uri="{28A0092B-C50C-407E-A947-70E740481C1C}">
+                          <a14:useLocalDpi xmlns:a14="http://schemas.microsoft.com/office/drawing/2010/main" val="0"/>
+                        </a:ext>
+                      </a:extLst>
+                    </a:blip>
+                    <a:srcRect/>
+                    <a:stretch>
+                      <a:fillRect/>
+                    </a:stretch>
+                  </pic:blipFill>
+                  <pic:spPr bwMode="auto">
+                    <a:xfrm>
+                      <a:off x="0" y="0"/>
+                      <a:ext cx="5765800" cy="939800"/>
+                    </a:xfrm>
+                    <a:prstGeom prst="rect">
+                      <a:avLst/>
+                    </a:prstGeom>
+                    <a:noFill/>
+                    <a:ln>
+                      <a:noFill/>
+                    </a:ln>
+                  </pic:spPr>
+                </pic:pic>
+              </a:graphicData>
+            </a:graphic>
+          </wp:inline>
+        </w:drawing>
+      </w:r>
+    </w:p>
+    <w:p/>
+    <w:p>
+      <w:pPr>
+        <w:pStyle w:val="Subtitel"/>
+      </w:pPr>
+      <w:r>
+        <w:t>2.2 Login</w:t>
+      </w:r>
+    </w:p>
+    <w:p/>
+    <w:p>
+      <w:r>
+        <w:t>Verwachte response: Token (statuscode = 200)</w:t>
+      </w:r>
+    </w:p>
+    <w:p>
+      <w:r>
+        <w:t>Response: (200)</w:t>
+      </w:r>
+    </w:p>
+    <w:p>
+      <w:r>
+        <w:rPr>
+          <w:noProof/>
+          <w:lang w:val="en-US"/>
+        </w:rPr>
+        <w:drawing>
+          <wp:inline distT="0" distB="0" distL="0" distR="0" wp14:anchorId="6FEB59EE" wp14:editId="32E5FBD8">
+            <wp:extent cx="5630545" cy="880745"/>
+            <wp:effectExtent l="0" t="0" r="8255" b="8255"/>
+            <wp:docPr id="4" name="Afbeelding 4" descr="Macintosh HD:Users:MarcoJansen:Desktop:Schermafbeelding 2014-10-20 om 11.45.14.png"/>
+            <wp:cNvGraphicFramePr>
+              <a:graphicFrameLocks xmlns:a="http://schemas.openxmlformats.org/drawingml/2006/main" noChangeAspect="1"/>
+            </wp:cNvGraphicFramePr>
+            <a:graphic xmlns:a="http://schemas.openxmlformats.org/drawingml/2006/main">
+              <a:graphicData uri="http://schemas.openxmlformats.org/drawingml/2006/picture">
+                <pic:pic xmlns:pic="http://schemas.openxmlformats.org/drawingml/2006/picture">
+                  <pic:nvPicPr>
+                    <pic:cNvPr id="0" name="Picture 2" descr="Macintosh HD:Users:MarcoJansen:Desktop:Schermafbeelding 2014-10-20 om 11.45.14.png"/>
+                    <pic:cNvPicPr>
+                      <a:picLocks noChangeAspect="1" noChangeArrowheads="1"/>
+                    </pic:cNvPicPr>
+                  </pic:nvPicPr>
+                  <pic:blipFill>
+                    <a:blip r:embed="rId15">
+                      <a:extLst>
+                        <a:ext uri="{28A0092B-C50C-407E-A947-70E740481C1C}">
+                          <a14:useLocalDpi xmlns:a14="http://schemas.microsoft.com/office/drawing/2010/main" val="0"/>
+                        </a:ext>
+                      </a:extLst>
+                    </a:blip>
+                    <a:srcRect/>
+                    <a:stretch>
+                      <a:fillRect/>
+                    </a:stretch>
+                  </pic:blipFill>
+                  <pic:spPr bwMode="auto">
+                    <a:xfrm>
+                      <a:off x="0" y="0"/>
+                      <a:ext cx="5630545" cy="880745"/>
+                    </a:xfrm>
+                    <a:prstGeom prst="rect">
+                      <a:avLst/>
+                    </a:prstGeom>
+                    <a:noFill/>
+                    <a:ln>
+                      <a:noFill/>
+                    </a:ln>
+                  </pic:spPr>
+                </pic:pic>
+              </a:graphicData>
+            </a:graphic>
+          </wp:inline>
+        </w:drawing>
+      </w:r>
+    </w:p>
+    <w:p/>
+    <w:p>
+      <w:pPr>
+        <w:pStyle w:val="Subtitel"/>
+      </w:pPr>
+      <w:r>
+        <w:t>2.3 Get users</w:t>
+      </w:r>
+    </w:p>
+    <w:p/>
+    <w:p>
+      <w:r>
+        <w:t>Verwachte response: Lijst met users. (statuscode = 200)</w:t>
+      </w:r>
+      <w:r>
+        <w:rPr>
+          <w:noProof/>
+          <w:lang w:val="en-US"/>
+        </w:rPr>
+        <w:t xml:space="preserve"> </w:t>
+      </w:r>
+    </w:p>
+    <w:p>
+      <w:r>
+        <w:rPr>
+          <w:noProof/>
+          <w:lang w:val="en-US"/>
+        </w:rPr>
+        <w:drawing>
+          <wp:anchor distT="0" distB="0" distL="114300" distR="114300" simplePos="0" relativeHeight="251659264" behindDoc="0" locked="0" layoutInCell="1" allowOverlap="1" wp14:anchorId="3BFB5507" wp14:editId="33F9B2ED">
+            <wp:simplePos x="0" y="0"/>
+            <wp:positionH relativeFrom="column">
+              <wp:posOffset>1257300</wp:posOffset>
+            </wp:positionH>
+            <wp:positionV relativeFrom="paragraph">
+              <wp:posOffset>4445</wp:posOffset>
+            </wp:positionV>
+            <wp:extent cx="4229100" cy="2854325"/>
+            <wp:effectExtent l="0" t="0" r="12700" b="0"/>
+            <wp:wrapSquare wrapText="bothSides"/>
+            <wp:docPr id="8" name="Afbeelding 8" descr="Macintosh HD:Users:MarcoJansen:Desktop:Schermafbeelding 2014-10-20 om 11.48.28.png"/>
+            <wp:cNvGraphicFramePr>
+              <a:graphicFrameLocks xmlns:a="http://schemas.openxmlformats.org/drawingml/2006/main" noChangeAspect="1"/>
+            </wp:cNvGraphicFramePr>
+            <a:graphic xmlns:a="http://schemas.openxmlformats.org/drawingml/2006/main">
+              <a:graphicData uri="http://schemas.openxmlformats.org/drawingml/2006/picture">
+                <pic:pic xmlns:pic="http://schemas.openxmlformats.org/drawingml/2006/picture">
+                  <pic:nvPicPr>
+                    <pic:cNvPr id="0" name="Picture 3" descr="Macintosh HD:Users:MarcoJansen:Desktop:Schermafbeelding 2014-10-20 om 11.48.28.png"/>
+                    <pic:cNvPicPr>
+                      <a:picLocks noChangeAspect="1" noChangeArrowheads="1"/>
+                    </pic:cNvPicPr>
+                  </pic:nvPicPr>
+                  <pic:blipFill>
+                    <a:blip r:embed="rId16">
+                      <a:extLst>
+                        <a:ext uri="{28A0092B-C50C-407E-A947-70E740481C1C}">
+                          <a14:useLocalDpi xmlns:a14="http://schemas.microsoft.com/office/drawing/2010/main" val="0"/>
+                        </a:ext>
+                      </a:extLst>
+                    </a:blip>
+                    <a:srcRect/>
+                    <a:stretch>
+                      <a:fillRect/>
+                    </a:stretch>
+                  </pic:blipFill>
+                  <pic:spPr bwMode="auto">
+                    <a:xfrm>
+                      <a:off x="0" y="0"/>
+                      <a:ext cx="4229100" cy="2854325"/>
+                    </a:xfrm>
+                    <a:prstGeom prst="rect">
+                      <a:avLst/>
+                    </a:prstGeom>
+                    <a:noFill/>
+                    <a:ln>
+                      <a:noFill/>
+                    </a:ln>
+                  </pic:spPr>
+                </pic:pic>
+              </a:graphicData>
+            </a:graphic>
+            <wp14:sizeRelH relativeFrom="page">
+              <wp14:pctWidth>0</wp14:pctWidth>
+            </wp14:sizeRelH>
+            <wp14:sizeRelV relativeFrom="page">
+              <wp14:pctHeight>0</wp14:pctHeight>
+            </wp14:sizeRelV>
+          </wp:anchor>
+        </w:drawing>
+      </w:r>
+      <w:r>
+        <w:t>Response: (200)</w:t>
+      </w:r>
+    </w:p>
+    <w:p>
+      <w:pPr>
+        <w:pStyle w:val="Subtitel"/>
+      </w:pPr>
+      <w:r>
+        <w:br w:type="column"/>
+      </w:r>
+      <w:r>
+        <w:lastRenderedPageBreak/>
+        <w:t>2.4 Get user</w:t>
+      </w:r>
+    </w:p>
+    <w:p/>
+    <w:p>
+      <w:r>
+        <w:t xml:space="preserve">Verwachte response: Een user met de gevraagde </w:t>
+      </w:r>
+      <w:proofErr w:type="spellStart"/>
+      <w:r>
+        <w:t>nickname</w:t>
+      </w:r>
+      <w:proofErr w:type="spellEnd"/>
+      <w:r>
+        <w:t>. (statuscode = 200)</w:t>
+      </w:r>
+    </w:p>
+    <w:p>
+      <w:r>
+        <w:t>Response: (200)</w:t>
+      </w:r>
+      <w:r>
+        <w:rPr>
+          <w:noProof/>
+          <w:lang w:val="en-US"/>
+        </w:rPr>
+        <w:drawing>
+          <wp:inline distT="0" distB="0" distL="0" distR="0" wp14:anchorId="0D520F95" wp14:editId="202C86AC">
+            <wp:extent cx="5757545" cy="1295400"/>
+            <wp:effectExtent l="0" t="0" r="8255" b="0"/>
+            <wp:docPr id="9" name="Afbeelding 9" descr="Macintosh HD:Users:MarcoJansen:Desktop:Schermafbeelding 2014-10-20 om 11.59.39.png"/>
+            <wp:cNvGraphicFramePr>
+              <a:graphicFrameLocks xmlns:a="http://schemas.openxmlformats.org/drawingml/2006/main" noChangeAspect="1"/>
+            </wp:cNvGraphicFramePr>
+            <a:graphic xmlns:a="http://schemas.openxmlformats.org/drawingml/2006/main">
+              <a:graphicData uri="http://schemas.openxmlformats.org/drawingml/2006/picture">
+                <pic:pic xmlns:pic="http://schemas.openxmlformats.org/drawingml/2006/picture">
+                  <pic:nvPicPr>
+                    <pic:cNvPr id="0" name="Picture 4" descr="Macintosh HD:Users:MarcoJansen:Desktop:Schermafbeelding 2014-10-20 om 11.59.39.png"/>
+                    <pic:cNvPicPr>
+                      <a:picLocks noChangeAspect="1" noChangeArrowheads="1"/>
+                    </pic:cNvPicPr>
+                  </pic:nvPicPr>
+                  <pic:blipFill>
+                    <a:blip r:embed="rId17">
+                      <a:extLst>
+                        <a:ext uri="{28A0092B-C50C-407E-A947-70E740481C1C}">
+                          <a14:useLocalDpi xmlns:a14="http://schemas.microsoft.com/office/drawing/2010/main" val="0"/>
+                        </a:ext>
+                      </a:extLst>
+                    </a:blip>
+                    <a:srcRect/>
+                    <a:stretch>
+                      <a:fillRect/>
+                    </a:stretch>
+                  </pic:blipFill>
+                  <pic:spPr bwMode="auto">
+                    <a:xfrm>
+                      <a:off x="0" y="0"/>
+                      <a:ext cx="5757545" cy="1295400"/>
+                    </a:xfrm>
+                    <a:prstGeom prst="rect">
+                      <a:avLst/>
+                    </a:prstGeom>
+                    <a:noFill/>
+                    <a:ln>
+                      <a:noFill/>
+                    </a:ln>
+                  </pic:spPr>
+                </pic:pic>
+              </a:graphicData>
+            </a:graphic>
+          </wp:inline>
+        </w:drawing>
+      </w:r>
+    </w:p>
+    <w:p/>
+    <w:p>
+      <w:pPr>
+        <w:pStyle w:val="Subtitel"/>
+      </w:pPr>
+      <w:r>
+        <w:t>3.1 Post rating</w:t>
+      </w:r>
+    </w:p>
+    <w:p/>
+    <w:p>
+      <w:r>
+        <w:t>Verwachte response: (statuscode = 201)</w:t>
+      </w:r>
+    </w:p>
+    <w:p>
+      <w:r>
+        <w:t>Response: 201</w:t>
+      </w:r>
+    </w:p>
+    <w:p/>
+    <w:p>
+      <w:pPr>
+        <w:pStyle w:val="Subtitel"/>
+      </w:pPr>
+      <w:r>
+        <w:t>3.2 Put rating</w:t>
+      </w:r>
+    </w:p>
+    <w:p/>
+    <w:p>
+      <w:r>
+        <w:t>Verwachte response: (statuscode = 202)</w:t>
+      </w:r>
+    </w:p>
+    <w:p>
+      <w:r>
+        <w:t>Response: 202</w:t>
+      </w:r>
+    </w:p>
+    <w:p/>
+    <w:p>
+      <w:pPr>
+        <w:pStyle w:val="Subtitel"/>
+      </w:pPr>
+      <w:r>
+        <w:t>3.3 Delete rating</w:t>
+      </w:r>
+    </w:p>
+    <w:p/>
+    <w:p>
+      <w:r>
+        <w:t>Verwachte response: (statuscode = 202)</w:t>
+      </w:r>
+    </w:p>
+    <w:p>
+      <w:r>
+        <w:t>Response: 202</w:t>
+      </w:r>
+    </w:p>
+    <w:p/>
+    <w:p>
+      <w:pPr>
+        <w:pStyle w:val="Subtitel"/>
+      </w:pPr>
+      <w:r>
+        <w:t>3.4 Get rating</w:t>
+      </w:r>
+    </w:p>
+    <w:p/>
+    <w:p>
+      <w:r>
+        <w:t xml:space="preserve">Verwachte response: lijst met </w:t>
+      </w:r>
+      <w:proofErr w:type="spellStart"/>
+      <w:r>
+        <w:t>gerate</w:t>
+      </w:r>
+      <w:proofErr w:type="spellEnd"/>
+      <w:r>
+        <w:t xml:space="preserve"> films + jouw rating. (statuscode = 200)</w:t>
+      </w:r>
+    </w:p>
+    <w:p>
+      <w:r>
+        <w:t>Response: 200</w:t>
+      </w:r>
+    </w:p>
+    <w:p>
+      <w:r>
+        <w:t xml:space="preserve"> </w:t>
+      </w:r>
+      <w:r>
+        <w:rPr>
+          <w:noProof/>
+          <w:lang w:val="en-US"/>
+        </w:rPr>
+        <w:drawing>
+          <wp:inline distT="0" distB="0" distL="0" distR="0" wp14:anchorId="67372928" wp14:editId="4A32D7F8">
+            <wp:extent cx="4083262" cy="1479486"/>
+            <wp:effectExtent l="0" t="0" r="6350" b="0"/>
+            <wp:docPr id="10" name="Afbeelding 10" descr="Macintosh HD:Users:MarcoJansen:Desktop:Schermafbeelding 2014-10-20 om 12.13.34.png"/>
+            <wp:cNvGraphicFramePr>
+              <a:graphicFrameLocks xmlns:a="http://schemas.openxmlformats.org/drawingml/2006/main" noChangeAspect="1"/>
+            </wp:cNvGraphicFramePr>
+            <a:graphic xmlns:a="http://schemas.openxmlformats.org/drawingml/2006/main">
+              <a:graphicData uri="http://schemas.openxmlformats.org/drawingml/2006/picture">
+                <pic:pic xmlns:pic="http://schemas.openxmlformats.org/drawingml/2006/picture">
+                  <pic:nvPicPr>
+                    <pic:cNvPr id="0" name="Picture 8" descr="Macintosh HD:Users:MarcoJansen:Desktop:Schermafbeelding 2014-10-20 om 12.13.34.png"/>
+                    <pic:cNvPicPr>
+                      <a:picLocks noChangeAspect="1" noChangeArrowheads="1"/>
+                    </pic:cNvPicPr>
+                  </pic:nvPicPr>
+                  <pic:blipFill>
+                    <a:blip r:embed="rId18">
+                      <a:extLst>
+                        <a:ext uri="{28A0092B-C50C-407E-A947-70E740481C1C}">
+                          <a14:useLocalDpi xmlns:a14="http://schemas.microsoft.com/office/drawing/2010/main" val="0"/>
+                        </a:ext>
+                      </a:extLst>
+                    </a:blip>
+                    <a:srcRect/>
+                    <a:stretch>
+                      <a:fillRect/>
+                    </a:stretch>
+                  </pic:blipFill>
+                  <pic:spPr bwMode="auto">
+                    <a:xfrm>
+                      <a:off x="0" y="0"/>
+                      <a:ext cx="4086050" cy="1480496"/>
+                    </a:xfrm>
+                    <a:prstGeom prst="rect">
+                      <a:avLst/>
+                    </a:prstGeom>
+                    <a:noFill/>
+                    <a:ln>
+                      <a:noFill/>
+                    </a:ln>
+                  </pic:spPr>
+                </pic:pic>
+              </a:graphicData>
+            </a:graphic>
+          </wp:inline>
+        </w:drawing>
+      </w:r>
+    </w:p>
+    <w:p/>
+    <w:p/>
+    <w:p/>
+    <w:p/>
+    <w:p>
+      <w:pPr>
+        <w:pStyle w:val="Subtitel"/>
+      </w:pPr>
+    </w:p>
+    <w:p>
+      <w:pPr>
+        <w:pStyle w:val="Subtitel"/>
+      </w:pPr>
+    </w:p>
+    <w:p>
+      <w:pPr>
+        <w:pStyle w:val="Subtitel"/>
+      </w:pPr>
+    </w:p>
+    <w:p>
+      <w:pPr>
+        <w:pStyle w:val="Subtitel"/>
+      </w:pPr>
+    </w:p>
+    <w:p>
+      <w:pPr>
+        <w:pStyle w:val="Subtitel"/>
+      </w:pPr>
+    </w:p>
+    <w:p>
+      <w:pPr>
+        <w:pStyle w:val="Subtitel"/>
+      </w:pPr>
+      <w:r>
+        <w:lastRenderedPageBreak/>
+        <w:t xml:space="preserve">3.5 Get </w:t>
+      </w:r>
+      <w:proofErr w:type="spellStart"/>
+      <w:r>
+        <w:t>unrated</w:t>
+      </w:r>
+      <w:proofErr w:type="spellEnd"/>
+    </w:p>
+    <w:p/>
+    <w:p>
+      <w:r>
+        <w:t xml:space="preserve">Verwachte response: lijst met niet </w:t>
+      </w:r>
+      <w:proofErr w:type="spellStart"/>
+      <w:r>
+        <w:t>gerate</w:t>
+      </w:r>
+      <w:proofErr w:type="spellEnd"/>
+      <w:r>
+        <w:t xml:space="preserve"> films (statuscode = 200)</w:t>
+      </w:r>
+    </w:p>
+    <w:p>
+      <w:r>
+        <w:t>Response: 200</w:t>
+      </w:r>
+    </w:p>
+    <w:p>
+      <w:r>
+        <w:rPr>
+          <w:noProof/>
+          <w:lang w:val="en-US"/>
+        </w:rPr>
+        <w:drawing>
+          <wp:inline distT="0" distB="0" distL="0" distR="0" wp14:anchorId="1B942947" wp14:editId="1E0036A7">
+            <wp:extent cx="3545628" cy="1518925"/>
+            <wp:effectExtent l="0" t="0" r="10795" b="5080"/>
+            <wp:docPr id="11" name="Afbeelding 11" descr="Macintosh HD:Users:MarcoJansen:Desktop:Schermafbeelding 2014-10-20 om 12.14.56.png"/>
+            <wp:cNvGraphicFramePr>
+              <a:graphicFrameLocks xmlns:a="http://schemas.openxmlformats.org/drawingml/2006/main" noChangeAspect="1"/>
+            </wp:cNvGraphicFramePr>
+            <a:graphic xmlns:a="http://schemas.openxmlformats.org/drawingml/2006/main">
+              <a:graphicData uri="http://schemas.openxmlformats.org/drawingml/2006/picture">
+                <pic:pic xmlns:pic="http://schemas.openxmlformats.org/drawingml/2006/picture">
+                  <pic:nvPicPr>
+                    <pic:cNvPr id="0" name="Picture 9" descr="Macintosh HD:Users:MarcoJansen:Desktop:Schermafbeelding 2014-10-20 om 12.14.56.png"/>
+                    <pic:cNvPicPr>
+                      <a:picLocks noChangeAspect="1" noChangeArrowheads="1"/>
+                    </pic:cNvPicPr>
+                  </pic:nvPicPr>
+                  <pic:blipFill>
+                    <a:blip r:embed="rId19">
+                      <a:extLst>
+                        <a:ext uri="{28A0092B-C50C-407E-A947-70E740481C1C}">
+                          <a14:useLocalDpi xmlns:a14="http://schemas.microsoft.com/office/drawing/2010/main" val="0"/>
+                        </a:ext>
+                      </a:extLst>
+                    </a:blip>
+                    <a:srcRect/>
+                    <a:stretch>
+                      <a:fillRect/>
+                    </a:stretch>
+                  </pic:blipFill>
+                  <pic:spPr bwMode="auto">
+                    <a:xfrm>
+                      <a:off x="0" y="0"/>
+                      <a:ext cx="3545628" cy="1518925"/>
+                    </a:xfrm>
+                    <a:prstGeom prst="rect">
+                      <a:avLst/>
+                    </a:prstGeom>
+                    <a:noFill/>
+                    <a:ln>
+                      <a:noFill/>
+                    </a:ln>
+                  </pic:spPr>
+                </pic:pic>
+              </a:graphicData>
+            </a:graphic>
+          </wp:inline>
+        </w:drawing>
+      </w:r>
+    </w:p>
+    <w:p/>
+    <w:p>
+      <w:r>
+        <w:t>Alle testen zijn geslaagd. (verwacht komt overeen met daadwerkelijke response)</w:t>
+      </w:r>
+    </w:p>
+    <w:p/>
+    <w:p>
+      <w:pPr>
+        <w:pStyle w:val="Kop2"/>
+      </w:pPr>
+      <w:bookmarkStart w:id="9" w:name="_Toc275511696"/>
       <w:r>
         <w:t>Beveiliging</w:t>
       </w:r>
@@ -2033,8 +3168,8 @@
     <w:p/>
     <w:p/>
     <w:sectPr>
-      <w:footerReference w:type="even" r:id="rId10"/>
-      <w:footerReference w:type="default" r:id="rId11"/>
+      <w:footerReference w:type="even" r:id="rId20"/>
+      <w:footerReference w:type="default" r:id="rId21"/>
       <w:pgSz w:w="11900" w:h="16840"/>
       <w:pgMar w:top="1417" w:right="1417" w:bottom="1417" w:left="1417" w:header="708" w:footer="708" w:gutter="0"/>
       <w:cols w:space="708"/>
@@ -2045,7 +3180,7 @@
 </file>
 
 <file path=word/endnotes.xml><?xml version="1.0" encoding="utf-8"?>
-<w:endnotes xmlns:wpc="http://schemas.microsoft.com/office/word/2010/wordprocessingCanvas" xmlns:mc="http://schemas.openxmlformats.org/markup-compatibility/2006" xmlns:o="urn:schemas-microsoft-com:office:office" xmlns:r="http://schemas.openxmlformats.org/officeDocument/2006/relationships" xmlns:m="http://schemas.openxmlformats.org/officeDocument/2006/math" xmlns:v="urn:schemas-microsoft-com:vml" xmlns:wp14="http://schemas.microsoft.com/office/word/2010/wordprocessingDrawing" xmlns:wp="http://schemas.openxmlformats.org/drawingml/2006/wordprocessingDrawing" xmlns:w10="urn:schemas-microsoft-com:office:word" xmlns:w="http://schemas.openxmlformats.org/wordprocessingml/2006/main" xmlns:w14="http://schemas.microsoft.com/office/word/2010/wordml" xmlns:w15="http://schemas.microsoft.com/office/word/2012/wordml" xmlns:wpg="http://schemas.microsoft.com/office/word/2010/wordprocessingGroup" xmlns:wpi="http://schemas.microsoft.com/office/word/2010/wordprocessingInk" xmlns:wne="http://schemas.microsoft.com/office/word/2006/wordml" xmlns:wps="http://schemas.microsoft.com/office/word/2010/wordprocessingShape" mc:Ignorable="w14 w15 wp14">
+<w:endnotes xmlns:wpc="http://schemas.microsoft.com/office/word/2010/wordprocessingCanvas" xmlns:mo="http://schemas.microsoft.com/office/mac/office/2008/main" xmlns:mc="http://schemas.openxmlformats.org/markup-compatibility/2006" xmlns:mv="urn:schemas-microsoft-com:mac:vml" xmlns:o="urn:schemas-microsoft-com:office:office" xmlns:r="http://schemas.openxmlformats.org/officeDocument/2006/relationships" xmlns:m="http://schemas.openxmlformats.org/officeDocument/2006/math" xmlns:v="urn:schemas-microsoft-com:vml" xmlns:wp14="http://schemas.microsoft.com/office/word/2010/wordprocessingDrawing" xmlns:wp="http://schemas.openxmlformats.org/drawingml/2006/wordprocessingDrawing" xmlns:w10="urn:schemas-microsoft-com:office:word" xmlns:w="http://schemas.openxmlformats.org/wordprocessingml/2006/main" xmlns:w14="http://schemas.microsoft.com/office/word/2010/wordml" xmlns:wpg="http://schemas.microsoft.com/office/word/2010/wordprocessingGroup" xmlns:wpi="http://schemas.microsoft.com/office/word/2010/wordprocessingInk" xmlns:wne="http://schemas.microsoft.com/office/word/2006/wordml" xmlns:wps="http://schemas.microsoft.com/office/word/2010/wordprocessingShape" mc:Ignorable="w14 wp14">
   <w:endnote w:type="separator" w:id="-1">
     <w:p>
       <w:r>
@@ -2064,7 +3199,7 @@
 </file>
 
 <file path=word/footer1.xml><?xml version="1.0" encoding="utf-8"?>
-<w:ftr xmlns:wpc="http://schemas.microsoft.com/office/word/2010/wordprocessingCanvas" xmlns:mc="http://schemas.openxmlformats.org/markup-compatibility/2006" xmlns:o="urn:schemas-microsoft-com:office:office" xmlns:r="http://schemas.openxmlformats.org/officeDocument/2006/relationships" xmlns:m="http://schemas.openxmlformats.org/officeDocument/2006/math" xmlns:v="urn:schemas-microsoft-com:vml" xmlns:wp14="http://schemas.microsoft.com/office/word/2010/wordprocessingDrawing" xmlns:wp="http://schemas.openxmlformats.org/drawingml/2006/wordprocessingDrawing" xmlns:w10="urn:schemas-microsoft-com:office:word" xmlns:w="http://schemas.openxmlformats.org/wordprocessingml/2006/main" xmlns:w14="http://schemas.microsoft.com/office/word/2010/wordml" xmlns:w15="http://schemas.microsoft.com/office/word/2012/wordml" xmlns:wpg="http://schemas.microsoft.com/office/word/2010/wordprocessingGroup" xmlns:wpi="http://schemas.microsoft.com/office/word/2010/wordprocessingInk" xmlns:wne="http://schemas.microsoft.com/office/word/2006/wordml" xmlns:wps="http://schemas.microsoft.com/office/word/2010/wordprocessingShape" mc:Ignorable="w14 w15 wp14">
+<w:ftr xmlns:wpc="http://schemas.microsoft.com/office/word/2010/wordprocessingCanvas" xmlns:mo="http://schemas.microsoft.com/office/mac/office/2008/main" xmlns:mc="http://schemas.openxmlformats.org/markup-compatibility/2006" xmlns:mv="urn:schemas-microsoft-com:mac:vml" xmlns:o="urn:schemas-microsoft-com:office:office" xmlns:r="http://schemas.openxmlformats.org/officeDocument/2006/relationships" xmlns:m="http://schemas.openxmlformats.org/officeDocument/2006/math" xmlns:v="urn:schemas-microsoft-com:vml" xmlns:wp14="http://schemas.microsoft.com/office/word/2010/wordprocessingDrawing" xmlns:wp="http://schemas.openxmlformats.org/drawingml/2006/wordprocessingDrawing" xmlns:w10="urn:schemas-microsoft-com:office:word" xmlns:w="http://schemas.openxmlformats.org/wordprocessingml/2006/main" xmlns:w14="http://schemas.microsoft.com/office/word/2010/wordml" xmlns:wpg="http://schemas.microsoft.com/office/word/2010/wordprocessingGroup" xmlns:wpi="http://schemas.microsoft.com/office/word/2010/wordprocessingInk" xmlns:wne="http://schemas.microsoft.com/office/word/2006/wordml" xmlns:wps="http://schemas.microsoft.com/office/word/2010/wordprocessingShape" mc:Ignorable="w14 wp14">
   <w:p>
     <w:pPr>
       <w:pStyle w:val="Voettekst"/>
@@ -2102,7 +3237,7 @@
 </file>
 
 <file path=word/footer2.xml><?xml version="1.0" encoding="utf-8"?>
-<w:ftr xmlns:wpc="http://schemas.microsoft.com/office/word/2010/wordprocessingCanvas" xmlns:mc="http://schemas.openxmlformats.org/markup-compatibility/2006" xmlns:o="urn:schemas-microsoft-com:office:office" xmlns:r="http://schemas.openxmlformats.org/officeDocument/2006/relationships" xmlns:m="http://schemas.openxmlformats.org/officeDocument/2006/math" xmlns:v="urn:schemas-microsoft-com:vml" xmlns:wp14="http://schemas.microsoft.com/office/word/2010/wordprocessingDrawing" xmlns:wp="http://schemas.openxmlformats.org/drawingml/2006/wordprocessingDrawing" xmlns:w10="urn:schemas-microsoft-com:office:word" xmlns:w="http://schemas.openxmlformats.org/wordprocessingml/2006/main" xmlns:w14="http://schemas.microsoft.com/office/word/2010/wordml" xmlns:w15="http://schemas.microsoft.com/office/word/2012/wordml" xmlns:wpg="http://schemas.microsoft.com/office/word/2010/wordprocessingGroup" xmlns:wpi="http://schemas.microsoft.com/office/word/2010/wordprocessingInk" xmlns:wne="http://schemas.microsoft.com/office/word/2006/wordml" xmlns:wps="http://schemas.microsoft.com/office/word/2010/wordprocessingShape" mc:Ignorable="w14 w15 wp14">
+<w:ftr xmlns:wpc="http://schemas.microsoft.com/office/word/2010/wordprocessingCanvas" xmlns:mo="http://schemas.microsoft.com/office/mac/office/2008/main" xmlns:mc="http://schemas.openxmlformats.org/markup-compatibility/2006" xmlns:mv="urn:schemas-microsoft-com:mac:vml" xmlns:o="urn:schemas-microsoft-com:office:office" xmlns:r="http://schemas.openxmlformats.org/officeDocument/2006/relationships" xmlns:m="http://schemas.openxmlformats.org/officeDocument/2006/math" xmlns:v="urn:schemas-microsoft-com:vml" xmlns:wp14="http://schemas.microsoft.com/office/word/2010/wordprocessingDrawing" xmlns:wp="http://schemas.openxmlformats.org/drawingml/2006/wordprocessingDrawing" xmlns:w10="urn:schemas-microsoft-com:office:word" xmlns:w="http://schemas.openxmlformats.org/wordprocessingml/2006/main" xmlns:w14="http://schemas.microsoft.com/office/word/2010/wordml" xmlns:wpg="http://schemas.microsoft.com/office/word/2010/wordprocessingGroup" xmlns:wpi="http://schemas.microsoft.com/office/word/2010/wordprocessingInk" xmlns:wne="http://schemas.microsoft.com/office/word/2006/wordml" xmlns:wps="http://schemas.microsoft.com/office/word/2010/wordprocessingShape" mc:Ignorable="w14 wp14">
   <w:p>
     <w:pPr>
       <w:pStyle w:val="Voettekst"/>
@@ -2134,7 +3269,7 @@
         <w:rStyle w:val="Paginanummer"/>
         <w:noProof/>
       </w:rPr>
-      <w:t>3</w:t>
+      <w:t>9</w:t>
     </w:r>
     <w:r>
       <w:rPr>
@@ -2153,7 +3288,7 @@
 </file>
 
 <file path=word/footnotes.xml><?xml version="1.0" encoding="utf-8"?>
-<w:footnotes xmlns:wpc="http://schemas.microsoft.com/office/word/2010/wordprocessingCanvas" xmlns:mc="http://schemas.openxmlformats.org/markup-compatibility/2006" xmlns:o="urn:schemas-microsoft-com:office:office" xmlns:r="http://schemas.openxmlformats.org/officeDocument/2006/relationships" xmlns:m="http://schemas.openxmlformats.org/officeDocument/2006/math" xmlns:v="urn:schemas-microsoft-com:vml" xmlns:wp14="http://schemas.microsoft.com/office/word/2010/wordprocessingDrawing" xmlns:wp="http://schemas.openxmlformats.org/drawingml/2006/wordprocessingDrawing" xmlns:w10="urn:schemas-microsoft-com:office:word" xmlns:w="http://schemas.openxmlformats.org/wordprocessingml/2006/main" xmlns:w14="http://schemas.microsoft.com/office/word/2010/wordml" xmlns:w15="http://schemas.microsoft.com/office/word/2012/wordml" xmlns:wpg="http://schemas.microsoft.com/office/word/2010/wordprocessingGroup" xmlns:wpi="http://schemas.microsoft.com/office/word/2010/wordprocessingInk" xmlns:wne="http://schemas.microsoft.com/office/word/2006/wordml" xmlns:wps="http://schemas.microsoft.com/office/word/2010/wordprocessingShape" mc:Ignorable="w14 w15 wp14">
+<w:footnotes xmlns:wpc="http://schemas.microsoft.com/office/word/2010/wordprocessingCanvas" xmlns:mo="http://schemas.microsoft.com/office/mac/office/2008/main" xmlns:mc="http://schemas.openxmlformats.org/markup-compatibility/2006" xmlns:mv="urn:schemas-microsoft-com:mac:vml" xmlns:o="urn:schemas-microsoft-com:office:office" xmlns:r="http://schemas.openxmlformats.org/officeDocument/2006/relationships" xmlns:m="http://schemas.openxmlformats.org/officeDocument/2006/math" xmlns:v="urn:schemas-microsoft-com:vml" xmlns:wp14="http://schemas.microsoft.com/office/word/2010/wordprocessingDrawing" xmlns:wp="http://schemas.openxmlformats.org/drawingml/2006/wordprocessingDrawing" xmlns:w10="urn:schemas-microsoft-com:office:word" xmlns:w="http://schemas.openxmlformats.org/wordprocessingml/2006/main" xmlns:w14="http://schemas.microsoft.com/office/word/2010/wordml" xmlns:wpg="http://schemas.microsoft.com/office/word/2010/wordprocessingGroup" xmlns:wpi="http://schemas.microsoft.com/office/word/2010/wordprocessingInk" xmlns:wne="http://schemas.microsoft.com/office/word/2006/wordml" xmlns:wps="http://schemas.microsoft.com/office/word/2010/wordprocessingShape" mc:Ignorable="w14 wp14">
   <w:footnote w:type="separator" w:id="-1">
     <w:p>
       <w:r>
@@ -2172,7 +3307,7 @@
 </file>
 
 <file path=word/numbering.xml><?xml version="1.0" encoding="utf-8"?>
-<w:numbering xmlns:wpc="http://schemas.microsoft.com/office/word/2010/wordprocessingCanvas" xmlns:mc="http://schemas.openxmlformats.org/markup-compatibility/2006" xmlns:o="urn:schemas-microsoft-com:office:office" xmlns:r="http://schemas.openxmlformats.org/officeDocument/2006/relationships" xmlns:m="http://schemas.openxmlformats.org/officeDocument/2006/math" xmlns:v="urn:schemas-microsoft-com:vml" xmlns:wp14="http://schemas.microsoft.com/office/word/2010/wordprocessingDrawing" xmlns:wp="http://schemas.openxmlformats.org/drawingml/2006/wordprocessingDrawing" xmlns:w10="urn:schemas-microsoft-com:office:word" xmlns:w="http://schemas.openxmlformats.org/wordprocessingml/2006/main" xmlns:w14="http://schemas.microsoft.com/office/word/2010/wordml" xmlns:w15="http://schemas.microsoft.com/office/word/2012/wordml" xmlns:wpg="http://schemas.microsoft.com/office/word/2010/wordprocessingGroup" xmlns:wpi="http://schemas.microsoft.com/office/word/2010/wordprocessingInk" xmlns:wne="http://schemas.microsoft.com/office/word/2006/wordml" xmlns:wps="http://schemas.microsoft.com/office/word/2010/wordprocessingShape" mc:Ignorable="w14 w15 wp14">
+<w:numbering xmlns:wpc="http://schemas.microsoft.com/office/word/2010/wordprocessingCanvas" xmlns:mo="http://schemas.microsoft.com/office/mac/office/2008/main" xmlns:mc="http://schemas.openxmlformats.org/markup-compatibility/2006" xmlns:mv="urn:schemas-microsoft-com:mac:vml" xmlns:o="urn:schemas-microsoft-com:office:office" xmlns:r="http://schemas.openxmlformats.org/officeDocument/2006/relationships" xmlns:m="http://schemas.openxmlformats.org/officeDocument/2006/math" xmlns:v="urn:schemas-microsoft-com:vml" xmlns:wp14="http://schemas.microsoft.com/office/word/2010/wordprocessingDrawing" xmlns:wp="http://schemas.openxmlformats.org/drawingml/2006/wordprocessingDrawing" xmlns:w10="urn:schemas-microsoft-com:office:word" xmlns:w="http://schemas.openxmlformats.org/wordprocessingml/2006/main" xmlns:w14="http://schemas.microsoft.com/office/word/2010/wordml" xmlns:wpg="http://schemas.microsoft.com/office/word/2010/wordprocessingGroup" xmlns:wpi="http://schemas.microsoft.com/office/word/2010/wordprocessingInk" xmlns:wne="http://schemas.microsoft.com/office/word/2006/wordml" xmlns:wps="http://schemas.microsoft.com/office/word/2010/wordprocessingShape" mc:Ignorable="w14 wp14">
   <w:abstractNum w:abstractNumId="0">
     <w:nsid w:val="0C182692"/>
     <w:multiLevelType w:val="hybridMultilevel"/>
@@ -2400,6 +3535,232 @@
     </w:lvl>
   </w:abstractNum>
   <w:abstractNum w:abstractNumId="2">
+    <w:nsid w:val="505A4847"/>
+    <w:multiLevelType w:val="multilevel"/>
+    <w:tmpl w:val="09C29AD0"/>
+    <w:lvl w:ilvl="0">
+      <w:start w:val="1"/>
+      <w:numFmt w:val="decimal"/>
+      <w:lvlText w:val="%1"/>
+      <w:lvlJc w:val="left"/>
+      <w:pPr>
+        <w:ind w:left="360" w:hanging="360"/>
+      </w:pPr>
+      <w:rPr>
+        <w:rFonts w:hint="default"/>
+      </w:rPr>
+    </w:lvl>
+    <w:lvl w:ilvl="1">
+      <w:start w:val="3"/>
+      <w:numFmt w:val="decimal"/>
+      <w:lvlText w:val="%1.%2"/>
+      <w:lvlJc w:val="left"/>
+      <w:pPr>
+        <w:ind w:left="360" w:hanging="360"/>
+      </w:pPr>
+      <w:rPr>
+        <w:rFonts w:hint="default"/>
+      </w:rPr>
+    </w:lvl>
+    <w:lvl w:ilvl="2">
+      <w:start w:val="1"/>
+      <w:numFmt w:val="decimal"/>
+      <w:lvlText w:val="%1.%2.%3"/>
+      <w:lvlJc w:val="left"/>
+      <w:pPr>
+        <w:ind w:left="720" w:hanging="720"/>
+      </w:pPr>
+      <w:rPr>
+        <w:rFonts w:hint="default"/>
+      </w:rPr>
+    </w:lvl>
+    <w:lvl w:ilvl="3">
+      <w:start w:val="1"/>
+      <w:numFmt w:val="decimal"/>
+      <w:lvlText w:val="%1.%2.%3.%4"/>
+      <w:lvlJc w:val="left"/>
+      <w:pPr>
+        <w:ind w:left="1080" w:hanging="1080"/>
+      </w:pPr>
+      <w:rPr>
+        <w:rFonts w:hint="default"/>
+      </w:rPr>
+    </w:lvl>
+    <w:lvl w:ilvl="4">
+      <w:start w:val="1"/>
+      <w:numFmt w:val="decimal"/>
+      <w:lvlText w:val="%1.%2.%3.%4.%5"/>
+      <w:lvlJc w:val="left"/>
+      <w:pPr>
+        <w:ind w:left="1080" w:hanging="1080"/>
+      </w:pPr>
+      <w:rPr>
+        <w:rFonts w:hint="default"/>
+      </w:rPr>
+    </w:lvl>
+    <w:lvl w:ilvl="5">
+      <w:start w:val="1"/>
+      <w:numFmt w:val="decimal"/>
+      <w:lvlText w:val="%1.%2.%3.%4.%5.%6"/>
+      <w:lvlJc w:val="left"/>
+      <w:pPr>
+        <w:ind w:left="1440" w:hanging="1440"/>
+      </w:pPr>
+      <w:rPr>
+        <w:rFonts w:hint="default"/>
+      </w:rPr>
+    </w:lvl>
+    <w:lvl w:ilvl="6">
+      <w:start w:val="1"/>
+      <w:numFmt w:val="decimal"/>
+      <w:lvlText w:val="%1.%2.%3.%4.%5.%6.%7"/>
+      <w:lvlJc w:val="left"/>
+      <w:pPr>
+        <w:ind w:left="1440" w:hanging="1440"/>
+      </w:pPr>
+      <w:rPr>
+        <w:rFonts w:hint="default"/>
+      </w:rPr>
+    </w:lvl>
+    <w:lvl w:ilvl="7">
+      <w:start w:val="1"/>
+      <w:numFmt w:val="decimal"/>
+      <w:lvlText w:val="%1.%2.%3.%4.%5.%6.%7.%8"/>
+      <w:lvlJc w:val="left"/>
+      <w:pPr>
+        <w:ind w:left="1800" w:hanging="1800"/>
+      </w:pPr>
+      <w:rPr>
+        <w:rFonts w:hint="default"/>
+      </w:rPr>
+    </w:lvl>
+    <w:lvl w:ilvl="8">
+      <w:start w:val="1"/>
+      <w:numFmt w:val="decimal"/>
+      <w:lvlText w:val="%1.%2.%3.%4.%5.%6.%7.%8.%9"/>
+      <w:lvlJc w:val="left"/>
+      <w:pPr>
+        <w:ind w:left="1800" w:hanging="1800"/>
+      </w:pPr>
+      <w:rPr>
+        <w:rFonts w:hint="default"/>
+      </w:rPr>
+    </w:lvl>
+  </w:abstractNum>
+  <w:abstractNum w:abstractNumId="3">
+    <w:nsid w:val="59C52CA4"/>
+    <w:multiLevelType w:val="multilevel"/>
+    <w:tmpl w:val="85801CC6"/>
+    <w:lvl w:ilvl="0">
+      <w:start w:val="1"/>
+      <w:numFmt w:val="decimal"/>
+      <w:lvlText w:val="%1"/>
+      <w:lvlJc w:val="left"/>
+      <w:pPr>
+        <w:ind w:left="400" w:hanging="400"/>
+      </w:pPr>
+      <w:rPr>
+        <w:rFonts w:hint="default"/>
+      </w:rPr>
+    </w:lvl>
+    <w:lvl w:ilvl="1">
+      <w:start w:val="1"/>
+      <w:numFmt w:val="decimal"/>
+      <w:lvlText w:val="%1.%2"/>
+      <w:lvlJc w:val="left"/>
+      <w:pPr>
+        <w:ind w:left="400" w:hanging="400"/>
+      </w:pPr>
+      <w:rPr>
+        <w:rFonts w:hint="default"/>
+      </w:rPr>
+    </w:lvl>
+    <w:lvl w:ilvl="2">
+      <w:start w:val="1"/>
+      <w:numFmt w:val="decimal"/>
+      <w:lvlText w:val="%1.%2.%3"/>
+      <w:lvlJc w:val="left"/>
+      <w:pPr>
+        <w:ind w:left="720" w:hanging="720"/>
+      </w:pPr>
+      <w:rPr>
+        <w:rFonts w:hint="default"/>
+      </w:rPr>
+    </w:lvl>
+    <w:lvl w:ilvl="3">
+      <w:start w:val="1"/>
+      <w:numFmt w:val="decimal"/>
+      <w:lvlText w:val="%1.%2.%3.%4"/>
+      <w:lvlJc w:val="left"/>
+      <w:pPr>
+        <w:ind w:left="1080" w:hanging="1080"/>
+      </w:pPr>
+      <w:rPr>
+        <w:rFonts w:hint="default"/>
+      </w:rPr>
+    </w:lvl>
+    <w:lvl w:ilvl="4">
+      <w:start w:val="1"/>
+      <w:numFmt w:val="decimal"/>
+      <w:lvlText w:val="%1.%2.%3.%4.%5"/>
+      <w:lvlJc w:val="left"/>
+      <w:pPr>
+        <w:ind w:left="1080" w:hanging="1080"/>
+      </w:pPr>
+      <w:rPr>
+        <w:rFonts w:hint="default"/>
+      </w:rPr>
+    </w:lvl>
+    <w:lvl w:ilvl="5">
+      <w:start w:val="1"/>
+      <w:numFmt w:val="decimal"/>
+      <w:lvlText w:val="%1.%2.%3.%4.%5.%6"/>
+      <w:lvlJc w:val="left"/>
+      <w:pPr>
+        <w:ind w:left="1440" w:hanging="1440"/>
+      </w:pPr>
+      <w:rPr>
+        <w:rFonts w:hint="default"/>
+      </w:rPr>
+    </w:lvl>
+    <w:lvl w:ilvl="6">
+      <w:start w:val="1"/>
+      <w:numFmt w:val="decimal"/>
+      <w:lvlText w:val="%1.%2.%3.%4.%5.%6.%7"/>
+      <w:lvlJc w:val="left"/>
+      <w:pPr>
+        <w:ind w:left="1440" w:hanging="1440"/>
+      </w:pPr>
+      <w:rPr>
+        <w:rFonts w:hint="default"/>
+      </w:rPr>
+    </w:lvl>
+    <w:lvl w:ilvl="7">
+      <w:start w:val="1"/>
+      <w:numFmt w:val="decimal"/>
+      <w:lvlText w:val="%1.%2.%3.%4.%5.%6.%7.%8"/>
+      <w:lvlJc w:val="left"/>
+      <w:pPr>
+        <w:ind w:left="1800" w:hanging="1800"/>
+      </w:pPr>
+      <w:rPr>
+        <w:rFonts w:hint="default"/>
+      </w:rPr>
+    </w:lvl>
+    <w:lvl w:ilvl="8">
+      <w:start w:val="1"/>
+      <w:numFmt w:val="decimal"/>
+      <w:lvlText w:val="%1.%2.%3.%4.%5.%6.%7.%8.%9"/>
+      <w:lvlJc w:val="left"/>
+      <w:pPr>
+        <w:ind w:left="1800" w:hanging="1800"/>
+      </w:pPr>
+      <w:rPr>
+        <w:rFonts w:hint="default"/>
+      </w:rPr>
+    </w:lvl>
+  </w:abstractNum>
+  <w:abstractNum w:abstractNumId="4">
     <w:nsid w:val="632313C2"/>
     <w:multiLevelType w:val="hybridMultilevel"/>
     <w:tmpl w:val="4C0258E4"/>
@@ -2512,7 +3873,7 @@
       </w:rPr>
     </w:lvl>
   </w:abstractNum>
-  <w:abstractNum w:abstractNumId="3">
+  <w:abstractNum w:abstractNumId="5">
     <w:nsid w:val="6FD879EA"/>
     <w:multiLevelType w:val="hybridMultilevel"/>
     <w:tmpl w:val="2842B0C0"/>
@@ -2626,22 +3987,28 @@
     </w:lvl>
   </w:abstractNum>
   <w:num w:numId="1">
-    <w:abstractNumId w:val="3"/>
+    <w:abstractNumId w:val="5"/>
   </w:num>
   <w:num w:numId="2">
     <w:abstractNumId w:val="1"/>
   </w:num>
   <w:num w:numId="3">
-    <w:abstractNumId w:val="2"/>
+    <w:abstractNumId w:val="4"/>
   </w:num>
   <w:num w:numId="4">
     <w:abstractNumId w:val="0"/>
+  </w:num>
+  <w:num w:numId="5">
+    <w:abstractNumId w:val="3"/>
+  </w:num>
+  <w:num w:numId="6">
+    <w:abstractNumId w:val="2"/>
   </w:num>
 </w:numbering>
 </file>
 
 <file path=word/styles.xml><?xml version="1.0" encoding="utf-8"?>
-<w:styles xmlns:mc="http://schemas.openxmlformats.org/markup-compatibility/2006" xmlns:r="http://schemas.openxmlformats.org/officeDocument/2006/relationships" xmlns:w="http://schemas.openxmlformats.org/wordprocessingml/2006/main" xmlns:w14="http://schemas.microsoft.com/office/word/2010/wordml" xmlns:w15="http://schemas.microsoft.com/office/word/2012/wordml" mc:Ignorable="w14 w15">
+<w:styles xmlns:mc="http://schemas.openxmlformats.org/markup-compatibility/2006" xmlns:r="http://schemas.openxmlformats.org/officeDocument/2006/relationships" xmlns:w="http://schemas.openxmlformats.org/wordprocessingml/2006/main" xmlns:w14="http://schemas.microsoft.com/office/word/2010/wordml" mc:Ignorable="w14">
   <w:docDefaults>
     <w:rPrDefault>
       <w:rPr>
@@ -2653,379 +4020,163 @@
     </w:rPrDefault>
     <w:pPrDefault/>
   </w:docDefaults>
-  <w:latentStyles w:defLockedState="0" w:defUIPriority="99" w:defSemiHidden="0" w:defUnhideWhenUsed="0" w:defQFormat="0" w:count="371">
-    <w:lsdException w:name="Normal" w:uiPriority="0" w:qFormat="1"/>
-    <w:lsdException w:name="heading 1" w:uiPriority="9" w:qFormat="1"/>
-    <w:lsdException w:name="heading 2" w:semiHidden="1" w:uiPriority="9" w:unhideWhenUsed="1" w:qFormat="1"/>
-    <w:lsdException w:name="heading 3" w:semiHidden="1" w:uiPriority="9" w:unhideWhenUsed="1" w:qFormat="1"/>
-    <w:lsdException w:name="heading 4" w:semiHidden="1" w:uiPriority="9" w:unhideWhenUsed="1" w:qFormat="1"/>
-    <w:lsdException w:name="heading 5" w:semiHidden="1" w:uiPriority="9" w:unhideWhenUsed="1" w:qFormat="1"/>
-    <w:lsdException w:name="heading 6" w:semiHidden="1" w:uiPriority="9" w:unhideWhenUsed="1" w:qFormat="1"/>
-    <w:lsdException w:name="heading 7" w:semiHidden="1" w:uiPriority="9" w:unhideWhenUsed="1" w:qFormat="1"/>
-    <w:lsdException w:name="heading 8" w:semiHidden="1" w:uiPriority="9" w:unhideWhenUsed="1" w:qFormat="1"/>
-    <w:lsdException w:name="heading 9" w:semiHidden="1" w:uiPriority="9" w:unhideWhenUsed="1" w:qFormat="1"/>
-    <w:lsdException w:name="index 1" w:semiHidden="1" w:unhideWhenUsed="1"/>
-    <w:lsdException w:name="index 2" w:semiHidden="1" w:unhideWhenUsed="1"/>
-    <w:lsdException w:name="index 3" w:semiHidden="1" w:unhideWhenUsed="1"/>
-    <w:lsdException w:name="index 4" w:semiHidden="1" w:unhideWhenUsed="1"/>
-    <w:lsdException w:name="index 5" w:semiHidden="1" w:unhideWhenUsed="1"/>
-    <w:lsdException w:name="index 6" w:semiHidden="1" w:unhideWhenUsed="1"/>
-    <w:lsdException w:name="index 7" w:semiHidden="1" w:unhideWhenUsed="1"/>
-    <w:lsdException w:name="index 8" w:semiHidden="1" w:unhideWhenUsed="1"/>
-    <w:lsdException w:name="index 9" w:semiHidden="1" w:unhideWhenUsed="1"/>
-    <w:lsdException w:name="toc 1" w:semiHidden="1" w:uiPriority="39" w:unhideWhenUsed="1"/>
-    <w:lsdException w:name="toc 2" w:semiHidden="1" w:uiPriority="39" w:unhideWhenUsed="1"/>
-    <w:lsdException w:name="toc 3" w:semiHidden="1" w:uiPriority="39" w:unhideWhenUsed="1"/>
-    <w:lsdException w:name="toc 4" w:semiHidden="1" w:uiPriority="39" w:unhideWhenUsed="1"/>
-    <w:lsdException w:name="toc 5" w:semiHidden="1" w:uiPriority="39" w:unhideWhenUsed="1"/>
-    <w:lsdException w:name="toc 6" w:semiHidden="1" w:uiPriority="39" w:unhideWhenUsed="1"/>
-    <w:lsdException w:name="toc 7" w:semiHidden="1" w:uiPriority="39" w:unhideWhenUsed="1"/>
-    <w:lsdException w:name="toc 8" w:semiHidden="1" w:uiPriority="39" w:unhideWhenUsed="1"/>
-    <w:lsdException w:name="toc 9" w:semiHidden="1" w:uiPriority="39" w:unhideWhenUsed="1"/>
-    <w:lsdException w:name="Normal Indent" w:semiHidden="1" w:unhideWhenUsed="1"/>
-    <w:lsdException w:name="footnote text" w:semiHidden="1" w:unhideWhenUsed="1"/>
-    <w:lsdException w:name="annotation text" w:semiHidden="1" w:unhideWhenUsed="1"/>
-    <w:lsdException w:name="header" w:semiHidden="1" w:unhideWhenUsed="1"/>
-    <w:lsdException w:name="footer" w:semiHidden="1" w:unhideWhenUsed="1"/>
-    <w:lsdException w:name="index heading" w:semiHidden="1" w:unhideWhenUsed="1"/>
-    <w:lsdException w:name="caption" w:semiHidden="1" w:uiPriority="35" w:unhideWhenUsed="1" w:qFormat="1"/>
-    <w:lsdException w:name="table of figures" w:semiHidden="1" w:unhideWhenUsed="1"/>
-    <w:lsdException w:name="envelope address" w:semiHidden="1" w:unhideWhenUsed="1"/>
-    <w:lsdException w:name="envelope return" w:semiHidden="1" w:unhideWhenUsed="1"/>
-    <w:lsdException w:name="footnote reference" w:semiHidden="1" w:unhideWhenUsed="1"/>
-    <w:lsdException w:name="annotation reference" w:semiHidden="1" w:unhideWhenUsed="1"/>
-    <w:lsdException w:name="line number" w:semiHidden="1" w:unhideWhenUsed="1"/>
-    <w:lsdException w:name="page number" w:semiHidden="1" w:unhideWhenUsed="1"/>
-    <w:lsdException w:name="endnote reference" w:semiHidden="1" w:unhideWhenUsed="1"/>
-    <w:lsdException w:name="endnote text" w:semiHidden="1" w:unhideWhenUsed="1"/>
-    <w:lsdException w:name="table of authorities" w:semiHidden="1" w:unhideWhenUsed="1"/>
-    <w:lsdException w:name="macro" w:semiHidden="1" w:unhideWhenUsed="1"/>
-    <w:lsdException w:name="toa heading" w:semiHidden="1" w:unhideWhenUsed="1"/>
-    <w:lsdException w:name="List" w:semiHidden="1" w:unhideWhenUsed="1"/>
-    <w:lsdException w:name="List Bullet" w:semiHidden="1" w:unhideWhenUsed="1"/>
-    <w:lsdException w:name="List Number" w:semiHidden="1" w:unhideWhenUsed="1"/>
-    <w:lsdException w:name="List 2" w:semiHidden="1" w:unhideWhenUsed="1"/>
-    <w:lsdException w:name="List 3" w:semiHidden="1" w:unhideWhenUsed="1"/>
-    <w:lsdException w:name="List 4" w:semiHidden="1" w:unhideWhenUsed="1"/>
-    <w:lsdException w:name="List 5" w:semiHidden="1" w:unhideWhenUsed="1"/>
-    <w:lsdException w:name="List Bullet 2" w:semiHidden="1" w:unhideWhenUsed="1"/>
-    <w:lsdException w:name="List Bullet 3" w:semiHidden="1" w:unhideWhenUsed="1"/>
-    <w:lsdException w:name="List Bullet 4" w:semiHidden="1" w:unhideWhenUsed="1"/>
-    <w:lsdException w:name="List Bullet 5" w:semiHidden="1" w:unhideWhenUsed="1"/>
-    <w:lsdException w:name="List Number 2" w:semiHidden="1" w:unhideWhenUsed="1"/>
-    <w:lsdException w:name="List Number 3" w:semiHidden="1" w:unhideWhenUsed="1"/>
-    <w:lsdException w:name="List Number 4" w:semiHidden="1" w:unhideWhenUsed="1"/>
-    <w:lsdException w:name="List Number 5" w:semiHidden="1" w:unhideWhenUsed="1"/>
-    <w:lsdException w:name="Title" w:uiPriority="10" w:qFormat="1"/>
-    <w:lsdException w:name="Closing" w:semiHidden="1" w:unhideWhenUsed="1"/>
-    <w:lsdException w:name="Signature" w:semiHidden="1" w:unhideWhenUsed="1"/>
-    <w:lsdException w:name="Default Paragraph Font" w:semiHidden="1" w:uiPriority="1" w:unhideWhenUsed="1"/>
-    <w:lsdException w:name="Body Text" w:semiHidden="1" w:unhideWhenUsed="1"/>
-    <w:lsdException w:name="Body Text Indent" w:semiHidden="1" w:unhideWhenUsed="1"/>
-    <w:lsdException w:name="List Continue" w:semiHidden="1" w:unhideWhenUsed="1"/>
-    <w:lsdException w:name="List Continue 2" w:semiHidden="1" w:unhideWhenUsed="1"/>
-    <w:lsdException w:name="List Continue 3" w:semiHidden="1" w:unhideWhenUsed="1"/>
-    <w:lsdException w:name="List Continue 4" w:semiHidden="1" w:unhideWhenUsed="1"/>
-    <w:lsdException w:name="List Continue 5" w:semiHidden="1" w:unhideWhenUsed="1"/>
-    <w:lsdException w:name="Message Header" w:semiHidden="1" w:unhideWhenUsed="1"/>
-    <w:lsdException w:name="Subtitle" w:uiPriority="11" w:qFormat="1"/>
-    <w:lsdException w:name="Salutation" w:semiHidden="1" w:unhideWhenUsed="1"/>
-    <w:lsdException w:name="Date" w:semiHidden="1" w:unhideWhenUsed="1"/>
-    <w:lsdException w:name="Body Text First Indent" w:semiHidden="1" w:unhideWhenUsed="1"/>
-    <w:lsdException w:name="Body Text First Indent 2" w:semiHidden="1" w:unhideWhenUsed="1"/>
-    <w:lsdException w:name="Note Heading" w:semiHidden="1" w:unhideWhenUsed="1"/>
-    <w:lsdException w:name="Body Text 2" w:semiHidden="1" w:unhideWhenUsed="1"/>
-    <w:lsdException w:name="Body Text 3" w:semiHidden="1" w:unhideWhenUsed="1"/>
-    <w:lsdException w:name="Body Text Indent 2" w:semiHidden="1" w:unhideWhenUsed="1"/>
-    <w:lsdException w:name="Body Text Indent 3" w:semiHidden="1" w:unhideWhenUsed="1"/>
-    <w:lsdException w:name="Block Text" w:semiHidden="1" w:unhideWhenUsed="1"/>
-    <w:lsdException w:name="Hyperlink" w:semiHidden="1" w:unhideWhenUsed="1"/>
-    <w:lsdException w:name="FollowedHyperlink" w:semiHidden="1" w:unhideWhenUsed="1"/>
-    <w:lsdException w:name="Strong" w:uiPriority="22" w:qFormat="1"/>
-    <w:lsdException w:name="Emphasis" w:uiPriority="20" w:qFormat="1"/>
-    <w:lsdException w:name="Document Map" w:semiHidden="1" w:unhideWhenUsed="1"/>
-    <w:lsdException w:name="Plain Text" w:semiHidden="1" w:unhideWhenUsed="1"/>
-    <w:lsdException w:name="E-mail Signature" w:semiHidden="1" w:unhideWhenUsed="1"/>
-    <w:lsdException w:name="HTML Top of Form" w:semiHidden="1" w:unhideWhenUsed="1"/>
-    <w:lsdException w:name="HTML Bottom of Form" w:semiHidden="1" w:unhideWhenUsed="1"/>
-    <w:lsdException w:name="Normal (Web)" w:semiHidden="1" w:unhideWhenUsed="1"/>
-    <w:lsdException w:name="HTML Acronym" w:semiHidden="1" w:unhideWhenUsed="1"/>
-    <w:lsdException w:name="HTML Address" w:semiHidden="1" w:unhideWhenUsed="1"/>
-    <w:lsdException w:name="HTML Cite" w:semiHidden="1" w:unhideWhenUsed="1"/>
-    <w:lsdException w:name="HTML Code" w:semiHidden="1" w:unhideWhenUsed="1"/>
-    <w:lsdException w:name="HTML Definition" w:semiHidden="1" w:unhideWhenUsed="1"/>
-    <w:lsdException w:name="HTML Keyboard" w:semiHidden="1" w:unhideWhenUsed="1"/>
-    <w:lsdException w:name="HTML Preformatted" w:semiHidden="1" w:unhideWhenUsed="1"/>
-    <w:lsdException w:name="HTML Sample" w:semiHidden="1" w:unhideWhenUsed="1"/>
-    <w:lsdException w:name="HTML Typewriter" w:semiHidden="1" w:unhideWhenUsed="1"/>
-    <w:lsdException w:name="HTML Variable" w:semiHidden="1" w:unhideWhenUsed="1"/>
-    <w:lsdException w:name="Normal Table" w:semiHidden="1" w:unhideWhenUsed="1"/>
-    <w:lsdException w:name="annotation subject" w:semiHidden="1" w:unhideWhenUsed="1"/>
-    <w:lsdException w:name="No List" w:semiHidden="1" w:unhideWhenUsed="1"/>
-    <w:lsdException w:name="Outline List 1" w:semiHidden="1" w:unhideWhenUsed="1"/>
-    <w:lsdException w:name="Outline List 2" w:semiHidden="1" w:unhideWhenUsed="1"/>
-    <w:lsdException w:name="Outline List 3" w:semiHidden="1" w:unhideWhenUsed="1"/>
-    <w:lsdException w:name="Table Simple 1" w:semiHidden="1" w:unhideWhenUsed="1"/>
-    <w:lsdException w:name="Table Simple 2" w:semiHidden="1" w:unhideWhenUsed="1"/>
-    <w:lsdException w:name="Table Simple 3" w:semiHidden="1" w:unhideWhenUsed="1"/>
-    <w:lsdException w:name="Table Classic 1" w:semiHidden="1" w:unhideWhenUsed="1"/>
-    <w:lsdException w:name="Table Classic 2" w:semiHidden="1" w:unhideWhenUsed="1"/>
-    <w:lsdException w:name="Table Classic 3" w:semiHidden="1" w:unhideWhenUsed="1"/>
-    <w:lsdException w:name="Table Classic 4" w:semiHidden="1" w:unhideWhenUsed="1"/>
-    <w:lsdException w:name="Table Colorful 1" w:semiHidden="1" w:unhideWhenUsed="1"/>
-    <w:lsdException w:name="Table Colorful 2" w:semiHidden="1" w:unhideWhenUsed="1"/>
-    <w:lsdException w:name="Table Colorful 3" w:semiHidden="1" w:unhideWhenUsed="1"/>
-    <w:lsdException w:name="Table Columns 1" w:semiHidden="1" w:unhideWhenUsed="1"/>
-    <w:lsdException w:name="Table Columns 2" w:semiHidden="1" w:unhideWhenUsed="1"/>
-    <w:lsdException w:name="Table Columns 3" w:semiHidden="1" w:unhideWhenUsed="1"/>
-    <w:lsdException w:name="Table Columns 4" w:semiHidden="1" w:unhideWhenUsed="1"/>
-    <w:lsdException w:name="Table Columns 5" w:semiHidden="1" w:unhideWhenUsed="1"/>
-    <w:lsdException w:name="Table Grid 1" w:semiHidden="1" w:unhideWhenUsed="1"/>
-    <w:lsdException w:name="Table Grid 2" w:semiHidden="1" w:unhideWhenUsed="1"/>
-    <w:lsdException w:name="Table Grid 3" w:semiHidden="1" w:unhideWhenUsed="1"/>
-    <w:lsdException w:name="Table Grid 4" w:semiHidden="1" w:unhideWhenUsed="1"/>
-    <w:lsdException w:name="Table Grid 5" w:semiHidden="1" w:unhideWhenUsed="1"/>
-    <w:lsdException w:name="Table Grid 6" w:semiHidden="1" w:unhideWhenUsed="1"/>
-    <w:lsdException w:name="Table Grid 7" w:semiHidden="1" w:unhideWhenUsed="1"/>
-    <w:lsdException w:name="Table Grid 8" w:semiHidden="1" w:unhideWhenUsed="1"/>
-    <w:lsdException w:name="Table List 1" w:semiHidden="1" w:unhideWhenUsed="1"/>
-    <w:lsdException w:name="Table List 2" w:semiHidden="1" w:unhideWhenUsed="1"/>
-    <w:lsdException w:name="Table List 3" w:semiHidden="1" w:unhideWhenUsed="1"/>
-    <w:lsdException w:name="Table List 4" w:semiHidden="1" w:unhideWhenUsed="1"/>
-    <w:lsdException w:name="Table List 5" w:semiHidden="1" w:unhideWhenUsed="1"/>
-    <w:lsdException w:name="Table List 6" w:semiHidden="1" w:unhideWhenUsed="1"/>
-    <w:lsdException w:name="Table List 7" w:semiHidden="1" w:unhideWhenUsed="1"/>
-    <w:lsdException w:name="Table List 8" w:semiHidden="1" w:unhideWhenUsed="1"/>
-    <w:lsdException w:name="Table 3D effects 1" w:semiHidden="1" w:unhideWhenUsed="1"/>
-    <w:lsdException w:name="Table 3D effects 2" w:semiHidden="1" w:unhideWhenUsed="1"/>
-    <w:lsdException w:name="Table 3D effects 3" w:semiHidden="1" w:unhideWhenUsed="1"/>
-    <w:lsdException w:name="Table Contemporary" w:semiHidden="1" w:unhideWhenUsed="1"/>
-    <w:lsdException w:name="Table Elegant" w:semiHidden="1" w:unhideWhenUsed="1"/>
-    <w:lsdException w:name="Table Professional" w:semiHidden="1" w:unhideWhenUsed="1"/>
-    <w:lsdException w:name="Table Subtle 1" w:semiHidden="1" w:unhideWhenUsed="1"/>
-    <w:lsdException w:name="Table Subtle 2" w:semiHidden="1" w:unhideWhenUsed="1"/>
-    <w:lsdException w:name="Table Web 1" w:semiHidden="1" w:unhideWhenUsed="1"/>
-    <w:lsdException w:name="Table Web 2" w:semiHidden="1" w:unhideWhenUsed="1"/>
-    <w:lsdException w:name="Table Web 3" w:semiHidden="1" w:unhideWhenUsed="1"/>
-    <w:lsdException w:name="Balloon Text" w:semiHidden="1" w:unhideWhenUsed="1"/>
-    <w:lsdException w:name="Table Grid" w:uiPriority="59"/>
-    <w:lsdException w:name="Table Theme" w:semiHidden="1" w:unhideWhenUsed="1"/>
-    <w:lsdException w:name="Placeholder Text" w:semiHidden="1"/>
-    <w:lsdException w:name="No Spacing" w:uiPriority="1" w:qFormat="1"/>
-    <w:lsdException w:name="Light Shading" w:uiPriority="60"/>
-    <w:lsdException w:name="Light List" w:uiPriority="61"/>
-    <w:lsdException w:name="Light Grid" w:uiPriority="62"/>
-    <w:lsdException w:name="Medium Shading 1" w:uiPriority="63"/>
-    <w:lsdException w:name="Medium Shading 2" w:uiPriority="64"/>
-    <w:lsdException w:name="Medium List 1" w:uiPriority="65"/>
-    <w:lsdException w:name="Medium List 2" w:uiPriority="66"/>
-    <w:lsdException w:name="Medium Grid 1" w:uiPriority="67"/>
-    <w:lsdException w:name="Medium Grid 2" w:uiPriority="68"/>
-    <w:lsdException w:name="Medium Grid 3" w:uiPriority="69"/>
-    <w:lsdException w:name="Dark List" w:uiPriority="70"/>
-    <w:lsdException w:name="Colorful Shading" w:uiPriority="71"/>
-    <w:lsdException w:name="Colorful List" w:uiPriority="72"/>
-    <w:lsdException w:name="Colorful Grid" w:uiPriority="73"/>
-    <w:lsdException w:name="Light Shading Accent 1" w:uiPriority="60"/>
-    <w:lsdException w:name="Light List Accent 1" w:uiPriority="61"/>
-    <w:lsdException w:name="Light Grid Accent 1" w:uiPriority="62"/>
-    <w:lsdException w:name="Medium Shading 1 Accent 1" w:uiPriority="63"/>
-    <w:lsdException w:name="Medium Shading 2 Accent 1" w:uiPriority="64"/>
-    <w:lsdException w:name="Medium List 1 Accent 1" w:uiPriority="65"/>
-    <w:lsdException w:name="Revision" w:semiHidden="1"/>
-    <w:lsdException w:name="List Paragraph" w:uiPriority="34" w:qFormat="1"/>
-    <w:lsdException w:name="Quote" w:uiPriority="29" w:qFormat="1"/>
-    <w:lsdException w:name="Intense Quote" w:uiPriority="30" w:qFormat="1"/>
-    <w:lsdException w:name="Medium List 2 Accent 1" w:uiPriority="66"/>
-    <w:lsdException w:name="Medium Grid 1 Accent 1" w:uiPriority="67"/>
-    <w:lsdException w:name="Medium Grid 2 Accent 1" w:uiPriority="68"/>
-    <w:lsdException w:name="Medium Grid 3 Accent 1" w:uiPriority="69"/>
-    <w:lsdException w:name="Dark List Accent 1" w:uiPriority="70"/>
-    <w:lsdException w:name="Colorful Shading Accent 1" w:uiPriority="71"/>
-    <w:lsdException w:name="Colorful List Accent 1" w:uiPriority="72"/>
-    <w:lsdException w:name="Colorful Grid Accent 1" w:uiPriority="73"/>
-    <w:lsdException w:name="Light Shading Accent 2" w:uiPriority="60"/>
-    <w:lsdException w:name="Light List Accent 2" w:uiPriority="61"/>
-    <w:lsdException w:name="Light Grid Accent 2" w:uiPriority="62"/>
-    <w:lsdException w:name="Medium Shading 1 Accent 2" w:uiPriority="63"/>
-    <w:lsdException w:name="Medium Shading 2 Accent 2" w:uiPriority="64"/>
-    <w:lsdException w:name="Medium List 1 Accent 2" w:uiPriority="65"/>
-    <w:lsdException w:name="Medium List 2 Accent 2" w:uiPriority="66"/>
-    <w:lsdException w:name="Medium Grid 1 Accent 2" w:uiPriority="67"/>
-    <w:lsdException w:name="Medium Grid 2 Accent 2" w:uiPriority="68"/>
-    <w:lsdException w:name="Medium Grid 3 Accent 2" w:uiPriority="69"/>
-    <w:lsdException w:name="Dark List Accent 2" w:uiPriority="70"/>
-    <w:lsdException w:name="Colorful Shading Accent 2" w:uiPriority="71"/>
-    <w:lsdException w:name="Colorful List Accent 2" w:uiPriority="72"/>
-    <w:lsdException w:name="Colorful Grid Accent 2" w:uiPriority="73"/>
-    <w:lsdException w:name="Light Shading Accent 3" w:uiPriority="60"/>
-    <w:lsdException w:name="Light List Accent 3" w:uiPriority="61"/>
-    <w:lsdException w:name="Light Grid Accent 3" w:uiPriority="62"/>
-    <w:lsdException w:name="Medium Shading 1 Accent 3" w:uiPriority="63"/>
-    <w:lsdException w:name="Medium Shading 2 Accent 3" w:uiPriority="64"/>
-    <w:lsdException w:name="Medium List 1 Accent 3" w:uiPriority="65"/>
-    <w:lsdException w:name="Medium List 2 Accent 3" w:uiPriority="66"/>
-    <w:lsdException w:name="Medium Grid 1 Accent 3" w:uiPriority="67"/>
-    <w:lsdException w:name="Medium Grid 2 Accent 3" w:uiPriority="68"/>
-    <w:lsdException w:name="Medium Grid 3 Accent 3" w:uiPriority="69"/>
-    <w:lsdException w:name="Dark List Accent 3" w:uiPriority="70"/>
-    <w:lsdException w:name="Colorful Shading Accent 3" w:uiPriority="71"/>
-    <w:lsdException w:name="Colorful List Accent 3" w:uiPriority="72"/>
-    <w:lsdException w:name="Colorful Grid Accent 3" w:uiPriority="73"/>
-    <w:lsdException w:name="Light Shading Accent 4" w:uiPriority="60"/>
-    <w:lsdException w:name="Light List Accent 4" w:uiPriority="61"/>
-    <w:lsdException w:name="Light Grid Accent 4" w:uiPriority="62"/>
-    <w:lsdException w:name="Medium Shading 1 Accent 4" w:uiPriority="63"/>
-    <w:lsdException w:name="Medium Shading 2 Accent 4" w:uiPriority="64"/>
-    <w:lsdException w:name="Medium List 1 Accent 4" w:uiPriority="65"/>
-    <w:lsdException w:name="Medium List 2 Accent 4" w:uiPriority="66"/>
-    <w:lsdException w:name="Medium Grid 1 Accent 4" w:uiPriority="67"/>
-    <w:lsdException w:name="Medium Grid 2 Accent 4" w:uiPriority="68"/>
-    <w:lsdException w:name="Medium Grid 3 Accent 4" w:uiPriority="69"/>
-    <w:lsdException w:name="Dark List Accent 4" w:uiPriority="70"/>
-    <w:lsdException w:name="Colorful Shading Accent 4" w:uiPriority="71"/>
-    <w:lsdException w:name="Colorful List Accent 4" w:uiPriority="72"/>
-    <w:lsdException w:name="Colorful Grid Accent 4" w:uiPriority="73"/>
-    <w:lsdException w:name="Light Shading Accent 5" w:uiPriority="60"/>
-    <w:lsdException w:name="Light List Accent 5" w:uiPriority="61"/>
-    <w:lsdException w:name="Light Grid Accent 5" w:uiPriority="62"/>
-    <w:lsdException w:name="Medium Shading 1 Accent 5" w:uiPriority="63"/>
-    <w:lsdException w:name="Medium Shading 2 Accent 5" w:uiPriority="64"/>
-    <w:lsdException w:name="Medium List 1 Accent 5" w:uiPriority="65"/>
-    <w:lsdException w:name="Medium List 2 Accent 5" w:uiPriority="66"/>
-    <w:lsdException w:name="Medium Grid 1 Accent 5" w:uiPriority="67"/>
-    <w:lsdException w:name="Medium Grid 2 Accent 5" w:uiPriority="68"/>
-    <w:lsdException w:name="Medium Grid 3 Accent 5" w:uiPriority="69"/>
-    <w:lsdException w:name="Dark List Accent 5" w:uiPriority="70"/>
-    <w:lsdException w:name="Colorful Shading Accent 5" w:uiPriority="71"/>
-    <w:lsdException w:name="Colorful List Accent 5" w:uiPriority="72"/>
-    <w:lsdException w:name="Colorful Grid Accent 5" w:uiPriority="73"/>
-    <w:lsdException w:name="Light Shading Accent 6" w:uiPriority="60"/>
-    <w:lsdException w:name="Light List Accent 6" w:uiPriority="61"/>
-    <w:lsdException w:name="Light Grid Accent 6" w:uiPriority="62"/>
-    <w:lsdException w:name="Medium Shading 1 Accent 6" w:uiPriority="63"/>
-    <w:lsdException w:name="Medium Shading 2 Accent 6" w:uiPriority="64"/>
-    <w:lsdException w:name="Medium List 1 Accent 6" w:uiPriority="65"/>
-    <w:lsdException w:name="Medium List 2 Accent 6" w:uiPriority="66"/>
-    <w:lsdException w:name="Medium Grid 1 Accent 6" w:uiPriority="67"/>
-    <w:lsdException w:name="Medium Grid 2 Accent 6" w:uiPriority="68"/>
-    <w:lsdException w:name="Medium Grid 3 Accent 6" w:uiPriority="69"/>
-    <w:lsdException w:name="Dark List Accent 6" w:uiPriority="70"/>
-    <w:lsdException w:name="Colorful Shading Accent 6" w:uiPriority="71"/>
-    <w:lsdException w:name="Colorful List Accent 6" w:uiPriority="72"/>
-    <w:lsdException w:name="Colorful Grid Accent 6" w:uiPriority="73"/>
-    <w:lsdException w:name="Subtle Emphasis" w:uiPriority="19" w:qFormat="1"/>
-    <w:lsdException w:name="Intense Emphasis" w:uiPriority="21" w:qFormat="1"/>
-    <w:lsdException w:name="Subtle Reference" w:uiPriority="31" w:qFormat="1"/>
-    <w:lsdException w:name="Intense Reference" w:uiPriority="32" w:qFormat="1"/>
-    <w:lsdException w:name="Book Title" w:uiPriority="33" w:qFormat="1"/>
-    <w:lsdException w:name="Bibliography" w:semiHidden="1" w:uiPriority="37" w:unhideWhenUsed="1"/>
-    <w:lsdException w:name="TOC Heading" w:semiHidden="1" w:uiPriority="39" w:unhideWhenUsed="1" w:qFormat="1"/>
-    <w:lsdException w:name="Grid Table 4" w:uiPriority="49"/>
-    <w:lsdException w:name="Grid Table 5 Dark" w:uiPriority="50"/>
-    <w:lsdException w:name="Grid Table 6 Colorful" w:uiPriority="51"/>
-    <w:lsdException w:name="Grid Table 7 Colorful" w:uiPriority="52"/>
-    <w:lsdException w:name="Grid Table 1 Light Accent 1" w:uiPriority="46"/>
-    <w:lsdException w:name="Grid Table 2 Accent 1" w:uiPriority="47"/>
-    <w:lsdException w:name="Grid Table 3 Accent 1" w:uiPriority="48"/>
-    <w:lsdException w:name="Grid Table 4 Accent 1" w:uiPriority="49"/>
-    <w:lsdException w:name="Grid Table 5 Dark Accent 1" w:uiPriority="50"/>
-    <w:lsdException w:name="Grid Table 6 Colorful Accent 1" w:uiPriority="51"/>
-    <w:lsdException w:name="Grid Table 7 Colorful Accent 1" w:uiPriority="52"/>
-    <w:lsdException w:name="Grid Table 1 Light Accent 2" w:uiPriority="46"/>
-    <w:lsdException w:name="Grid Table 2 Accent 2" w:uiPriority="47"/>
-    <w:lsdException w:name="Grid Table 3 Accent 2" w:uiPriority="48"/>
-    <w:lsdException w:name="Grid Table 4 Accent 2" w:uiPriority="49"/>
-    <w:lsdException w:name="Grid Table 5 Dark Accent 2" w:uiPriority="50"/>
-    <w:lsdException w:name="Grid Table 6 Colorful Accent 2" w:uiPriority="51"/>
-    <w:lsdException w:name="Grid Table 7 Colorful Accent 2" w:uiPriority="52"/>
-    <w:lsdException w:name="Grid Table 1 Light Accent 3" w:uiPriority="46"/>
-    <w:lsdException w:name="Grid Table 2 Accent 3" w:uiPriority="47"/>
-    <w:lsdException w:name="Grid Table 3 Accent 3" w:uiPriority="48"/>
-    <w:lsdException w:name="Grid Table 4 Accent 3" w:uiPriority="49"/>
-    <w:lsdException w:name="Grid Table 5 Dark Accent 3" w:uiPriority="50"/>
-    <w:lsdException w:name="Grid Table 6 Colorful Accent 3" w:uiPriority="51"/>
-    <w:lsdException w:name="Grid Table 7 Colorful Accent 3" w:uiPriority="52"/>
-    <w:lsdException w:name="Grid Table 1 Light Accent 4" w:uiPriority="46"/>
-    <w:lsdException w:name="Grid Table 2 Accent 4" w:uiPriority="47"/>
-    <w:lsdException w:name="Grid Table 3 Accent 4" w:uiPriority="48"/>
-    <w:lsdException w:name="Grid Table 4 Accent 4" w:uiPriority="49"/>
-    <w:lsdException w:name="Grid Table 5 Dark Accent 4" w:uiPriority="50"/>
-    <w:lsdException w:name="Grid Table 6 Colorful Accent 4" w:uiPriority="51"/>
-    <w:lsdException w:name="Grid Table 7 Colorful Accent 4" w:uiPriority="52"/>
-    <w:lsdException w:name="Grid Table 1 Light Accent 5" w:uiPriority="46"/>
-    <w:lsdException w:name="Grid Table 2 Accent 5" w:uiPriority="47"/>
-    <w:lsdException w:name="Grid Table 3 Accent 5" w:uiPriority="48"/>
-    <w:lsdException w:name="Grid Table 4 Accent 5" w:uiPriority="49"/>
-    <w:lsdException w:name="Grid Table 5 Dark Accent 5" w:uiPriority="50"/>
-    <w:lsdException w:name="Grid Table 6 Colorful Accent 5" w:uiPriority="51"/>
-    <w:lsdException w:name="Grid Table 7 Colorful Accent 5" w:uiPriority="52"/>
-    <w:lsdException w:name="Grid Table 1 Light Accent 6" w:uiPriority="46"/>
-    <w:lsdException w:name="Grid Table 2 Accent 6" w:uiPriority="47"/>
-    <w:lsdException w:name="Grid Table 3 Accent 6" w:uiPriority="48"/>
-    <w:lsdException w:name="Grid Table 4 Accent 6" w:uiPriority="49"/>
-    <w:lsdException w:name="Grid Table 5 Dark Accent 6" w:uiPriority="50"/>
-    <w:lsdException w:name="Grid Table 6 Colorful Accent 6" w:uiPriority="51"/>
-    <w:lsdException w:name="Grid Table 7 Colorful Accent 6" w:uiPriority="52"/>
-    <w:lsdException w:name="List Table 1 Light" w:uiPriority="46"/>
-    <w:lsdException w:name="List Table 2" w:uiPriority="47"/>
-    <w:lsdException w:name="List Table 3" w:uiPriority="48"/>
-    <w:lsdException w:name="List Table 4" w:uiPriority="49"/>
-    <w:lsdException w:name="List Table 5 Dark" w:uiPriority="50"/>
-    <w:lsdException w:name="List Table 6 Colorful" w:uiPriority="51"/>
-    <w:lsdException w:name="List Table 7 Colorful" w:uiPriority="52"/>
-    <w:lsdException w:name="List Table 1 Light Accent 1" w:uiPriority="46"/>
-    <w:lsdException w:name="List Table 2 Accent 1" w:uiPriority="47"/>
-    <w:lsdException w:name="List Table 3 Accent 1" w:uiPriority="48"/>
-    <w:lsdException w:name="List Table 4 Accent 1" w:uiPriority="49"/>
-    <w:lsdException w:name="List Table 5 Dark Accent 1" w:uiPriority="50"/>
-    <w:lsdException w:name="List Table 6 Colorful Accent 1" w:uiPriority="51"/>
-    <w:lsdException w:name="List Table 7 Colorful Accent 1" w:uiPriority="52"/>
-    <w:lsdException w:name="List Table 1 Light Accent 2" w:uiPriority="46"/>
-    <w:lsdException w:name="List Table 2 Accent 2" w:uiPriority="47"/>
-    <w:lsdException w:name="List Table 3 Accent 2" w:uiPriority="48"/>
-    <w:lsdException w:name="List Table 4 Accent 2" w:uiPriority="49"/>
-    <w:lsdException w:name="List Table 5 Dark Accent 2" w:uiPriority="50"/>
-    <w:lsdException w:name="List Table 6 Colorful Accent 2" w:uiPriority="51"/>
-    <w:lsdException w:name="List Table 7 Colorful Accent 2" w:uiPriority="52"/>
-    <w:lsdException w:name="List Table 1 Light Accent 3" w:uiPriority="46"/>
-    <w:lsdException w:name="List Table 2 Accent 3" w:uiPriority="47"/>
-    <w:lsdException w:name="List Table 3 Accent 3" w:uiPriority="48"/>
-    <w:lsdException w:name="List Table 4 Accent 3" w:uiPriority="49"/>
-    <w:lsdException w:name="List Table 5 Dark Accent 3" w:uiPriority="50"/>
-    <w:lsdException w:name="List Table 6 Colorful Accent 3" w:uiPriority="51"/>
-    <w:lsdException w:name="List Table 7 Colorful Accent 3" w:uiPriority="52"/>
-    <w:lsdException w:name="List Table 1 Light Accent 4" w:uiPriority="46"/>
-    <w:lsdException w:name="List Table 2 Accent 4" w:uiPriority="47"/>
-    <w:lsdException w:name="List Table 3 Accent 4" w:uiPriority="48"/>
-    <w:lsdException w:name="List Table 4 Accent 4" w:uiPriority="49"/>
-    <w:lsdException w:name="List Table 5 Dark Accent 4" w:uiPriority="50"/>
-    <w:lsdException w:name="List Table 6 Colorful Accent 4" w:uiPriority="51"/>
-    <w:lsdException w:name="List Table 7 Colorful Accent 4" w:uiPriority="52"/>
-    <w:lsdException w:name="List Table 1 Light Accent 5" w:uiPriority="46"/>
-    <w:lsdException w:name="List Table 2 Accent 5" w:uiPriority="47"/>
-    <w:lsdException w:name="List Table 3 Accent 5" w:uiPriority="48"/>
-    <w:lsdException w:name="List Table 4 Accent 5" w:uiPriority="49"/>
-    <w:lsdException w:name="List Table 5 Dark Accent 5" w:uiPriority="50"/>
-    <w:lsdException w:name="List Table 6 Colorful Accent 5" w:uiPriority="51"/>
-    <w:lsdException w:name="List Table 7 Colorful Accent 5" w:uiPriority="52"/>
-    <w:lsdException w:name="List Table 1 Light Accent 6" w:uiPriority="46"/>
-    <w:lsdException w:name="List Table 2 Accent 6" w:uiPriority="47"/>
-    <w:lsdException w:name="List Table 3 Accent 6" w:uiPriority="48"/>
-    <w:lsdException w:name="List Table 4 Accent 6" w:uiPriority="49"/>
-    <w:lsdException w:name="List Table 5 Dark Accent 6" w:uiPriority="50"/>
-    <w:lsdException w:name="List Table 6 Colorful Accent 6" w:uiPriority="51"/>
-    <w:lsdException w:name="List Table 7 Colorful Accent 6" w:uiPriority="52"/>
+  <w:latentStyles w:defLockedState="0" w:defUIPriority="99" w:defSemiHidden="1" w:defUnhideWhenUsed="1" w:defQFormat="0" w:count="276">
+    <w:lsdException w:name="Normal" w:semiHidden="0" w:uiPriority="0" w:unhideWhenUsed="0" w:qFormat="1"/>
+    <w:lsdException w:name="heading 1" w:semiHidden="0" w:uiPriority="9" w:unhideWhenUsed="0" w:qFormat="1"/>
+    <w:lsdException w:name="heading 2" w:uiPriority="9" w:qFormat="1"/>
+    <w:lsdException w:name="heading 3" w:uiPriority="9" w:qFormat="1"/>
+    <w:lsdException w:name="heading 4" w:uiPriority="9" w:qFormat="1"/>
+    <w:lsdException w:name="heading 5" w:uiPriority="9" w:qFormat="1"/>
+    <w:lsdException w:name="heading 6" w:uiPriority="9" w:qFormat="1"/>
+    <w:lsdException w:name="heading 7" w:uiPriority="9" w:qFormat="1"/>
+    <w:lsdException w:name="heading 8" w:uiPriority="9" w:qFormat="1"/>
+    <w:lsdException w:name="heading 9" w:uiPriority="9" w:qFormat="1"/>
+    <w:lsdException w:name="toc 1" w:uiPriority="39"/>
+    <w:lsdException w:name="toc 2" w:uiPriority="39"/>
+    <w:lsdException w:name="toc 3" w:uiPriority="39"/>
+    <w:lsdException w:name="toc 4" w:uiPriority="39"/>
+    <w:lsdException w:name="toc 5" w:uiPriority="39"/>
+    <w:lsdException w:name="toc 6" w:uiPriority="39"/>
+    <w:lsdException w:name="toc 7" w:uiPriority="39"/>
+    <w:lsdException w:name="toc 8" w:uiPriority="39"/>
+    <w:lsdException w:name="toc 9" w:uiPriority="39"/>
+    <w:lsdException w:name="caption" w:uiPriority="35" w:qFormat="1"/>
+    <w:lsdException w:name="Title" w:semiHidden="0" w:uiPriority="10" w:unhideWhenUsed="0" w:qFormat="1"/>
+    <w:lsdException w:name="Default Paragraph Font" w:uiPriority="1"/>
+    <w:lsdException w:name="Subtitle" w:semiHidden="0" w:uiPriority="11" w:unhideWhenUsed="0" w:qFormat="1"/>
+    <w:lsdException w:name="Strong" w:semiHidden="0" w:uiPriority="22" w:unhideWhenUsed="0" w:qFormat="1"/>
+    <w:lsdException w:name="Emphasis" w:semiHidden="0" w:uiPriority="20" w:unhideWhenUsed="0" w:qFormat="1"/>
+    <w:lsdException w:name="Table Grid" w:semiHidden="0" w:uiPriority="59" w:unhideWhenUsed="0"/>
+    <w:lsdException w:name="Note Level 1" w:semiHidden="0" w:unhideWhenUsed="0"/>
+    <w:lsdException w:name="Note Level 2" w:semiHidden="0" w:unhideWhenUsed="0"/>
+    <w:lsdException w:name="Note Level 3" w:semiHidden="0" w:unhideWhenUsed="0"/>
+    <w:lsdException w:name="Note Level 4" w:semiHidden="0" w:unhideWhenUsed="0"/>
+    <w:lsdException w:name="Note Level 5" w:semiHidden="0" w:unhideWhenUsed="0"/>
+    <w:lsdException w:name="Note Level 6" w:semiHidden="0" w:unhideWhenUsed="0"/>
+    <w:lsdException w:name="Note Level 7" w:semiHidden="0" w:unhideWhenUsed="0"/>
+    <w:lsdException w:name="Note Level 8" w:semiHidden="0" w:unhideWhenUsed="0"/>
+    <w:lsdException w:name="Note Level 9" w:semiHidden="0" w:unhideWhenUsed="0"/>
+    <w:lsdException w:name="Placeholder Text" w:unhideWhenUsed="0"/>
+    <w:lsdException w:name="No Spacing" w:semiHidden="0" w:uiPriority="1" w:unhideWhenUsed="0" w:qFormat="1"/>
+    <w:lsdException w:name="Light Shading" w:semiHidden="0" w:uiPriority="60" w:unhideWhenUsed="0"/>
+    <w:lsdException w:name="Light List" w:semiHidden="0" w:uiPriority="61" w:unhideWhenUsed="0"/>
+    <w:lsdException w:name="Light Grid" w:semiHidden="0" w:uiPriority="62" w:unhideWhenUsed="0"/>
+    <w:lsdException w:name="Medium Shading 1" w:semiHidden="0" w:uiPriority="63" w:unhideWhenUsed="0"/>
+    <w:lsdException w:name="Medium Shading 2" w:semiHidden="0" w:uiPriority="64" w:unhideWhenUsed="0"/>
+    <w:lsdException w:name="Medium List 1" w:semiHidden="0" w:uiPriority="65" w:unhideWhenUsed="0"/>
+    <w:lsdException w:name="Medium List 2" w:semiHidden="0" w:uiPriority="66" w:unhideWhenUsed="0"/>
+    <w:lsdException w:name="Medium Grid 1" w:semiHidden="0" w:uiPriority="67" w:unhideWhenUsed="0"/>
+    <w:lsdException w:name="Medium Grid 2" w:semiHidden="0" w:uiPriority="68" w:unhideWhenUsed="0"/>
+    <w:lsdException w:name="Medium Grid 3" w:semiHidden="0" w:uiPriority="69" w:unhideWhenUsed="0"/>
+    <w:lsdException w:name="Dark List" w:semiHidden="0" w:uiPriority="70" w:unhideWhenUsed="0"/>
+    <w:lsdException w:name="Colorful Shading" w:semiHidden="0" w:uiPriority="71" w:unhideWhenUsed="0"/>
+    <w:lsdException w:name="Colorful List" w:semiHidden="0" w:uiPriority="72" w:unhideWhenUsed="0"/>
+    <w:lsdException w:name="Colorful Grid" w:semiHidden="0" w:uiPriority="73" w:unhideWhenUsed="0"/>
+    <w:lsdException w:name="Light Shading Accent 1" w:semiHidden="0" w:uiPriority="60" w:unhideWhenUsed="0"/>
+    <w:lsdException w:name="Light List Accent 1" w:semiHidden="0" w:uiPriority="61" w:unhideWhenUsed="0"/>
+    <w:lsdException w:name="Light Grid Accent 1" w:semiHidden="0" w:uiPriority="62" w:unhideWhenUsed="0"/>
+    <w:lsdException w:name="Medium Shading 1 Accent 1" w:semiHidden="0" w:uiPriority="63" w:unhideWhenUsed="0"/>
+    <w:lsdException w:name="Medium Shading 2 Accent 1" w:semiHidden="0" w:uiPriority="64" w:unhideWhenUsed="0"/>
+    <w:lsdException w:name="Medium List 1 Accent 1" w:semiHidden="0" w:uiPriority="65" w:unhideWhenUsed="0"/>
+    <w:lsdException w:name="Revision" w:unhideWhenUsed="0"/>
+    <w:lsdException w:name="List Paragraph" w:semiHidden="0" w:uiPriority="34" w:unhideWhenUsed="0" w:qFormat="1"/>
+    <w:lsdException w:name="Quote" w:semiHidden="0" w:uiPriority="29" w:unhideWhenUsed="0" w:qFormat="1"/>
+    <w:lsdException w:name="Intense Quote" w:semiHidden="0" w:uiPriority="30" w:unhideWhenUsed="0" w:qFormat="1"/>
+    <w:lsdException w:name="Medium List 2 Accent 1" w:semiHidden="0" w:uiPriority="66" w:unhideWhenUsed="0"/>
+    <w:lsdException w:name="Medium Grid 1 Accent 1" w:semiHidden="0" w:uiPriority="67" w:unhideWhenUsed="0"/>
+    <w:lsdException w:name="Medium Grid 2 Accent 1" w:semiHidden="0" w:uiPriority="68" w:unhideWhenUsed="0"/>
+    <w:lsdException w:name="Medium Grid 3 Accent 1" w:semiHidden="0" w:uiPriority="69" w:unhideWhenUsed="0"/>
+    <w:lsdException w:name="Dark List Accent 1" w:semiHidden="0" w:uiPriority="70" w:unhideWhenUsed="0"/>
+    <w:lsdException w:name="Colorful Shading Accent 1" w:semiHidden="0" w:uiPriority="71" w:unhideWhenUsed="0"/>
+    <w:lsdException w:name="Colorful List Accent 1" w:semiHidden="0" w:uiPriority="72" w:unhideWhenUsed="0"/>
+    <w:lsdException w:name="Colorful Grid Accent 1" w:semiHidden="0" w:uiPriority="73" w:unhideWhenUsed="0"/>
+    <w:lsdException w:name="Light Shading Accent 2" w:semiHidden="0" w:uiPriority="60" w:unhideWhenUsed="0"/>
+    <w:lsdException w:name="Light List Accent 2" w:semiHidden="0" w:uiPriority="61" w:unhideWhenUsed="0"/>
+    <w:lsdException w:name="Light Grid Accent 2" w:semiHidden="0" w:uiPriority="62" w:unhideWhenUsed="0"/>
+    <w:lsdException w:name="Medium Shading 1 Accent 2" w:semiHidden="0" w:uiPriority="63" w:unhideWhenUsed="0"/>
+    <w:lsdException w:name="Medium Shading 2 Accent 2" w:semiHidden="0" w:uiPriority="64" w:unhideWhenUsed="0"/>
+    <w:lsdException w:name="Medium List 1 Accent 2" w:semiHidden="0" w:uiPriority="65" w:unhideWhenUsed="0"/>
+    <w:lsdException w:name="Medium List 2 Accent 2" w:semiHidden="0" w:uiPriority="66" w:unhideWhenUsed="0"/>
+    <w:lsdException w:name="Medium Grid 1 Accent 2" w:semiHidden="0" w:uiPriority="67" w:unhideWhenUsed="0"/>
+    <w:lsdException w:name="Medium Grid 2 Accent 2" w:semiHidden="0" w:uiPriority="68" w:unhideWhenUsed="0"/>
+    <w:lsdException w:name="Medium Grid 3 Accent 2" w:semiHidden="0" w:uiPriority="69" w:unhideWhenUsed="0"/>
+    <w:lsdException w:name="Dark List Accent 2" w:semiHidden="0" w:uiPriority="70" w:unhideWhenUsed="0"/>
+    <w:lsdException w:name="Colorful Shading Accent 2" w:semiHidden="0" w:uiPriority="71" w:unhideWhenUsed="0"/>
+    <w:lsdException w:name="Colorful List Accent 2" w:semiHidden="0" w:uiPriority="72" w:unhideWhenUsed="0"/>
+    <w:lsdException w:name="Colorful Grid Accent 2" w:semiHidden="0" w:uiPriority="73" w:unhideWhenUsed="0"/>
+    <w:lsdException w:name="Light Shading Accent 3" w:semiHidden="0" w:uiPriority="60" w:unhideWhenUsed="0"/>
+    <w:lsdException w:name="Light List Accent 3" w:semiHidden="0" w:uiPriority="61" w:unhideWhenUsed="0"/>
+    <w:lsdException w:name="Light Grid Accent 3" w:semiHidden="0" w:uiPriority="62" w:unhideWhenUsed="0"/>
+    <w:lsdException w:name="Medium Shading 1 Accent 3" w:semiHidden="0" w:uiPriority="63" w:unhideWhenUsed="0"/>
+    <w:lsdException w:name="Medium Shading 2 Accent 3" w:semiHidden="0" w:uiPriority="64" w:unhideWhenUsed="0"/>
+    <w:lsdException w:name="Medium List 1 Accent 3" w:semiHidden="0" w:uiPriority="65" w:unhideWhenUsed="0"/>
+    <w:lsdException w:name="Medium List 2 Accent 3" w:semiHidden="0" w:uiPriority="66" w:unhideWhenUsed="0"/>
+    <w:lsdException w:name="Medium Grid 1 Accent 3" w:semiHidden="0" w:uiPriority="67" w:unhideWhenUsed="0"/>
+    <w:lsdException w:name="Medium Grid 2 Accent 3" w:semiHidden="0" w:uiPriority="68" w:unhideWhenUsed="0"/>
+    <w:lsdException w:name="Medium Grid 3 Accent 3" w:semiHidden="0" w:uiPriority="69" w:unhideWhenUsed="0"/>
+    <w:lsdException w:name="Dark List Accent 3" w:semiHidden="0" w:uiPriority="70" w:unhideWhenUsed="0"/>
+    <w:lsdException w:name="Colorful Shading Accent 3" w:semiHidden="0" w:uiPriority="71" w:unhideWhenUsed="0"/>
+    <w:lsdException w:name="Colorful List Accent 3" w:semiHidden="0" w:uiPriority="72" w:unhideWhenUsed="0"/>
+    <w:lsdException w:name="Colorful Grid Accent 3" w:semiHidden="0" w:uiPriority="73" w:unhideWhenUsed="0"/>
+    <w:lsdException w:name="Light Shading Accent 4" w:semiHidden="0" w:uiPriority="60" w:unhideWhenUsed="0"/>
+    <w:lsdException w:name="Light List Accent 4" w:semiHidden="0" w:uiPriority="61" w:unhideWhenUsed="0"/>
+    <w:lsdException w:name="Light Grid Accent 4" w:semiHidden="0" w:uiPriority="62" w:unhideWhenUsed="0"/>
+    <w:lsdException w:name="Medium Shading 1 Accent 4" w:semiHidden="0" w:uiPriority="63" w:unhideWhenUsed="0"/>
+    <w:lsdException w:name="Medium Shading 2 Accent 4" w:semiHidden="0" w:uiPriority="64" w:unhideWhenUsed="0"/>
+    <w:lsdException w:name="Medium List 1 Accent 4" w:semiHidden="0" w:uiPriority="65" w:unhideWhenUsed="0"/>
+    <w:lsdException w:name="Medium List 2 Accent 4" w:semiHidden="0" w:uiPriority="66" w:unhideWhenUsed="0"/>
+    <w:lsdException w:name="Medium Grid 1 Accent 4" w:semiHidden="0" w:uiPriority="67" w:unhideWhenUsed="0"/>
+    <w:lsdException w:name="Medium Grid 2 Accent 4" w:semiHidden="0" w:uiPriority="68" w:unhideWhenUsed="0"/>
+    <w:lsdException w:name="Medium Grid 3 Accent 4" w:semiHidden="0" w:uiPriority="69" w:unhideWhenUsed="0"/>
+    <w:lsdException w:name="Dark List Accent 4" w:semiHidden="0" w:uiPriority="70" w:unhideWhenUsed="0"/>
+    <w:lsdException w:name="Colorful Shading Accent 4" w:semiHidden="0" w:uiPriority="71" w:unhideWhenUsed="0"/>
+    <w:lsdException w:name="Colorful List Accent 4" w:semiHidden="0" w:uiPriority="72" w:unhideWhenUsed="0"/>
+    <w:lsdException w:name="Colorful Grid Accent 4" w:semiHidden="0" w:uiPriority="73" w:unhideWhenUsed="0"/>
+    <w:lsdException w:name="Light Shading Accent 5" w:semiHidden="0" w:uiPriority="60" w:unhideWhenUsed="0"/>
+    <w:lsdException w:name="Light List Accent 5" w:semiHidden="0" w:uiPriority="61" w:unhideWhenUsed="0"/>
+    <w:lsdException w:name="Light Grid Accent 5" w:semiHidden="0" w:uiPriority="62" w:unhideWhenUsed="0"/>
+    <w:lsdException w:name="Medium Shading 1 Accent 5" w:semiHidden="0" w:uiPriority="63" w:unhideWhenUsed="0"/>
+    <w:lsdException w:name="Medium Shading 2 Accent 5" w:semiHidden="0" w:uiPriority="64" w:unhideWhenUsed="0"/>
+    <w:lsdException w:name="Medium List 1 Accent 5" w:semiHidden="0" w:uiPriority="65" w:unhideWhenUsed="0"/>
+    <w:lsdException w:name="Medium List 2 Accent 5" w:semiHidden="0" w:uiPriority="66" w:unhideWhenUsed="0"/>
+    <w:lsdException w:name="Medium Grid 1 Accent 5" w:semiHidden="0" w:uiPriority="67" w:unhideWhenUsed="0"/>
+    <w:lsdException w:name="Medium Grid 2 Accent 5" w:semiHidden="0" w:uiPriority="68" w:unhideWhenUsed="0"/>
+    <w:lsdException w:name="Medium Grid 3 Accent 5" w:semiHidden="0" w:uiPriority="69" w:unhideWhenUsed="0"/>
+    <w:lsdException w:name="Dark List Accent 5" w:semiHidden="0" w:uiPriority="70" w:unhideWhenUsed="0"/>
+    <w:lsdException w:name="Colorful Shading Accent 5" w:semiHidden="0" w:uiPriority="71" w:unhideWhenUsed="0"/>
+    <w:lsdException w:name="Colorful List Accent 5" w:semiHidden="0" w:uiPriority="72" w:unhideWhenUsed="0"/>
+    <w:lsdException w:name="Colorful Grid Accent 5" w:semiHidden="0" w:uiPriority="73" w:unhideWhenUsed="0"/>
+    <w:lsdException w:name="Light Shading Accent 6" w:semiHidden="0" w:uiPriority="60" w:unhideWhenUsed="0"/>
+    <w:lsdException w:name="Light List Accent 6" w:semiHidden="0" w:uiPriority="61" w:unhideWhenUsed="0"/>
+    <w:lsdException w:name="Light Grid Accent 6" w:semiHidden="0" w:uiPriority="62" w:unhideWhenUsed="0"/>
+    <w:lsdException w:name="Medium Shading 1 Accent 6" w:semiHidden="0" w:uiPriority="63" w:unhideWhenUsed="0"/>
+    <w:lsdException w:name="Medium Shading 2 Accent 6" w:semiHidden="0" w:uiPriority="64" w:unhideWhenUsed="0"/>
+    <w:lsdException w:name="Medium List 1 Accent 6" w:semiHidden="0" w:uiPriority="65" w:unhideWhenUsed="0"/>
+    <w:lsdException w:name="Medium List 2 Accent 6" w:semiHidden="0" w:uiPriority="66" w:unhideWhenUsed="0"/>
+    <w:lsdException w:name="Medium Grid 1 Accent 6" w:semiHidden="0" w:uiPriority="67" w:unhideWhenUsed="0"/>
+    <w:lsdException w:name="Medium Grid 2 Accent 6" w:semiHidden="0" w:uiPriority="68" w:unhideWhenUsed="0"/>
+    <w:lsdException w:name="Medium Grid 3 Accent 6" w:semiHidden="0" w:uiPriority="69" w:unhideWhenUsed="0"/>
+    <w:lsdException w:name="Dark List Accent 6" w:semiHidden="0" w:uiPriority="70" w:unhideWhenUsed="0"/>
+    <w:lsdException w:name="Colorful Shading Accent 6" w:semiHidden="0" w:uiPriority="71" w:unhideWhenUsed="0"/>
+    <w:lsdException w:name="Colorful List Accent 6" w:semiHidden="0" w:uiPriority="72" w:unhideWhenUsed="0"/>
+    <w:lsdException w:name="Colorful Grid Accent 6" w:semiHidden="0" w:uiPriority="73" w:unhideWhenUsed="0"/>
+    <w:lsdException w:name="Subtle Emphasis" w:semiHidden="0" w:uiPriority="19" w:unhideWhenUsed="0" w:qFormat="1"/>
+    <w:lsdException w:name="Intense Emphasis" w:semiHidden="0" w:uiPriority="21" w:unhideWhenUsed="0" w:qFormat="1"/>
+    <w:lsdException w:name="Subtle Reference" w:semiHidden="0" w:uiPriority="31" w:unhideWhenUsed="0" w:qFormat="1"/>
+    <w:lsdException w:name="Intense Reference" w:semiHidden="0" w:uiPriority="32" w:unhideWhenUsed="0" w:qFormat="1"/>
+    <w:lsdException w:name="Book Title" w:semiHidden="0" w:uiPriority="33" w:unhideWhenUsed="0" w:qFormat="1"/>
+    <w:lsdException w:name="Bibliography" w:uiPriority="37"/>
+    <w:lsdException w:name="TOC Heading" w:uiPriority="39" w:qFormat="1"/>
   </w:latentStyles>
-  <w:style w:type="paragraph" w:default="1" w:styleId="Standaard">
+  <w:style w:type="paragraph" w:default="1" w:styleId="Normaal">
     <w:name w:val="Normal"/>
     <w:qFormat/>
   </w:style>
   <w:style w:type="paragraph" w:styleId="Kop1">
     <w:name w:val="heading 1"/>
-    <w:basedOn w:val="Standaard"/>
-    <w:next w:val="Standaard"/>
-    <w:link w:val="Kop1Char"/>
+    <w:basedOn w:val="Normaal"/>
+    <w:next w:val="Normaal"/>
+    <w:link w:val="Kop1Teken"/>
     <w:uiPriority w:val="9"/>
     <w:qFormat/>
     <w:rsid w:val="00190FDA"/>
@@ -3046,9 +4197,9 @@
   </w:style>
   <w:style w:type="paragraph" w:styleId="Kop2">
     <w:name w:val="heading 2"/>
-    <w:basedOn w:val="Standaard"/>
-    <w:next w:val="Standaard"/>
-    <w:link w:val="Kop2Char"/>
+    <w:basedOn w:val="Normaal"/>
+    <w:next w:val="Normaal"/>
+    <w:link w:val="Kop2Teken"/>
     <w:uiPriority w:val="9"/>
     <w:unhideWhenUsed/>
     <w:qFormat/>
@@ -3070,9 +4221,9 @@
   </w:style>
   <w:style w:type="paragraph" w:styleId="Kop3">
     <w:name w:val="heading 3"/>
-    <w:basedOn w:val="Standaard"/>
-    <w:next w:val="Standaard"/>
-    <w:link w:val="Kop3Char"/>
+    <w:basedOn w:val="Normaal"/>
+    <w:next w:val="Normaal"/>
+    <w:link w:val="Kop3Teken"/>
     <w:uiPriority w:val="9"/>
     <w:unhideWhenUsed/>
     <w:qFormat/>
@@ -3119,7 +4270,7 @@
   </w:style>
   <w:style w:type="paragraph" w:styleId="Lijstalinea">
     <w:name w:val="List Paragraph"/>
-    <w:basedOn w:val="Standaard"/>
+    <w:basedOn w:val="Normaal"/>
     <w:uiPriority w:val="34"/>
     <w:qFormat/>
     <w:rsid w:val="00190FDA"/>
@@ -3128,8 +4279,8 @@
       <w:contextualSpacing/>
     </w:pPr>
   </w:style>
-  <w:style w:type="character" w:customStyle="1" w:styleId="Kop1Char">
-    <w:name w:val="Kop 1 Char"/>
+  <w:style w:type="character" w:customStyle="1" w:styleId="Kop1Teken">
+    <w:name w:val="Kop 1 Teken"/>
     <w:basedOn w:val="Standaardalinea-lettertype"/>
     <w:link w:val="Kop1"/>
     <w:uiPriority w:val="9"/>
@@ -3145,9 +4296,9 @@
   </w:style>
   <w:style w:type="paragraph" w:styleId="Titel">
     <w:name w:val="Title"/>
-    <w:basedOn w:val="Standaard"/>
-    <w:next w:val="Standaard"/>
-    <w:link w:val="TitelChar"/>
+    <w:basedOn w:val="Normaal"/>
+    <w:next w:val="Normaal"/>
+    <w:link w:val="TitelTeken"/>
     <w:uiPriority w:val="10"/>
     <w:qFormat/>
     <w:rsid w:val="007E29AA"/>
@@ -3167,8 +4318,8 @@
       <w:szCs w:val="52"/>
     </w:rPr>
   </w:style>
-  <w:style w:type="character" w:customStyle="1" w:styleId="TitelChar">
-    <w:name w:val="Titel Char"/>
+  <w:style w:type="character" w:customStyle="1" w:styleId="TitelTeken">
+    <w:name w:val="Titel Teken"/>
     <w:basedOn w:val="Standaardalinea-lettertype"/>
     <w:link w:val="Titel"/>
     <w:uiPriority w:val="10"/>
@@ -3182,8 +4333,8 @@
       <w:szCs w:val="52"/>
     </w:rPr>
   </w:style>
-  <w:style w:type="character" w:customStyle="1" w:styleId="Kop2Char">
-    <w:name w:val="Kop 2 Char"/>
+  <w:style w:type="character" w:customStyle="1" w:styleId="Kop2Teken">
+    <w:name w:val="Kop 2 Teken"/>
     <w:basedOn w:val="Standaardalinea-lettertype"/>
     <w:link w:val="Kop2"/>
     <w:uiPriority w:val="9"/>
@@ -3200,7 +4351,7 @@
   <w:style w:type="paragraph" w:styleId="Kopvaninhoudsopgave">
     <w:name w:val="TOC Heading"/>
     <w:basedOn w:val="Kop1"/>
-    <w:next w:val="Standaard"/>
+    <w:next w:val="Normaal"/>
     <w:uiPriority w:val="39"/>
     <w:unhideWhenUsed/>
     <w:qFormat/>
@@ -3217,8 +4368,8 @@
   </w:style>
   <w:style w:type="paragraph" w:styleId="Inhopg1">
     <w:name w:val="toc 1"/>
-    <w:basedOn w:val="Standaard"/>
-    <w:next w:val="Standaard"/>
+    <w:basedOn w:val="Normaal"/>
+    <w:next w:val="Normaal"/>
     <w:autoRedefine/>
     <w:uiPriority w:val="39"/>
     <w:unhideWhenUsed/>
@@ -3234,8 +4385,8 @@
   </w:style>
   <w:style w:type="paragraph" w:styleId="Inhopg2">
     <w:name w:val="toc 2"/>
-    <w:basedOn w:val="Standaard"/>
-    <w:next w:val="Standaard"/>
+    <w:basedOn w:val="Normaal"/>
+    <w:next w:val="Normaal"/>
     <w:autoRedefine/>
     <w:uiPriority w:val="39"/>
     <w:unhideWhenUsed/>
@@ -3251,8 +4402,8 @@
   </w:style>
   <w:style w:type="paragraph" w:styleId="Ballontekst">
     <w:name w:val="Balloon Text"/>
-    <w:basedOn w:val="Standaard"/>
-    <w:link w:val="BallontekstChar"/>
+    <w:basedOn w:val="Normaal"/>
+    <w:link w:val="BallontekstTeken"/>
     <w:uiPriority w:val="99"/>
     <w:semiHidden/>
     <w:unhideWhenUsed/>
@@ -3263,8 +4414,8 @@
       <w:szCs w:val="18"/>
     </w:rPr>
   </w:style>
-  <w:style w:type="character" w:customStyle="1" w:styleId="BallontekstChar">
-    <w:name w:val="Ballontekst Char"/>
+  <w:style w:type="character" w:customStyle="1" w:styleId="BallontekstTeken">
+    <w:name w:val="Ballontekst Teken"/>
     <w:basedOn w:val="Standaardalinea-lettertype"/>
     <w:link w:val="Ballontekst"/>
     <w:uiPriority w:val="99"/>
@@ -3278,8 +4429,8 @@
   </w:style>
   <w:style w:type="paragraph" w:styleId="Inhopg3">
     <w:name w:val="toc 3"/>
-    <w:basedOn w:val="Standaard"/>
-    <w:next w:val="Standaard"/>
+    <w:basedOn w:val="Normaal"/>
+    <w:next w:val="Normaal"/>
     <w:autoRedefine/>
     <w:uiPriority w:val="39"/>
     <w:unhideWhenUsed/>
@@ -3294,8 +4445,8 @@
   </w:style>
   <w:style w:type="paragraph" w:styleId="Inhopg4">
     <w:name w:val="toc 4"/>
-    <w:basedOn w:val="Standaard"/>
-    <w:next w:val="Standaard"/>
+    <w:basedOn w:val="Normaal"/>
+    <w:next w:val="Normaal"/>
     <w:autoRedefine/>
     <w:uiPriority w:val="39"/>
     <w:semiHidden/>
@@ -3311,8 +4462,8 @@
   </w:style>
   <w:style w:type="paragraph" w:styleId="Inhopg5">
     <w:name w:val="toc 5"/>
-    <w:basedOn w:val="Standaard"/>
-    <w:next w:val="Standaard"/>
+    <w:basedOn w:val="Normaal"/>
+    <w:next w:val="Normaal"/>
     <w:autoRedefine/>
     <w:uiPriority w:val="39"/>
     <w:semiHidden/>
@@ -3328,8 +4479,8 @@
   </w:style>
   <w:style w:type="paragraph" w:styleId="Inhopg6">
     <w:name w:val="toc 6"/>
-    <w:basedOn w:val="Standaard"/>
-    <w:next w:val="Standaard"/>
+    <w:basedOn w:val="Normaal"/>
+    <w:next w:val="Normaal"/>
     <w:autoRedefine/>
     <w:uiPriority w:val="39"/>
     <w:semiHidden/>
@@ -3345,8 +4496,8 @@
   </w:style>
   <w:style w:type="paragraph" w:styleId="Inhopg7">
     <w:name w:val="toc 7"/>
-    <w:basedOn w:val="Standaard"/>
-    <w:next w:val="Standaard"/>
+    <w:basedOn w:val="Normaal"/>
+    <w:next w:val="Normaal"/>
     <w:autoRedefine/>
     <w:uiPriority w:val="39"/>
     <w:semiHidden/>
@@ -3362,8 +4513,8 @@
   </w:style>
   <w:style w:type="paragraph" w:styleId="Inhopg8">
     <w:name w:val="toc 8"/>
-    <w:basedOn w:val="Standaard"/>
-    <w:next w:val="Standaard"/>
+    <w:basedOn w:val="Normaal"/>
+    <w:next w:val="Normaal"/>
     <w:autoRedefine/>
     <w:uiPriority w:val="39"/>
     <w:semiHidden/>
@@ -3379,8 +4530,8 @@
   </w:style>
   <w:style w:type="paragraph" w:styleId="Inhopg9">
     <w:name w:val="toc 9"/>
-    <w:basedOn w:val="Standaard"/>
-    <w:next w:val="Standaard"/>
+    <w:basedOn w:val="Normaal"/>
+    <w:next w:val="Normaal"/>
     <w:autoRedefine/>
     <w:uiPriority w:val="39"/>
     <w:semiHidden/>
@@ -3396,8 +4547,8 @@
   </w:style>
   <w:style w:type="paragraph" w:styleId="Voettekst">
     <w:name w:val="footer"/>
-    <w:basedOn w:val="Standaard"/>
-    <w:link w:val="VoettekstChar"/>
+    <w:basedOn w:val="Normaal"/>
+    <w:link w:val="VoettekstTeken"/>
     <w:uiPriority w:val="99"/>
     <w:unhideWhenUsed/>
     <w:rsid w:val="00432023"/>
@@ -3408,8 +4559,8 @@
       </w:tabs>
     </w:pPr>
   </w:style>
-  <w:style w:type="character" w:customStyle="1" w:styleId="VoettekstChar">
-    <w:name w:val="Voettekst Char"/>
+  <w:style w:type="character" w:customStyle="1" w:styleId="VoettekstTeken">
+    <w:name w:val="Voettekst Teken"/>
     <w:basedOn w:val="Standaardalinea-lettertype"/>
     <w:link w:val="Voettekst"/>
     <w:uiPriority w:val="99"/>
@@ -3423,11 +4574,11 @@
     <w:unhideWhenUsed/>
     <w:rsid w:val="00432023"/>
   </w:style>
-  <w:style w:type="paragraph" w:styleId="Ondertitel">
+  <w:style w:type="paragraph" w:styleId="Subtitel">
     <w:name w:val="Subtitle"/>
-    <w:basedOn w:val="Standaard"/>
-    <w:next w:val="Standaard"/>
-    <w:link w:val="OndertitelChar"/>
+    <w:basedOn w:val="Normaal"/>
+    <w:next w:val="Normaal"/>
+    <w:link w:val="SubtitelTeken"/>
     <w:uiPriority w:val="11"/>
     <w:qFormat/>
     <w:rsid w:val="00432023"/>
@@ -3444,10 +4595,10 @@
       <w:spacing w:val="15"/>
     </w:rPr>
   </w:style>
-  <w:style w:type="character" w:customStyle="1" w:styleId="OndertitelChar">
-    <w:name w:val="Ondertitel Char"/>
+  <w:style w:type="character" w:customStyle="1" w:styleId="SubtitelTeken">
+    <w:name w:val="Subtitel Teken"/>
     <w:basedOn w:val="Standaardalinea-lettertype"/>
-    <w:link w:val="Ondertitel"/>
+    <w:link w:val="Subtitel"/>
     <w:uiPriority w:val="11"/>
     <w:rsid w:val="00432023"/>
     <w:rPr>
@@ -3464,6 +4615,7 @@
     <w:uiPriority w:val="59"/>
     <w:rsid w:val="00DD7489"/>
     <w:tblPr>
+      <w:tblInd w:w="0" w:type="dxa"/>
       <w:tblBorders>
         <w:top w:val="single" w:sz="4" w:space="0" w:color="auto"/>
         <w:left w:val="single" w:sz="4" w:space="0" w:color="auto"/>
@@ -3472,10 +4624,657 @@
         <w:insideH w:val="single" w:sz="4" w:space="0" w:color="auto"/>
         <w:insideV w:val="single" w:sz="4" w:space="0" w:color="auto"/>
       </w:tblBorders>
+      <w:tblCellMar>
+        <w:top w:w="0" w:type="dxa"/>
+        <w:left w:w="108" w:type="dxa"/>
+        <w:bottom w:w="0" w:type="dxa"/>
+        <w:right w:w="108" w:type="dxa"/>
+      </w:tblCellMar>
     </w:tblPr>
   </w:style>
-  <w:style w:type="character" w:customStyle="1" w:styleId="Kop3Char">
-    <w:name w:val="Kop 3 Char"/>
+  <w:style w:type="character" w:customStyle="1" w:styleId="Kop3Teken">
+    <w:name w:val="Kop 3 Teken"/>
+    <w:basedOn w:val="Standaardalinea-lettertype"/>
+    <w:link w:val="Kop3"/>
+    <w:uiPriority w:val="9"/>
+    <w:rsid w:val="00906F79"/>
+    <w:rPr>
+      <w:rFonts w:asciiTheme="majorHAnsi" w:eastAsiaTheme="majorEastAsia" w:hAnsiTheme="majorHAnsi" w:cstheme="majorBidi"/>
+      <w:b/>
+      <w:bCs/>
+      <w:color w:val="4F81BD" w:themeColor="accent1"/>
+    </w:rPr>
+  </w:style>
+</w:styles>
+</file>
+
+<file path=word/stylesWithEffects.xml><?xml version="1.0" encoding="utf-8"?>
+<w:styles xmlns:wpc="http://schemas.microsoft.com/office/word/2010/wordprocessingCanvas" xmlns:mo="http://schemas.microsoft.com/office/mac/office/2008/main" xmlns:mc="http://schemas.openxmlformats.org/markup-compatibility/2006" xmlns:mv="urn:schemas-microsoft-com:mac:vml" xmlns:o="urn:schemas-microsoft-com:office:office" xmlns:r="http://schemas.openxmlformats.org/officeDocument/2006/relationships" xmlns:m="http://schemas.openxmlformats.org/officeDocument/2006/math" xmlns:v="urn:schemas-microsoft-com:vml" xmlns:wp14="http://schemas.microsoft.com/office/word/2010/wordprocessingDrawing" xmlns:wp="http://schemas.openxmlformats.org/drawingml/2006/wordprocessingDrawing" xmlns:w10="urn:schemas-microsoft-com:office:word" xmlns:w="http://schemas.openxmlformats.org/wordprocessingml/2006/main" xmlns:w14="http://schemas.microsoft.com/office/word/2010/wordml" xmlns:wpg="http://schemas.microsoft.com/office/word/2010/wordprocessingGroup" xmlns:wpi="http://schemas.microsoft.com/office/word/2010/wordprocessingInk" xmlns:wne="http://schemas.microsoft.com/office/word/2006/wordml" xmlns:wps="http://schemas.microsoft.com/office/word/2010/wordprocessingShape" mc:Ignorable="w14 wp14">
+  <w:docDefaults>
+    <w:rPrDefault>
+      <w:rPr>
+        <w:rFonts w:asciiTheme="minorHAnsi" w:eastAsiaTheme="minorEastAsia" w:hAnsiTheme="minorHAnsi" w:cstheme="minorBidi"/>
+        <w:sz w:val="24"/>
+        <w:szCs w:val="24"/>
+        <w:lang w:val="nl-NL" w:eastAsia="nl-NL" w:bidi="ar-SA"/>
+      </w:rPr>
+    </w:rPrDefault>
+    <w:pPrDefault/>
+  </w:docDefaults>
+  <w:latentStyles w:defLockedState="0" w:defUIPriority="99" w:defSemiHidden="1" w:defUnhideWhenUsed="1" w:defQFormat="0" w:count="276">
+    <w:lsdException w:name="Normal" w:semiHidden="0" w:uiPriority="0" w:unhideWhenUsed="0" w:qFormat="1"/>
+    <w:lsdException w:name="heading 1" w:semiHidden="0" w:uiPriority="9" w:unhideWhenUsed="0" w:qFormat="1"/>
+    <w:lsdException w:name="heading 2" w:uiPriority="9" w:qFormat="1"/>
+    <w:lsdException w:name="heading 3" w:uiPriority="9" w:qFormat="1"/>
+    <w:lsdException w:name="heading 4" w:uiPriority="9" w:qFormat="1"/>
+    <w:lsdException w:name="heading 5" w:uiPriority="9" w:qFormat="1"/>
+    <w:lsdException w:name="heading 6" w:uiPriority="9" w:qFormat="1"/>
+    <w:lsdException w:name="heading 7" w:uiPriority="9" w:qFormat="1"/>
+    <w:lsdException w:name="heading 8" w:uiPriority="9" w:qFormat="1"/>
+    <w:lsdException w:name="heading 9" w:uiPriority="9" w:qFormat="1"/>
+    <w:lsdException w:name="toc 1" w:uiPriority="39"/>
+    <w:lsdException w:name="toc 2" w:uiPriority="39"/>
+    <w:lsdException w:name="toc 3" w:uiPriority="39"/>
+    <w:lsdException w:name="toc 4" w:uiPriority="39"/>
+    <w:lsdException w:name="toc 5" w:uiPriority="39"/>
+    <w:lsdException w:name="toc 6" w:uiPriority="39"/>
+    <w:lsdException w:name="toc 7" w:uiPriority="39"/>
+    <w:lsdException w:name="toc 8" w:uiPriority="39"/>
+    <w:lsdException w:name="toc 9" w:uiPriority="39"/>
+    <w:lsdException w:name="caption" w:uiPriority="35" w:qFormat="1"/>
+    <w:lsdException w:name="Title" w:semiHidden="0" w:uiPriority="10" w:unhideWhenUsed="0" w:qFormat="1"/>
+    <w:lsdException w:name="Default Paragraph Font" w:uiPriority="1"/>
+    <w:lsdException w:name="Subtitle" w:semiHidden="0" w:uiPriority="11" w:unhideWhenUsed="0" w:qFormat="1"/>
+    <w:lsdException w:name="Strong" w:semiHidden="0" w:uiPriority="22" w:unhideWhenUsed="0" w:qFormat="1"/>
+    <w:lsdException w:name="Emphasis" w:semiHidden="0" w:uiPriority="20" w:unhideWhenUsed="0" w:qFormat="1"/>
+    <w:lsdException w:name="Table Grid" w:semiHidden="0" w:uiPriority="59" w:unhideWhenUsed="0"/>
+    <w:lsdException w:name="Note Level 1" w:semiHidden="0" w:unhideWhenUsed="0"/>
+    <w:lsdException w:name="Note Level 2" w:semiHidden="0" w:unhideWhenUsed="0"/>
+    <w:lsdException w:name="Note Level 3" w:semiHidden="0" w:unhideWhenUsed="0"/>
+    <w:lsdException w:name="Note Level 4" w:semiHidden="0" w:unhideWhenUsed="0"/>
+    <w:lsdException w:name="Note Level 5" w:semiHidden="0" w:unhideWhenUsed="0"/>
+    <w:lsdException w:name="Note Level 6" w:semiHidden="0" w:unhideWhenUsed="0"/>
+    <w:lsdException w:name="Note Level 7" w:semiHidden="0" w:unhideWhenUsed="0"/>
+    <w:lsdException w:name="Note Level 8" w:semiHidden="0" w:unhideWhenUsed="0"/>
+    <w:lsdException w:name="Note Level 9" w:semiHidden="0" w:unhideWhenUsed="0"/>
+    <w:lsdException w:name="Placeholder Text" w:unhideWhenUsed="0"/>
+    <w:lsdException w:name="No Spacing" w:semiHidden="0" w:uiPriority="1" w:unhideWhenUsed="0" w:qFormat="1"/>
+    <w:lsdException w:name="Light Shading" w:semiHidden="0" w:uiPriority="60" w:unhideWhenUsed="0"/>
+    <w:lsdException w:name="Light List" w:semiHidden="0" w:uiPriority="61" w:unhideWhenUsed="0"/>
+    <w:lsdException w:name="Light Grid" w:semiHidden="0" w:uiPriority="62" w:unhideWhenUsed="0"/>
+    <w:lsdException w:name="Medium Shading 1" w:semiHidden="0" w:uiPriority="63" w:unhideWhenUsed="0"/>
+    <w:lsdException w:name="Medium Shading 2" w:semiHidden="0" w:uiPriority="64" w:unhideWhenUsed="0"/>
+    <w:lsdException w:name="Medium List 1" w:semiHidden="0" w:uiPriority="65" w:unhideWhenUsed="0"/>
+    <w:lsdException w:name="Medium List 2" w:semiHidden="0" w:uiPriority="66" w:unhideWhenUsed="0"/>
+    <w:lsdException w:name="Medium Grid 1" w:semiHidden="0" w:uiPriority="67" w:unhideWhenUsed="0"/>
+    <w:lsdException w:name="Medium Grid 2" w:semiHidden="0" w:uiPriority="68" w:unhideWhenUsed="0"/>
+    <w:lsdException w:name="Medium Grid 3" w:semiHidden="0" w:uiPriority="69" w:unhideWhenUsed="0"/>
+    <w:lsdException w:name="Dark List" w:semiHidden="0" w:uiPriority="70" w:unhideWhenUsed="0"/>
+    <w:lsdException w:name="Colorful Shading" w:semiHidden="0" w:uiPriority="71" w:unhideWhenUsed="0"/>
+    <w:lsdException w:name="Colorful List" w:semiHidden="0" w:uiPriority="72" w:unhideWhenUsed="0"/>
+    <w:lsdException w:name="Colorful Grid" w:semiHidden="0" w:uiPriority="73" w:unhideWhenUsed="0"/>
+    <w:lsdException w:name="Light Shading Accent 1" w:semiHidden="0" w:uiPriority="60" w:unhideWhenUsed="0"/>
+    <w:lsdException w:name="Light List Accent 1" w:semiHidden="0" w:uiPriority="61" w:unhideWhenUsed="0"/>
+    <w:lsdException w:name="Light Grid Accent 1" w:semiHidden="0" w:uiPriority="62" w:unhideWhenUsed="0"/>
+    <w:lsdException w:name="Medium Shading 1 Accent 1" w:semiHidden="0" w:uiPriority="63" w:unhideWhenUsed="0"/>
+    <w:lsdException w:name="Medium Shading 2 Accent 1" w:semiHidden="0" w:uiPriority="64" w:unhideWhenUsed="0"/>
+    <w:lsdException w:name="Medium List 1 Accent 1" w:semiHidden="0" w:uiPriority="65" w:unhideWhenUsed="0"/>
+    <w:lsdException w:name="Revision" w:unhideWhenUsed="0"/>
+    <w:lsdException w:name="List Paragraph" w:semiHidden="0" w:uiPriority="34" w:unhideWhenUsed="0" w:qFormat="1"/>
+    <w:lsdException w:name="Quote" w:semiHidden="0" w:uiPriority="29" w:unhideWhenUsed="0" w:qFormat="1"/>
+    <w:lsdException w:name="Intense Quote" w:semiHidden="0" w:uiPriority="30" w:unhideWhenUsed="0" w:qFormat="1"/>
+    <w:lsdException w:name="Medium List 2 Accent 1" w:semiHidden="0" w:uiPriority="66" w:unhideWhenUsed="0"/>
+    <w:lsdException w:name="Medium Grid 1 Accent 1" w:semiHidden="0" w:uiPriority="67" w:unhideWhenUsed="0"/>
+    <w:lsdException w:name="Medium Grid 2 Accent 1" w:semiHidden="0" w:uiPriority="68" w:unhideWhenUsed="0"/>
+    <w:lsdException w:name="Medium Grid 3 Accent 1" w:semiHidden="0" w:uiPriority="69" w:unhideWhenUsed="0"/>
+    <w:lsdException w:name="Dark List Accent 1" w:semiHidden="0" w:uiPriority="70" w:unhideWhenUsed="0"/>
+    <w:lsdException w:name="Colorful Shading Accent 1" w:semiHidden="0" w:uiPriority="71" w:unhideWhenUsed="0"/>
+    <w:lsdException w:name="Colorful List Accent 1" w:semiHidden="0" w:uiPriority="72" w:unhideWhenUsed="0"/>
+    <w:lsdException w:name="Colorful Grid Accent 1" w:semiHidden="0" w:uiPriority="73" w:unhideWhenUsed="0"/>
+    <w:lsdException w:name="Light Shading Accent 2" w:semiHidden="0" w:uiPriority="60" w:unhideWhenUsed="0"/>
+    <w:lsdException w:name="Light List Accent 2" w:semiHidden="0" w:uiPriority="61" w:unhideWhenUsed="0"/>
+    <w:lsdException w:name="Light Grid Accent 2" w:semiHidden="0" w:uiPriority="62" w:unhideWhenUsed="0"/>
+    <w:lsdException w:name="Medium Shading 1 Accent 2" w:semiHidden="0" w:uiPriority="63" w:unhideWhenUsed="0"/>
+    <w:lsdException w:name="Medium Shading 2 Accent 2" w:semiHidden="0" w:uiPriority="64" w:unhideWhenUsed="0"/>
+    <w:lsdException w:name="Medium List 1 Accent 2" w:semiHidden="0" w:uiPriority="65" w:unhideWhenUsed="0"/>
+    <w:lsdException w:name="Medium List 2 Accent 2" w:semiHidden="0" w:uiPriority="66" w:unhideWhenUsed="0"/>
+    <w:lsdException w:name="Medium Grid 1 Accent 2" w:semiHidden="0" w:uiPriority="67" w:unhideWhenUsed="0"/>
+    <w:lsdException w:name="Medium Grid 2 Accent 2" w:semiHidden="0" w:uiPriority="68" w:unhideWhenUsed="0"/>
+    <w:lsdException w:name="Medium Grid 3 Accent 2" w:semiHidden="0" w:uiPriority="69" w:unhideWhenUsed="0"/>
+    <w:lsdException w:name="Dark List Accent 2" w:semiHidden="0" w:uiPriority="70" w:unhideWhenUsed="0"/>
+    <w:lsdException w:name="Colorful Shading Accent 2" w:semiHidden="0" w:uiPriority="71" w:unhideWhenUsed="0"/>
+    <w:lsdException w:name="Colorful List Accent 2" w:semiHidden="0" w:uiPriority="72" w:unhideWhenUsed="0"/>
+    <w:lsdException w:name="Colorful Grid Accent 2" w:semiHidden="0" w:uiPriority="73" w:unhideWhenUsed="0"/>
+    <w:lsdException w:name="Light Shading Accent 3" w:semiHidden="0" w:uiPriority="60" w:unhideWhenUsed="0"/>
+    <w:lsdException w:name="Light List Accent 3" w:semiHidden="0" w:uiPriority="61" w:unhideWhenUsed="0"/>
+    <w:lsdException w:name="Light Grid Accent 3" w:semiHidden="0" w:uiPriority="62" w:unhideWhenUsed="0"/>
+    <w:lsdException w:name="Medium Shading 1 Accent 3" w:semiHidden="0" w:uiPriority="63" w:unhideWhenUsed="0"/>
+    <w:lsdException w:name="Medium Shading 2 Accent 3" w:semiHidden="0" w:uiPriority="64" w:unhideWhenUsed="0"/>
+    <w:lsdException w:name="Medium List 1 Accent 3" w:semiHidden="0" w:uiPriority="65" w:unhideWhenUsed="0"/>
+    <w:lsdException w:name="Medium List 2 Accent 3" w:semiHidden="0" w:uiPriority="66" w:unhideWhenUsed="0"/>
+    <w:lsdException w:name="Medium Grid 1 Accent 3" w:semiHidden="0" w:uiPriority="67" w:unhideWhenUsed="0"/>
+    <w:lsdException w:name="Medium Grid 2 Accent 3" w:semiHidden="0" w:uiPriority="68" w:unhideWhenUsed="0"/>
+    <w:lsdException w:name="Medium Grid 3 Accent 3" w:semiHidden="0" w:uiPriority="69" w:unhideWhenUsed="0"/>
+    <w:lsdException w:name="Dark List Accent 3" w:semiHidden="0" w:uiPriority="70" w:unhideWhenUsed="0"/>
+    <w:lsdException w:name="Colorful Shading Accent 3" w:semiHidden="0" w:uiPriority="71" w:unhideWhenUsed="0"/>
+    <w:lsdException w:name="Colorful List Accent 3" w:semiHidden="0" w:uiPriority="72" w:unhideWhenUsed="0"/>
+    <w:lsdException w:name="Colorful Grid Accent 3" w:semiHidden="0" w:uiPriority="73" w:unhideWhenUsed="0"/>
+    <w:lsdException w:name="Light Shading Accent 4" w:semiHidden="0" w:uiPriority="60" w:unhideWhenUsed="0"/>
+    <w:lsdException w:name="Light List Accent 4" w:semiHidden="0" w:uiPriority="61" w:unhideWhenUsed="0"/>
+    <w:lsdException w:name="Light Grid Accent 4" w:semiHidden="0" w:uiPriority="62" w:unhideWhenUsed="0"/>
+    <w:lsdException w:name="Medium Shading 1 Accent 4" w:semiHidden="0" w:uiPriority="63" w:unhideWhenUsed="0"/>
+    <w:lsdException w:name="Medium Shading 2 Accent 4" w:semiHidden="0" w:uiPriority="64" w:unhideWhenUsed="0"/>
+    <w:lsdException w:name="Medium List 1 Accent 4" w:semiHidden="0" w:uiPriority="65" w:unhideWhenUsed="0"/>
+    <w:lsdException w:name="Medium List 2 Accent 4" w:semiHidden="0" w:uiPriority="66" w:unhideWhenUsed="0"/>
+    <w:lsdException w:name="Medium Grid 1 Accent 4" w:semiHidden="0" w:uiPriority="67" w:unhideWhenUsed="0"/>
+    <w:lsdException w:name="Medium Grid 2 Accent 4" w:semiHidden="0" w:uiPriority="68" w:unhideWhenUsed="0"/>
+    <w:lsdException w:name="Medium Grid 3 Accent 4" w:semiHidden="0" w:uiPriority="69" w:unhideWhenUsed="0"/>
+    <w:lsdException w:name="Dark List Accent 4" w:semiHidden="0" w:uiPriority="70" w:unhideWhenUsed="0"/>
+    <w:lsdException w:name="Colorful Shading Accent 4" w:semiHidden="0" w:uiPriority="71" w:unhideWhenUsed="0"/>
+    <w:lsdException w:name="Colorful List Accent 4" w:semiHidden="0" w:uiPriority="72" w:unhideWhenUsed="0"/>
+    <w:lsdException w:name="Colorful Grid Accent 4" w:semiHidden="0" w:uiPriority="73" w:unhideWhenUsed="0"/>
+    <w:lsdException w:name="Light Shading Accent 5" w:semiHidden="0" w:uiPriority="60" w:unhideWhenUsed="0"/>
+    <w:lsdException w:name="Light List Accent 5" w:semiHidden="0" w:uiPriority="61" w:unhideWhenUsed="0"/>
+    <w:lsdException w:name="Light Grid Accent 5" w:semiHidden="0" w:uiPriority="62" w:unhideWhenUsed="0"/>
+    <w:lsdException w:name="Medium Shading 1 Accent 5" w:semiHidden="0" w:uiPriority="63" w:unhideWhenUsed="0"/>
+    <w:lsdException w:name="Medium Shading 2 Accent 5" w:semiHidden="0" w:uiPriority="64" w:unhideWhenUsed="0"/>
+    <w:lsdException w:name="Medium List 1 Accent 5" w:semiHidden="0" w:uiPriority="65" w:unhideWhenUsed="0"/>
+    <w:lsdException w:name="Medium List 2 Accent 5" w:semiHidden="0" w:uiPriority="66" w:unhideWhenUsed="0"/>
+    <w:lsdException w:name="Medium Grid 1 Accent 5" w:semiHidden="0" w:uiPriority="67" w:unhideWhenUsed="0"/>
+    <w:lsdException w:name="Medium Grid 2 Accent 5" w:semiHidden="0" w:uiPriority="68" w:unhideWhenUsed="0"/>
+    <w:lsdException w:name="Medium Grid 3 Accent 5" w:semiHidden="0" w:uiPriority="69" w:unhideWhenUsed="0"/>
+    <w:lsdException w:name="Dark List Accent 5" w:semiHidden="0" w:uiPriority="70" w:unhideWhenUsed="0"/>
+    <w:lsdException w:name="Colorful Shading Accent 5" w:semiHidden="0" w:uiPriority="71" w:unhideWhenUsed="0"/>
+    <w:lsdException w:name="Colorful List Accent 5" w:semiHidden="0" w:uiPriority="72" w:unhideWhenUsed="0"/>
+    <w:lsdException w:name="Colorful Grid Accent 5" w:semiHidden="0" w:uiPriority="73" w:unhideWhenUsed="0"/>
+    <w:lsdException w:name="Light Shading Accent 6" w:semiHidden="0" w:uiPriority="60" w:unhideWhenUsed="0"/>
+    <w:lsdException w:name="Light List Accent 6" w:semiHidden="0" w:uiPriority="61" w:unhideWhenUsed="0"/>
+    <w:lsdException w:name="Light Grid Accent 6" w:semiHidden="0" w:uiPriority="62" w:unhideWhenUsed="0"/>
+    <w:lsdException w:name="Medium Shading 1 Accent 6" w:semiHidden="0" w:uiPriority="63" w:unhideWhenUsed="0"/>
+    <w:lsdException w:name="Medium Shading 2 Accent 6" w:semiHidden="0" w:uiPriority="64" w:unhideWhenUsed="0"/>
+    <w:lsdException w:name="Medium List 1 Accent 6" w:semiHidden="0" w:uiPriority="65" w:unhideWhenUsed="0"/>
+    <w:lsdException w:name="Medium List 2 Accent 6" w:semiHidden="0" w:uiPriority="66" w:unhideWhenUsed="0"/>
+    <w:lsdException w:name="Medium Grid 1 Accent 6" w:semiHidden="0" w:uiPriority="67" w:unhideWhenUsed="0"/>
+    <w:lsdException w:name="Medium Grid 2 Accent 6" w:semiHidden="0" w:uiPriority="68" w:unhideWhenUsed="0"/>
+    <w:lsdException w:name="Medium Grid 3 Accent 6" w:semiHidden="0" w:uiPriority="69" w:unhideWhenUsed="0"/>
+    <w:lsdException w:name="Dark List Accent 6" w:semiHidden="0" w:uiPriority="70" w:unhideWhenUsed="0"/>
+    <w:lsdException w:name="Colorful Shading Accent 6" w:semiHidden="0" w:uiPriority="71" w:unhideWhenUsed="0"/>
+    <w:lsdException w:name="Colorful List Accent 6" w:semiHidden="0" w:uiPriority="72" w:unhideWhenUsed="0"/>
+    <w:lsdException w:name="Colorful Grid Accent 6" w:semiHidden="0" w:uiPriority="73" w:unhideWhenUsed="0"/>
+    <w:lsdException w:name="Subtle Emphasis" w:semiHidden="0" w:uiPriority="19" w:unhideWhenUsed="0" w:qFormat="1"/>
+    <w:lsdException w:name="Intense Emphasis" w:semiHidden="0" w:uiPriority="21" w:unhideWhenUsed="0" w:qFormat="1"/>
+    <w:lsdException w:name="Subtle Reference" w:semiHidden="0" w:uiPriority="31" w:unhideWhenUsed="0" w:qFormat="1"/>
+    <w:lsdException w:name="Intense Reference" w:semiHidden="0" w:uiPriority="32" w:unhideWhenUsed="0" w:qFormat="1"/>
+    <w:lsdException w:name="Book Title" w:semiHidden="0" w:uiPriority="33" w:unhideWhenUsed="0" w:qFormat="1"/>
+    <w:lsdException w:name="Bibliography" w:uiPriority="37"/>
+    <w:lsdException w:name="TOC Heading" w:uiPriority="39" w:qFormat="1"/>
+  </w:latentStyles>
+  <w:style w:type="paragraph" w:default="1" w:styleId="Normaal">
+    <w:name w:val="Normal"/>
+    <w:qFormat/>
+  </w:style>
+  <w:style w:type="paragraph" w:styleId="Kop1">
+    <w:name w:val="heading 1"/>
+    <w:basedOn w:val="Normaal"/>
+    <w:next w:val="Normaal"/>
+    <w:link w:val="Kop1Teken"/>
+    <w:uiPriority w:val="9"/>
+    <w:qFormat/>
+    <w:rsid w:val="00190FDA"/>
+    <w:pPr>
+      <w:keepNext/>
+      <w:keepLines/>
+      <w:spacing w:before="480"/>
+      <w:outlineLvl w:val="0"/>
+    </w:pPr>
+    <w:rPr>
+      <w:rFonts w:asciiTheme="majorHAnsi" w:eastAsiaTheme="majorEastAsia" w:hAnsiTheme="majorHAnsi" w:cstheme="majorBidi"/>
+      <w:b/>
+      <w:bCs/>
+      <w:color w:val="345A8A" w:themeColor="accent1" w:themeShade="B5"/>
+      <w:sz w:val="32"/>
+      <w:szCs w:val="32"/>
+    </w:rPr>
+  </w:style>
+  <w:style w:type="paragraph" w:styleId="Kop2">
+    <w:name w:val="heading 2"/>
+    <w:basedOn w:val="Normaal"/>
+    <w:next w:val="Normaal"/>
+    <w:link w:val="Kop2Teken"/>
+    <w:uiPriority w:val="9"/>
+    <w:unhideWhenUsed/>
+    <w:qFormat/>
+    <w:rsid w:val="00432023"/>
+    <w:pPr>
+      <w:keepNext/>
+      <w:keepLines/>
+      <w:spacing w:before="200"/>
+      <w:outlineLvl w:val="1"/>
+    </w:pPr>
+    <w:rPr>
+      <w:rFonts w:asciiTheme="majorHAnsi" w:eastAsiaTheme="majorEastAsia" w:hAnsiTheme="majorHAnsi" w:cstheme="majorBidi"/>
+      <w:b/>
+      <w:bCs/>
+      <w:color w:val="4F81BD" w:themeColor="accent1"/>
+      <w:sz w:val="26"/>
+      <w:szCs w:val="26"/>
+    </w:rPr>
+  </w:style>
+  <w:style w:type="paragraph" w:styleId="Kop3">
+    <w:name w:val="heading 3"/>
+    <w:basedOn w:val="Normaal"/>
+    <w:next w:val="Normaal"/>
+    <w:link w:val="Kop3Teken"/>
+    <w:uiPriority w:val="9"/>
+    <w:unhideWhenUsed/>
+    <w:qFormat/>
+    <w:rsid w:val="00906F79"/>
+    <w:pPr>
+      <w:keepNext/>
+      <w:keepLines/>
+      <w:spacing w:before="200"/>
+      <w:outlineLvl w:val="2"/>
+    </w:pPr>
+    <w:rPr>
+      <w:rFonts w:asciiTheme="majorHAnsi" w:eastAsiaTheme="majorEastAsia" w:hAnsiTheme="majorHAnsi" w:cstheme="majorBidi"/>
+      <w:b/>
+      <w:bCs/>
+      <w:color w:val="4F81BD" w:themeColor="accent1"/>
+    </w:rPr>
+  </w:style>
+  <w:style w:type="character" w:default="1" w:styleId="Standaardalinea-lettertype">
+    <w:name w:val="Default Paragraph Font"/>
+    <w:uiPriority w:val="1"/>
+    <w:semiHidden/>
+    <w:unhideWhenUsed/>
+  </w:style>
+  <w:style w:type="table" w:default="1" w:styleId="Standaardtabel">
+    <w:name w:val="Normal Table"/>
+    <w:uiPriority w:val="99"/>
+    <w:semiHidden/>
+    <w:unhideWhenUsed/>
+    <w:tblPr>
+      <w:tblInd w:w="0" w:type="dxa"/>
+      <w:tblCellMar>
+        <w:top w:w="0" w:type="dxa"/>
+        <w:left w:w="108" w:type="dxa"/>
+        <w:bottom w:w="0" w:type="dxa"/>
+        <w:right w:w="108" w:type="dxa"/>
+      </w:tblCellMar>
+    </w:tblPr>
+  </w:style>
+  <w:style w:type="numbering" w:default="1" w:styleId="Geenlijst">
+    <w:name w:val="No List"/>
+    <w:uiPriority w:val="99"/>
+    <w:semiHidden/>
+    <w:unhideWhenUsed/>
+  </w:style>
+  <w:style w:type="paragraph" w:styleId="Lijstalinea">
+    <w:name w:val="List Paragraph"/>
+    <w:basedOn w:val="Normaal"/>
+    <w:uiPriority w:val="34"/>
+    <w:qFormat/>
+    <w:rsid w:val="00190FDA"/>
+    <w:pPr>
+      <w:ind w:left="720"/>
+      <w:contextualSpacing/>
+    </w:pPr>
+  </w:style>
+  <w:style w:type="character" w:customStyle="1" w:styleId="Kop1Teken">
+    <w:name w:val="Kop 1 Teken"/>
+    <w:basedOn w:val="Standaardalinea-lettertype"/>
+    <w:link w:val="Kop1"/>
+    <w:uiPriority w:val="9"/>
+    <w:rsid w:val="00190FDA"/>
+    <w:rPr>
+      <w:rFonts w:asciiTheme="majorHAnsi" w:eastAsiaTheme="majorEastAsia" w:hAnsiTheme="majorHAnsi" w:cstheme="majorBidi"/>
+      <w:b/>
+      <w:bCs/>
+      <w:color w:val="345A8A" w:themeColor="accent1" w:themeShade="B5"/>
+      <w:sz w:val="32"/>
+      <w:szCs w:val="32"/>
+    </w:rPr>
+  </w:style>
+  <w:style w:type="paragraph" w:styleId="Titel">
+    <w:name w:val="Title"/>
+    <w:basedOn w:val="Normaal"/>
+    <w:next w:val="Normaal"/>
+    <w:link w:val="TitelTeken"/>
+    <w:uiPriority w:val="10"/>
+    <w:qFormat/>
+    <w:rsid w:val="007E29AA"/>
+    <w:pPr>
+      <w:pBdr>
+        <w:bottom w:val="single" w:sz="8" w:space="4" w:color="4F81BD" w:themeColor="accent1"/>
+      </w:pBdr>
+      <w:spacing w:after="300"/>
+      <w:contextualSpacing/>
+    </w:pPr>
+    <w:rPr>
+      <w:rFonts w:asciiTheme="majorHAnsi" w:eastAsiaTheme="majorEastAsia" w:hAnsiTheme="majorHAnsi" w:cstheme="majorBidi"/>
+      <w:color w:val="17365D" w:themeColor="text2" w:themeShade="BF"/>
+      <w:spacing w:val="5"/>
+      <w:kern w:val="28"/>
+      <w:sz w:val="52"/>
+      <w:szCs w:val="52"/>
+    </w:rPr>
+  </w:style>
+  <w:style w:type="character" w:customStyle="1" w:styleId="TitelTeken">
+    <w:name w:val="Titel Teken"/>
+    <w:basedOn w:val="Standaardalinea-lettertype"/>
+    <w:link w:val="Titel"/>
+    <w:uiPriority w:val="10"/>
+    <w:rsid w:val="007E29AA"/>
+    <w:rPr>
+      <w:rFonts w:asciiTheme="majorHAnsi" w:eastAsiaTheme="majorEastAsia" w:hAnsiTheme="majorHAnsi" w:cstheme="majorBidi"/>
+      <w:color w:val="17365D" w:themeColor="text2" w:themeShade="BF"/>
+      <w:spacing w:val="5"/>
+      <w:kern w:val="28"/>
+      <w:sz w:val="52"/>
+      <w:szCs w:val="52"/>
+    </w:rPr>
+  </w:style>
+  <w:style w:type="character" w:customStyle="1" w:styleId="Kop2Teken">
+    <w:name w:val="Kop 2 Teken"/>
+    <w:basedOn w:val="Standaardalinea-lettertype"/>
+    <w:link w:val="Kop2"/>
+    <w:uiPriority w:val="9"/>
+    <w:rsid w:val="00432023"/>
+    <w:rPr>
+      <w:rFonts w:asciiTheme="majorHAnsi" w:eastAsiaTheme="majorEastAsia" w:hAnsiTheme="majorHAnsi" w:cstheme="majorBidi"/>
+      <w:b/>
+      <w:bCs/>
+      <w:color w:val="4F81BD" w:themeColor="accent1"/>
+      <w:sz w:val="26"/>
+      <w:szCs w:val="26"/>
+    </w:rPr>
+  </w:style>
+  <w:style w:type="paragraph" w:styleId="Kopvaninhoudsopgave">
+    <w:name w:val="TOC Heading"/>
+    <w:basedOn w:val="Kop1"/>
+    <w:next w:val="Normaal"/>
+    <w:uiPriority w:val="39"/>
+    <w:unhideWhenUsed/>
+    <w:qFormat/>
+    <w:rsid w:val="00432023"/>
+    <w:pPr>
+      <w:spacing w:line="276" w:lineRule="auto"/>
+      <w:outlineLvl w:val="9"/>
+    </w:pPr>
+    <w:rPr>
+      <w:color w:val="365F91" w:themeColor="accent1" w:themeShade="BF"/>
+      <w:sz w:val="28"/>
+      <w:szCs w:val="28"/>
+    </w:rPr>
+  </w:style>
+  <w:style w:type="paragraph" w:styleId="Inhopg1">
+    <w:name w:val="toc 1"/>
+    <w:basedOn w:val="Normaal"/>
+    <w:next w:val="Normaal"/>
+    <w:autoRedefine/>
+    <w:uiPriority w:val="39"/>
+    <w:unhideWhenUsed/>
+    <w:rsid w:val="00432023"/>
+    <w:pPr>
+      <w:spacing w:before="120"/>
+    </w:pPr>
+    <w:rPr>
+      <w:b/>
+      <w:sz w:val="22"/>
+      <w:szCs w:val="22"/>
+    </w:rPr>
+  </w:style>
+  <w:style w:type="paragraph" w:styleId="Inhopg2">
+    <w:name w:val="toc 2"/>
+    <w:basedOn w:val="Normaal"/>
+    <w:next w:val="Normaal"/>
+    <w:autoRedefine/>
+    <w:uiPriority w:val="39"/>
+    <w:unhideWhenUsed/>
+    <w:rsid w:val="00432023"/>
+    <w:pPr>
+      <w:ind w:left="240"/>
+    </w:pPr>
+    <w:rPr>
+      <w:i/>
+      <w:sz w:val="22"/>
+      <w:szCs w:val="22"/>
+    </w:rPr>
+  </w:style>
+  <w:style w:type="paragraph" w:styleId="Ballontekst">
+    <w:name w:val="Balloon Text"/>
+    <w:basedOn w:val="Normaal"/>
+    <w:link w:val="BallontekstTeken"/>
+    <w:uiPriority w:val="99"/>
+    <w:semiHidden/>
+    <w:unhideWhenUsed/>
+    <w:rsid w:val="00432023"/>
+    <w:rPr>
+      <w:rFonts w:ascii="Lucida Grande" w:hAnsi="Lucida Grande"/>
+      <w:sz w:val="18"/>
+      <w:szCs w:val="18"/>
+    </w:rPr>
+  </w:style>
+  <w:style w:type="character" w:customStyle="1" w:styleId="BallontekstTeken">
+    <w:name w:val="Ballontekst Teken"/>
+    <w:basedOn w:val="Standaardalinea-lettertype"/>
+    <w:link w:val="Ballontekst"/>
+    <w:uiPriority w:val="99"/>
+    <w:semiHidden/>
+    <w:rsid w:val="00432023"/>
+    <w:rPr>
+      <w:rFonts w:ascii="Lucida Grande" w:hAnsi="Lucida Grande"/>
+      <w:sz w:val="18"/>
+      <w:szCs w:val="18"/>
+    </w:rPr>
+  </w:style>
+  <w:style w:type="paragraph" w:styleId="Inhopg3">
+    <w:name w:val="toc 3"/>
+    <w:basedOn w:val="Normaal"/>
+    <w:next w:val="Normaal"/>
+    <w:autoRedefine/>
+    <w:uiPriority w:val="39"/>
+    <w:unhideWhenUsed/>
+    <w:rsid w:val="00432023"/>
+    <w:pPr>
+      <w:ind w:left="480"/>
+    </w:pPr>
+    <w:rPr>
+      <w:sz w:val="22"/>
+      <w:szCs w:val="22"/>
+    </w:rPr>
+  </w:style>
+  <w:style w:type="paragraph" w:styleId="Inhopg4">
+    <w:name w:val="toc 4"/>
+    <w:basedOn w:val="Normaal"/>
+    <w:next w:val="Normaal"/>
+    <w:autoRedefine/>
+    <w:uiPriority w:val="39"/>
+    <w:semiHidden/>
+    <w:unhideWhenUsed/>
+    <w:rsid w:val="00432023"/>
+    <w:pPr>
+      <w:ind w:left="720"/>
+    </w:pPr>
+    <w:rPr>
+      <w:sz w:val="20"/>
+      <w:szCs w:val="20"/>
+    </w:rPr>
+  </w:style>
+  <w:style w:type="paragraph" w:styleId="Inhopg5">
+    <w:name w:val="toc 5"/>
+    <w:basedOn w:val="Normaal"/>
+    <w:next w:val="Normaal"/>
+    <w:autoRedefine/>
+    <w:uiPriority w:val="39"/>
+    <w:semiHidden/>
+    <w:unhideWhenUsed/>
+    <w:rsid w:val="00432023"/>
+    <w:pPr>
+      <w:ind w:left="960"/>
+    </w:pPr>
+    <w:rPr>
+      <w:sz w:val="20"/>
+      <w:szCs w:val="20"/>
+    </w:rPr>
+  </w:style>
+  <w:style w:type="paragraph" w:styleId="Inhopg6">
+    <w:name w:val="toc 6"/>
+    <w:basedOn w:val="Normaal"/>
+    <w:next w:val="Normaal"/>
+    <w:autoRedefine/>
+    <w:uiPriority w:val="39"/>
+    <w:semiHidden/>
+    <w:unhideWhenUsed/>
+    <w:rsid w:val="00432023"/>
+    <w:pPr>
+      <w:ind w:left="1200"/>
+    </w:pPr>
+    <w:rPr>
+      <w:sz w:val="20"/>
+      <w:szCs w:val="20"/>
+    </w:rPr>
+  </w:style>
+  <w:style w:type="paragraph" w:styleId="Inhopg7">
+    <w:name w:val="toc 7"/>
+    <w:basedOn w:val="Normaal"/>
+    <w:next w:val="Normaal"/>
+    <w:autoRedefine/>
+    <w:uiPriority w:val="39"/>
+    <w:semiHidden/>
+    <w:unhideWhenUsed/>
+    <w:rsid w:val="00432023"/>
+    <w:pPr>
+      <w:ind w:left="1440"/>
+    </w:pPr>
+    <w:rPr>
+      <w:sz w:val="20"/>
+      <w:szCs w:val="20"/>
+    </w:rPr>
+  </w:style>
+  <w:style w:type="paragraph" w:styleId="Inhopg8">
+    <w:name w:val="toc 8"/>
+    <w:basedOn w:val="Normaal"/>
+    <w:next w:val="Normaal"/>
+    <w:autoRedefine/>
+    <w:uiPriority w:val="39"/>
+    <w:semiHidden/>
+    <w:unhideWhenUsed/>
+    <w:rsid w:val="00432023"/>
+    <w:pPr>
+      <w:ind w:left="1680"/>
+    </w:pPr>
+    <w:rPr>
+      <w:sz w:val="20"/>
+      <w:szCs w:val="20"/>
+    </w:rPr>
+  </w:style>
+  <w:style w:type="paragraph" w:styleId="Inhopg9">
+    <w:name w:val="toc 9"/>
+    <w:basedOn w:val="Normaal"/>
+    <w:next w:val="Normaal"/>
+    <w:autoRedefine/>
+    <w:uiPriority w:val="39"/>
+    <w:semiHidden/>
+    <w:unhideWhenUsed/>
+    <w:rsid w:val="00432023"/>
+    <w:pPr>
+      <w:ind w:left="1920"/>
+    </w:pPr>
+    <w:rPr>
+      <w:sz w:val="20"/>
+      <w:szCs w:val="20"/>
+    </w:rPr>
+  </w:style>
+  <w:style w:type="paragraph" w:styleId="Voettekst">
+    <w:name w:val="footer"/>
+    <w:basedOn w:val="Normaal"/>
+    <w:link w:val="VoettekstTeken"/>
+    <w:uiPriority w:val="99"/>
+    <w:unhideWhenUsed/>
+    <w:rsid w:val="00432023"/>
+    <w:pPr>
+      <w:tabs>
+        <w:tab w:val="center" w:pos="4536"/>
+        <w:tab w:val="right" w:pos="9072"/>
+      </w:tabs>
+    </w:pPr>
+  </w:style>
+  <w:style w:type="character" w:customStyle="1" w:styleId="VoettekstTeken">
+    <w:name w:val="Voettekst Teken"/>
+    <w:basedOn w:val="Standaardalinea-lettertype"/>
+    <w:link w:val="Voettekst"/>
+    <w:uiPriority w:val="99"/>
+    <w:rsid w:val="00432023"/>
+  </w:style>
+  <w:style w:type="character" w:styleId="Paginanummer">
+    <w:name w:val="page number"/>
+    <w:basedOn w:val="Standaardalinea-lettertype"/>
+    <w:uiPriority w:val="99"/>
+    <w:semiHidden/>
+    <w:unhideWhenUsed/>
+    <w:rsid w:val="00432023"/>
+  </w:style>
+  <w:style w:type="paragraph" w:styleId="Subtitel">
+    <w:name w:val="Subtitle"/>
+    <w:basedOn w:val="Normaal"/>
+    <w:next w:val="Normaal"/>
+    <w:link w:val="SubtitelTeken"/>
+    <w:uiPriority w:val="11"/>
+    <w:qFormat/>
+    <w:rsid w:val="00432023"/>
+    <w:pPr>
+      <w:numPr>
+        <w:ilvl w:val="1"/>
+      </w:numPr>
+    </w:pPr>
+    <w:rPr>
+      <w:rFonts w:asciiTheme="majorHAnsi" w:eastAsiaTheme="majorEastAsia" w:hAnsiTheme="majorHAnsi" w:cstheme="majorBidi"/>
+      <w:i/>
+      <w:iCs/>
+      <w:color w:val="4F81BD" w:themeColor="accent1"/>
+      <w:spacing w:val="15"/>
+    </w:rPr>
+  </w:style>
+  <w:style w:type="character" w:customStyle="1" w:styleId="SubtitelTeken">
+    <w:name w:val="Subtitel Teken"/>
+    <w:basedOn w:val="Standaardalinea-lettertype"/>
+    <w:link w:val="Subtitel"/>
+    <w:uiPriority w:val="11"/>
+    <w:rsid w:val="00432023"/>
+    <w:rPr>
+      <w:rFonts w:asciiTheme="majorHAnsi" w:eastAsiaTheme="majorEastAsia" w:hAnsiTheme="majorHAnsi" w:cstheme="majorBidi"/>
+      <w:i/>
+      <w:iCs/>
+      <w:color w:val="4F81BD" w:themeColor="accent1"/>
+      <w:spacing w:val="15"/>
+    </w:rPr>
+  </w:style>
+  <w:style w:type="table" w:styleId="Tabelraster">
+    <w:name w:val="Table Grid"/>
+    <w:basedOn w:val="Standaardtabel"/>
+    <w:uiPriority w:val="59"/>
+    <w:rsid w:val="00DD7489"/>
+    <w:tblPr>
+      <w:tblInd w:w="0" w:type="dxa"/>
+      <w:tblBorders>
+        <w:top w:val="single" w:sz="4" w:space="0" w:color="auto"/>
+        <w:left w:val="single" w:sz="4" w:space="0" w:color="auto"/>
+        <w:bottom w:val="single" w:sz="4" w:space="0" w:color="auto"/>
+        <w:right w:val="single" w:sz="4" w:space="0" w:color="auto"/>
+        <w:insideH w:val="single" w:sz="4" w:space="0" w:color="auto"/>
+        <w:insideV w:val="single" w:sz="4" w:space="0" w:color="auto"/>
+      </w:tblBorders>
+      <w:tblCellMar>
+        <w:top w:w="0" w:type="dxa"/>
+        <w:left w:w="108" w:type="dxa"/>
+        <w:bottom w:w="0" w:type="dxa"/>
+        <w:right w:w="108" w:type="dxa"/>
+      </w:tblCellMar>
+    </w:tblPr>
+  </w:style>
+  <w:style w:type="character" w:customStyle="1" w:styleId="Kop3Teken">
+    <w:name w:val="Kop 3 Teken"/>
     <w:basedOn w:val="Standaardalinea-lettertype"/>
     <w:link w:val="Kop3"/>
     <w:uiPriority w:val="9"/>
@@ -3815,7 +5614,7 @@
 </file>
 
 <file path=customXml/itemProps1.xml><?xml version="1.0" encoding="utf-8"?>
-<ds:datastoreItem xmlns:ds="http://schemas.openxmlformats.org/officeDocument/2006/customXml" ds:itemID="{C8EE67CB-9203-4005-AACC-E9C708960747}">
+<ds:datastoreItem xmlns:ds="http://schemas.openxmlformats.org/officeDocument/2006/customXml" ds:itemID="{ED05C9FA-AD69-6549-AD7C-74FE6CFA99C4}">
   <ds:schemaRefs>
     <ds:schemaRef ds:uri="http://schemas.openxmlformats.org/officeDocument/2006/bibliography"/>
   </ds:schemaRefs>

</xml_diff>

<commit_message>
Javadoc bij classes in model + documentatie aanpassing
</commit_message>
<xml_diff>
--- a/Documentatie.docx
+++ b/Documentatie.docx
@@ -1,6 +1,6 @@
 
 <file path=word/document.xml><?xml version="1.0" encoding="utf-8"?>
-<w:document xmlns:wpc="http://schemas.microsoft.com/office/word/2010/wordprocessingCanvas" xmlns:mc="http://schemas.openxmlformats.org/markup-compatibility/2006" xmlns:o="urn:schemas-microsoft-com:office:office" xmlns:r="http://schemas.openxmlformats.org/officeDocument/2006/relationships" xmlns:m="http://schemas.openxmlformats.org/officeDocument/2006/math" xmlns:v="urn:schemas-microsoft-com:vml" xmlns:wp14="http://schemas.microsoft.com/office/word/2010/wordprocessingDrawing" xmlns:wp="http://schemas.openxmlformats.org/drawingml/2006/wordprocessingDrawing" xmlns:w10="urn:schemas-microsoft-com:office:word" xmlns:w="http://schemas.openxmlformats.org/wordprocessingml/2006/main" xmlns:w14="http://schemas.microsoft.com/office/word/2010/wordml" xmlns:w15="http://schemas.microsoft.com/office/word/2012/wordml" xmlns:wpg="http://schemas.microsoft.com/office/word/2010/wordprocessingGroup" xmlns:wpi="http://schemas.microsoft.com/office/word/2010/wordprocessingInk" xmlns:wne="http://schemas.microsoft.com/office/word/2006/wordml" xmlns:wps="http://schemas.microsoft.com/office/word/2010/wordprocessingShape" mc:Ignorable="w14 w15 wp14">
+<w:document xmlns:wpc="http://schemas.microsoft.com/office/word/2010/wordprocessingCanvas" xmlns:mo="http://schemas.microsoft.com/office/mac/office/2008/main" xmlns:mc="http://schemas.openxmlformats.org/markup-compatibility/2006" xmlns:mv="urn:schemas-microsoft-com:mac:vml" xmlns:o="urn:schemas-microsoft-com:office:office" xmlns:r="http://schemas.openxmlformats.org/officeDocument/2006/relationships" xmlns:m="http://schemas.openxmlformats.org/officeDocument/2006/math" xmlns:v="urn:schemas-microsoft-com:vml" xmlns:wp14="http://schemas.microsoft.com/office/word/2010/wordprocessingDrawing" xmlns:wp="http://schemas.openxmlformats.org/drawingml/2006/wordprocessingDrawing" xmlns:w10="urn:schemas-microsoft-com:office:word" xmlns:w="http://schemas.openxmlformats.org/wordprocessingml/2006/main" xmlns:w14="http://schemas.microsoft.com/office/word/2010/wordml" xmlns:wpg="http://schemas.microsoft.com/office/word/2010/wordprocessingGroup" xmlns:wpi="http://schemas.microsoft.com/office/word/2010/wordprocessingInk" xmlns:wne="http://schemas.microsoft.com/office/word/2006/wordml" xmlns:wps="http://schemas.microsoft.com/office/word/2010/wordprocessingShape" mc:Ignorable="w14 wp14">
   <w:body>
     <w:p>
       <w:pPr>
@@ -27,9 +27,113 @@
       </w:pPr>
     </w:p>
     <w:p>
-      <w:r>
+      <w:pPr>
         <w:rPr>
-          <w:rStyle w:val="OndertitelChar"/>
+          <w:rStyle w:val="SubtitelTeken"/>
+        </w:rPr>
+      </w:pPr>
+    </w:p>
+    <w:p>
+      <w:pPr>
+        <w:rPr>
+          <w:rStyle w:val="SubtitelTeken"/>
+        </w:rPr>
+      </w:pPr>
+    </w:p>
+    <w:p>
+      <w:pPr>
+        <w:jc w:val="center"/>
+        <w:rPr>
+          <w:rStyle w:val="SubtitelTeken"/>
+        </w:rPr>
+      </w:pPr>
+      <w:r>
+        <w:rPr>
+          <w:noProof/>
+          <w:lang w:val="en-US"/>
+        </w:rPr>
+        <w:drawing>
+          <wp:inline distT="0" distB="0" distL="0" distR="0" wp14:anchorId="6760EDDB" wp14:editId="0C91CD8B">
+            <wp:extent cx="3623945" cy="1752600"/>
+            <wp:effectExtent l="0" t="0" r="8255" b="0"/>
+            <wp:docPr id="2" name="Afbeelding 2" descr="Macintosh HD:Users:MarcoJansen:Downloads:saxion-3.jpg"/>
+            <wp:cNvGraphicFramePr>
+              <a:graphicFrameLocks xmlns:a="http://schemas.openxmlformats.org/drawingml/2006/main" noChangeAspect="1"/>
+            </wp:cNvGraphicFramePr>
+            <a:graphic xmlns:a="http://schemas.openxmlformats.org/drawingml/2006/main">
+              <a:graphicData uri="http://schemas.openxmlformats.org/drawingml/2006/picture">
+                <pic:pic xmlns:pic="http://schemas.openxmlformats.org/drawingml/2006/picture">
+                  <pic:nvPicPr>
+                    <pic:cNvPr id="0" name="Picture 2" descr="Macintosh HD:Users:MarcoJansen:Downloads:saxion-3.jpg"/>
+                    <pic:cNvPicPr>
+                      <a:picLocks noChangeAspect="1" noChangeArrowheads="1"/>
+                    </pic:cNvPicPr>
+                  </pic:nvPicPr>
+                  <pic:blipFill>
+                    <a:blip r:embed="rId9">
+                      <a:extLst>
+                        <a:ext uri="{28A0092B-C50C-407E-A947-70E740481C1C}">
+                          <a14:useLocalDpi xmlns:a14="http://schemas.microsoft.com/office/drawing/2010/main" val="0"/>
+                        </a:ext>
+                      </a:extLst>
+                    </a:blip>
+                    <a:srcRect/>
+                    <a:stretch>
+                      <a:fillRect/>
+                    </a:stretch>
+                  </pic:blipFill>
+                  <pic:spPr bwMode="auto">
+                    <a:xfrm>
+                      <a:off x="0" y="0"/>
+                      <a:ext cx="3623945" cy="1752600"/>
+                    </a:xfrm>
+                    <a:prstGeom prst="rect">
+                      <a:avLst/>
+                    </a:prstGeom>
+                    <a:noFill/>
+                    <a:ln>
+                      <a:noFill/>
+                    </a:ln>
+                  </pic:spPr>
+                </pic:pic>
+              </a:graphicData>
+            </a:graphic>
+          </wp:inline>
+        </w:drawing>
+      </w:r>
+    </w:p>
+    <w:p>
+      <w:pPr>
+        <w:rPr>
+          <w:rStyle w:val="SubtitelTeken"/>
+        </w:rPr>
+      </w:pPr>
+    </w:p>
+    <w:p>
+      <w:pPr>
+        <w:rPr>
+          <w:rStyle w:val="SubtitelTeken"/>
+        </w:rPr>
+      </w:pPr>
+    </w:p>
+    <w:p>
+      <w:pPr>
+        <w:rPr>
+          <w:rStyle w:val="SubtitelTeken"/>
+        </w:rPr>
+      </w:pPr>
+    </w:p>
+    <w:p>
+      <w:pPr>
+        <w:rPr>
+          <w:rStyle w:val="SubtitelTeken"/>
+        </w:rPr>
+      </w:pPr>
+    </w:p>
+    <w:p>
+      <w:r>
+        <w:rPr>
+          <w:rStyle w:val="SubtitelTeken"/>
         </w:rPr>
         <w:t>Casus</w:t>
       </w:r>
@@ -42,10 +146,13 @@
         <w:t>Eenvoudige movie-rating service</w:t>
       </w:r>
     </w:p>
-    <w:p/>
-    <w:p>
-      <w:pPr>
-        <w:pStyle w:val="Ondertitel"/>
+    <w:p>
+      <w:bookmarkStart w:id="0" w:name="_GoBack"/>
+      <w:bookmarkEnd w:id="0"/>
+    </w:p>
+    <w:p>
+      <w:pPr>
+        <w:pStyle w:val="Subtitel"/>
       </w:pPr>
       <w:r>
         <w:t>Beschrijving:</w:t>
@@ -67,7 +174,7 @@
     <w:p/>
     <w:p>
       <w:pPr>
-        <w:pStyle w:val="Ondertitel"/>
+        <w:pStyle w:val="Subtitel"/>
       </w:pPr>
       <w:r>
         <w:t>Met g</w:t>
@@ -127,7 +234,7 @@
     <w:p/>
     <w:p>
       <w:pPr>
-        <w:pStyle w:val="Ondertitel"/>
+        <w:pStyle w:val="Subtitel"/>
       </w:pPr>
       <w:r>
         <w:t>Begeleidende docent:</w:t>
@@ -153,7 +260,7 @@
     <w:p/>
     <w:p>
       <w:pPr>
-        <w:pStyle w:val="Ondertitel"/>
+        <w:pStyle w:val="Subtitel"/>
       </w:pPr>
       <w:r>
         <w:t>Door</w:t>
@@ -343,102 +450,49 @@
     </w:tbl>
     <w:p>
       <w:pPr>
-        <w:pStyle w:val="Ondertitel"/>
+        <w:pStyle w:val="Subtitel"/>
         <w:jc w:val="center"/>
       </w:pPr>
     </w:p>
     <w:p>
       <w:pPr>
-        <w:pStyle w:val="Ondertitel"/>
+        <w:pStyle w:val="Subtitel"/>
         <w:jc w:val="center"/>
       </w:pPr>
     </w:p>
     <w:p>
       <w:pPr>
-        <w:pStyle w:val="Ondertitel"/>
+        <w:pStyle w:val="Subtitel"/>
         <w:jc w:val="center"/>
       </w:pPr>
     </w:p>
     <w:p>
       <w:pPr>
-        <w:pStyle w:val="Ondertitel"/>
+        <w:pStyle w:val="Subtitel"/>
         <w:jc w:val="center"/>
       </w:pPr>
     </w:p>
     <w:p>
       <w:pPr>
-        <w:pStyle w:val="Ondertitel"/>
+        <w:pStyle w:val="Subtitel"/>
         <w:jc w:val="center"/>
       </w:pPr>
     </w:p>
     <w:p>
       <w:pPr>
-        <w:pStyle w:val="Ondertitel"/>
+        <w:pStyle w:val="Subtitel"/>
         <w:jc w:val="center"/>
       </w:pPr>
     </w:p>
     <w:p>
       <w:pPr>
-        <w:pStyle w:val="Ondertitel"/>
+        <w:pStyle w:val="Subtitel"/>
         <w:jc w:val="center"/>
         <w:rPr>
           <w:sz w:val="30"/>
           <w:szCs w:val="30"/>
         </w:rPr>
       </w:pPr>
-      <w:r>
-        <w:rPr>
-          <w:noProof/>
-        </w:rPr>
-        <w:drawing>
-          <wp:inline distT="0" distB="0" distL="0" distR="0" wp14:anchorId="775580A6" wp14:editId="263552DF">
-            <wp:extent cx="3623945" cy="1752600"/>
-            <wp:effectExtent l="0" t="0" r="8255" b="0"/>
-            <wp:docPr id="2" name="Afbeelding 2" descr="Macintosh HD:Users:MarcoJansen:Downloads:saxion-3.jpg"/>
-            <wp:cNvGraphicFramePr>
-              <a:graphicFrameLocks xmlns:a="http://schemas.openxmlformats.org/drawingml/2006/main" noChangeAspect="1"/>
-            </wp:cNvGraphicFramePr>
-            <a:graphic xmlns:a="http://schemas.openxmlformats.org/drawingml/2006/main">
-              <a:graphicData uri="http://schemas.openxmlformats.org/drawingml/2006/picture">
-                <pic:pic xmlns:pic="http://schemas.openxmlformats.org/drawingml/2006/picture">
-                  <pic:nvPicPr>
-                    <pic:cNvPr id="0" name="Picture 2" descr="Macintosh HD:Users:MarcoJansen:Downloads:saxion-3.jpg"/>
-                    <pic:cNvPicPr>
-                      <a:picLocks noChangeAspect="1" noChangeArrowheads="1"/>
-                    </pic:cNvPicPr>
-                  </pic:nvPicPr>
-                  <pic:blipFill>
-                    <a:blip r:embed="rId8">
-                      <a:extLst>
-                        <a:ext uri="{28A0092B-C50C-407E-A947-70E740481C1C}">
-                          <a14:useLocalDpi xmlns:a14="http://schemas.microsoft.com/office/drawing/2010/main" val="0"/>
-                        </a:ext>
-                      </a:extLst>
-                    </a:blip>
-                    <a:srcRect/>
-                    <a:stretch>
-                      <a:fillRect/>
-                    </a:stretch>
-                  </pic:blipFill>
-                  <pic:spPr bwMode="auto">
-                    <a:xfrm>
-                      <a:off x="0" y="0"/>
-                      <a:ext cx="3623945" cy="1752600"/>
-                    </a:xfrm>
-                    <a:prstGeom prst="rect">
-                      <a:avLst/>
-                    </a:prstGeom>
-                    <a:noFill/>
-                    <a:ln>
-                      <a:noFill/>
-                    </a:ln>
-                  </pic:spPr>
-                </pic:pic>
-              </a:graphicData>
-            </a:graphic>
-          </wp:inline>
-        </w:drawing>
-      </w:r>
       <w:r>
         <w:br w:type="column"/>
       </w:r>
@@ -490,6 +544,9 @@
             <w:rPr>
               <w:b w:val="0"/>
               <w:noProof/>
+              <w:sz w:val="24"/>
+              <w:szCs w:val="24"/>
+              <w:lang w:eastAsia="ja-JP"/>
             </w:rPr>
           </w:pPr>
           <w:r>
@@ -515,63 +572,53 @@
             </w:rPr>
             <w:fldChar w:fldCharType="separate"/>
           </w:r>
-          <w:hyperlink w:anchor="_Toc401656049" w:history="1">
-            <w:r>
-              <w:rPr>
-                <w:rStyle w:val="Hyperlink"/>
-                <w:noProof/>
-              </w:rPr>
-              <w:t>Verantwoording/Ontwerp</w:t>
-            </w:r>
-            <w:r>
-              <w:rPr>
-                <w:noProof/>
-                <w:webHidden/>
-              </w:rPr>
-              <w:tab/>
-            </w:r>
-            <w:r>
-              <w:rPr>
-                <w:noProof/>
-                <w:webHidden/>
-              </w:rPr>
-              <w:fldChar w:fldCharType="begin"/>
-            </w:r>
-            <w:r>
-              <w:rPr>
-                <w:noProof/>
-                <w:webHidden/>
-              </w:rPr>
-              <w:instrText xml:space="preserve"> PAGEREF _Toc401656049 \h </w:instrText>
-            </w:r>
-            <w:r>
-              <w:rPr>
-                <w:noProof/>
-                <w:webHidden/>
-              </w:rPr>
-            </w:r>
-            <w:r>
-              <w:rPr>
-                <w:noProof/>
-                <w:webHidden/>
-              </w:rPr>
-              <w:fldChar w:fldCharType="separate"/>
-            </w:r>
-            <w:r>
-              <w:rPr>
-                <w:noProof/>
-                <w:webHidden/>
-              </w:rPr>
-              <w:t>3</w:t>
-            </w:r>
-            <w:r>
-              <w:rPr>
-                <w:noProof/>
-                <w:webHidden/>
-              </w:rPr>
-              <w:fldChar w:fldCharType="end"/>
-            </w:r>
-          </w:hyperlink>
+          <w:r>
+            <w:rPr>
+              <w:noProof/>
+            </w:rPr>
+            <w:t>Verantwoording/Ontwerp</w:t>
+          </w:r>
+          <w:r>
+            <w:rPr>
+              <w:noProof/>
+            </w:rPr>
+            <w:tab/>
+          </w:r>
+          <w:r>
+            <w:rPr>
+              <w:noProof/>
+            </w:rPr>
+            <w:fldChar w:fldCharType="begin"/>
+          </w:r>
+          <w:r>
+            <w:rPr>
+              <w:noProof/>
+            </w:rPr>
+            <w:instrText xml:space="preserve"> PAGEREF _Toc275512747 \h </w:instrText>
+          </w:r>
+          <w:r>
+            <w:rPr>
+              <w:noProof/>
+            </w:rPr>
+          </w:r>
+          <w:r>
+            <w:rPr>
+              <w:noProof/>
+            </w:rPr>
+            <w:fldChar w:fldCharType="separate"/>
+          </w:r>
+          <w:r>
+            <w:rPr>
+              <w:noProof/>
+            </w:rPr>
+            <w:t>3</w:t>
+          </w:r>
+          <w:r>
+            <w:rPr>
+              <w:noProof/>
+            </w:rPr>
+            <w:fldChar w:fldCharType="end"/>
+          </w:r>
         </w:p>
         <w:p>
           <w:pPr>
@@ -582,65 +629,58 @@
             <w:rPr>
               <w:i w:val="0"/>
               <w:noProof/>
+              <w:sz w:val="24"/>
+              <w:szCs w:val="24"/>
+              <w:lang w:eastAsia="ja-JP"/>
             </w:rPr>
           </w:pPr>
-          <w:hyperlink w:anchor="_Toc401656050" w:history="1">
-            <w:r>
-              <w:rPr>
-                <w:rStyle w:val="Hyperlink"/>
-                <w:noProof/>
-              </w:rPr>
-              <w:t>Requests</w:t>
-            </w:r>
-            <w:r>
-              <w:rPr>
-                <w:noProof/>
-                <w:webHidden/>
-              </w:rPr>
-              <w:tab/>
-            </w:r>
-            <w:r>
-              <w:rPr>
-                <w:noProof/>
-                <w:webHidden/>
-              </w:rPr>
-              <w:fldChar w:fldCharType="begin"/>
-            </w:r>
-            <w:r>
-              <w:rPr>
-                <w:noProof/>
-                <w:webHidden/>
-              </w:rPr>
-              <w:instrText xml:space="preserve"> PAGEREF _Toc401656050 \h </w:instrText>
-            </w:r>
-            <w:r>
-              <w:rPr>
-                <w:noProof/>
-                <w:webHidden/>
-              </w:rPr>
-            </w:r>
-            <w:r>
-              <w:rPr>
-                <w:noProof/>
-                <w:webHidden/>
-              </w:rPr>
-              <w:fldChar w:fldCharType="separate"/>
-            </w:r>
-            <w:r>
-              <w:rPr>
-                <w:noProof/>
-                <w:webHidden/>
-              </w:rPr>
-              <w:t>3</w:t>
-            </w:r>
-            <w:r>
-              <w:rPr>
-                <w:noProof/>
-                <w:webHidden/>
-              </w:rPr>
-              <w:fldChar w:fldCharType="end"/>
-            </w:r>
-          </w:hyperlink>
+          <w:r>
+            <w:rPr>
+              <w:noProof/>
+            </w:rPr>
+            <w:t>Requests</w:t>
+          </w:r>
+          <w:r>
+            <w:rPr>
+              <w:noProof/>
+            </w:rPr>
+            <w:tab/>
+          </w:r>
+          <w:r>
+            <w:rPr>
+              <w:noProof/>
+            </w:rPr>
+            <w:fldChar w:fldCharType="begin"/>
+          </w:r>
+          <w:r>
+            <w:rPr>
+              <w:noProof/>
+            </w:rPr>
+            <w:instrText xml:space="preserve"> PAGEREF _Toc275512748 \h </w:instrText>
+          </w:r>
+          <w:r>
+            <w:rPr>
+              <w:noProof/>
+            </w:rPr>
+          </w:r>
+          <w:r>
+            <w:rPr>
+              <w:noProof/>
+            </w:rPr>
+            <w:fldChar w:fldCharType="separate"/>
+          </w:r>
+          <w:r>
+            <w:rPr>
+              <w:noProof/>
+            </w:rPr>
+            <w:t>3</w:t>
+          </w:r>
+          <w:r>
+            <w:rPr>
+              <w:noProof/>
+            </w:rPr>
+            <w:fldChar w:fldCharType="end"/>
+          </w:r>
         </w:p>
         <w:p>
           <w:pPr>
@@ -650,65 +690,58 @@
             </w:tabs>
             <w:rPr>
               <w:noProof/>
+              <w:sz w:val="24"/>
+              <w:szCs w:val="24"/>
+              <w:lang w:eastAsia="ja-JP"/>
             </w:rPr>
           </w:pPr>
-          <w:hyperlink w:anchor="_Toc401656051" w:history="1">
-            <w:r>
-              <w:rPr>
-                <w:rStyle w:val="Hyperlink"/>
-                <w:noProof/>
-              </w:rPr>
-              <w:t>1. Movies</w:t>
-            </w:r>
-            <w:r>
-              <w:rPr>
-                <w:noProof/>
-                <w:webHidden/>
-              </w:rPr>
-              <w:tab/>
-            </w:r>
-            <w:r>
-              <w:rPr>
-                <w:noProof/>
-                <w:webHidden/>
-              </w:rPr>
-              <w:fldChar w:fldCharType="begin"/>
-            </w:r>
-            <w:r>
-              <w:rPr>
-                <w:noProof/>
-                <w:webHidden/>
-              </w:rPr>
-              <w:instrText xml:space="preserve"> PAGEREF _Toc401656051 \h </w:instrText>
-            </w:r>
-            <w:r>
-              <w:rPr>
-                <w:noProof/>
-                <w:webHidden/>
-              </w:rPr>
-            </w:r>
-            <w:r>
-              <w:rPr>
-                <w:noProof/>
-                <w:webHidden/>
-              </w:rPr>
-              <w:fldChar w:fldCharType="separate"/>
-            </w:r>
-            <w:r>
-              <w:rPr>
-                <w:noProof/>
-                <w:webHidden/>
-              </w:rPr>
-              <w:t>3</w:t>
-            </w:r>
-            <w:r>
-              <w:rPr>
-                <w:noProof/>
-                <w:webHidden/>
-              </w:rPr>
-              <w:fldChar w:fldCharType="end"/>
-            </w:r>
-          </w:hyperlink>
+          <w:r>
+            <w:rPr>
+              <w:noProof/>
+            </w:rPr>
+            <w:t>1. Movies</w:t>
+          </w:r>
+          <w:r>
+            <w:rPr>
+              <w:noProof/>
+            </w:rPr>
+            <w:tab/>
+          </w:r>
+          <w:r>
+            <w:rPr>
+              <w:noProof/>
+            </w:rPr>
+            <w:fldChar w:fldCharType="begin"/>
+          </w:r>
+          <w:r>
+            <w:rPr>
+              <w:noProof/>
+            </w:rPr>
+            <w:instrText xml:space="preserve"> PAGEREF _Toc275512749 \h </w:instrText>
+          </w:r>
+          <w:r>
+            <w:rPr>
+              <w:noProof/>
+            </w:rPr>
+          </w:r>
+          <w:r>
+            <w:rPr>
+              <w:noProof/>
+            </w:rPr>
+            <w:fldChar w:fldCharType="separate"/>
+          </w:r>
+          <w:r>
+            <w:rPr>
+              <w:noProof/>
+            </w:rPr>
+            <w:t>3</w:t>
+          </w:r>
+          <w:r>
+            <w:rPr>
+              <w:noProof/>
+            </w:rPr>
+            <w:fldChar w:fldCharType="end"/>
+          </w:r>
         </w:p>
         <w:p>
           <w:pPr>
@@ -718,65 +751,58 @@
             </w:tabs>
             <w:rPr>
               <w:noProof/>
+              <w:sz w:val="24"/>
+              <w:szCs w:val="24"/>
+              <w:lang w:eastAsia="ja-JP"/>
             </w:rPr>
           </w:pPr>
-          <w:hyperlink w:anchor="_Toc401656052" w:history="1">
-            <w:r>
-              <w:rPr>
-                <w:rStyle w:val="Hyperlink"/>
-                <w:noProof/>
-              </w:rPr>
-              <w:t>2. Users</w:t>
-            </w:r>
-            <w:r>
-              <w:rPr>
-                <w:noProof/>
-                <w:webHidden/>
-              </w:rPr>
-              <w:tab/>
-            </w:r>
-            <w:r>
-              <w:rPr>
-                <w:noProof/>
-                <w:webHidden/>
-              </w:rPr>
-              <w:fldChar w:fldCharType="begin"/>
-            </w:r>
-            <w:r>
-              <w:rPr>
-                <w:noProof/>
-                <w:webHidden/>
-              </w:rPr>
-              <w:instrText xml:space="preserve"> PAGEREF _Toc401656052 \h </w:instrText>
-            </w:r>
-            <w:r>
-              <w:rPr>
-                <w:noProof/>
-                <w:webHidden/>
-              </w:rPr>
-            </w:r>
-            <w:r>
-              <w:rPr>
-                <w:noProof/>
-                <w:webHidden/>
-              </w:rPr>
-              <w:fldChar w:fldCharType="separate"/>
-            </w:r>
-            <w:r>
-              <w:rPr>
-                <w:noProof/>
-                <w:webHidden/>
-              </w:rPr>
-              <w:t>3</w:t>
-            </w:r>
-            <w:r>
-              <w:rPr>
-                <w:noProof/>
-                <w:webHidden/>
-              </w:rPr>
-              <w:fldChar w:fldCharType="end"/>
-            </w:r>
-          </w:hyperlink>
+          <w:r>
+            <w:rPr>
+              <w:noProof/>
+            </w:rPr>
+            <w:t>2. Users</w:t>
+          </w:r>
+          <w:r>
+            <w:rPr>
+              <w:noProof/>
+            </w:rPr>
+            <w:tab/>
+          </w:r>
+          <w:r>
+            <w:rPr>
+              <w:noProof/>
+            </w:rPr>
+            <w:fldChar w:fldCharType="begin"/>
+          </w:r>
+          <w:r>
+            <w:rPr>
+              <w:noProof/>
+            </w:rPr>
+            <w:instrText xml:space="preserve"> PAGEREF _Toc275512750 \h </w:instrText>
+          </w:r>
+          <w:r>
+            <w:rPr>
+              <w:noProof/>
+            </w:rPr>
+          </w:r>
+          <w:r>
+            <w:rPr>
+              <w:noProof/>
+            </w:rPr>
+            <w:fldChar w:fldCharType="separate"/>
+          </w:r>
+          <w:r>
+            <w:rPr>
+              <w:noProof/>
+            </w:rPr>
+            <w:t>3</w:t>
+          </w:r>
+          <w:r>
+            <w:rPr>
+              <w:noProof/>
+            </w:rPr>
+            <w:fldChar w:fldCharType="end"/>
+          </w:r>
         </w:p>
         <w:p>
           <w:pPr>
@@ -786,65 +812,58 @@
             </w:tabs>
             <w:rPr>
               <w:noProof/>
+              <w:sz w:val="24"/>
+              <w:szCs w:val="24"/>
+              <w:lang w:eastAsia="ja-JP"/>
             </w:rPr>
           </w:pPr>
-          <w:hyperlink w:anchor="_Toc401656053" w:history="1">
-            <w:r>
-              <w:rPr>
-                <w:rStyle w:val="Hyperlink"/>
-                <w:noProof/>
-              </w:rPr>
-              <w:t>3. Rating</w:t>
-            </w:r>
-            <w:r>
-              <w:rPr>
-                <w:noProof/>
-                <w:webHidden/>
-              </w:rPr>
-              <w:tab/>
-            </w:r>
-            <w:r>
-              <w:rPr>
-                <w:noProof/>
-                <w:webHidden/>
-              </w:rPr>
-              <w:fldChar w:fldCharType="begin"/>
-            </w:r>
-            <w:r>
-              <w:rPr>
-                <w:noProof/>
-                <w:webHidden/>
-              </w:rPr>
-              <w:instrText xml:space="preserve"> PAGEREF _Toc401656053 \h </w:instrText>
-            </w:r>
-            <w:r>
-              <w:rPr>
-                <w:noProof/>
-                <w:webHidden/>
-              </w:rPr>
-            </w:r>
-            <w:r>
-              <w:rPr>
-                <w:noProof/>
-                <w:webHidden/>
-              </w:rPr>
-              <w:fldChar w:fldCharType="separate"/>
-            </w:r>
-            <w:r>
-              <w:rPr>
-                <w:noProof/>
-                <w:webHidden/>
-              </w:rPr>
-              <w:t>4</w:t>
-            </w:r>
-            <w:r>
-              <w:rPr>
-                <w:noProof/>
-                <w:webHidden/>
-              </w:rPr>
-              <w:fldChar w:fldCharType="end"/>
-            </w:r>
-          </w:hyperlink>
+          <w:r>
+            <w:rPr>
+              <w:noProof/>
+            </w:rPr>
+            <w:t>3. Rating</w:t>
+          </w:r>
+          <w:r>
+            <w:rPr>
+              <w:noProof/>
+            </w:rPr>
+            <w:tab/>
+          </w:r>
+          <w:r>
+            <w:rPr>
+              <w:noProof/>
+            </w:rPr>
+            <w:fldChar w:fldCharType="begin"/>
+          </w:r>
+          <w:r>
+            <w:rPr>
+              <w:noProof/>
+            </w:rPr>
+            <w:instrText xml:space="preserve"> PAGEREF _Toc275512751 \h </w:instrText>
+          </w:r>
+          <w:r>
+            <w:rPr>
+              <w:noProof/>
+            </w:rPr>
+          </w:r>
+          <w:r>
+            <w:rPr>
+              <w:noProof/>
+            </w:rPr>
+            <w:fldChar w:fldCharType="separate"/>
+          </w:r>
+          <w:r>
+            <w:rPr>
+              <w:noProof/>
+            </w:rPr>
+            <w:t>4</w:t>
+          </w:r>
+          <w:r>
+            <w:rPr>
+              <w:noProof/>
+            </w:rPr>
+            <w:fldChar w:fldCharType="end"/>
+          </w:r>
         </w:p>
         <w:p>
           <w:pPr>
@@ -855,65 +874,58 @@
             <w:rPr>
               <w:i w:val="0"/>
               <w:noProof/>
+              <w:sz w:val="24"/>
+              <w:szCs w:val="24"/>
+              <w:lang w:eastAsia="ja-JP"/>
             </w:rPr>
           </w:pPr>
-          <w:hyperlink w:anchor="_Toc401656054" w:history="1">
-            <w:r>
-              <w:rPr>
-                <w:rStyle w:val="Hyperlink"/>
-                <w:noProof/>
-              </w:rPr>
-              <w:t>Gebruikte statuscodes</w:t>
-            </w:r>
-            <w:r>
-              <w:rPr>
-                <w:noProof/>
-                <w:webHidden/>
-              </w:rPr>
-              <w:tab/>
-            </w:r>
-            <w:r>
-              <w:rPr>
-                <w:noProof/>
-                <w:webHidden/>
-              </w:rPr>
-              <w:fldChar w:fldCharType="begin"/>
-            </w:r>
-            <w:r>
-              <w:rPr>
-                <w:noProof/>
-                <w:webHidden/>
-              </w:rPr>
-              <w:instrText xml:space="preserve"> PAGEREF _Toc401656054 \h </w:instrText>
-            </w:r>
-            <w:r>
-              <w:rPr>
-                <w:noProof/>
-                <w:webHidden/>
-              </w:rPr>
-            </w:r>
-            <w:r>
-              <w:rPr>
-                <w:noProof/>
-                <w:webHidden/>
-              </w:rPr>
-              <w:fldChar w:fldCharType="separate"/>
-            </w:r>
-            <w:r>
-              <w:rPr>
-                <w:noProof/>
-                <w:webHidden/>
-              </w:rPr>
-              <w:t>5</w:t>
-            </w:r>
-            <w:r>
-              <w:rPr>
-                <w:noProof/>
-                <w:webHidden/>
-              </w:rPr>
-              <w:fldChar w:fldCharType="end"/>
-            </w:r>
-          </w:hyperlink>
+          <w:r>
+            <w:rPr>
+              <w:noProof/>
+            </w:rPr>
+            <w:t>Gebruikte statuscodes</w:t>
+          </w:r>
+          <w:r>
+            <w:rPr>
+              <w:noProof/>
+            </w:rPr>
+            <w:tab/>
+          </w:r>
+          <w:r>
+            <w:rPr>
+              <w:noProof/>
+            </w:rPr>
+            <w:fldChar w:fldCharType="begin"/>
+          </w:r>
+          <w:r>
+            <w:rPr>
+              <w:noProof/>
+            </w:rPr>
+            <w:instrText xml:space="preserve"> PAGEREF _Toc275512752 \h </w:instrText>
+          </w:r>
+          <w:r>
+            <w:rPr>
+              <w:noProof/>
+            </w:rPr>
+          </w:r>
+          <w:r>
+            <w:rPr>
+              <w:noProof/>
+            </w:rPr>
+            <w:fldChar w:fldCharType="separate"/>
+          </w:r>
+          <w:r>
+            <w:rPr>
+              <w:noProof/>
+            </w:rPr>
+            <w:t>5</w:t>
+          </w:r>
+          <w:r>
+            <w:rPr>
+              <w:noProof/>
+            </w:rPr>
+            <w:fldChar w:fldCharType="end"/>
+          </w:r>
         </w:p>
         <w:p>
           <w:pPr>
@@ -924,65 +936,58 @@
             <w:rPr>
               <w:b w:val="0"/>
               <w:noProof/>
+              <w:sz w:val="24"/>
+              <w:szCs w:val="24"/>
+              <w:lang w:eastAsia="ja-JP"/>
             </w:rPr>
           </w:pPr>
-          <w:hyperlink w:anchor="_Toc401656055" w:history="1">
-            <w:r>
-              <w:rPr>
-                <w:rStyle w:val="Hyperlink"/>
-                <w:noProof/>
-              </w:rPr>
-              <w:t>Koppeling tussen domein en REST-service</w:t>
-            </w:r>
-            <w:r>
-              <w:rPr>
-                <w:noProof/>
-                <w:webHidden/>
-              </w:rPr>
-              <w:tab/>
-            </w:r>
-            <w:r>
-              <w:rPr>
-                <w:noProof/>
-                <w:webHidden/>
-              </w:rPr>
-              <w:fldChar w:fldCharType="begin"/>
-            </w:r>
-            <w:r>
-              <w:rPr>
-                <w:noProof/>
-                <w:webHidden/>
-              </w:rPr>
-              <w:instrText xml:space="preserve"> PAGEREF _Toc401656055 \h </w:instrText>
-            </w:r>
-            <w:r>
-              <w:rPr>
-                <w:noProof/>
-                <w:webHidden/>
-              </w:rPr>
-            </w:r>
-            <w:r>
-              <w:rPr>
-                <w:noProof/>
-                <w:webHidden/>
-              </w:rPr>
-              <w:fldChar w:fldCharType="separate"/>
-            </w:r>
-            <w:r>
-              <w:rPr>
-                <w:noProof/>
-                <w:webHidden/>
-              </w:rPr>
-              <w:t>6</w:t>
-            </w:r>
-            <w:r>
-              <w:rPr>
-                <w:noProof/>
-                <w:webHidden/>
-              </w:rPr>
-              <w:fldChar w:fldCharType="end"/>
-            </w:r>
-          </w:hyperlink>
+          <w:r>
+            <w:rPr>
+              <w:noProof/>
+            </w:rPr>
+            <w:t>Koppeling tussen domein en REST-service</w:t>
+          </w:r>
+          <w:r>
+            <w:rPr>
+              <w:noProof/>
+            </w:rPr>
+            <w:tab/>
+          </w:r>
+          <w:r>
+            <w:rPr>
+              <w:noProof/>
+            </w:rPr>
+            <w:fldChar w:fldCharType="begin"/>
+          </w:r>
+          <w:r>
+            <w:rPr>
+              <w:noProof/>
+            </w:rPr>
+            <w:instrText xml:space="preserve"> PAGEREF _Toc275512753 \h </w:instrText>
+          </w:r>
+          <w:r>
+            <w:rPr>
+              <w:noProof/>
+            </w:rPr>
+          </w:r>
+          <w:r>
+            <w:rPr>
+              <w:noProof/>
+            </w:rPr>
+            <w:fldChar w:fldCharType="separate"/>
+          </w:r>
+          <w:r>
+            <w:rPr>
+              <w:noProof/>
+            </w:rPr>
+            <w:t>6</w:t>
+          </w:r>
+          <w:r>
+            <w:rPr>
+              <w:noProof/>
+            </w:rPr>
+            <w:fldChar w:fldCharType="end"/>
+          </w:r>
         </w:p>
         <w:p>
           <w:pPr>
@@ -993,65 +998,58 @@
             <w:rPr>
               <w:b w:val="0"/>
               <w:noProof/>
+              <w:sz w:val="24"/>
+              <w:szCs w:val="24"/>
+              <w:lang w:eastAsia="ja-JP"/>
             </w:rPr>
           </w:pPr>
-          <w:hyperlink w:anchor="_Toc401656056" w:history="1">
-            <w:r>
-              <w:rPr>
-                <w:rStyle w:val="Hyperlink"/>
-                <w:noProof/>
-              </w:rPr>
-              <w:t>Testverslag</w:t>
-            </w:r>
-            <w:r>
-              <w:rPr>
-                <w:noProof/>
-                <w:webHidden/>
-              </w:rPr>
-              <w:tab/>
-            </w:r>
-            <w:r>
-              <w:rPr>
-                <w:noProof/>
-                <w:webHidden/>
-              </w:rPr>
-              <w:fldChar w:fldCharType="begin"/>
-            </w:r>
-            <w:r>
-              <w:rPr>
-                <w:noProof/>
-                <w:webHidden/>
-              </w:rPr>
-              <w:instrText xml:space="preserve"> PAGEREF _Toc401656056 \h </w:instrText>
-            </w:r>
-            <w:r>
-              <w:rPr>
-                <w:noProof/>
-                <w:webHidden/>
-              </w:rPr>
-            </w:r>
-            <w:r>
-              <w:rPr>
-                <w:noProof/>
-                <w:webHidden/>
-              </w:rPr>
-              <w:fldChar w:fldCharType="separate"/>
-            </w:r>
-            <w:r>
-              <w:rPr>
-                <w:noProof/>
-                <w:webHidden/>
-              </w:rPr>
-              <w:t>7</w:t>
-            </w:r>
-            <w:r>
-              <w:rPr>
-                <w:noProof/>
-                <w:webHidden/>
-              </w:rPr>
-              <w:fldChar w:fldCharType="end"/>
-            </w:r>
-          </w:hyperlink>
+          <w:r>
+            <w:rPr>
+              <w:noProof/>
+            </w:rPr>
+            <w:t>Testverslag</w:t>
+          </w:r>
+          <w:r>
+            <w:rPr>
+              <w:noProof/>
+            </w:rPr>
+            <w:tab/>
+          </w:r>
+          <w:r>
+            <w:rPr>
+              <w:noProof/>
+            </w:rPr>
+            <w:fldChar w:fldCharType="begin"/>
+          </w:r>
+          <w:r>
+            <w:rPr>
+              <w:noProof/>
+            </w:rPr>
+            <w:instrText xml:space="preserve"> PAGEREF _Toc275512754 \h </w:instrText>
+          </w:r>
+          <w:r>
+            <w:rPr>
+              <w:noProof/>
+            </w:rPr>
+          </w:r>
+          <w:r>
+            <w:rPr>
+              <w:noProof/>
+            </w:rPr>
+            <w:fldChar w:fldCharType="separate"/>
+          </w:r>
+          <w:r>
+            <w:rPr>
+              <w:noProof/>
+            </w:rPr>
+            <w:t>7</w:t>
+          </w:r>
+          <w:r>
+            <w:rPr>
+              <w:noProof/>
+            </w:rPr>
+            <w:fldChar w:fldCharType="end"/>
+          </w:r>
         </w:p>
         <w:p>
           <w:pPr>
@@ -1062,65 +1060,58 @@
             <w:rPr>
               <w:i w:val="0"/>
               <w:noProof/>
+              <w:sz w:val="24"/>
+              <w:szCs w:val="24"/>
+              <w:lang w:eastAsia="ja-JP"/>
             </w:rPr>
           </w:pPr>
-          <w:hyperlink w:anchor="_Toc401656057" w:history="1">
-            <w:r>
-              <w:rPr>
-                <w:rStyle w:val="Hyperlink"/>
-                <w:noProof/>
-              </w:rPr>
-              <w:t>Beveiliging</w:t>
-            </w:r>
-            <w:r>
-              <w:rPr>
-                <w:noProof/>
-                <w:webHidden/>
-              </w:rPr>
-              <w:tab/>
-            </w:r>
-            <w:r>
-              <w:rPr>
-                <w:noProof/>
-                <w:webHidden/>
-              </w:rPr>
-              <w:fldChar w:fldCharType="begin"/>
-            </w:r>
-            <w:r>
-              <w:rPr>
-                <w:noProof/>
-                <w:webHidden/>
-              </w:rPr>
-              <w:instrText xml:space="preserve"> PAGEREF _Toc401656057 \h </w:instrText>
-            </w:r>
-            <w:r>
-              <w:rPr>
-                <w:noProof/>
-                <w:webHidden/>
-              </w:rPr>
-            </w:r>
-            <w:r>
-              <w:rPr>
-                <w:noProof/>
-                <w:webHidden/>
-              </w:rPr>
-              <w:fldChar w:fldCharType="separate"/>
-            </w:r>
-            <w:r>
-              <w:rPr>
-                <w:noProof/>
-                <w:webHidden/>
-              </w:rPr>
-              <w:t>10</w:t>
-            </w:r>
-            <w:r>
-              <w:rPr>
-                <w:noProof/>
-                <w:webHidden/>
-              </w:rPr>
-              <w:fldChar w:fldCharType="end"/>
-            </w:r>
-          </w:hyperlink>
+          <w:r>
+            <w:rPr>
+              <w:noProof/>
+            </w:rPr>
+            <w:t>Beveiliging</w:t>
+          </w:r>
+          <w:r>
+            <w:rPr>
+              <w:noProof/>
+            </w:rPr>
+            <w:tab/>
+          </w:r>
+          <w:r>
+            <w:rPr>
+              <w:noProof/>
+            </w:rPr>
+            <w:fldChar w:fldCharType="begin"/>
+          </w:r>
+          <w:r>
+            <w:rPr>
+              <w:noProof/>
+            </w:rPr>
+            <w:instrText xml:space="preserve"> PAGEREF _Toc275512755 \h </w:instrText>
+          </w:r>
+          <w:r>
+            <w:rPr>
+              <w:noProof/>
+            </w:rPr>
+          </w:r>
+          <w:r>
+            <w:rPr>
+              <w:noProof/>
+            </w:rPr>
+            <w:fldChar w:fldCharType="separate"/>
+          </w:r>
+          <w:r>
+            <w:rPr>
+              <w:noProof/>
+            </w:rPr>
+            <w:t>10</w:t>
+          </w:r>
+          <w:r>
+            <w:rPr>
+              <w:noProof/>
+            </w:rPr>
+            <w:fldChar w:fldCharType="end"/>
+          </w:r>
         </w:p>
         <w:p>
           <w:pPr>
@@ -1159,34 +1150,34 @@
       <w:pPr>
         <w:pStyle w:val="Kop1"/>
       </w:pPr>
-      <w:bookmarkStart w:id="0" w:name="_Toc401656049"/>
+      <w:bookmarkStart w:id="1" w:name="_Toc275512747"/>
       <w:r>
         <w:t>Verantwoording/Ontwerp</w:t>
       </w:r>
-      <w:bookmarkEnd w:id="0"/>
+      <w:bookmarkEnd w:id="1"/>
     </w:p>
     <w:p>
       <w:pPr>
         <w:pStyle w:val="Kop2"/>
       </w:pPr>
-      <w:bookmarkStart w:id="1" w:name="_Toc401656050"/>
+      <w:bookmarkStart w:id="2" w:name="_Toc275512748"/>
       <w:r>
         <w:t>Requests</w:t>
       </w:r>
-      <w:bookmarkEnd w:id="1"/>
+      <w:bookmarkEnd w:id="2"/>
     </w:p>
     <w:p>
       <w:pPr>
         <w:pStyle w:val="Kop3"/>
       </w:pPr>
-      <w:bookmarkStart w:id="2" w:name="_Toc401656051"/>
+      <w:bookmarkStart w:id="3" w:name="_Toc275512749"/>
       <w:r>
         <w:t xml:space="preserve">1. </w:t>
       </w:r>
       <w:r>
         <w:t>Movies</w:t>
       </w:r>
-      <w:bookmarkEnd w:id="2"/>
+      <w:bookmarkEnd w:id="3"/>
     </w:p>
     <w:p>
       <w:r>
@@ -1386,14 +1377,14 @@
       <w:pPr>
         <w:pStyle w:val="Kop3"/>
       </w:pPr>
-      <w:bookmarkStart w:id="3" w:name="_Toc401656052"/>
+      <w:bookmarkStart w:id="4" w:name="_Toc275512750"/>
       <w:r>
         <w:t xml:space="preserve">2. </w:t>
       </w:r>
       <w:r>
         <w:t>Users</w:t>
       </w:r>
-      <w:bookmarkEnd w:id="3"/>
+      <w:bookmarkEnd w:id="4"/>
     </w:p>
     <w:p>
       <w:r>
@@ -1633,14 +1624,14 @@
       <w:pPr>
         <w:pStyle w:val="Kop3"/>
       </w:pPr>
-      <w:bookmarkStart w:id="4" w:name="_Toc401656053"/>
+      <w:bookmarkStart w:id="5" w:name="_Toc275512751"/>
       <w:r>
         <w:t xml:space="preserve">3. </w:t>
       </w:r>
       <w:r>
         <w:t>Rating</w:t>
       </w:r>
-      <w:bookmarkEnd w:id="4"/>
+      <w:bookmarkEnd w:id="5"/>
     </w:p>
     <w:p>
       <w:r>
@@ -1947,11 +1938,11 @@
       <w:pPr>
         <w:pStyle w:val="Kop2"/>
       </w:pPr>
-      <w:bookmarkStart w:id="5" w:name="_Toc401656054"/>
+      <w:bookmarkStart w:id="6" w:name="_Toc275512752"/>
       <w:r>
         <w:t>Gebruikte statuscodes</w:t>
       </w:r>
-      <w:bookmarkEnd w:id="5"/>
+      <w:bookmarkEnd w:id="6"/>
     </w:p>
     <w:p>
       <w:pPr>
@@ -2051,7 +2042,6 @@
     </w:p>
     <w:p/>
     <w:p>
-      <w:bookmarkStart w:id="6" w:name="_Toc401656055"/>
       <w:r>
         <w:rPr>
           <w:b/>
@@ -2064,6 +2054,7 @@
       <w:pPr>
         <w:pStyle w:val="Kop1"/>
       </w:pPr>
+      <w:bookmarkStart w:id="7" w:name="_Toc275512753"/>
       <w:r>
         <w:lastRenderedPageBreak/>
         <w:t>K</w:t>
@@ -2071,7 +2062,7 @@
       <w:r>
         <w:t>oppeling tussen domein en REST-service</w:t>
       </w:r>
-      <w:bookmarkEnd w:id="6"/>
+      <w:bookmarkEnd w:id="7"/>
     </w:p>
     <w:p/>
     <w:p/>
@@ -2079,6 +2070,7 @@
       <w:r>
         <w:rPr>
           <w:noProof/>
+          <w:lang w:val="en-US"/>
         </w:rPr>
         <w:drawing>
           <wp:inline distT="0" distB="0" distL="0" distR="0" wp14:anchorId="47C8B617" wp14:editId="79FE7DE6">
@@ -2098,7 +2090,7 @@
                     </pic:cNvPicPr>
                   </pic:nvPicPr>
                   <pic:blipFill>
-                    <a:blip r:embed="rId9">
+                    <a:blip r:embed="rId10">
                       <a:extLst>
                         <a:ext uri="{28A0092B-C50C-407E-A947-70E740481C1C}">
                           <a14:useLocalDpi xmlns:a14="http://schemas.microsoft.com/office/drawing/2010/main" val="0"/>
@@ -2134,10 +2126,7 @@
     <w:p/>
     <w:p>
       <w:r>
-        <w:t xml:space="preserve">We hebben er voor gekozen dat het Model een lijst met User objecten en Movie objecten heeft. Hierdoor kan eenvoudig alle Users of </w:t>
-      </w:r>
-      <w:r>
-        <w:t>alle Movies op gevraagd worden.</w:t>
+        <w:t>We hebben er voor gekozen dat het Model een lijst met User objecten en Movie objecten heeft. Hierdoor kan eenvoudig alle Users of alle Movies op gevraagd worden.</w:t>
       </w:r>
     </w:p>
     <w:p/>
@@ -2190,8 +2179,6 @@
       <w:r>
         <w:t xml:space="preserve"> en password combinatie over het internet verstuurd.</w:t>
       </w:r>
-      <w:bookmarkStart w:id="7" w:name="_GoBack"/>
-      <w:bookmarkEnd w:id="7"/>
     </w:p>
     <w:p>
       <w:pPr>
@@ -2202,7 +2189,7 @@
       <w:pPr>
         <w:pStyle w:val="Kop1"/>
       </w:pPr>
-      <w:bookmarkStart w:id="8" w:name="_Toc401656056"/>
+      <w:bookmarkStart w:id="8" w:name="_Toc275512754"/>
       <w:r>
         <w:lastRenderedPageBreak/>
         <w:t>Testverslag</w:t>
@@ -2212,7 +2199,15 @@
     <w:p/>
     <w:p>
       <w:r>
-        <w:t>Al onze tests zijn uitgevoerd met de header : Accept application/</w:t>
+        <w:t xml:space="preserve">Al onze tests zijn uitgevoerd met de header : Accept </w:t>
+      </w:r>
+      <w:proofErr w:type="spellStart"/>
+      <w:r>
+        <w:t>application</w:t>
+      </w:r>
+      <w:proofErr w:type="spellEnd"/>
+      <w:r>
+        <w:t>/</w:t>
       </w:r>
       <w:proofErr w:type="spellStart"/>
       <w:r>
@@ -2220,7 +2215,15 @@
       </w:r>
       <w:proofErr w:type="spellEnd"/>
       <w:r>
-        <w:t>. Ook zijn deze tests uitgevoerd met Accept application/</w:t>
+        <w:t xml:space="preserve">. Ook zijn deze tests uitgevoerd met Accept </w:t>
+      </w:r>
+      <w:proofErr w:type="spellStart"/>
+      <w:r>
+        <w:t>application</w:t>
+      </w:r>
+      <w:proofErr w:type="spellEnd"/>
+      <w:r>
+        <w:t>/</w:t>
       </w:r>
       <w:proofErr w:type="spellStart"/>
       <w:r>
@@ -2255,11 +2258,12 @@
     <w:p/>
     <w:p>
       <w:pPr>
-        <w:pStyle w:val="Ondertitel"/>
+        <w:pStyle w:val="Subtitel"/>
       </w:pPr>
       <w:r>
         <w:rPr>
           <w:noProof/>
+          <w:lang w:val="en-US"/>
         </w:rPr>
         <w:drawing>
           <wp:anchor distT="0" distB="0" distL="114300" distR="114300" simplePos="0" relativeHeight="251659264" behindDoc="0" locked="0" layoutInCell="1" allowOverlap="1" wp14:anchorId="0684D581" wp14:editId="30FF7A80">
@@ -2287,7 +2291,7 @@
                     </pic:cNvPicPr>
                   </pic:nvPicPr>
                   <pic:blipFill>
-                    <a:blip r:embed="rId10">
+                    <a:blip r:embed="rId11">
                       <a:extLst>
                         <a:ext uri="{28A0092B-C50C-407E-A947-70E740481C1C}">
                           <a14:useLocalDpi xmlns:a14="http://schemas.microsoft.com/office/drawing/2010/main" val="0"/>
@@ -2454,7 +2458,7 @@
     </w:p>
     <w:p>
       <w:pPr>
-        <w:pStyle w:val="Ondertitel"/>
+        <w:pStyle w:val="Subtitel"/>
       </w:pPr>
       <w:r>
         <w:t xml:space="preserve">1.2 </w:t>
@@ -2489,6 +2493,7 @@
       <w:r>
         <w:rPr>
           <w:noProof/>
+          <w:lang w:val="en-US"/>
         </w:rPr>
         <w:drawing>
           <wp:inline distT="0" distB="0" distL="0" distR="0" wp14:anchorId="540B42A9" wp14:editId="4F093625">
@@ -2508,7 +2513,7 @@
                     </pic:cNvPicPr>
                   </pic:nvPicPr>
                   <pic:blipFill>
-                    <a:blip r:embed="rId11">
+                    <a:blip r:embed="rId12">
                       <a:extLst>
                         <a:ext uri="{28A0092B-C50C-407E-A947-70E740481C1C}">
                           <a14:useLocalDpi xmlns:a14="http://schemas.microsoft.com/office/drawing/2010/main" val="0"/>
@@ -2552,17 +2557,17 @@
     <w:p/>
     <w:p>
       <w:pPr>
-        <w:pStyle w:val="Ondertitel"/>
-      </w:pPr>
-    </w:p>
-    <w:p>
-      <w:pPr>
-        <w:pStyle w:val="Ondertitel"/>
-      </w:pPr>
-    </w:p>
-    <w:p>
-      <w:pPr>
-        <w:pStyle w:val="Ondertitel"/>
+        <w:pStyle w:val="Subtitel"/>
+      </w:pPr>
+    </w:p>
+    <w:p>
+      <w:pPr>
+        <w:pStyle w:val="Subtitel"/>
+      </w:pPr>
+    </w:p>
+    <w:p>
+      <w:pPr>
+        <w:pStyle w:val="Subtitel"/>
       </w:pPr>
       <w:r>
         <w:t xml:space="preserve">1.3 Get </w:t>
@@ -2604,6 +2609,7 @@
       <w:r>
         <w:rPr>
           <w:noProof/>
+          <w:lang w:val="en-US"/>
         </w:rPr>
         <w:drawing>
           <wp:inline distT="0" distB="0" distL="0" distR="0" wp14:anchorId="2F6F00BC" wp14:editId="507BF739">
@@ -2623,7 +2629,7 @@
                     </pic:cNvPicPr>
                   </pic:nvPicPr>
                   <pic:blipFill>
-                    <a:blip r:embed="rId12">
+                    <a:blip r:embed="rId13">
                       <a:extLst>
                         <a:ext uri="{28A0092B-C50C-407E-A947-70E740481C1C}">
                           <a14:useLocalDpi xmlns:a14="http://schemas.microsoft.com/office/drawing/2010/main" val="0"/>
@@ -2657,7 +2663,7 @@
     </w:p>
     <w:p>
       <w:pPr>
-        <w:pStyle w:val="Ondertitel"/>
+        <w:pStyle w:val="Subtitel"/>
       </w:pPr>
       <w:r>
         <w:t>2.1 Register</w:t>
@@ -2676,6 +2682,7 @@
       <w:r>
         <w:rPr>
           <w:noProof/>
+          <w:lang w:val="en-US"/>
         </w:rPr>
         <w:drawing>
           <wp:inline distT="0" distB="0" distL="0" distR="0" wp14:anchorId="3EC8381F" wp14:editId="221DE51D">
@@ -2695,7 +2702,7 @@
                     </pic:cNvPicPr>
                   </pic:nvPicPr>
                   <pic:blipFill>
-                    <a:blip r:embed="rId13">
+                    <a:blip r:embed="rId14">
                       <a:extLst>
                         <a:ext uri="{28A0092B-C50C-407E-A947-70E740481C1C}">
                           <a14:useLocalDpi xmlns:a14="http://schemas.microsoft.com/office/drawing/2010/main" val="0"/>
@@ -2730,7 +2737,7 @@
     <w:p/>
     <w:p>
       <w:pPr>
-        <w:pStyle w:val="Ondertitel"/>
+        <w:pStyle w:val="Subtitel"/>
       </w:pPr>
       <w:r>
         <w:t>2.2 Login</w:t>
@@ -2751,6 +2758,7 @@
       <w:r>
         <w:rPr>
           <w:noProof/>
+          <w:lang w:val="en-US"/>
         </w:rPr>
         <w:drawing>
           <wp:inline distT="0" distB="0" distL="0" distR="0" wp14:anchorId="6FEB59EE" wp14:editId="32E5FBD8">
@@ -2770,7 +2778,7 @@
                     </pic:cNvPicPr>
                   </pic:nvPicPr>
                   <pic:blipFill>
-                    <a:blip r:embed="rId14">
+                    <a:blip r:embed="rId15">
                       <a:extLst>
                         <a:ext uri="{28A0092B-C50C-407E-A947-70E740481C1C}">
                           <a14:useLocalDpi xmlns:a14="http://schemas.microsoft.com/office/drawing/2010/main" val="0"/>
@@ -2805,7 +2813,7 @@
     <w:p/>
     <w:p>
       <w:pPr>
-        <w:pStyle w:val="Ondertitel"/>
+        <w:pStyle w:val="Subtitel"/>
       </w:pPr>
       <w:r>
         <w:t>2.3 Get users</w:t>
@@ -2828,6 +2836,7 @@
       <w:r>
         <w:rPr>
           <w:noProof/>
+          <w:lang w:val="en-US"/>
         </w:rPr>
         <w:drawing>
           <wp:anchor distT="0" distB="0" distL="114300" distR="114300" simplePos="0" relativeHeight="251657216" behindDoc="0" locked="0" layoutInCell="1" allowOverlap="1" wp14:anchorId="3BFB5507" wp14:editId="33F9B2ED">
@@ -2855,7 +2864,7 @@
                     </pic:cNvPicPr>
                   </pic:nvPicPr>
                   <pic:blipFill>
-                    <a:blip r:embed="rId15">
+                    <a:blip r:embed="rId16">
                       <a:extLst>
                         <a:ext uri="{28A0092B-C50C-407E-A947-70E740481C1C}">
                           <a14:useLocalDpi xmlns:a14="http://schemas.microsoft.com/office/drawing/2010/main" val="0"/>
@@ -2898,7 +2907,7 @@
     </w:p>
     <w:p>
       <w:pPr>
-        <w:pStyle w:val="Ondertitel"/>
+        <w:pStyle w:val="Subtitel"/>
       </w:pPr>
       <w:r>
         <w:br w:type="column"/>
@@ -2929,6 +2938,7 @@
       <w:r>
         <w:rPr>
           <w:noProof/>
+          <w:lang w:val="en-US"/>
         </w:rPr>
         <w:drawing>
           <wp:inline distT="0" distB="0" distL="0" distR="0" wp14:anchorId="0D520F95" wp14:editId="202C86AC">
@@ -2948,7 +2958,7 @@
                     </pic:cNvPicPr>
                   </pic:nvPicPr>
                   <pic:blipFill>
-                    <a:blip r:embed="rId16">
+                    <a:blip r:embed="rId17">
                       <a:extLst>
                         <a:ext uri="{28A0092B-C50C-407E-A947-70E740481C1C}">
                           <a14:useLocalDpi xmlns:a14="http://schemas.microsoft.com/office/drawing/2010/main" val="0"/>
@@ -2983,7 +2993,7 @@
     <w:p/>
     <w:p>
       <w:pPr>
-        <w:pStyle w:val="Ondertitel"/>
+        <w:pStyle w:val="Subtitel"/>
       </w:pPr>
       <w:r>
         <w:t>3.1 Post rating</w:t>
@@ -3003,7 +3013,7 @@
     <w:p/>
     <w:p>
       <w:pPr>
-        <w:pStyle w:val="Ondertitel"/>
+        <w:pStyle w:val="Subtitel"/>
       </w:pPr>
       <w:r>
         <w:t>3.2 Put rating</w:t>
@@ -3023,7 +3033,7 @@
     <w:p/>
     <w:p>
       <w:pPr>
-        <w:pStyle w:val="Ondertitel"/>
+        <w:pStyle w:val="Subtitel"/>
       </w:pPr>
       <w:r>
         <w:t>3.3 Delete rating</w:t>
@@ -3043,7 +3053,7 @@
     <w:p/>
     <w:p>
       <w:pPr>
-        <w:pStyle w:val="Ondertitel"/>
+        <w:pStyle w:val="Subtitel"/>
       </w:pPr>
       <w:r>
         <w:t>3.4 Get rating</w:t>
@@ -3075,6 +3085,7 @@
       <w:r>
         <w:rPr>
           <w:noProof/>
+          <w:lang w:val="en-US"/>
         </w:rPr>
         <w:drawing>
           <wp:inline distT="0" distB="0" distL="0" distR="0" wp14:anchorId="67372928" wp14:editId="4A32D7F8">
@@ -3094,7 +3105,7 @@
                     </pic:cNvPicPr>
                   </pic:nvPicPr>
                   <pic:blipFill>
-                    <a:blip r:embed="rId17">
+                    <a:blip r:embed="rId18">
                       <a:extLst>
                         <a:ext uri="{28A0092B-C50C-407E-A947-70E740481C1C}">
                           <a14:useLocalDpi xmlns:a14="http://schemas.microsoft.com/office/drawing/2010/main" val="0"/>
@@ -3132,32 +3143,32 @@
     <w:p/>
     <w:p>
       <w:pPr>
-        <w:pStyle w:val="Ondertitel"/>
-      </w:pPr>
-    </w:p>
-    <w:p>
-      <w:pPr>
-        <w:pStyle w:val="Ondertitel"/>
-      </w:pPr>
-    </w:p>
-    <w:p>
-      <w:pPr>
-        <w:pStyle w:val="Ondertitel"/>
-      </w:pPr>
-    </w:p>
-    <w:p>
-      <w:pPr>
-        <w:pStyle w:val="Ondertitel"/>
-      </w:pPr>
-    </w:p>
-    <w:p>
-      <w:pPr>
-        <w:pStyle w:val="Ondertitel"/>
-      </w:pPr>
-    </w:p>
-    <w:p>
-      <w:pPr>
-        <w:pStyle w:val="Ondertitel"/>
+        <w:pStyle w:val="Subtitel"/>
+      </w:pPr>
+    </w:p>
+    <w:p>
+      <w:pPr>
+        <w:pStyle w:val="Subtitel"/>
+      </w:pPr>
+    </w:p>
+    <w:p>
+      <w:pPr>
+        <w:pStyle w:val="Subtitel"/>
+      </w:pPr>
+    </w:p>
+    <w:p>
+      <w:pPr>
+        <w:pStyle w:val="Subtitel"/>
+      </w:pPr>
+    </w:p>
+    <w:p>
+      <w:pPr>
+        <w:pStyle w:val="Subtitel"/>
+      </w:pPr>
+    </w:p>
+    <w:p>
+      <w:pPr>
+        <w:pStyle w:val="Subtitel"/>
       </w:pPr>
       <w:r>
         <w:lastRenderedPageBreak/>
@@ -3192,6 +3203,7 @@
       <w:r>
         <w:rPr>
           <w:noProof/>
+          <w:lang w:val="en-US"/>
         </w:rPr>
         <w:drawing>
           <wp:inline distT="0" distB="0" distL="0" distR="0" wp14:anchorId="1B942947" wp14:editId="1E0036A7">
@@ -3211,7 +3223,7 @@
                     </pic:cNvPicPr>
                   </pic:nvPicPr>
                   <pic:blipFill>
-                    <a:blip r:embed="rId18">
+                    <a:blip r:embed="rId19">
                       <a:extLst>
                         <a:ext uri="{28A0092B-C50C-407E-A947-70E740481C1C}">
                           <a14:useLocalDpi xmlns:a14="http://schemas.microsoft.com/office/drawing/2010/main" val="0"/>
@@ -3254,17 +3266,97 @@
       <w:pPr>
         <w:pStyle w:val="Kop2"/>
       </w:pPr>
-      <w:bookmarkStart w:id="9" w:name="_Toc401656057"/>
+      <w:bookmarkStart w:id="9" w:name="_Toc275512755"/>
       <w:r>
         <w:t>Beveiliging</w:t>
       </w:r>
       <w:bookmarkEnd w:id="9"/>
     </w:p>
     <w:p/>
+    <w:p>
+      <w:r>
+        <w:t xml:space="preserve">In onze REST service maken we gebruik van een token. Deze token is 24 karakters lang en bestaat uit kleine letters, hoofdletters en getallen. Wanneer je een user aanmaakt krijg je een token terug als response. Je kan ook inloggen om dit token op te halen. Voor alle </w:t>
+      </w:r>
+      <w:proofErr w:type="spellStart"/>
+      <w:r>
+        <w:t>requests</w:t>
+      </w:r>
+      <w:proofErr w:type="spellEnd"/>
+      <w:r>
+        <w:t xml:space="preserve"> zijn een token nodig behalve voor de volgende drie:</w:t>
+      </w:r>
+    </w:p>
+    <w:p/>
+    <w:p>
+      <w:pPr>
+        <w:pStyle w:val="Lijstalinea"/>
+        <w:numPr>
+          <w:ilvl w:val="0"/>
+          <w:numId w:val="7"/>
+        </w:numPr>
+      </w:pPr>
+      <w:r>
+        <w:t xml:space="preserve">Register </w:t>
+      </w:r>
+      <w:r>
+        <w:tab/>
+        <w:t>(Post User)</w:t>
+      </w:r>
+    </w:p>
+    <w:p>
+      <w:pPr>
+        <w:pStyle w:val="Lijstalinea"/>
+        <w:numPr>
+          <w:ilvl w:val="0"/>
+          <w:numId w:val="7"/>
+        </w:numPr>
+      </w:pPr>
+      <w:r>
+        <w:t xml:space="preserve">Login </w:t>
+      </w:r>
+      <w:r>
+        <w:tab/>
+      </w:r>
+      <w:r>
+        <w:tab/>
+        <w:t>(Post Login)</w:t>
+      </w:r>
+    </w:p>
+    <w:p>
+      <w:pPr>
+        <w:pStyle w:val="Lijstalinea"/>
+        <w:numPr>
+          <w:ilvl w:val="0"/>
+          <w:numId w:val="7"/>
+        </w:numPr>
+      </w:pPr>
+      <w:r>
+        <w:t xml:space="preserve">Get </w:t>
+      </w:r>
+      <w:proofErr w:type="spellStart"/>
+      <w:r>
+        <w:t>movies</w:t>
+      </w:r>
+      <w:proofErr w:type="spellEnd"/>
+    </w:p>
+    <w:p/>
+    <w:p>
+      <w:r>
+        <w:t>Wanneer je token niet bekent is in onze service dan wordt er een 403 (</w:t>
+      </w:r>
+      <w:proofErr w:type="spellStart"/>
+      <w:r>
+        <w:t>Forbidden</w:t>
+      </w:r>
+      <w:proofErr w:type="spellEnd"/>
+      <w:r>
+        <w:t>) terug gestuurd als response.</w:t>
+      </w:r>
+    </w:p>
     <w:p/>
     <w:sectPr>
-      <w:footerReference w:type="even" r:id="rId19"/>
-      <w:footerReference w:type="default" r:id="rId20"/>
+      <w:footerReference w:type="even" r:id="rId20"/>
+      <w:footerReference w:type="default" r:id="rId21"/>
       <w:pgSz w:w="11900" w:h="16840"/>
       <w:pgMar w:top="1417" w:right="1417" w:bottom="1417" w:left="1417" w:header="708" w:footer="708" w:gutter="0"/>
       <w:cols w:space="708"/>
@@ -3275,7 +3367,7 @@
 </file>
 
 <file path=word/endnotes.xml><?xml version="1.0" encoding="utf-8"?>
-<w:endnotes xmlns:wpc="http://schemas.microsoft.com/office/word/2010/wordprocessingCanvas" xmlns:mc="http://schemas.openxmlformats.org/markup-compatibility/2006" xmlns:o="urn:schemas-microsoft-com:office:office" xmlns:r="http://schemas.openxmlformats.org/officeDocument/2006/relationships" xmlns:m="http://schemas.openxmlformats.org/officeDocument/2006/math" xmlns:v="urn:schemas-microsoft-com:vml" xmlns:wp14="http://schemas.microsoft.com/office/word/2010/wordprocessingDrawing" xmlns:wp="http://schemas.openxmlformats.org/drawingml/2006/wordprocessingDrawing" xmlns:w10="urn:schemas-microsoft-com:office:word" xmlns:w="http://schemas.openxmlformats.org/wordprocessingml/2006/main" xmlns:w14="http://schemas.microsoft.com/office/word/2010/wordml" xmlns:w15="http://schemas.microsoft.com/office/word/2012/wordml" xmlns:wpg="http://schemas.microsoft.com/office/word/2010/wordprocessingGroup" xmlns:wpi="http://schemas.microsoft.com/office/word/2010/wordprocessingInk" xmlns:wne="http://schemas.microsoft.com/office/word/2006/wordml" xmlns:wps="http://schemas.microsoft.com/office/word/2010/wordprocessingShape" mc:Ignorable="w14 w15 wp14">
+<w:endnotes xmlns:wpc="http://schemas.microsoft.com/office/word/2010/wordprocessingCanvas" xmlns:mo="http://schemas.microsoft.com/office/mac/office/2008/main" xmlns:mc="http://schemas.openxmlformats.org/markup-compatibility/2006" xmlns:mv="urn:schemas-microsoft-com:mac:vml" xmlns:o="urn:schemas-microsoft-com:office:office" xmlns:r="http://schemas.openxmlformats.org/officeDocument/2006/relationships" xmlns:m="http://schemas.openxmlformats.org/officeDocument/2006/math" xmlns:v="urn:schemas-microsoft-com:vml" xmlns:wp14="http://schemas.microsoft.com/office/word/2010/wordprocessingDrawing" xmlns:wp="http://schemas.openxmlformats.org/drawingml/2006/wordprocessingDrawing" xmlns:w10="urn:schemas-microsoft-com:office:word" xmlns:w="http://schemas.openxmlformats.org/wordprocessingml/2006/main" xmlns:w14="http://schemas.microsoft.com/office/word/2010/wordml" xmlns:wpg="http://schemas.microsoft.com/office/word/2010/wordprocessingGroup" xmlns:wpi="http://schemas.microsoft.com/office/word/2010/wordprocessingInk" xmlns:wne="http://schemas.microsoft.com/office/word/2006/wordml" xmlns:wps="http://schemas.microsoft.com/office/word/2010/wordprocessingShape" mc:Ignorable="w14 wp14">
   <w:endnote w:type="separator" w:id="-1">
     <w:p>
       <w:r>
@@ -3294,7 +3386,7 @@
 </file>
 
 <file path=word/footer1.xml><?xml version="1.0" encoding="utf-8"?>
-<w:ftr xmlns:wpc="http://schemas.microsoft.com/office/word/2010/wordprocessingCanvas" xmlns:mc="http://schemas.openxmlformats.org/markup-compatibility/2006" xmlns:o="urn:schemas-microsoft-com:office:office" xmlns:r="http://schemas.openxmlformats.org/officeDocument/2006/relationships" xmlns:m="http://schemas.openxmlformats.org/officeDocument/2006/math" xmlns:v="urn:schemas-microsoft-com:vml" xmlns:wp14="http://schemas.microsoft.com/office/word/2010/wordprocessingDrawing" xmlns:wp="http://schemas.openxmlformats.org/drawingml/2006/wordprocessingDrawing" xmlns:w10="urn:schemas-microsoft-com:office:word" xmlns:w="http://schemas.openxmlformats.org/wordprocessingml/2006/main" xmlns:w14="http://schemas.microsoft.com/office/word/2010/wordml" xmlns:w15="http://schemas.microsoft.com/office/word/2012/wordml" xmlns:wpg="http://schemas.microsoft.com/office/word/2010/wordprocessingGroup" xmlns:wpi="http://schemas.microsoft.com/office/word/2010/wordprocessingInk" xmlns:wne="http://schemas.microsoft.com/office/word/2006/wordml" xmlns:wps="http://schemas.microsoft.com/office/word/2010/wordprocessingShape" mc:Ignorable="w14 w15 wp14">
+<w:ftr xmlns:wpc="http://schemas.microsoft.com/office/word/2010/wordprocessingCanvas" xmlns:mo="http://schemas.microsoft.com/office/mac/office/2008/main" xmlns:mc="http://schemas.openxmlformats.org/markup-compatibility/2006" xmlns:mv="urn:schemas-microsoft-com:mac:vml" xmlns:o="urn:schemas-microsoft-com:office:office" xmlns:r="http://schemas.openxmlformats.org/officeDocument/2006/relationships" xmlns:m="http://schemas.openxmlformats.org/officeDocument/2006/math" xmlns:v="urn:schemas-microsoft-com:vml" xmlns:wp14="http://schemas.microsoft.com/office/word/2010/wordprocessingDrawing" xmlns:wp="http://schemas.openxmlformats.org/drawingml/2006/wordprocessingDrawing" xmlns:w10="urn:schemas-microsoft-com:office:word" xmlns:w="http://schemas.openxmlformats.org/wordprocessingml/2006/main" xmlns:w14="http://schemas.microsoft.com/office/word/2010/wordml" xmlns:wpg="http://schemas.microsoft.com/office/word/2010/wordprocessingGroup" xmlns:wpi="http://schemas.microsoft.com/office/word/2010/wordprocessingInk" xmlns:wne="http://schemas.microsoft.com/office/word/2006/wordml" xmlns:wps="http://schemas.microsoft.com/office/word/2010/wordprocessingShape" mc:Ignorable="w14 wp14">
   <w:p>
     <w:pPr>
       <w:pStyle w:val="Voettekst"/>
@@ -3332,7 +3424,7 @@
 </file>
 
 <file path=word/footer2.xml><?xml version="1.0" encoding="utf-8"?>
-<w:ftr xmlns:wpc="http://schemas.microsoft.com/office/word/2010/wordprocessingCanvas" xmlns:mc="http://schemas.openxmlformats.org/markup-compatibility/2006" xmlns:o="urn:schemas-microsoft-com:office:office" xmlns:r="http://schemas.openxmlformats.org/officeDocument/2006/relationships" xmlns:m="http://schemas.openxmlformats.org/officeDocument/2006/math" xmlns:v="urn:schemas-microsoft-com:vml" xmlns:wp14="http://schemas.microsoft.com/office/word/2010/wordprocessingDrawing" xmlns:wp="http://schemas.openxmlformats.org/drawingml/2006/wordprocessingDrawing" xmlns:w10="urn:schemas-microsoft-com:office:word" xmlns:w="http://schemas.openxmlformats.org/wordprocessingml/2006/main" xmlns:w14="http://schemas.microsoft.com/office/word/2010/wordml" xmlns:w15="http://schemas.microsoft.com/office/word/2012/wordml" xmlns:wpg="http://schemas.microsoft.com/office/word/2010/wordprocessingGroup" xmlns:wpi="http://schemas.microsoft.com/office/word/2010/wordprocessingInk" xmlns:wne="http://schemas.microsoft.com/office/word/2006/wordml" xmlns:wps="http://schemas.microsoft.com/office/word/2010/wordprocessingShape" mc:Ignorable="w14 w15 wp14">
+<w:ftr xmlns:wpc="http://schemas.microsoft.com/office/word/2010/wordprocessingCanvas" xmlns:mo="http://schemas.microsoft.com/office/mac/office/2008/main" xmlns:mc="http://schemas.openxmlformats.org/markup-compatibility/2006" xmlns:mv="urn:schemas-microsoft-com:mac:vml" xmlns:o="urn:schemas-microsoft-com:office:office" xmlns:r="http://schemas.openxmlformats.org/officeDocument/2006/relationships" xmlns:m="http://schemas.openxmlformats.org/officeDocument/2006/math" xmlns:v="urn:schemas-microsoft-com:vml" xmlns:wp14="http://schemas.microsoft.com/office/word/2010/wordprocessingDrawing" xmlns:wp="http://schemas.openxmlformats.org/drawingml/2006/wordprocessingDrawing" xmlns:w10="urn:schemas-microsoft-com:office:word" xmlns:w="http://schemas.openxmlformats.org/wordprocessingml/2006/main" xmlns:w14="http://schemas.microsoft.com/office/word/2010/wordml" xmlns:wpg="http://schemas.microsoft.com/office/word/2010/wordprocessingGroup" xmlns:wpi="http://schemas.microsoft.com/office/word/2010/wordprocessingInk" xmlns:wne="http://schemas.microsoft.com/office/word/2006/wordml" xmlns:wps="http://schemas.microsoft.com/office/word/2010/wordprocessingShape" mc:Ignorable="w14 wp14">
   <w:p>
     <w:pPr>
       <w:pStyle w:val="Voettekst"/>
@@ -3364,7 +3456,7 @@
         <w:rStyle w:val="Paginanummer"/>
         <w:noProof/>
       </w:rPr>
-      <w:t>6</w:t>
+      <w:t>10</w:t>
     </w:r>
     <w:r>
       <w:rPr>
@@ -3383,7 +3475,7 @@
 </file>
 
 <file path=word/footnotes.xml><?xml version="1.0" encoding="utf-8"?>
-<w:footnotes xmlns:wpc="http://schemas.microsoft.com/office/word/2010/wordprocessingCanvas" xmlns:mc="http://schemas.openxmlformats.org/markup-compatibility/2006" xmlns:o="urn:schemas-microsoft-com:office:office" xmlns:r="http://schemas.openxmlformats.org/officeDocument/2006/relationships" xmlns:m="http://schemas.openxmlformats.org/officeDocument/2006/math" xmlns:v="urn:schemas-microsoft-com:vml" xmlns:wp14="http://schemas.microsoft.com/office/word/2010/wordprocessingDrawing" xmlns:wp="http://schemas.openxmlformats.org/drawingml/2006/wordprocessingDrawing" xmlns:w10="urn:schemas-microsoft-com:office:word" xmlns:w="http://schemas.openxmlformats.org/wordprocessingml/2006/main" xmlns:w14="http://schemas.microsoft.com/office/word/2010/wordml" xmlns:w15="http://schemas.microsoft.com/office/word/2012/wordml" xmlns:wpg="http://schemas.microsoft.com/office/word/2010/wordprocessingGroup" xmlns:wpi="http://schemas.microsoft.com/office/word/2010/wordprocessingInk" xmlns:wne="http://schemas.microsoft.com/office/word/2006/wordml" xmlns:wps="http://schemas.microsoft.com/office/word/2010/wordprocessingShape" mc:Ignorable="w14 w15 wp14">
+<w:footnotes xmlns:wpc="http://schemas.microsoft.com/office/word/2010/wordprocessingCanvas" xmlns:mo="http://schemas.microsoft.com/office/mac/office/2008/main" xmlns:mc="http://schemas.openxmlformats.org/markup-compatibility/2006" xmlns:mv="urn:schemas-microsoft-com:mac:vml" xmlns:o="urn:schemas-microsoft-com:office:office" xmlns:r="http://schemas.openxmlformats.org/officeDocument/2006/relationships" xmlns:m="http://schemas.openxmlformats.org/officeDocument/2006/math" xmlns:v="urn:schemas-microsoft-com:vml" xmlns:wp14="http://schemas.microsoft.com/office/word/2010/wordprocessingDrawing" xmlns:wp="http://schemas.openxmlformats.org/drawingml/2006/wordprocessingDrawing" xmlns:w10="urn:schemas-microsoft-com:office:word" xmlns:w="http://schemas.openxmlformats.org/wordprocessingml/2006/main" xmlns:w14="http://schemas.microsoft.com/office/word/2010/wordml" xmlns:wpg="http://schemas.microsoft.com/office/word/2010/wordprocessingGroup" xmlns:wpi="http://schemas.microsoft.com/office/word/2010/wordprocessingInk" xmlns:wne="http://schemas.microsoft.com/office/word/2006/wordml" xmlns:wps="http://schemas.microsoft.com/office/word/2010/wordprocessingShape" mc:Ignorable="w14 wp14">
   <w:footnote w:type="separator" w:id="-1">
     <w:p>
       <w:r>
@@ -3402,7 +3494,7 @@
 </file>
 
 <file path=word/numbering.xml><?xml version="1.0" encoding="utf-8"?>
-<w:numbering xmlns:wpc="http://schemas.microsoft.com/office/word/2010/wordprocessingCanvas" xmlns:mc="http://schemas.openxmlformats.org/markup-compatibility/2006" xmlns:o="urn:schemas-microsoft-com:office:office" xmlns:r="http://schemas.openxmlformats.org/officeDocument/2006/relationships" xmlns:m="http://schemas.openxmlformats.org/officeDocument/2006/math" xmlns:v="urn:schemas-microsoft-com:vml" xmlns:wp14="http://schemas.microsoft.com/office/word/2010/wordprocessingDrawing" xmlns:wp="http://schemas.openxmlformats.org/drawingml/2006/wordprocessingDrawing" xmlns:w10="urn:schemas-microsoft-com:office:word" xmlns:w="http://schemas.openxmlformats.org/wordprocessingml/2006/main" xmlns:w14="http://schemas.microsoft.com/office/word/2010/wordml" xmlns:w15="http://schemas.microsoft.com/office/word/2012/wordml" xmlns:wpg="http://schemas.microsoft.com/office/word/2010/wordprocessingGroup" xmlns:wpi="http://schemas.microsoft.com/office/word/2010/wordprocessingInk" xmlns:wne="http://schemas.microsoft.com/office/word/2006/wordml" xmlns:wps="http://schemas.microsoft.com/office/word/2010/wordprocessingShape" mc:Ignorable="w14 w15 wp14">
+<w:numbering xmlns:wpc="http://schemas.microsoft.com/office/word/2010/wordprocessingCanvas" xmlns:mo="http://schemas.microsoft.com/office/mac/office/2008/main" xmlns:mc="http://schemas.openxmlformats.org/markup-compatibility/2006" xmlns:mv="urn:schemas-microsoft-com:mac:vml" xmlns:o="urn:schemas-microsoft-com:office:office" xmlns:r="http://schemas.openxmlformats.org/officeDocument/2006/relationships" xmlns:m="http://schemas.openxmlformats.org/officeDocument/2006/math" xmlns:v="urn:schemas-microsoft-com:vml" xmlns:wp14="http://schemas.microsoft.com/office/word/2010/wordprocessingDrawing" xmlns:wp="http://schemas.openxmlformats.org/drawingml/2006/wordprocessingDrawing" xmlns:w10="urn:schemas-microsoft-com:office:word" xmlns:w="http://schemas.openxmlformats.org/wordprocessingml/2006/main" xmlns:w14="http://schemas.microsoft.com/office/word/2010/wordml" xmlns:wpg="http://schemas.microsoft.com/office/word/2010/wordprocessingGroup" xmlns:wpi="http://schemas.microsoft.com/office/word/2010/wordprocessingInk" xmlns:wne="http://schemas.microsoft.com/office/word/2006/wordml" xmlns:wps="http://schemas.microsoft.com/office/word/2010/wordprocessingShape" mc:Ignorable="w14 wp14">
   <w:abstractNum w:abstractNumId="0">
     <w:nsid w:val="0C182692"/>
     <w:multiLevelType w:val="hybridMultilevel"/>
@@ -4079,6 +4171,92 @@
       <w:rPr>
         <w:rFonts w:ascii="Wingdings" w:hAnsi="Wingdings" w:hint="default"/>
       </w:rPr>
+    </w:lvl>
+  </w:abstractNum>
+  <w:abstractNum w:abstractNumId="6">
+    <w:nsid w:val="7461032F"/>
+    <w:multiLevelType w:val="hybridMultilevel"/>
+    <w:tmpl w:val="8B723F22"/>
+    <w:lvl w:ilvl="0" w:tplc="0409000F">
+      <w:start w:val="1"/>
+      <w:numFmt w:val="decimal"/>
+      <w:lvlText w:val="%1."/>
+      <w:lvlJc w:val="left"/>
+      <w:pPr>
+        <w:ind w:left="720" w:hanging="360"/>
+      </w:pPr>
+    </w:lvl>
+    <w:lvl w:ilvl="1" w:tplc="04090019" w:tentative="1">
+      <w:start w:val="1"/>
+      <w:numFmt w:val="lowerLetter"/>
+      <w:lvlText w:val="%2."/>
+      <w:lvlJc w:val="left"/>
+      <w:pPr>
+        <w:ind w:left="1440" w:hanging="360"/>
+      </w:pPr>
+    </w:lvl>
+    <w:lvl w:ilvl="2" w:tplc="0409001B" w:tentative="1">
+      <w:start w:val="1"/>
+      <w:numFmt w:val="lowerRoman"/>
+      <w:lvlText w:val="%3."/>
+      <w:lvlJc w:val="right"/>
+      <w:pPr>
+        <w:ind w:left="2160" w:hanging="180"/>
+      </w:pPr>
+    </w:lvl>
+    <w:lvl w:ilvl="3" w:tplc="0409000F" w:tentative="1">
+      <w:start w:val="1"/>
+      <w:numFmt w:val="decimal"/>
+      <w:lvlText w:val="%4."/>
+      <w:lvlJc w:val="left"/>
+      <w:pPr>
+        <w:ind w:left="2880" w:hanging="360"/>
+      </w:pPr>
+    </w:lvl>
+    <w:lvl w:ilvl="4" w:tplc="04090019" w:tentative="1">
+      <w:start w:val="1"/>
+      <w:numFmt w:val="lowerLetter"/>
+      <w:lvlText w:val="%5."/>
+      <w:lvlJc w:val="left"/>
+      <w:pPr>
+        <w:ind w:left="3600" w:hanging="360"/>
+      </w:pPr>
+    </w:lvl>
+    <w:lvl w:ilvl="5" w:tplc="0409001B" w:tentative="1">
+      <w:start w:val="1"/>
+      <w:numFmt w:val="lowerRoman"/>
+      <w:lvlText w:val="%6."/>
+      <w:lvlJc w:val="right"/>
+      <w:pPr>
+        <w:ind w:left="4320" w:hanging="180"/>
+      </w:pPr>
+    </w:lvl>
+    <w:lvl w:ilvl="6" w:tplc="0409000F" w:tentative="1">
+      <w:start w:val="1"/>
+      <w:numFmt w:val="decimal"/>
+      <w:lvlText w:val="%7."/>
+      <w:lvlJc w:val="left"/>
+      <w:pPr>
+        <w:ind w:left="5040" w:hanging="360"/>
+      </w:pPr>
+    </w:lvl>
+    <w:lvl w:ilvl="7" w:tplc="04090019" w:tentative="1">
+      <w:start w:val="1"/>
+      <w:numFmt w:val="lowerLetter"/>
+      <w:lvlText w:val="%8."/>
+      <w:lvlJc w:val="left"/>
+      <w:pPr>
+        <w:ind w:left="5760" w:hanging="360"/>
+      </w:pPr>
+    </w:lvl>
+    <w:lvl w:ilvl="8" w:tplc="0409001B" w:tentative="1">
+      <w:start w:val="1"/>
+      <w:numFmt w:val="lowerRoman"/>
+      <w:lvlText w:val="%9."/>
+      <w:lvlJc w:val="right"/>
+      <w:pPr>
+        <w:ind w:left="6480" w:hanging="180"/>
+      </w:pPr>
     </w:lvl>
   </w:abstractNum>
   <w:num w:numId="1">
@@ -4099,11 +4277,14 @@
   <w:num w:numId="6">
     <w:abstractNumId w:val="2"/>
   </w:num>
+  <w:num w:numId="7">
+    <w:abstractNumId w:val="6"/>
+  </w:num>
 </w:numbering>
 </file>
 
 <file path=word/styles.xml><?xml version="1.0" encoding="utf-8"?>
-<w:styles xmlns:mc="http://schemas.openxmlformats.org/markup-compatibility/2006" xmlns:r="http://schemas.openxmlformats.org/officeDocument/2006/relationships" xmlns:w="http://schemas.openxmlformats.org/wordprocessingml/2006/main" xmlns:w14="http://schemas.microsoft.com/office/word/2010/wordml" xmlns:w15="http://schemas.microsoft.com/office/word/2012/wordml" mc:Ignorable="w14 w15">
+<w:styles xmlns:mc="http://schemas.openxmlformats.org/markup-compatibility/2006" xmlns:r="http://schemas.openxmlformats.org/officeDocument/2006/relationships" xmlns:w="http://schemas.openxmlformats.org/wordprocessingml/2006/main" xmlns:w14="http://schemas.microsoft.com/office/word/2010/wordml" mc:Ignorable="w14">
   <w:docDefaults>
     <w:rPrDefault>
       <w:rPr>
@@ -4115,379 +4296,163 @@
     </w:rPrDefault>
     <w:pPrDefault/>
   </w:docDefaults>
-  <w:latentStyles w:defLockedState="0" w:defUIPriority="99" w:defSemiHidden="0" w:defUnhideWhenUsed="0" w:defQFormat="0" w:count="371">
-    <w:lsdException w:name="Normal" w:uiPriority="0" w:qFormat="1"/>
-    <w:lsdException w:name="heading 1" w:uiPriority="9" w:qFormat="1"/>
-    <w:lsdException w:name="heading 2" w:semiHidden="1" w:uiPriority="9" w:unhideWhenUsed="1" w:qFormat="1"/>
-    <w:lsdException w:name="heading 3" w:semiHidden="1" w:uiPriority="9" w:unhideWhenUsed="1" w:qFormat="1"/>
-    <w:lsdException w:name="heading 4" w:semiHidden="1" w:uiPriority="9" w:unhideWhenUsed="1" w:qFormat="1"/>
-    <w:lsdException w:name="heading 5" w:semiHidden="1" w:uiPriority="9" w:unhideWhenUsed="1" w:qFormat="1"/>
-    <w:lsdException w:name="heading 6" w:semiHidden="1" w:uiPriority="9" w:unhideWhenUsed="1" w:qFormat="1"/>
-    <w:lsdException w:name="heading 7" w:semiHidden="1" w:uiPriority="9" w:unhideWhenUsed="1" w:qFormat="1"/>
-    <w:lsdException w:name="heading 8" w:semiHidden="1" w:uiPriority="9" w:unhideWhenUsed="1" w:qFormat="1"/>
-    <w:lsdException w:name="heading 9" w:semiHidden="1" w:uiPriority="9" w:unhideWhenUsed="1" w:qFormat="1"/>
-    <w:lsdException w:name="index 1" w:semiHidden="1" w:unhideWhenUsed="1"/>
-    <w:lsdException w:name="index 2" w:semiHidden="1" w:unhideWhenUsed="1"/>
-    <w:lsdException w:name="index 3" w:semiHidden="1" w:unhideWhenUsed="1"/>
-    <w:lsdException w:name="index 4" w:semiHidden="1" w:unhideWhenUsed="1"/>
-    <w:lsdException w:name="index 5" w:semiHidden="1" w:unhideWhenUsed="1"/>
-    <w:lsdException w:name="index 6" w:semiHidden="1" w:unhideWhenUsed="1"/>
-    <w:lsdException w:name="index 7" w:semiHidden="1" w:unhideWhenUsed="1"/>
-    <w:lsdException w:name="index 8" w:semiHidden="1" w:unhideWhenUsed="1"/>
-    <w:lsdException w:name="index 9" w:semiHidden="1" w:unhideWhenUsed="1"/>
-    <w:lsdException w:name="toc 1" w:semiHidden="1" w:uiPriority="39" w:unhideWhenUsed="1"/>
-    <w:lsdException w:name="toc 2" w:semiHidden="1" w:uiPriority="39" w:unhideWhenUsed="1"/>
-    <w:lsdException w:name="toc 3" w:semiHidden="1" w:uiPriority="39" w:unhideWhenUsed="1"/>
-    <w:lsdException w:name="toc 4" w:semiHidden="1" w:uiPriority="39" w:unhideWhenUsed="1"/>
-    <w:lsdException w:name="toc 5" w:semiHidden="1" w:uiPriority="39" w:unhideWhenUsed="1"/>
-    <w:lsdException w:name="toc 6" w:semiHidden="1" w:uiPriority="39" w:unhideWhenUsed="1"/>
-    <w:lsdException w:name="toc 7" w:semiHidden="1" w:uiPriority="39" w:unhideWhenUsed="1"/>
-    <w:lsdException w:name="toc 8" w:semiHidden="1" w:uiPriority="39" w:unhideWhenUsed="1"/>
-    <w:lsdException w:name="toc 9" w:semiHidden="1" w:uiPriority="39" w:unhideWhenUsed="1"/>
-    <w:lsdException w:name="Normal Indent" w:semiHidden="1" w:unhideWhenUsed="1"/>
-    <w:lsdException w:name="footnote text" w:semiHidden="1" w:unhideWhenUsed="1"/>
-    <w:lsdException w:name="annotation text" w:semiHidden="1" w:unhideWhenUsed="1"/>
-    <w:lsdException w:name="header" w:semiHidden="1" w:unhideWhenUsed="1"/>
-    <w:lsdException w:name="footer" w:semiHidden="1" w:unhideWhenUsed="1"/>
-    <w:lsdException w:name="index heading" w:semiHidden="1" w:unhideWhenUsed="1"/>
-    <w:lsdException w:name="caption" w:semiHidden="1" w:uiPriority="35" w:unhideWhenUsed="1" w:qFormat="1"/>
-    <w:lsdException w:name="table of figures" w:semiHidden="1" w:unhideWhenUsed="1"/>
-    <w:lsdException w:name="envelope address" w:semiHidden="1" w:unhideWhenUsed="1"/>
-    <w:lsdException w:name="envelope return" w:semiHidden="1" w:unhideWhenUsed="1"/>
-    <w:lsdException w:name="footnote reference" w:semiHidden="1" w:unhideWhenUsed="1"/>
-    <w:lsdException w:name="annotation reference" w:semiHidden="1" w:unhideWhenUsed="1"/>
-    <w:lsdException w:name="line number" w:semiHidden="1" w:unhideWhenUsed="1"/>
-    <w:lsdException w:name="page number" w:semiHidden="1" w:unhideWhenUsed="1"/>
-    <w:lsdException w:name="endnote reference" w:semiHidden="1" w:unhideWhenUsed="1"/>
-    <w:lsdException w:name="endnote text" w:semiHidden="1" w:unhideWhenUsed="1"/>
-    <w:lsdException w:name="table of authorities" w:semiHidden="1" w:unhideWhenUsed="1"/>
-    <w:lsdException w:name="macro" w:semiHidden="1" w:unhideWhenUsed="1"/>
-    <w:lsdException w:name="toa heading" w:semiHidden="1" w:unhideWhenUsed="1"/>
-    <w:lsdException w:name="List" w:semiHidden="1" w:unhideWhenUsed="1"/>
-    <w:lsdException w:name="List Bullet" w:semiHidden="1" w:unhideWhenUsed="1"/>
-    <w:lsdException w:name="List Number" w:semiHidden="1" w:unhideWhenUsed="1"/>
-    <w:lsdException w:name="List 2" w:semiHidden="1" w:unhideWhenUsed="1"/>
-    <w:lsdException w:name="List 3" w:semiHidden="1" w:unhideWhenUsed="1"/>
-    <w:lsdException w:name="List 4" w:semiHidden="1" w:unhideWhenUsed="1"/>
-    <w:lsdException w:name="List 5" w:semiHidden="1" w:unhideWhenUsed="1"/>
-    <w:lsdException w:name="List Bullet 2" w:semiHidden="1" w:unhideWhenUsed="1"/>
-    <w:lsdException w:name="List Bullet 3" w:semiHidden="1" w:unhideWhenUsed="1"/>
-    <w:lsdException w:name="List Bullet 4" w:semiHidden="1" w:unhideWhenUsed="1"/>
-    <w:lsdException w:name="List Bullet 5" w:semiHidden="1" w:unhideWhenUsed="1"/>
-    <w:lsdException w:name="List Number 2" w:semiHidden="1" w:unhideWhenUsed="1"/>
-    <w:lsdException w:name="List Number 3" w:semiHidden="1" w:unhideWhenUsed="1"/>
-    <w:lsdException w:name="List Number 4" w:semiHidden="1" w:unhideWhenUsed="1"/>
-    <w:lsdException w:name="List Number 5" w:semiHidden="1" w:unhideWhenUsed="1"/>
-    <w:lsdException w:name="Title" w:uiPriority="10" w:qFormat="1"/>
-    <w:lsdException w:name="Closing" w:semiHidden="1" w:unhideWhenUsed="1"/>
-    <w:lsdException w:name="Signature" w:semiHidden="1" w:unhideWhenUsed="1"/>
-    <w:lsdException w:name="Default Paragraph Font" w:semiHidden="1" w:uiPriority="1" w:unhideWhenUsed="1"/>
-    <w:lsdException w:name="Body Text" w:semiHidden="1" w:unhideWhenUsed="1"/>
-    <w:lsdException w:name="Body Text Indent" w:semiHidden="1" w:unhideWhenUsed="1"/>
-    <w:lsdException w:name="List Continue" w:semiHidden="1" w:unhideWhenUsed="1"/>
-    <w:lsdException w:name="List Continue 2" w:semiHidden="1" w:unhideWhenUsed="1"/>
-    <w:lsdException w:name="List Continue 3" w:semiHidden="1" w:unhideWhenUsed="1"/>
-    <w:lsdException w:name="List Continue 4" w:semiHidden="1" w:unhideWhenUsed="1"/>
-    <w:lsdException w:name="List Continue 5" w:semiHidden="1" w:unhideWhenUsed="1"/>
-    <w:lsdException w:name="Message Header" w:semiHidden="1" w:unhideWhenUsed="1"/>
-    <w:lsdException w:name="Subtitle" w:uiPriority="11" w:qFormat="1"/>
-    <w:lsdException w:name="Salutation" w:semiHidden="1" w:unhideWhenUsed="1"/>
-    <w:lsdException w:name="Date" w:semiHidden="1" w:unhideWhenUsed="1"/>
-    <w:lsdException w:name="Body Text First Indent" w:semiHidden="1" w:unhideWhenUsed="1"/>
-    <w:lsdException w:name="Body Text First Indent 2" w:semiHidden="1" w:unhideWhenUsed="1"/>
-    <w:lsdException w:name="Note Heading" w:semiHidden="1" w:unhideWhenUsed="1"/>
-    <w:lsdException w:name="Body Text 2" w:semiHidden="1" w:unhideWhenUsed="1"/>
-    <w:lsdException w:name="Body Text 3" w:semiHidden="1" w:unhideWhenUsed="1"/>
-    <w:lsdException w:name="Body Text Indent 2" w:semiHidden="1" w:unhideWhenUsed="1"/>
-    <w:lsdException w:name="Body Text Indent 3" w:semiHidden="1" w:unhideWhenUsed="1"/>
-    <w:lsdException w:name="Block Text" w:semiHidden="1" w:unhideWhenUsed="1"/>
-    <w:lsdException w:name="Hyperlink" w:semiHidden="1" w:unhideWhenUsed="1"/>
-    <w:lsdException w:name="FollowedHyperlink" w:semiHidden="1" w:unhideWhenUsed="1"/>
-    <w:lsdException w:name="Strong" w:uiPriority="22" w:qFormat="1"/>
-    <w:lsdException w:name="Emphasis" w:uiPriority="20" w:qFormat="1"/>
-    <w:lsdException w:name="Document Map" w:semiHidden="1" w:unhideWhenUsed="1"/>
-    <w:lsdException w:name="Plain Text" w:semiHidden="1" w:unhideWhenUsed="1"/>
-    <w:lsdException w:name="E-mail Signature" w:semiHidden="1" w:unhideWhenUsed="1"/>
-    <w:lsdException w:name="HTML Top of Form" w:semiHidden="1" w:unhideWhenUsed="1"/>
-    <w:lsdException w:name="HTML Bottom of Form" w:semiHidden="1" w:unhideWhenUsed="1"/>
-    <w:lsdException w:name="Normal (Web)" w:semiHidden="1" w:unhideWhenUsed="1"/>
-    <w:lsdException w:name="HTML Acronym" w:semiHidden="1" w:unhideWhenUsed="1"/>
-    <w:lsdException w:name="HTML Address" w:semiHidden="1" w:unhideWhenUsed="1"/>
-    <w:lsdException w:name="HTML Cite" w:semiHidden="1" w:unhideWhenUsed="1"/>
-    <w:lsdException w:name="HTML Code" w:semiHidden="1" w:unhideWhenUsed="1"/>
-    <w:lsdException w:name="HTML Definition" w:semiHidden="1" w:unhideWhenUsed="1"/>
-    <w:lsdException w:name="HTML Keyboard" w:semiHidden="1" w:unhideWhenUsed="1"/>
-    <w:lsdException w:name="HTML Preformatted" w:semiHidden="1" w:unhideWhenUsed="1"/>
-    <w:lsdException w:name="HTML Sample" w:semiHidden="1" w:unhideWhenUsed="1"/>
-    <w:lsdException w:name="HTML Typewriter" w:semiHidden="1" w:unhideWhenUsed="1"/>
-    <w:lsdException w:name="HTML Variable" w:semiHidden="1" w:unhideWhenUsed="1"/>
-    <w:lsdException w:name="Normal Table" w:semiHidden="1" w:unhideWhenUsed="1"/>
-    <w:lsdException w:name="annotation subject" w:semiHidden="1" w:unhideWhenUsed="1"/>
-    <w:lsdException w:name="No List" w:semiHidden="1" w:unhideWhenUsed="1"/>
-    <w:lsdException w:name="Outline List 1" w:semiHidden="1" w:unhideWhenUsed="1"/>
-    <w:lsdException w:name="Outline List 2" w:semiHidden="1" w:unhideWhenUsed="1"/>
-    <w:lsdException w:name="Outline List 3" w:semiHidden="1" w:unhideWhenUsed="1"/>
-    <w:lsdException w:name="Table Simple 1" w:semiHidden="1" w:unhideWhenUsed="1"/>
-    <w:lsdException w:name="Table Simple 2" w:semiHidden="1" w:unhideWhenUsed="1"/>
-    <w:lsdException w:name="Table Simple 3" w:semiHidden="1" w:unhideWhenUsed="1"/>
-    <w:lsdException w:name="Table Classic 1" w:semiHidden="1" w:unhideWhenUsed="1"/>
-    <w:lsdException w:name="Table Classic 2" w:semiHidden="1" w:unhideWhenUsed="1"/>
-    <w:lsdException w:name="Table Classic 3" w:semiHidden="1" w:unhideWhenUsed="1"/>
-    <w:lsdException w:name="Table Classic 4" w:semiHidden="1" w:unhideWhenUsed="1"/>
-    <w:lsdException w:name="Table Colorful 1" w:semiHidden="1" w:unhideWhenUsed="1"/>
-    <w:lsdException w:name="Table Colorful 2" w:semiHidden="1" w:unhideWhenUsed="1"/>
-    <w:lsdException w:name="Table Colorful 3" w:semiHidden="1" w:unhideWhenUsed="1"/>
-    <w:lsdException w:name="Table Columns 1" w:semiHidden="1" w:unhideWhenUsed="1"/>
-    <w:lsdException w:name="Table Columns 2" w:semiHidden="1" w:unhideWhenUsed="1"/>
-    <w:lsdException w:name="Table Columns 3" w:semiHidden="1" w:unhideWhenUsed="1"/>
-    <w:lsdException w:name="Table Columns 4" w:semiHidden="1" w:unhideWhenUsed="1"/>
-    <w:lsdException w:name="Table Columns 5" w:semiHidden="1" w:unhideWhenUsed="1"/>
-    <w:lsdException w:name="Table Grid 1" w:semiHidden="1" w:unhideWhenUsed="1"/>
-    <w:lsdException w:name="Table Grid 2" w:semiHidden="1" w:unhideWhenUsed="1"/>
-    <w:lsdException w:name="Table Grid 3" w:semiHidden="1" w:unhideWhenUsed="1"/>
-    <w:lsdException w:name="Table Grid 4" w:semiHidden="1" w:unhideWhenUsed="1"/>
-    <w:lsdException w:name="Table Grid 5" w:semiHidden="1" w:unhideWhenUsed="1"/>
-    <w:lsdException w:name="Table Grid 6" w:semiHidden="1" w:unhideWhenUsed="1"/>
-    <w:lsdException w:name="Table Grid 7" w:semiHidden="1" w:unhideWhenUsed="1"/>
-    <w:lsdException w:name="Table Grid 8" w:semiHidden="1" w:unhideWhenUsed="1"/>
-    <w:lsdException w:name="Table List 1" w:semiHidden="1" w:unhideWhenUsed="1"/>
-    <w:lsdException w:name="Table List 2" w:semiHidden="1" w:unhideWhenUsed="1"/>
-    <w:lsdException w:name="Table List 3" w:semiHidden="1" w:unhideWhenUsed="1"/>
-    <w:lsdException w:name="Table List 4" w:semiHidden="1" w:unhideWhenUsed="1"/>
-    <w:lsdException w:name="Table List 5" w:semiHidden="1" w:unhideWhenUsed="1"/>
-    <w:lsdException w:name="Table List 6" w:semiHidden="1" w:unhideWhenUsed="1"/>
-    <w:lsdException w:name="Table List 7" w:semiHidden="1" w:unhideWhenUsed="1"/>
-    <w:lsdException w:name="Table List 8" w:semiHidden="1" w:unhideWhenUsed="1"/>
-    <w:lsdException w:name="Table 3D effects 1" w:semiHidden="1" w:unhideWhenUsed="1"/>
-    <w:lsdException w:name="Table 3D effects 2" w:semiHidden="1" w:unhideWhenUsed="1"/>
-    <w:lsdException w:name="Table 3D effects 3" w:semiHidden="1" w:unhideWhenUsed="1"/>
-    <w:lsdException w:name="Table Contemporary" w:semiHidden="1" w:unhideWhenUsed="1"/>
-    <w:lsdException w:name="Table Elegant" w:semiHidden="1" w:unhideWhenUsed="1"/>
-    <w:lsdException w:name="Table Professional" w:semiHidden="1" w:unhideWhenUsed="1"/>
-    <w:lsdException w:name="Table Subtle 1" w:semiHidden="1" w:unhideWhenUsed="1"/>
-    <w:lsdException w:name="Table Subtle 2" w:semiHidden="1" w:unhideWhenUsed="1"/>
-    <w:lsdException w:name="Table Web 1" w:semiHidden="1" w:unhideWhenUsed="1"/>
-    <w:lsdException w:name="Table Web 2" w:semiHidden="1" w:unhideWhenUsed="1"/>
-    <w:lsdException w:name="Table Web 3" w:semiHidden="1" w:unhideWhenUsed="1"/>
-    <w:lsdException w:name="Balloon Text" w:semiHidden="1" w:unhideWhenUsed="1"/>
-    <w:lsdException w:name="Table Grid" w:uiPriority="59"/>
-    <w:lsdException w:name="Table Theme" w:semiHidden="1" w:unhideWhenUsed="1"/>
-    <w:lsdException w:name="Placeholder Text" w:semiHidden="1"/>
-    <w:lsdException w:name="No Spacing" w:uiPriority="1" w:qFormat="1"/>
-    <w:lsdException w:name="Light Shading" w:uiPriority="60"/>
-    <w:lsdException w:name="Light List" w:uiPriority="61"/>
-    <w:lsdException w:name="Light Grid" w:uiPriority="62"/>
-    <w:lsdException w:name="Medium Shading 1" w:uiPriority="63"/>
-    <w:lsdException w:name="Medium Shading 2" w:uiPriority="64"/>
-    <w:lsdException w:name="Medium List 1" w:uiPriority="65"/>
-    <w:lsdException w:name="Medium List 2" w:uiPriority="66"/>
-    <w:lsdException w:name="Medium Grid 1" w:uiPriority="67"/>
-    <w:lsdException w:name="Medium Grid 2" w:uiPriority="68"/>
-    <w:lsdException w:name="Medium Grid 3" w:uiPriority="69"/>
-    <w:lsdException w:name="Dark List" w:uiPriority="70"/>
-    <w:lsdException w:name="Colorful Shading" w:uiPriority="71"/>
-    <w:lsdException w:name="Colorful List" w:uiPriority="72"/>
-    <w:lsdException w:name="Colorful Grid" w:uiPriority="73"/>
-    <w:lsdException w:name="Light Shading Accent 1" w:uiPriority="60"/>
-    <w:lsdException w:name="Light List Accent 1" w:uiPriority="61"/>
-    <w:lsdException w:name="Light Grid Accent 1" w:uiPriority="62"/>
-    <w:lsdException w:name="Medium Shading 1 Accent 1" w:uiPriority="63"/>
-    <w:lsdException w:name="Medium Shading 2 Accent 1" w:uiPriority="64"/>
-    <w:lsdException w:name="Medium List 1 Accent 1" w:uiPriority="65"/>
-    <w:lsdException w:name="Revision" w:semiHidden="1"/>
-    <w:lsdException w:name="List Paragraph" w:uiPriority="34" w:qFormat="1"/>
-    <w:lsdException w:name="Quote" w:uiPriority="29" w:qFormat="1"/>
-    <w:lsdException w:name="Intense Quote" w:uiPriority="30" w:qFormat="1"/>
-    <w:lsdException w:name="Medium List 2 Accent 1" w:uiPriority="66"/>
-    <w:lsdException w:name="Medium Grid 1 Accent 1" w:uiPriority="67"/>
-    <w:lsdException w:name="Medium Grid 2 Accent 1" w:uiPriority="68"/>
-    <w:lsdException w:name="Medium Grid 3 Accent 1" w:uiPriority="69"/>
-    <w:lsdException w:name="Dark List Accent 1" w:uiPriority="70"/>
-    <w:lsdException w:name="Colorful Shading Accent 1" w:uiPriority="71"/>
-    <w:lsdException w:name="Colorful List Accent 1" w:uiPriority="72"/>
-    <w:lsdException w:name="Colorful Grid Accent 1" w:uiPriority="73"/>
-    <w:lsdException w:name="Light Shading Accent 2" w:uiPriority="60"/>
-    <w:lsdException w:name="Light List Accent 2" w:uiPriority="61"/>
-    <w:lsdException w:name="Light Grid Accent 2" w:uiPriority="62"/>
-    <w:lsdException w:name="Medium Shading 1 Accent 2" w:uiPriority="63"/>
-    <w:lsdException w:name="Medium Shading 2 Accent 2" w:uiPriority="64"/>
-    <w:lsdException w:name="Medium List 1 Accent 2" w:uiPriority="65"/>
-    <w:lsdException w:name="Medium List 2 Accent 2" w:uiPriority="66"/>
-    <w:lsdException w:name="Medium Grid 1 Accent 2" w:uiPriority="67"/>
-    <w:lsdException w:name="Medium Grid 2 Accent 2" w:uiPriority="68"/>
-    <w:lsdException w:name="Medium Grid 3 Accent 2" w:uiPriority="69"/>
-    <w:lsdException w:name="Dark List Accent 2" w:uiPriority="70"/>
-    <w:lsdException w:name="Colorful Shading Accent 2" w:uiPriority="71"/>
-    <w:lsdException w:name="Colorful List Accent 2" w:uiPriority="72"/>
-    <w:lsdException w:name="Colorful Grid Accent 2" w:uiPriority="73"/>
-    <w:lsdException w:name="Light Shading Accent 3" w:uiPriority="60"/>
-    <w:lsdException w:name="Light List Accent 3" w:uiPriority="61"/>
-    <w:lsdException w:name="Light Grid Accent 3" w:uiPriority="62"/>
-    <w:lsdException w:name="Medium Shading 1 Accent 3" w:uiPriority="63"/>
-    <w:lsdException w:name="Medium Shading 2 Accent 3" w:uiPriority="64"/>
-    <w:lsdException w:name="Medium List 1 Accent 3" w:uiPriority="65"/>
-    <w:lsdException w:name="Medium List 2 Accent 3" w:uiPriority="66"/>
-    <w:lsdException w:name="Medium Grid 1 Accent 3" w:uiPriority="67"/>
-    <w:lsdException w:name="Medium Grid 2 Accent 3" w:uiPriority="68"/>
-    <w:lsdException w:name="Medium Grid 3 Accent 3" w:uiPriority="69"/>
-    <w:lsdException w:name="Dark List Accent 3" w:uiPriority="70"/>
-    <w:lsdException w:name="Colorful Shading Accent 3" w:uiPriority="71"/>
-    <w:lsdException w:name="Colorful List Accent 3" w:uiPriority="72"/>
-    <w:lsdException w:name="Colorful Grid Accent 3" w:uiPriority="73"/>
-    <w:lsdException w:name="Light Shading Accent 4" w:uiPriority="60"/>
-    <w:lsdException w:name="Light List Accent 4" w:uiPriority="61"/>
-    <w:lsdException w:name="Light Grid Accent 4" w:uiPriority="62"/>
-    <w:lsdException w:name="Medium Shading 1 Accent 4" w:uiPriority="63"/>
-    <w:lsdException w:name="Medium Shading 2 Accent 4" w:uiPriority="64"/>
-    <w:lsdException w:name="Medium List 1 Accent 4" w:uiPriority="65"/>
-    <w:lsdException w:name="Medium List 2 Accent 4" w:uiPriority="66"/>
-    <w:lsdException w:name="Medium Grid 1 Accent 4" w:uiPriority="67"/>
-    <w:lsdException w:name="Medium Grid 2 Accent 4" w:uiPriority="68"/>
-    <w:lsdException w:name="Medium Grid 3 Accent 4" w:uiPriority="69"/>
-    <w:lsdException w:name="Dark List Accent 4" w:uiPriority="70"/>
-    <w:lsdException w:name="Colorful Shading Accent 4" w:uiPriority="71"/>
-    <w:lsdException w:name="Colorful List Accent 4" w:uiPriority="72"/>
-    <w:lsdException w:name="Colorful Grid Accent 4" w:uiPriority="73"/>
-    <w:lsdException w:name="Light Shading Accent 5" w:uiPriority="60"/>
-    <w:lsdException w:name="Light List Accent 5" w:uiPriority="61"/>
-    <w:lsdException w:name="Light Grid Accent 5" w:uiPriority="62"/>
-    <w:lsdException w:name="Medium Shading 1 Accent 5" w:uiPriority="63"/>
-    <w:lsdException w:name="Medium Shading 2 Accent 5" w:uiPriority="64"/>
-    <w:lsdException w:name="Medium List 1 Accent 5" w:uiPriority="65"/>
-    <w:lsdException w:name="Medium List 2 Accent 5" w:uiPriority="66"/>
-    <w:lsdException w:name="Medium Grid 1 Accent 5" w:uiPriority="67"/>
-    <w:lsdException w:name="Medium Grid 2 Accent 5" w:uiPriority="68"/>
-    <w:lsdException w:name="Medium Grid 3 Accent 5" w:uiPriority="69"/>
-    <w:lsdException w:name="Dark List Accent 5" w:uiPriority="70"/>
-    <w:lsdException w:name="Colorful Shading Accent 5" w:uiPriority="71"/>
-    <w:lsdException w:name="Colorful List Accent 5" w:uiPriority="72"/>
-    <w:lsdException w:name="Colorful Grid Accent 5" w:uiPriority="73"/>
-    <w:lsdException w:name="Light Shading Accent 6" w:uiPriority="60"/>
-    <w:lsdException w:name="Light List Accent 6" w:uiPriority="61"/>
-    <w:lsdException w:name="Light Grid Accent 6" w:uiPriority="62"/>
-    <w:lsdException w:name="Medium Shading 1 Accent 6" w:uiPriority="63"/>
-    <w:lsdException w:name="Medium Shading 2 Accent 6" w:uiPriority="64"/>
-    <w:lsdException w:name="Medium List 1 Accent 6" w:uiPriority="65"/>
-    <w:lsdException w:name="Medium List 2 Accent 6" w:uiPriority="66"/>
-    <w:lsdException w:name="Medium Grid 1 Accent 6" w:uiPriority="67"/>
-    <w:lsdException w:name="Medium Grid 2 Accent 6" w:uiPriority="68"/>
-    <w:lsdException w:name="Medium Grid 3 Accent 6" w:uiPriority="69"/>
-    <w:lsdException w:name="Dark List Accent 6" w:uiPriority="70"/>
-    <w:lsdException w:name="Colorful Shading Accent 6" w:uiPriority="71"/>
-    <w:lsdException w:name="Colorful List Accent 6" w:uiPriority="72"/>
-    <w:lsdException w:name="Colorful Grid Accent 6" w:uiPriority="73"/>
-    <w:lsdException w:name="Subtle Emphasis" w:uiPriority="19" w:qFormat="1"/>
-    <w:lsdException w:name="Intense Emphasis" w:uiPriority="21" w:qFormat="1"/>
-    <w:lsdException w:name="Subtle Reference" w:uiPriority="31" w:qFormat="1"/>
-    <w:lsdException w:name="Intense Reference" w:uiPriority="32" w:qFormat="1"/>
-    <w:lsdException w:name="Book Title" w:uiPriority="33" w:qFormat="1"/>
-    <w:lsdException w:name="Bibliography" w:semiHidden="1" w:uiPriority="37" w:unhideWhenUsed="1"/>
-    <w:lsdException w:name="TOC Heading" w:semiHidden="1" w:uiPriority="39" w:unhideWhenUsed="1" w:qFormat="1"/>
-    <w:lsdException w:name="Grid Table 4" w:uiPriority="49"/>
-    <w:lsdException w:name="Grid Table 5 Dark" w:uiPriority="50"/>
-    <w:lsdException w:name="Grid Table 6 Colorful" w:uiPriority="51"/>
-    <w:lsdException w:name="Grid Table 7 Colorful" w:uiPriority="52"/>
-    <w:lsdException w:name="Grid Table 1 Light Accent 1" w:uiPriority="46"/>
-    <w:lsdException w:name="Grid Table 2 Accent 1" w:uiPriority="47"/>
-    <w:lsdException w:name="Grid Table 3 Accent 1" w:uiPriority="48"/>
-    <w:lsdException w:name="Grid Table 4 Accent 1" w:uiPriority="49"/>
-    <w:lsdException w:name="Grid Table 5 Dark Accent 1" w:uiPriority="50"/>
-    <w:lsdException w:name="Grid Table 6 Colorful Accent 1" w:uiPriority="51"/>
-    <w:lsdException w:name="Grid Table 7 Colorful Accent 1" w:uiPriority="52"/>
-    <w:lsdException w:name="Grid Table 1 Light Accent 2" w:uiPriority="46"/>
-    <w:lsdException w:name="Grid Table 2 Accent 2" w:uiPriority="47"/>
-    <w:lsdException w:name="Grid Table 3 Accent 2" w:uiPriority="48"/>
-    <w:lsdException w:name="Grid Table 4 Accent 2" w:uiPriority="49"/>
-    <w:lsdException w:name="Grid Table 5 Dark Accent 2" w:uiPriority="50"/>
-    <w:lsdException w:name="Grid Table 6 Colorful Accent 2" w:uiPriority="51"/>
-    <w:lsdException w:name="Grid Table 7 Colorful Accent 2" w:uiPriority="52"/>
-    <w:lsdException w:name="Grid Table 1 Light Accent 3" w:uiPriority="46"/>
-    <w:lsdException w:name="Grid Table 2 Accent 3" w:uiPriority="47"/>
-    <w:lsdException w:name="Grid Table 3 Accent 3" w:uiPriority="48"/>
-    <w:lsdException w:name="Grid Table 4 Accent 3" w:uiPriority="49"/>
-    <w:lsdException w:name="Grid Table 5 Dark Accent 3" w:uiPriority="50"/>
-    <w:lsdException w:name="Grid Table 6 Colorful Accent 3" w:uiPriority="51"/>
-    <w:lsdException w:name="Grid Table 7 Colorful Accent 3" w:uiPriority="52"/>
-    <w:lsdException w:name="Grid Table 1 Light Accent 4" w:uiPriority="46"/>
-    <w:lsdException w:name="Grid Table 2 Accent 4" w:uiPriority="47"/>
-    <w:lsdException w:name="Grid Table 3 Accent 4" w:uiPriority="48"/>
-    <w:lsdException w:name="Grid Table 4 Accent 4" w:uiPriority="49"/>
-    <w:lsdException w:name="Grid Table 5 Dark Accent 4" w:uiPriority="50"/>
-    <w:lsdException w:name="Grid Table 6 Colorful Accent 4" w:uiPriority="51"/>
-    <w:lsdException w:name="Grid Table 7 Colorful Accent 4" w:uiPriority="52"/>
-    <w:lsdException w:name="Grid Table 1 Light Accent 5" w:uiPriority="46"/>
-    <w:lsdException w:name="Grid Table 2 Accent 5" w:uiPriority="47"/>
-    <w:lsdException w:name="Grid Table 3 Accent 5" w:uiPriority="48"/>
-    <w:lsdException w:name="Grid Table 4 Accent 5" w:uiPriority="49"/>
-    <w:lsdException w:name="Grid Table 5 Dark Accent 5" w:uiPriority="50"/>
-    <w:lsdException w:name="Grid Table 6 Colorful Accent 5" w:uiPriority="51"/>
-    <w:lsdException w:name="Grid Table 7 Colorful Accent 5" w:uiPriority="52"/>
-    <w:lsdException w:name="Grid Table 1 Light Accent 6" w:uiPriority="46"/>
-    <w:lsdException w:name="Grid Table 2 Accent 6" w:uiPriority="47"/>
-    <w:lsdException w:name="Grid Table 3 Accent 6" w:uiPriority="48"/>
-    <w:lsdException w:name="Grid Table 4 Accent 6" w:uiPriority="49"/>
-    <w:lsdException w:name="Grid Table 5 Dark Accent 6" w:uiPriority="50"/>
-    <w:lsdException w:name="Grid Table 6 Colorful Accent 6" w:uiPriority="51"/>
-    <w:lsdException w:name="Grid Table 7 Colorful Accent 6" w:uiPriority="52"/>
-    <w:lsdException w:name="List Table 1 Light" w:uiPriority="46"/>
-    <w:lsdException w:name="List Table 2" w:uiPriority="47"/>
-    <w:lsdException w:name="List Table 3" w:uiPriority="48"/>
-    <w:lsdException w:name="List Table 4" w:uiPriority="49"/>
-    <w:lsdException w:name="List Table 5 Dark" w:uiPriority="50"/>
-    <w:lsdException w:name="List Table 6 Colorful" w:uiPriority="51"/>
-    <w:lsdException w:name="List Table 7 Colorful" w:uiPriority="52"/>
-    <w:lsdException w:name="List Table 1 Light Accent 1" w:uiPriority="46"/>
-    <w:lsdException w:name="List Table 2 Accent 1" w:uiPriority="47"/>
-    <w:lsdException w:name="List Table 3 Accent 1" w:uiPriority="48"/>
-    <w:lsdException w:name="List Table 4 Accent 1" w:uiPriority="49"/>
-    <w:lsdException w:name="List Table 5 Dark Accent 1" w:uiPriority="50"/>
-    <w:lsdException w:name="List Table 6 Colorful Accent 1" w:uiPriority="51"/>
-    <w:lsdException w:name="List Table 7 Colorful Accent 1" w:uiPriority="52"/>
-    <w:lsdException w:name="List Table 1 Light Accent 2" w:uiPriority="46"/>
-    <w:lsdException w:name="List Table 2 Accent 2" w:uiPriority="47"/>
-    <w:lsdException w:name="List Table 3 Accent 2" w:uiPriority="48"/>
-    <w:lsdException w:name="List Table 4 Accent 2" w:uiPriority="49"/>
-    <w:lsdException w:name="List Table 5 Dark Accent 2" w:uiPriority="50"/>
-    <w:lsdException w:name="List Table 6 Colorful Accent 2" w:uiPriority="51"/>
-    <w:lsdException w:name="List Table 7 Colorful Accent 2" w:uiPriority="52"/>
-    <w:lsdException w:name="List Table 1 Light Accent 3" w:uiPriority="46"/>
-    <w:lsdException w:name="List Table 2 Accent 3" w:uiPriority="47"/>
-    <w:lsdException w:name="List Table 3 Accent 3" w:uiPriority="48"/>
-    <w:lsdException w:name="List Table 4 Accent 3" w:uiPriority="49"/>
-    <w:lsdException w:name="List Table 5 Dark Accent 3" w:uiPriority="50"/>
-    <w:lsdException w:name="List Table 6 Colorful Accent 3" w:uiPriority="51"/>
-    <w:lsdException w:name="List Table 7 Colorful Accent 3" w:uiPriority="52"/>
-    <w:lsdException w:name="List Table 1 Light Accent 4" w:uiPriority="46"/>
-    <w:lsdException w:name="List Table 2 Accent 4" w:uiPriority="47"/>
-    <w:lsdException w:name="List Table 3 Accent 4" w:uiPriority="48"/>
-    <w:lsdException w:name="List Table 4 Accent 4" w:uiPriority="49"/>
-    <w:lsdException w:name="List Table 5 Dark Accent 4" w:uiPriority="50"/>
-    <w:lsdException w:name="List Table 6 Colorful Accent 4" w:uiPriority="51"/>
-    <w:lsdException w:name="List Table 7 Colorful Accent 4" w:uiPriority="52"/>
-    <w:lsdException w:name="List Table 1 Light Accent 5" w:uiPriority="46"/>
-    <w:lsdException w:name="List Table 2 Accent 5" w:uiPriority="47"/>
-    <w:lsdException w:name="List Table 3 Accent 5" w:uiPriority="48"/>
-    <w:lsdException w:name="List Table 4 Accent 5" w:uiPriority="49"/>
-    <w:lsdException w:name="List Table 5 Dark Accent 5" w:uiPriority="50"/>
-    <w:lsdException w:name="List Table 6 Colorful Accent 5" w:uiPriority="51"/>
-    <w:lsdException w:name="List Table 7 Colorful Accent 5" w:uiPriority="52"/>
-    <w:lsdException w:name="List Table 1 Light Accent 6" w:uiPriority="46"/>
-    <w:lsdException w:name="List Table 2 Accent 6" w:uiPriority="47"/>
-    <w:lsdException w:name="List Table 3 Accent 6" w:uiPriority="48"/>
-    <w:lsdException w:name="List Table 4 Accent 6" w:uiPriority="49"/>
-    <w:lsdException w:name="List Table 5 Dark Accent 6" w:uiPriority="50"/>
-    <w:lsdException w:name="List Table 6 Colorful Accent 6" w:uiPriority="51"/>
-    <w:lsdException w:name="List Table 7 Colorful Accent 6" w:uiPriority="52"/>
+  <w:latentStyles w:defLockedState="0" w:defUIPriority="99" w:defSemiHidden="1" w:defUnhideWhenUsed="1" w:defQFormat="0" w:count="276">
+    <w:lsdException w:name="Normal" w:semiHidden="0" w:uiPriority="0" w:unhideWhenUsed="0" w:qFormat="1"/>
+    <w:lsdException w:name="heading 1" w:semiHidden="0" w:uiPriority="9" w:unhideWhenUsed="0" w:qFormat="1"/>
+    <w:lsdException w:name="heading 2" w:uiPriority="9" w:qFormat="1"/>
+    <w:lsdException w:name="heading 3" w:uiPriority="9" w:qFormat="1"/>
+    <w:lsdException w:name="heading 4" w:uiPriority="9" w:qFormat="1"/>
+    <w:lsdException w:name="heading 5" w:uiPriority="9" w:qFormat="1"/>
+    <w:lsdException w:name="heading 6" w:uiPriority="9" w:qFormat="1"/>
+    <w:lsdException w:name="heading 7" w:uiPriority="9" w:qFormat="1"/>
+    <w:lsdException w:name="heading 8" w:uiPriority="9" w:qFormat="1"/>
+    <w:lsdException w:name="heading 9" w:uiPriority="9" w:qFormat="1"/>
+    <w:lsdException w:name="toc 1" w:uiPriority="39"/>
+    <w:lsdException w:name="toc 2" w:uiPriority="39"/>
+    <w:lsdException w:name="toc 3" w:uiPriority="39"/>
+    <w:lsdException w:name="toc 4" w:uiPriority="39"/>
+    <w:lsdException w:name="toc 5" w:uiPriority="39"/>
+    <w:lsdException w:name="toc 6" w:uiPriority="39"/>
+    <w:lsdException w:name="toc 7" w:uiPriority="39"/>
+    <w:lsdException w:name="toc 8" w:uiPriority="39"/>
+    <w:lsdException w:name="toc 9" w:uiPriority="39"/>
+    <w:lsdException w:name="caption" w:uiPriority="35" w:qFormat="1"/>
+    <w:lsdException w:name="Title" w:semiHidden="0" w:uiPriority="10" w:unhideWhenUsed="0" w:qFormat="1"/>
+    <w:lsdException w:name="Default Paragraph Font" w:uiPriority="1"/>
+    <w:lsdException w:name="Subtitle" w:semiHidden="0" w:uiPriority="11" w:unhideWhenUsed="0" w:qFormat="1"/>
+    <w:lsdException w:name="Strong" w:semiHidden="0" w:uiPriority="22" w:unhideWhenUsed="0" w:qFormat="1"/>
+    <w:lsdException w:name="Emphasis" w:semiHidden="0" w:uiPriority="20" w:unhideWhenUsed="0" w:qFormat="1"/>
+    <w:lsdException w:name="Table Grid" w:semiHidden="0" w:uiPriority="59" w:unhideWhenUsed="0"/>
+    <w:lsdException w:name="Note Level 1" w:semiHidden="0" w:unhideWhenUsed="0"/>
+    <w:lsdException w:name="Note Level 2" w:semiHidden="0" w:unhideWhenUsed="0"/>
+    <w:lsdException w:name="Note Level 3" w:semiHidden="0" w:unhideWhenUsed="0"/>
+    <w:lsdException w:name="Note Level 4" w:semiHidden="0" w:unhideWhenUsed="0"/>
+    <w:lsdException w:name="Note Level 5" w:semiHidden="0" w:unhideWhenUsed="0"/>
+    <w:lsdException w:name="Note Level 6" w:semiHidden="0" w:unhideWhenUsed="0"/>
+    <w:lsdException w:name="Note Level 7" w:semiHidden="0" w:unhideWhenUsed="0"/>
+    <w:lsdException w:name="Note Level 8" w:semiHidden="0" w:unhideWhenUsed="0"/>
+    <w:lsdException w:name="Note Level 9" w:semiHidden="0" w:unhideWhenUsed="0"/>
+    <w:lsdException w:name="Placeholder Text" w:unhideWhenUsed="0"/>
+    <w:lsdException w:name="No Spacing" w:semiHidden="0" w:uiPriority="1" w:unhideWhenUsed="0" w:qFormat="1"/>
+    <w:lsdException w:name="Light Shading" w:semiHidden="0" w:uiPriority="60" w:unhideWhenUsed="0"/>
+    <w:lsdException w:name="Light List" w:semiHidden="0" w:uiPriority="61" w:unhideWhenUsed="0"/>
+    <w:lsdException w:name="Light Grid" w:semiHidden="0" w:uiPriority="62" w:unhideWhenUsed="0"/>
+    <w:lsdException w:name="Medium Shading 1" w:semiHidden="0" w:uiPriority="63" w:unhideWhenUsed="0"/>
+    <w:lsdException w:name="Medium Shading 2" w:semiHidden="0" w:uiPriority="64" w:unhideWhenUsed="0"/>
+    <w:lsdException w:name="Medium List 1" w:semiHidden="0" w:uiPriority="65" w:unhideWhenUsed="0"/>
+    <w:lsdException w:name="Medium List 2" w:semiHidden="0" w:uiPriority="66" w:unhideWhenUsed="0"/>
+    <w:lsdException w:name="Medium Grid 1" w:semiHidden="0" w:uiPriority="67" w:unhideWhenUsed="0"/>
+    <w:lsdException w:name="Medium Grid 2" w:semiHidden="0" w:uiPriority="68" w:unhideWhenUsed="0"/>
+    <w:lsdException w:name="Medium Grid 3" w:semiHidden="0" w:uiPriority="69" w:unhideWhenUsed="0"/>
+    <w:lsdException w:name="Dark List" w:semiHidden="0" w:uiPriority="70" w:unhideWhenUsed="0"/>
+    <w:lsdException w:name="Colorful Shading" w:semiHidden="0" w:uiPriority="71" w:unhideWhenUsed="0"/>
+    <w:lsdException w:name="Colorful List" w:semiHidden="0" w:uiPriority="72" w:unhideWhenUsed="0"/>
+    <w:lsdException w:name="Colorful Grid" w:semiHidden="0" w:uiPriority="73" w:unhideWhenUsed="0"/>
+    <w:lsdException w:name="Light Shading Accent 1" w:semiHidden="0" w:uiPriority="60" w:unhideWhenUsed="0"/>
+    <w:lsdException w:name="Light List Accent 1" w:semiHidden="0" w:uiPriority="61" w:unhideWhenUsed="0"/>
+    <w:lsdException w:name="Light Grid Accent 1" w:semiHidden="0" w:uiPriority="62" w:unhideWhenUsed="0"/>
+    <w:lsdException w:name="Medium Shading 1 Accent 1" w:semiHidden="0" w:uiPriority="63" w:unhideWhenUsed="0"/>
+    <w:lsdException w:name="Medium Shading 2 Accent 1" w:semiHidden="0" w:uiPriority="64" w:unhideWhenUsed="0"/>
+    <w:lsdException w:name="Medium List 1 Accent 1" w:semiHidden="0" w:uiPriority="65" w:unhideWhenUsed="0"/>
+    <w:lsdException w:name="Revision" w:unhideWhenUsed="0"/>
+    <w:lsdException w:name="List Paragraph" w:semiHidden="0" w:uiPriority="34" w:unhideWhenUsed="0" w:qFormat="1"/>
+    <w:lsdException w:name="Quote" w:semiHidden="0" w:uiPriority="29" w:unhideWhenUsed="0" w:qFormat="1"/>
+    <w:lsdException w:name="Intense Quote" w:semiHidden="0" w:uiPriority="30" w:unhideWhenUsed="0" w:qFormat="1"/>
+    <w:lsdException w:name="Medium List 2 Accent 1" w:semiHidden="0" w:uiPriority="66" w:unhideWhenUsed="0"/>
+    <w:lsdException w:name="Medium Grid 1 Accent 1" w:semiHidden="0" w:uiPriority="67" w:unhideWhenUsed="0"/>
+    <w:lsdException w:name="Medium Grid 2 Accent 1" w:semiHidden="0" w:uiPriority="68" w:unhideWhenUsed="0"/>
+    <w:lsdException w:name="Medium Grid 3 Accent 1" w:semiHidden="0" w:uiPriority="69" w:unhideWhenUsed="0"/>
+    <w:lsdException w:name="Dark List Accent 1" w:semiHidden="0" w:uiPriority="70" w:unhideWhenUsed="0"/>
+    <w:lsdException w:name="Colorful Shading Accent 1" w:semiHidden="0" w:uiPriority="71" w:unhideWhenUsed="0"/>
+    <w:lsdException w:name="Colorful List Accent 1" w:semiHidden="0" w:uiPriority="72" w:unhideWhenUsed="0"/>
+    <w:lsdException w:name="Colorful Grid Accent 1" w:semiHidden="0" w:uiPriority="73" w:unhideWhenUsed="0"/>
+    <w:lsdException w:name="Light Shading Accent 2" w:semiHidden="0" w:uiPriority="60" w:unhideWhenUsed="0"/>
+    <w:lsdException w:name="Light List Accent 2" w:semiHidden="0" w:uiPriority="61" w:unhideWhenUsed="0"/>
+    <w:lsdException w:name="Light Grid Accent 2" w:semiHidden="0" w:uiPriority="62" w:unhideWhenUsed="0"/>
+    <w:lsdException w:name="Medium Shading 1 Accent 2" w:semiHidden="0" w:uiPriority="63" w:unhideWhenUsed="0"/>
+    <w:lsdException w:name="Medium Shading 2 Accent 2" w:semiHidden="0" w:uiPriority="64" w:unhideWhenUsed="0"/>
+    <w:lsdException w:name="Medium List 1 Accent 2" w:semiHidden="0" w:uiPriority="65" w:unhideWhenUsed="0"/>
+    <w:lsdException w:name="Medium List 2 Accent 2" w:semiHidden="0" w:uiPriority="66" w:unhideWhenUsed="0"/>
+    <w:lsdException w:name="Medium Grid 1 Accent 2" w:semiHidden="0" w:uiPriority="67" w:unhideWhenUsed="0"/>
+    <w:lsdException w:name="Medium Grid 2 Accent 2" w:semiHidden="0" w:uiPriority="68" w:unhideWhenUsed="0"/>
+    <w:lsdException w:name="Medium Grid 3 Accent 2" w:semiHidden="0" w:uiPriority="69" w:unhideWhenUsed="0"/>
+    <w:lsdException w:name="Dark List Accent 2" w:semiHidden="0" w:uiPriority="70" w:unhideWhenUsed="0"/>
+    <w:lsdException w:name="Colorful Shading Accent 2" w:semiHidden="0" w:uiPriority="71" w:unhideWhenUsed="0"/>
+    <w:lsdException w:name="Colorful List Accent 2" w:semiHidden="0" w:uiPriority="72" w:unhideWhenUsed="0"/>
+    <w:lsdException w:name="Colorful Grid Accent 2" w:semiHidden="0" w:uiPriority="73" w:unhideWhenUsed="0"/>
+    <w:lsdException w:name="Light Shading Accent 3" w:semiHidden="0" w:uiPriority="60" w:unhideWhenUsed="0"/>
+    <w:lsdException w:name="Light List Accent 3" w:semiHidden="0" w:uiPriority="61" w:unhideWhenUsed="0"/>
+    <w:lsdException w:name="Light Grid Accent 3" w:semiHidden="0" w:uiPriority="62" w:unhideWhenUsed="0"/>
+    <w:lsdException w:name="Medium Shading 1 Accent 3" w:semiHidden="0" w:uiPriority="63" w:unhideWhenUsed="0"/>
+    <w:lsdException w:name="Medium Shading 2 Accent 3" w:semiHidden="0" w:uiPriority="64" w:unhideWhenUsed="0"/>
+    <w:lsdException w:name="Medium List 1 Accent 3" w:semiHidden="0" w:uiPriority="65" w:unhideWhenUsed="0"/>
+    <w:lsdException w:name="Medium List 2 Accent 3" w:semiHidden="0" w:uiPriority="66" w:unhideWhenUsed="0"/>
+    <w:lsdException w:name="Medium Grid 1 Accent 3" w:semiHidden="0" w:uiPriority="67" w:unhideWhenUsed="0"/>
+    <w:lsdException w:name="Medium Grid 2 Accent 3" w:semiHidden="0" w:uiPriority="68" w:unhideWhenUsed="0"/>
+    <w:lsdException w:name="Medium Grid 3 Accent 3" w:semiHidden="0" w:uiPriority="69" w:unhideWhenUsed="0"/>
+    <w:lsdException w:name="Dark List Accent 3" w:semiHidden="0" w:uiPriority="70" w:unhideWhenUsed="0"/>
+    <w:lsdException w:name="Colorful Shading Accent 3" w:semiHidden="0" w:uiPriority="71" w:unhideWhenUsed="0"/>
+    <w:lsdException w:name="Colorful List Accent 3" w:semiHidden="0" w:uiPriority="72" w:unhideWhenUsed="0"/>
+    <w:lsdException w:name="Colorful Grid Accent 3" w:semiHidden="0" w:uiPriority="73" w:unhideWhenUsed="0"/>
+    <w:lsdException w:name="Light Shading Accent 4" w:semiHidden="0" w:uiPriority="60" w:unhideWhenUsed="0"/>
+    <w:lsdException w:name="Light List Accent 4" w:semiHidden="0" w:uiPriority="61" w:unhideWhenUsed="0"/>
+    <w:lsdException w:name="Light Grid Accent 4" w:semiHidden="0" w:uiPriority="62" w:unhideWhenUsed="0"/>
+    <w:lsdException w:name="Medium Shading 1 Accent 4" w:semiHidden="0" w:uiPriority="63" w:unhideWhenUsed="0"/>
+    <w:lsdException w:name="Medium Shading 2 Accent 4" w:semiHidden="0" w:uiPriority="64" w:unhideWhenUsed="0"/>
+    <w:lsdException w:name="Medium List 1 Accent 4" w:semiHidden="0" w:uiPriority="65" w:unhideWhenUsed="0"/>
+    <w:lsdException w:name="Medium List 2 Accent 4" w:semiHidden="0" w:uiPriority="66" w:unhideWhenUsed="0"/>
+    <w:lsdException w:name="Medium Grid 1 Accent 4" w:semiHidden="0" w:uiPriority="67" w:unhideWhenUsed="0"/>
+    <w:lsdException w:name="Medium Grid 2 Accent 4" w:semiHidden="0" w:uiPriority="68" w:unhideWhenUsed="0"/>
+    <w:lsdException w:name="Medium Grid 3 Accent 4" w:semiHidden="0" w:uiPriority="69" w:unhideWhenUsed="0"/>
+    <w:lsdException w:name="Dark List Accent 4" w:semiHidden="0" w:uiPriority="70" w:unhideWhenUsed="0"/>
+    <w:lsdException w:name="Colorful Shading Accent 4" w:semiHidden="0" w:uiPriority="71" w:unhideWhenUsed="0"/>
+    <w:lsdException w:name="Colorful List Accent 4" w:semiHidden="0" w:uiPriority="72" w:unhideWhenUsed="0"/>
+    <w:lsdException w:name="Colorful Grid Accent 4" w:semiHidden="0" w:uiPriority="73" w:unhideWhenUsed="0"/>
+    <w:lsdException w:name="Light Shading Accent 5" w:semiHidden="0" w:uiPriority="60" w:unhideWhenUsed="0"/>
+    <w:lsdException w:name="Light List Accent 5" w:semiHidden="0" w:uiPriority="61" w:unhideWhenUsed="0"/>
+    <w:lsdException w:name="Light Grid Accent 5" w:semiHidden="0" w:uiPriority="62" w:unhideWhenUsed="0"/>
+    <w:lsdException w:name="Medium Shading 1 Accent 5" w:semiHidden="0" w:uiPriority="63" w:unhideWhenUsed="0"/>
+    <w:lsdException w:name="Medium Shading 2 Accent 5" w:semiHidden="0" w:uiPriority="64" w:unhideWhenUsed="0"/>
+    <w:lsdException w:name="Medium List 1 Accent 5" w:semiHidden="0" w:uiPriority="65" w:unhideWhenUsed="0"/>
+    <w:lsdException w:name="Medium List 2 Accent 5" w:semiHidden="0" w:uiPriority="66" w:unhideWhenUsed="0"/>
+    <w:lsdException w:name="Medium Grid 1 Accent 5" w:semiHidden="0" w:uiPriority="67" w:unhideWhenUsed="0"/>
+    <w:lsdException w:name="Medium Grid 2 Accent 5" w:semiHidden="0" w:uiPriority="68" w:unhideWhenUsed="0"/>
+    <w:lsdException w:name="Medium Grid 3 Accent 5" w:semiHidden="0" w:uiPriority="69" w:unhideWhenUsed="0"/>
+    <w:lsdException w:name="Dark List Accent 5" w:semiHidden="0" w:uiPriority="70" w:unhideWhenUsed="0"/>
+    <w:lsdException w:name="Colorful Shading Accent 5" w:semiHidden="0" w:uiPriority="71" w:unhideWhenUsed="0"/>
+    <w:lsdException w:name="Colorful List Accent 5" w:semiHidden="0" w:uiPriority="72" w:unhideWhenUsed="0"/>
+    <w:lsdException w:name="Colorful Grid Accent 5" w:semiHidden="0" w:uiPriority="73" w:unhideWhenUsed="0"/>
+    <w:lsdException w:name="Light Shading Accent 6" w:semiHidden="0" w:uiPriority="60" w:unhideWhenUsed="0"/>
+    <w:lsdException w:name="Light List Accent 6" w:semiHidden="0" w:uiPriority="61" w:unhideWhenUsed="0"/>
+    <w:lsdException w:name="Light Grid Accent 6" w:semiHidden="0" w:uiPriority="62" w:unhideWhenUsed="0"/>
+    <w:lsdException w:name="Medium Shading 1 Accent 6" w:semiHidden="0" w:uiPriority="63" w:unhideWhenUsed="0"/>
+    <w:lsdException w:name="Medium Shading 2 Accent 6" w:semiHidden="0" w:uiPriority="64" w:unhideWhenUsed="0"/>
+    <w:lsdException w:name="Medium List 1 Accent 6" w:semiHidden="0" w:uiPriority="65" w:unhideWhenUsed="0"/>
+    <w:lsdException w:name="Medium List 2 Accent 6" w:semiHidden="0" w:uiPriority="66" w:unhideWhenUsed="0"/>
+    <w:lsdException w:name="Medium Grid 1 Accent 6" w:semiHidden="0" w:uiPriority="67" w:unhideWhenUsed="0"/>
+    <w:lsdException w:name="Medium Grid 2 Accent 6" w:semiHidden="0" w:uiPriority="68" w:unhideWhenUsed="0"/>
+    <w:lsdException w:name="Medium Grid 3 Accent 6" w:semiHidden="0" w:uiPriority="69" w:unhideWhenUsed="0"/>
+    <w:lsdException w:name="Dark List Accent 6" w:semiHidden="0" w:uiPriority="70" w:unhideWhenUsed="0"/>
+    <w:lsdException w:name="Colorful Shading Accent 6" w:semiHidden="0" w:uiPriority="71" w:unhideWhenUsed="0"/>
+    <w:lsdException w:name="Colorful List Accent 6" w:semiHidden="0" w:uiPriority="72" w:unhideWhenUsed="0"/>
+    <w:lsdException w:name="Colorful Grid Accent 6" w:semiHidden="0" w:uiPriority="73" w:unhideWhenUsed="0"/>
+    <w:lsdException w:name="Subtle Emphasis" w:semiHidden="0" w:uiPriority="19" w:unhideWhenUsed="0" w:qFormat="1"/>
+    <w:lsdException w:name="Intense Emphasis" w:semiHidden="0" w:uiPriority="21" w:unhideWhenUsed="0" w:qFormat="1"/>
+    <w:lsdException w:name="Subtle Reference" w:semiHidden="0" w:uiPriority="31" w:unhideWhenUsed="0" w:qFormat="1"/>
+    <w:lsdException w:name="Intense Reference" w:semiHidden="0" w:uiPriority="32" w:unhideWhenUsed="0" w:qFormat="1"/>
+    <w:lsdException w:name="Book Title" w:semiHidden="0" w:uiPriority="33" w:unhideWhenUsed="0" w:qFormat="1"/>
+    <w:lsdException w:name="Bibliography" w:uiPriority="37"/>
+    <w:lsdException w:name="TOC Heading" w:uiPriority="39" w:qFormat="1"/>
   </w:latentStyles>
-  <w:style w:type="paragraph" w:default="1" w:styleId="Standaard">
+  <w:style w:type="paragraph" w:default="1" w:styleId="Normaal">
     <w:name w:val="Normal"/>
     <w:qFormat/>
   </w:style>
   <w:style w:type="paragraph" w:styleId="Kop1">
     <w:name w:val="heading 1"/>
-    <w:basedOn w:val="Standaard"/>
-    <w:next w:val="Standaard"/>
-    <w:link w:val="Kop1Char"/>
+    <w:basedOn w:val="Normaal"/>
+    <w:next w:val="Normaal"/>
+    <w:link w:val="Kop1Teken"/>
     <w:uiPriority w:val="9"/>
     <w:qFormat/>
     <w:rsid w:val="00190FDA"/>
@@ -4508,9 +4473,9 @@
   </w:style>
   <w:style w:type="paragraph" w:styleId="Kop2">
     <w:name w:val="heading 2"/>
-    <w:basedOn w:val="Standaard"/>
-    <w:next w:val="Standaard"/>
-    <w:link w:val="Kop2Char"/>
+    <w:basedOn w:val="Normaal"/>
+    <w:next w:val="Normaal"/>
+    <w:link w:val="Kop2Teken"/>
     <w:uiPriority w:val="9"/>
     <w:unhideWhenUsed/>
     <w:qFormat/>
@@ -4532,9 +4497,9 @@
   </w:style>
   <w:style w:type="paragraph" w:styleId="Kop3">
     <w:name w:val="heading 3"/>
-    <w:basedOn w:val="Standaard"/>
-    <w:next w:val="Standaard"/>
-    <w:link w:val="Kop3Char"/>
+    <w:basedOn w:val="Normaal"/>
+    <w:next w:val="Normaal"/>
+    <w:link w:val="Kop3Teken"/>
     <w:uiPriority w:val="9"/>
     <w:unhideWhenUsed/>
     <w:qFormat/>
@@ -4581,7 +4546,7 @@
   </w:style>
   <w:style w:type="paragraph" w:styleId="Lijstalinea">
     <w:name w:val="List Paragraph"/>
-    <w:basedOn w:val="Standaard"/>
+    <w:basedOn w:val="Normaal"/>
     <w:uiPriority w:val="34"/>
     <w:qFormat/>
     <w:rsid w:val="00190FDA"/>
@@ -4590,8 +4555,8 @@
       <w:contextualSpacing/>
     </w:pPr>
   </w:style>
-  <w:style w:type="character" w:customStyle="1" w:styleId="Kop1Char">
-    <w:name w:val="Kop 1 Char"/>
+  <w:style w:type="character" w:customStyle="1" w:styleId="Kop1Teken">
+    <w:name w:val="Kop 1 Teken"/>
     <w:basedOn w:val="Standaardalinea-lettertype"/>
     <w:link w:val="Kop1"/>
     <w:uiPriority w:val="9"/>
@@ -4607,9 +4572,9 @@
   </w:style>
   <w:style w:type="paragraph" w:styleId="Titel">
     <w:name w:val="Title"/>
-    <w:basedOn w:val="Standaard"/>
-    <w:next w:val="Standaard"/>
-    <w:link w:val="TitelChar"/>
+    <w:basedOn w:val="Normaal"/>
+    <w:next w:val="Normaal"/>
+    <w:link w:val="TitelTeken"/>
     <w:uiPriority w:val="10"/>
     <w:qFormat/>
     <w:rsid w:val="007E29AA"/>
@@ -4629,8 +4594,8 @@
       <w:szCs w:val="52"/>
     </w:rPr>
   </w:style>
-  <w:style w:type="character" w:customStyle="1" w:styleId="TitelChar">
-    <w:name w:val="Titel Char"/>
+  <w:style w:type="character" w:customStyle="1" w:styleId="TitelTeken">
+    <w:name w:val="Titel Teken"/>
     <w:basedOn w:val="Standaardalinea-lettertype"/>
     <w:link w:val="Titel"/>
     <w:uiPriority w:val="10"/>
@@ -4644,8 +4609,8 @@
       <w:szCs w:val="52"/>
     </w:rPr>
   </w:style>
-  <w:style w:type="character" w:customStyle="1" w:styleId="Kop2Char">
-    <w:name w:val="Kop 2 Char"/>
+  <w:style w:type="character" w:customStyle="1" w:styleId="Kop2Teken">
+    <w:name w:val="Kop 2 Teken"/>
     <w:basedOn w:val="Standaardalinea-lettertype"/>
     <w:link w:val="Kop2"/>
     <w:uiPriority w:val="9"/>
@@ -4662,7 +4627,7 @@
   <w:style w:type="paragraph" w:styleId="Kopvaninhoudsopgave">
     <w:name w:val="TOC Heading"/>
     <w:basedOn w:val="Kop1"/>
-    <w:next w:val="Standaard"/>
+    <w:next w:val="Normaal"/>
     <w:uiPriority w:val="39"/>
     <w:unhideWhenUsed/>
     <w:qFormat/>
@@ -4679,8 +4644,8 @@
   </w:style>
   <w:style w:type="paragraph" w:styleId="Inhopg1">
     <w:name w:val="toc 1"/>
-    <w:basedOn w:val="Standaard"/>
-    <w:next w:val="Standaard"/>
+    <w:basedOn w:val="Normaal"/>
+    <w:next w:val="Normaal"/>
     <w:autoRedefine/>
     <w:uiPriority w:val="39"/>
     <w:unhideWhenUsed/>
@@ -4696,8 +4661,8 @@
   </w:style>
   <w:style w:type="paragraph" w:styleId="Inhopg2">
     <w:name w:val="toc 2"/>
-    <w:basedOn w:val="Standaard"/>
-    <w:next w:val="Standaard"/>
+    <w:basedOn w:val="Normaal"/>
+    <w:next w:val="Normaal"/>
     <w:autoRedefine/>
     <w:uiPriority w:val="39"/>
     <w:unhideWhenUsed/>
@@ -4713,8 +4678,8 @@
   </w:style>
   <w:style w:type="paragraph" w:styleId="Ballontekst">
     <w:name w:val="Balloon Text"/>
-    <w:basedOn w:val="Standaard"/>
-    <w:link w:val="BallontekstChar"/>
+    <w:basedOn w:val="Normaal"/>
+    <w:link w:val="BallontekstTeken"/>
     <w:uiPriority w:val="99"/>
     <w:semiHidden/>
     <w:unhideWhenUsed/>
@@ -4725,8 +4690,8 @@
       <w:szCs w:val="18"/>
     </w:rPr>
   </w:style>
-  <w:style w:type="character" w:customStyle="1" w:styleId="BallontekstChar">
-    <w:name w:val="Ballontekst Char"/>
+  <w:style w:type="character" w:customStyle="1" w:styleId="BallontekstTeken">
+    <w:name w:val="Ballontekst Teken"/>
     <w:basedOn w:val="Standaardalinea-lettertype"/>
     <w:link w:val="Ballontekst"/>
     <w:uiPriority w:val="99"/>
@@ -4740,8 +4705,8 @@
   </w:style>
   <w:style w:type="paragraph" w:styleId="Inhopg3">
     <w:name w:val="toc 3"/>
-    <w:basedOn w:val="Standaard"/>
-    <w:next w:val="Standaard"/>
+    <w:basedOn w:val="Normaal"/>
+    <w:next w:val="Normaal"/>
     <w:autoRedefine/>
     <w:uiPriority w:val="39"/>
     <w:unhideWhenUsed/>
@@ -4756,8 +4721,8 @@
   </w:style>
   <w:style w:type="paragraph" w:styleId="Inhopg4">
     <w:name w:val="toc 4"/>
-    <w:basedOn w:val="Standaard"/>
-    <w:next w:val="Standaard"/>
+    <w:basedOn w:val="Normaal"/>
+    <w:next w:val="Normaal"/>
     <w:autoRedefine/>
     <w:uiPriority w:val="39"/>
     <w:semiHidden/>
@@ -4773,8 +4738,8 @@
   </w:style>
   <w:style w:type="paragraph" w:styleId="Inhopg5">
     <w:name w:val="toc 5"/>
-    <w:basedOn w:val="Standaard"/>
-    <w:next w:val="Standaard"/>
+    <w:basedOn w:val="Normaal"/>
+    <w:next w:val="Normaal"/>
     <w:autoRedefine/>
     <w:uiPriority w:val="39"/>
     <w:semiHidden/>
@@ -4790,8 +4755,8 @@
   </w:style>
   <w:style w:type="paragraph" w:styleId="Inhopg6">
     <w:name w:val="toc 6"/>
-    <w:basedOn w:val="Standaard"/>
-    <w:next w:val="Standaard"/>
+    <w:basedOn w:val="Normaal"/>
+    <w:next w:val="Normaal"/>
     <w:autoRedefine/>
     <w:uiPriority w:val="39"/>
     <w:semiHidden/>
@@ -4807,8 +4772,8 @@
   </w:style>
   <w:style w:type="paragraph" w:styleId="Inhopg7">
     <w:name w:val="toc 7"/>
-    <w:basedOn w:val="Standaard"/>
-    <w:next w:val="Standaard"/>
+    <w:basedOn w:val="Normaal"/>
+    <w:next w:val="Normaal"/>
     <w:autoRedefine/>
     <w:uiPriority w:val="39"/>
     <w:semiHidden/>
@@ -4824,8 +4789,8 @@
   </w:style>
   <w:style w:type="paragraph" w:styleId="Inhopg8">
     <w:name w:val="toc 8"/>
-    <w:basedOn w:val="Standaard"/>
-    <w:next w:val="Standaard"/>
+    <w:basedOn w:val="Normaal"/>
+    <w:next w:val="Normaal"/>
     <w:autoRedefine/>
     <w:uiPriority w:val="39"/>
     <w:semiHidden/>
@@ -4841,8 +4806,8 @@
   </w:style>
   <w:style w:type="paragraph" w:styleId="Inhopg9">
     <w:name w:val="toc 9"/>
-    <w:basedOn w:val="Standaard"/>
-    <w:next w:val="Standaard"/>
+    <w:basedOn w:val="Normaal"/>
+    <w:next w:val="Normaal"/>
     <w:autoRedefine/>
     <w:uiPriority w:val="39"/>
     <w:semiHidden/>
@@ -4858,8 +4823,8 @@
   </w:style>
   <w:style w:type="paragraph" w:styleId="Voettekst">
     <w:name w:val="footer"/>
-    <w:basedOn w:val="Standaard"/>
-    <w:link w:val="VoettekstChar"/>
+    <w:basedOn w:val="Normaal"/>
+    <w:link w:val="VoettekstTeken"/>
     <w:uiPriority w:val="99"/>
     <w:unhideWhenUsed/>
     <w:rsid w:val="00432023"/>
@@ -4870,8 +4835,8 @@
       </w:tabs>
     </w:pPr>
   </w:style>
-  <w:style w:type="character" w:customStyle="1" w:styleId="VoettekstChar">
-    <w:name w:val="Voettekst Char"/>
+  <w:style w:type="character" w:customStyle="1" w:styleId="VoettekstTeken">
+    <w:name w:val="Voettekst Teken"/>
     <w:basedOn w:val="Standaardalinea-lettertype"/>
     <w:link w:val="Voettekst"/>
     <w:uiPriority w:val="99"/>
@@ -4885,11 +4850,11 @@
     <w:unhideWhenUsed/>
     <w:rsid w:val="00432023"/>
   </w:style>
-  <w:style w:type="paragraph" w:styleId="Ondertitel">
+  <w:style w:type="paragraph" w:styleId="Subtitel">
     <w:name w:val="Subtitle"/>
-    <w:basedOn w:val="Standaard"/>
-    <w:next w:val="Standaard"/>
-    <w:link w:val="OndertitelChar"/>
+    <w:basedOn w:val="Normaal"/>
+    <w:next w:val="Normaal"/>
+    <w:link w:val="SubtitelTeken"/>
     <w:uiPriority w:val="11"/>
     <w:qFormat/>
     <w:rsid w:val="00432023"/>
@@ -4906,10 +4871,10 @@
       <w:spacing w:val="15"/>
     </w:rPr>
   </w:style>
-  <w:style w:type="character" w:customStyle="1" w:styleId="OndertitelChar">
-    <w:name w:val="Ondertitel Char"/>
+  <w:style w:type="character" w:customStyle="1" w:styleId="SubtitelTeken">
+    <w:name w:val="Subtitel Teken"/>
     <w:basedOn w:val="Standaardalinea-lettertype"/>
-    <w:link w:val="Ondertitel"/>
+    <w:link w:val="Subtitel"/>
     <w:uiPriority w:val="11"/>
     <w:rsid w:val="00432023"/>
     <w:rPr>
@@ -4926,6 +4891,7 @@
     <w:uiPriority w:val="59"/>
     <w:rsid w:val="00DD7489"/>
     <w:tblPr>
+      <w:tblInd w:w="0" w:type="dxa"/>
       <w:tblBorders>
         <w:top w:val="single" w:sz="4" w:space="0" w:color="auto"/>
         <w:left w:val="single" w:sz="4" w:space="0" w:color="auto"/>
@@ -4934,10 +4900,674 @@
         <w:insideH w:val="single" w:sz="4" w:space="0" w:color="auto"/>
         <w:insideV w:val="single" w:sz="4" w:space="0" w:color="auto"/>
       </w:tblBorders>
+      <w:tblCellMar>
+        <w:top w:w="0" w:type="dxa"/>
+        <w:left w:w="108" w:type="dxa"/>
+        <w:bottom w:w="0" w:type="dxa"/>
+        <w:right w:w="108" w:type="dxa"/>
+      </w:tblCellMar>
     </w:tblPr>
   </w:style>
-  <w:style w:type="character" w:customStyle="1" w:styleId="Kop3Char">
-    <w:name w:val="Kop 3 Char"/>
+  <w:style w:type="character" w:customStyle="1" w:styleId="Kop3Teken">
+    <w:name w:val="Kop 3 Teken"/>
+    <w:basedOn w:val="Standaardalinea-lettertype"/>
+    <w:link w:val="Kop3"/>
+    <w:uiPriority w:val="9"/>
+    <w:rsid w:val="00906F79"/>
+    <w:rPr>
+      <w:rFonts w:asciiTheme="majorHAnsi" w:eastAsiaTheme="majorEastAsia" w:hAnsiTheme="majorHAnsi" w:cstheme="majorBidi"/>
+      <w:b/>
+      <w:bCs/>
+      <w:color w:val="4F81BD" w:themeColor="accent1"/>
+    </w:rPr>
+  </w:style>
+  <w:style w:type="character" w:styleId="Hyperlink">
+    <w:name w:val="Hyperlink"/>
+    <w:basedOn w:val="Standaardalinea-lettertype"/>
+    <w:uiPriority w:val="99"/>
+    <w:unhideWhenUsed/>
+    <w:rsid w:val="007007D7"/>
+    <w:rPr>
+      <w:color w:val="0000FF" w:themeColor="hyperlink"/>
+      <w:u w:val="single"/>
+    </w:rPr>
+  </w:style>
+  <w:style w:type="paragraph" w:styleId="Geenafstand">
+    <w:name w:val="No Spacing"/>
+    <w:uiPriority w:val="1"/>
+    <w:qFormat/>
+    <w:rsid w:val="007007D7"/>
+  </w:style>
+</w:styles>
+</file>
+
+<file path=word/stylesWithEffects.xml><?xml version="1.0" encoding="utf-8"?>
+<w:styles xmlns:wpc="http://schemas.microsoft.com/office/word/2010/wordprocessingCanvas" xmlns:mo="http://schemas.microsoft.com/office/mac/office/2008/main" xmlns:mc="http://schemas.openxmlformats.org/markup-compatibility/2006" xmlns:mv="urn:schemas-microsoft-com:mac:vml" xmlns:o="urn:schemas-microsoft-com:office:office" xmlns:r="http://schemas.openxmlformats.org/officeDocument/2006/relationships" xmlns:m="http://schemas.openxmlformats.org/officeDocument/2006/math" xmlns:v="urn:schemas-microsoft-com:vml" xmlns:wp14="http://schemas.microsoft.com/office/word/2010/wordprocessingDrawing" xmlns:wp="http://schemas.openxmlformats.org/drawingml/2006/wordprocessingDrawing" xmlns:w10="urn:schemas-microsoft-com:office:word" xmlns:w="http://schemas.openxmlformats.org/wordprocessingml/2006/main" xmlns:w14="http://schemas.microsoft.com/office/word/2010/wordml" xmlns:wpg="http://schemas.microsoft.com/office/word/2010/wordprocessingGroup" xmlns:wpi="http://schemas.microsoft.com/office/word/2010/wordprocessingInk" xmlns:wne="http://schemas.microsoft.com/office/word/2006/wordml" xmlns:wps="http://schemas.microsoft.com/office/word/2010/wordprocessingShape" mc:Ignorable="w14 wp14">
+  <w:docDefaults>
+    <w:rPrDefault>
+      <w:rPr>
+        <w:rFonts w:asciiTheme="minorHAnsi" w:eastAsiaTheme="minorEastAsia" w:hAnsiTheme="minorHAnsi" w:cstheme="minorBidi"/>
+        <w:sz w:val="24"/>
+        <w:szCs w:val="24"/>
+        <w:lang w:val="nl-NL" w:eastAsia="nl-NL" w:bidi="ar-SA"/>
+      </w:rPr>
+    </w:rPrDefault>
+    <w:pPrDefault/>
+  </w:docDefaults>
+  <w:latentStyles w:defLockedState="0" w:defUIPriority="99" w:defSemiHidden="1" w:defUnhideWhenUsed="1" w:defQFormat="0" w:count="276">
+    <w:lsdException w:name="Normal" w:semiHidden="0" w:uiPriority="0" w:unhideWhenUsed="0" w:qFormat="1"/>
+    <w:lsdException w:name="heading 1" w:semiHidden="0" w:uiPriority="9" w:unhideWhenUsed="0" w:qFormat="1"/>
+    <w:lsdException w:name="heading 2" w:uiPriority="9" w:qFormat="1"/>
+    <w:lsdException w:name="heading 3" w:uiPriority="9" w:qFormat="1"/>
+    <w:lsdException w:name="heading 4" w:uiPriority="9" w:qFormat="1"/>
+    <w:lsdException w:name="heading 5" w:uiPriority="9" w:qFormat="1"/>
+    <w:lsdException w:name="heading 6" w:uiPriority="9" w:qFormat="1"/>
+    <w:lsdException w:name="heading 7" w:uiPriority="9" w:qFormat="1"/>
+    <w:lsdException w:name="heading 8" w:uiPriority="9" w:qFormat="1"/>
+    <w:lsdException w:name="heading 9" w:uiPriority="9" w:qFormat="1"/>
+    <w:lsdException w:name="toc 1" w:uiPriority="39"/>
+    <w:lsdException w:name="toc 2" w:uiPriority="39"/>
+    <w:lsdException w:name="toc 3" w:uiPriority="39"/>
+    <w:lsdException w:name="toc 4" w:uiPriority="39"/>
+    <w:lsdException w:name="toc 5" w:uiPriority="39"/>
+    <w:lsdException w:name="toc 6" w:uiPriority="39"/>
+    <w:lsdException w:name="toc 7" w:uiPriority="39"/>
+    <w:lsdException w:name="toc 8" w:uiPriority="39"/>
+    <w:lsdException w:name="toc 9" w:uiPriority="39"/>
+    <w:lsdException w:name="caption" w:uiPriority="35" w:qFormat="1"/>
+    <w:lsdException w:name="Title" w:semiHidden="0" w:uiPriority="10" w:unhideWhenUsed="0" w:qFormat="1"/>
+    <w:lsdException w:name="Default Paragraph Font" w:uiPriority="1"/>
+    <w:lsdException w:name="Subtitle" w:semiHidden="0" w:uiPriority="11" w:unhideWhenUsed="0" w:qFormat="1"/>
+    <w:lsdException w:name="Strong" w:semiHidden="0" w:uiPriority="22" w:unhideWhenUsed="0" w:qFormat="1"/>
+    <w:lsdException w:name="Emphasis" w:semiHidden="0" w:uiPriority="20" w:unhideWhenUsed="0" w:qFormat="1"/>
+    <w:lsdException w:name="Table Grid" w:semiHidden="0" w:uiPriority="59" w:unhideWhenUsed="0"/>
+    <w:lsdException w:name="Note Level 1" w:semiHidden="0" w:unhideWhenUsed="0"/>
+    <w:lsdException w:name="Note Level 2" w:semiHidden="0" w:unhideWhenUsed="0"/>
+    <w:lsdException w:name="Note Level 3" w:semiHidden="0" w:unhideWhenUsed="0"/>
+    <w:lsdException w:name="Note Level 4" w:semiHidden="0" w:unhideWhenUsed="0"/>
+    <w:lsdException w:name="Note Level 5" w:semiHidden="0" w:unhideWhenUsed="0"/>
+    <w:lsdException w:name="Note Level 6" w:semiHidden="0" w:unhideWhenUsed="0"/>
+    <w:lsdException w:name="Note Level 7" w:semiHidden="0" w:unhideWhenUsed="0"/>
+    <w:lsdException w:name="Note Level 8" w:semiHidden="0" w:unhideWhenUsed="0"/>
+    <w:lsdException w:name="Note Level 9" w:semiHidden="0" w:unhideWhenUsed="0"/>
+    <w:lsdException w:name="Placeholder Text" w:unhideWhenUsed="0"/>
+    <w:lsdException w:name="No Spacing" w:semiHidden="0" w:uiPriority="1" w:unhideWhenUsed="0" w:qFormat="1"/>
+    <w:lsdException w:name="Light Shading" w:semiHidden="0" w:uiPriority="60" w:unhideWhenUsed="0"/>
+    <w:lsdException w:name="Light List" w:semiHidden="0" w:uiPriority="61" w:unhideWhenUsed="0"/>
+    <w:lsdException w:name="Light Grid" w:semiHidden="0" w:uiPriority="62" w:unhideWhenUsed="0"/>
+    <w:lsdException w:name="Medium Shading 1" w:semiHidden="0" w:uiPriority="63" w:unhideWhenUsed="0"/>
+    <w:lsdException w:name="Medium Shading 2" w:semiHidden="0" w:uiPriority="64" w:unhideWhenUsed="0"/>
+    <w:lsdException w:name="Medium List 1" w:semiHidden="0" w:uiPriority="65" w:unhideWhenUsed="0"/>
+    <w:lsdException w:name="Medium List 2" w:semiHidden="0" w:uiPriority="66" w:unhideWhenUsed="0"/>
+    <w:lsdException w:name="Medium Grid 1" w:semiHidden="0" w:uiPriority="67" w:unhideWhenUsed="0"/>
+    <w:lsdException w:name="Medium Grid 2" w:semiHidden="0" w:uiPriority="68" w:unhideWhenUsed="0"/>
+    <w:lsdException w:name="Medium Grid 3" w:semiHidden="0" w:uiPriority="69" w:unhideWhenUsed="0"/>
+    <w:lsdException w:name="Dark List" w:semiHidden="0" w:uiPriority="70" w:unhideWhenUsed="0"/>
+    <w:lsdException w:name="Colorful Shading" w:semiHidden="0" w:uiPriority="71" w:unhideWhenUsed="0"/>
+    <w:lsdException w:name="Colorful List" w:semiHidden="0" w:uiPriority="72" w:unhideWhenUsed="0"/>
+    <w:lsdException w:name="Colorful Grid" w:semiHidden="0" w:uiPriority="73" w:unhideWhenUsed="0"/>
+    <w:lsdException w:name="Light Shading Accent 1" w:semiHidden="0" w:uiPriority="60" w:unhideWhenUsed="0"/>
+    <w:lsdException w:name="Light List Accent 1" w:semiHidden="0" w:uiPriority="61" w:unhideWhenUsed="0"/>
+    <w:lsdException w:name="Light Grid Accent 1" w:semiHidden="0" w:uiPriority="62" w:unhideWhenUsed="0"/>
+    <w:lsdException w:name="Medium Shading 1 Accent 1" w:semiHidden="0" w:uiPriority="63" w:unhideWhenUsed="0"/>
+    <w:lsdException w:name="Medium Shading 2 Accent 1" w:semiHidden="0" w:uiPriority="64" w:unhideWhenUsed="0"/>
+    <w:lsdException w:name="Medium List 1 Accent 1" w:semiHidden="0" w:uiPriority="65" w:unhideWhenUsed="0"/>
+    <w:lsdException w:name="Revision" w:unhideWhenUsed="0"/>
+    <w:lsdException w:name="List Paragraph" w:semiHidden="0" w:uiPriority="34" w:unhideWhenUsed="0" w:qFormat="1"/>
+    <w:lsdException w:name="Quote" w:semiHidden="0" w:uiPriority="29" w:unhideWhenUsed="0" w:qFormat="1"/>
+    <w:lsdException w:name="Intense Quote" w:semiHidden="0" w:uiPriority="30" w:unhideWhenUsed="0" w:qFormat="1"/>
+    <w:lsdException w:name="Medium List 2 Accent 1" w:semiHidden="0" w:uiPriority="66" w:unhideWhenUsed="0"/>
+    <w:lsdException w:name="Medium Grid 1 Accent 1" w:semiHidden="0" w:uiPriority="67" w:unhideWhenUsed="0"/>
+    <w:lsdException w:name="Medium Grid 2 Accent 1" w:semiHidden="0" w:uiPriority="68" w:unhideWhenUsed="0"/>
+    <w:lsdException w:name="Medium Grid 3 Accent 1" w:semiHidden="0" w:uiPriority="69" w:unhideWhenUsed="0"/>
+    <w:lsdException w:name="Dark List Accent 1" w:semiHidden="0" w:uiPriority="70" w:unhideWhenUsed="0"/>
+    <w:lsdException w:name="Colorful Shading Accent 1" w:semiHidden="0" w:uiPriority="71" w:unhideWhenUsed="0"/>
+    <w:lsdException w:name="Colorful List Accent 1" w:semiHidden="0" w:uiPriority="72" w:unhideWhenUsed="0"/>
+    <w:lsdException w:name="Colorful Grid Accent 1" w:semiHidden="0" w:uiPriority="73" w:unhideWhenUsed="0"/>
+    <w:lsdException w:name="Light Shading Accent 2" w:semiHidden="0" w:uiPriority="60" w:unhideWhenUsed="0"/>
+    <w:lsdException w:name="Light List Accent 2" w:semiHidden="0" w:uiPriority="61" w:unhideWhenUsed="0"/>
+    <w:lsdException w:name="Light Grid Accent 2" w:semiHidden="0" w:uiPriority="62" w:unhideWhenUsed="0"/>
+    <w:lsdException w:name="Medium Shading 1 Accent 2" w:semiHidden="0" w:uiPriority="63" w:unhideWhenUsed="0"/>
+    <w:lsdException w:name="Medium Shading 2 Accent 2" w:semiHidden="0" w:uiPriority="64" w:unhideWhenUsed="0"/>
+    <w:lsdException w:name="Medium List 1 Accent 2" w:semiHidden="0" w:uiPriority="65" w:unhideWhenUsed="0"/>
+    <w:lsdException w:name="Medium List 2 Accent 2" w:semiHidden="0" w:uiPriority="66" w:unhideWhenUsed="0"/>
+    <w:lsdException w:name="Medium Grid 1 Accent 2" w:semiHidden="0" w:uiPriority="67" w:unhideWhenUsed="0"/>
+    <w:lsdException w:name="Medium Grid 2 Accent 2" w:semiHidden="0" w:uiPriority="68" w:unhideWhenUsed="0"/>
+    <w:lsdException w:name="Medium Grid 3 Accent 2" w:semiHidden="0" w:uiPriority="69" w:unhideWhenUsed="0"/>
+    <w:lsdException w:name="Dark List Accent 2" w:semiHidden="0" w:uiPriority="70" w:unhideWhenUsed="0"/>
+    <w:lsdException w:name="Colorful Shading Accent 2" w:semiHidden="0" w:uiPriority="71" w:unhideWhenUsed="0"/>
+    <w:lsdException w:name="Colorful List Accent 2" w:semiHidden="0" w:uiPriority="72" w:unhideWhenUsed="0"/>
+    <w:lsdException w:name="Colorful Grid Accent 2" w:semiHidden="0" w:uiPriority="73" w:unhideWhenUsed="0"/>
+    <w:lsdException w:name="Light Shading Accent 3" w:semiHidden="0" w:uiPriority="60" w:unhideWhenUsed="0"/>
+    <w:lsdException w:name="Light List Accent 3" w:semiHidden="0" w:uiPriority="61" w:unhideWhenUsed="0"/>
+    <w:lsdException w:name="Light Grid Accent 3" w:semiHidden="0" w:uiPriority="62" w:unhideWhenUsed="0"/>
+    <w:lsdException w:name="Medium Shading 1 Accent 3" w:semiHidden="0" w:uiPriority="63" w:unhideWhenUsed="0"/>
+    <w:lsdException w:name="Medium Shading 2 Accent 3" w:semiHidden="0" w:uiPriority="64" w:unhideWhenUsed="0"/>
+    <w:lsdException w:name="Medium List 1 Accent 3" w:semiHidden="0" w:uiPriority="65" w:unhideWhenUsed="0"/>
+    <w:lsdException w:name="Medium List 2 Accent 3" w:semiHidden="0" w:uiPriority="66" w:unhideWhenUsed="0"/>
+    <w:lsdException w:name="Medium Grid 1 Accent 3" w:semiHidden="0" w:uiPriority="67" w:unhideWhenUsed="0"/>
+    <w:lsdException w:name="Medium Grid 2 Accent 3" w:semiHidden="0" w:uiPriority="68" w:unhideWhenUsed="0"/>
+    <w:lsdException w:name="Medium Grid 3 Accent 3" w:semiHidden="0" w:uiPriority="69" w:unhideWhenUsed="0"/>
+    <w:lsdException w:name="Dark List Accent 3" w:semiHidden="0" w:uiPriority="70" w:unhideWhenUsed="0"/>
+    <w:lsdException w:name="Colorful Shading Accent 3" w:semiHidden="0" w:uiPriority="71" w:unhideWhenUsed="0"/>
+    <w:lsdException w:name="Colorful List Accent 3" w:semiHidden="0" w:uiPriority="72" w:unhideWhenUsed="0"/>
+    <w:lsdException w:name="Colorful Grid Accent 3" w:semiHidden="0" w:uiPriority="73" w:unhideWhenUsed="0"/>
+    <w:lsdException w:name="Light Shading Accent 4" w:semiHidden="0" w:uiPriority="60" w:unhideWhenUsed="0"/>
+    <w:lsdException w:name="Light List Accent 4" w:semiHidden="0" w:uiPriority="61" w:unhideWhenUsed="0"/>
+    <w:lsdException w:name="Light Grid Accent 4" w:semiHidden="0" w:uiPriority="62" w:unhideWhenUsed="0"/>
+    <w:lsdException w:name="Medium Shading 1 Accent 4" w:semiHidden="0" w:uiPriority="63" w:unhideWhenUsed="0"/>
+    <w:lsdException w:name="Medium Shading 2 Accent 4" w:semiHidden="0" w:uiPriority="64" w:unhideWhenUsed="0"/>
+    <w:lsdException w:name="Medium List 1 Accent 4" w:semiHidden="0" w:uiPriority="65" w:unhideWhenUsed="0"/>
+    <w:lsdException w:name="Medium List 2 Accent 4" w:semiHidden="0" w:uiPriority="66" w:unhideWhenUsed="0"/>
+    <w:lsdException w:name="Medium Grid 1 Accent 4" w:semiHidden="0" w:uiPriority="67" w:unhideWhenUsed="0"/>
+    <w:lsdException w:name="Medium Grid 2 Accent 4" w:semiHidden="0" w:uiPriority="68" w:unhideWhenUsed="0"/>
+    <w:lsdException w:name="Medium Grid 3 Accent 4" w:semiHidden="0" w:uiPriority="69" w:unhideWhenUsed="0"/>
+    <w:lsdException w:name="Dark List Accent 4" w:semiHidden="0" w:uiPriority="70" w:unhideWhenUsed="0"/>
+    <w:lsdException w:name="Colorful Shading Accent 4" w:semiHidden="0" w:uiPriority="71" w:unhideWhenUsed="0"/>
+    <w:lsdException w:name="Colorful List Accent 4" w:semiHidden="0" w:uiPriority="72" w:unhideWhenUsed="0"/>
+    <w:lsdException w:name="Colorful Grid Accent 4" w:semiHidden="0" w:uiPriority="73" w:unhideWhenUsed="0"/>
+    <w:lsdException w:name="Light Shading Accent 5" w:semiHidden="0" w:uiPriority="60" w:unhideWhenUsed="0"/>
+    <w:lsdException w:name="Light List Accent 5" w:semiHidden="0" w:uiPriority="61" w:unhideWhenUsed="0"/>
+    <w:lsdException w:name="Light Grid Accent 5" w:semiHidden="0" w:uiPriority="62" w:unhideWhenUsed="0"/>
+    <w:lsdException w:name="Medium Shading 1 Accent 5" w:semiHidden="0" w:uiPriority="63" w:unhideWhenUsed="0"/>
+    <w:lsdException w:name="Medium Shading 2 Accent 5" w:semiHidden="0" w:uiPriority="64" w:unhideWhenUsed="0"/>
+    <w:lsdException w:name="Medium List 1 Accent 5" w:semiHidden="0" w:uiPriority="65" w:unhideWhenUsed="0"/>
+    <w:lsdException w:name="Medium List 2 Accent 5" w:semiHidden="0" w:uiPriority="66" w:unhideWhenUsed="0"/>
+    <w:lsdException w:name="Medium Grid 1 Accent 5" w:semiHidden="0" w:uiPriority="67" w:unhideWhenUsed="0"/>
+    <w:lsdException w:name="Medium Grid 2 Accent 5" w:semiHidden="0" w:uiPriority="68" w:unhideWhenUsed="0"/>
+    <w:lsdException w:name="Medium Grid 3 Accent 5" w:semiHidden="0" w:uiPriority="69" w:unhideWhenUsed="0"/>
+    <w:lsdException w:name="Dark List Accent 5" w:semiHidden="0" w:uiPriority="70" w:unhideWhenUsed="0"/>
+    <w:lsdException w:name="Colorful Shading Accent 5" w:semiHidden="0" w:uiPriority="71" w:unhideWhenUsed="0"/>
+    <w:lsdException w:name="Colorful List Accent 5" w:semiHidden="0" w:uiPriority="72" w:unhideWhenUsed="0"/>
+    <w:lsdException w:name="Colorful Grid Accent 5" w:semiHidden="0" w:uiPriority="73" w:unhideWhenUsed="0"/>
+    <w:lsdException w:name="Light Shading Accent 6" w:semiHidden="0" w:uiPriority="60" w:unhideWhenUsed="0"/>
+    <w:lsdException w:name="Light List Accent 6" w:semiHidden="0" w:uiPriority="61" w:unhideWhenUsed="0"/>
+    <w:lsdException w:name="Light Grid Accent 6" w:semiHidden="0" w:uiPriority="62" w:unhideWhenUsed="0"/>
+    <w:lsdException w:name="Medium Shading 1 Accent 6" w:semiHidden="0" w:uiPriority="63" w:unhideWhenUsed="0"/>
+    <w:lsdException w:name="Medium Shading 2 Accent 6" w:semiHidden="0" w:uiPriority="64" w:unhideWhenUsed="0"/>
+    <w:lsdException w:name="Medium List 1 Accent 6" w:semiHidden="0" w:uiPriority="65" w:unhideWhenUsed="0"/>
+    <w:lsdException w:name="Medium List 2 Accent 6" w:semiHidden="0" w:uiPriority="66" w:unhideWhenUsed="0"/>
+    <w:lsdException w:name="Medium Grid 1 Accent 6" w:semiHidden="0" w:uiPriority="67" w:unhideWhenUsed="0"/>
+    <w:lsdException w:name="Medium Grid 2 Accent 6" w:semiHidden="0" w:uiPriority="68" w:unhideWhenUsed="0"/>
+    <w:lsdException w:name="Medium Grid 3 Accent 6" w:semiHidden="0" w:uiPriority="69" w:unhideWhenUsed="0"/>
+    <w:lsdException w:name="Dark List Accent 6" w:semiHidden="0" w:uiPriority="70" w:unhideWhenUsed="0"/>
+    <w:lsdException w:name="Colorful Shading Accent 6" w:semiHidden="0" w:uiPriority="71" w:unhideWhenUsed="0"/>
+    <w:lsdException w:name="Colorful List Accent 6" w:semiHidden="0" w:uiPriority="72" w:unhideWhenUsed="0"/>
+    <w:lsdException w:name="Colorful Grid Accent 6" w:semiHidden="0" w:uiPriority="73" w:unhideWhenUsed="0"/>
+    <w:lsdException w:name="Subtle Emphasis" w:semiHidden="0" w:uiPriority="19" w:unhideWhenUsed="0" w:qFormat="1"/>
+    <w:lsdException w:name="Intense Emphasis" w:semiHidden="0" w:uiPriority="21" w:unhideWhenUsed="0" w:qFormat="1"/>
+    <w:lsdException w:name="Subtle Reference" w:semiHidden="0" w:uiPriority="31" w:unhideWhenUsed="0" w:qFormat="1"/>
+    <w:lsdException w:name="Intense Reference" w:semiHidden="0" w:uiPriority="32" w:unhideWhenUsed="0" w:qFormat="1"/>
+    <w:lsdException w:name="Book Title" w:semiHidden="0" w:uiPriority="33" w:unhideWhenUsed="0" w:qFormat="1"/>
+    <w:lsdException w:name="Bibliography" w:uiPriority="37"/>
+    <w:lsdException w:name="TOC Heading" w:uiPriority="39" w:qFormat="1"/>
+  </w:latentStyles>
+  <w:style w:type="paragraph" w:default="1" w:styleId="Normaal">
+    <w:name w:val="Normal"/>
+    <w:qFormat/>
+  </w:style>
+  <w:style w:type="paragraph" w:styleId="Kop1">
+    <w:name w:val="heading 1"/>
+    <w:basedOn w:val="Normaal"/>
+    <w:next w:val="Normaal"/>
+    <w:link w:val="Kop1Teken"/>
+    <w:uiPriority w:val="9"/>
+    <w:qFormat/>
+    <w:rsid w:val="00190FDA"/>
+    <w:pPr>
+      <w:keepNext/>
+      <w:keepLines/>
+      <w:spacing w:before="480"/>
+      <w:outlineLvl w:val="0"/>
+    </w:pPr>
+    <w:rPr>
+      <w:rFonts w:asciiTheme="majorHAnsi" w:eastAsiaTheme="majorEastAsia" w:hAnsiTheme="majorHAnsi" w:cstheme="majorBidi"/>
+      <w:b/>
+      <w:bCs/>
+      <w:color w:val="345A8A" w:themeColor="accent1" w:themeShade="B5"/>
+      <w:sz w:val="32"/>
+      <w:szCs w:val="32"/>
+    </w:rPr>
+  </w:style>
+  <w:style w:type="paragraph" w:styleId="Kop2">
+    <w:name w:val="heading 2"/>
+    <w:basedOn w:val="Normaal"/>
+    <w:next w:val="Normaal"/>
+    <w:link w:val="Kop2Teken"/>
+    <w:uiPriority w:val="9"/>
+    <w:unhideWhenUsed/>
+    <w:qFormat/>
+    <w:rsid w:val="00432023"/>
+    <w:pPr>
+      <w:keepNext/>
+      <w:keepLines/>
+      <w:spacing w:before="200"/>
+      <w:outlineLvl w:val="1"/>
+    </w:pPr>
+    <w:rPr>
+      <w:rFonts w:asciiTheme="majorHAnsi" w:eastAsiaTheme="majorEastAsia" w:hAnsiTheme="majorHAnsi" w:cstheme="majorBidi"/>
+      <w:b/>
+      <w:bCs/>
+      <w:color w:val="4F81BD" w:themeColor="accent1"/>
+      <w:sz w:val="26"/>
+      <w:szCs w:val="26"/>
+    </w:rPr>
+  </w:style>
+  <w:style w:type="paragraph" w:styleId="Kop3">
+    <w:name w:val="heading 3"/>
+    <w:basedOn w:val="Normaal"/>
+    <w:next w:val="Normaal"/>
+    <w:link w:val="Kop3Teken"/>
+    <w:uiPriority w:val="9"/>
+    <w:unhideWhenUsed/>
+    <w:qFormat/>
+    <w:rsid w:val="00906F79"/>
+    <w:pPr>
+      <w:keepNext/>
+      <w:keepLines/>
+      <w:spacing w:before="200"/>
+      <w:outlineLvl w:val="2"/>
+    </w:pPr>
+    <w:rPr>
+      <w:rFonts w:asciiTheme="majorHAnsi" w:eastAsiaTheme="majorEastAsia" w:hAnsiTheme="majorHAnsi" w:cstheme="majorBidi"/>
+      <w:b/>
+      <w:bCs/>
+      <w:color w:val="4F81BD" w:themeColor="accent1"/>
+    </w:rPr>
+  </w:style>
+  <w:style w:type="character" w:default="1" w:styleId="Standaardalinea-lettertype">
+    <w:name w:val="Default Paragraph Font"/>
+    <w:uiPriority w:val="1"/>
+    <w:semiHidden/>
+    <w:unhideWhenUsed/>
+  </w:style>
+  <w:style w:type="table" w:default="1" w:styleId="Standaardtabel">
+    <w:name w:val="Normal Table"/>
+    <w:uiPriority w:val="99"/>
+    <w:semiHidden/>
+    <w:unhideWhenUsed/>
+    <w:tblPr>
+      <w:tblInd w:w="0" w:type="dxa"/>
+      <w:tblCellMar>
+        <w:top w:w="0" w:type="dxa"/>
+        <w:left w:w="108" w:type="dxa"/>
+        <w:bottom w:w="0" w:type="dxa"/>
+        <w:right w:w="108" w:type="dxa"/>
+      </w:tblCellMar>
+    </w:tblPr>
+  </w:style>
+  <w:style w:type="numbering" w:default="1" w:styleId="Geenlijst">
+    <w:name w:val="No List"/>
+    <w:uiPriority w:val="99"/>
+    <w:semiHidden/>
+    <w:unhideWhenUsed/>
+  </w:style>
+  <w:style w:type="paragraph" w:styleId="Lijstalinea">
+    <w:name w:val="List Paragraph"/>
+    <w:basedOn w:val="Normaal"/>
+    <w:uiPriority w:val="34"/>
+    <w:qFormat/>
+    <w:rsid w:val="00190FDA"/>
+    <w:pPr>
+      <w:ind w:left="720"/>
+      <w:contextualSpacing/>
+    </w:pPr>
+  </w:style>
+  <w:style w:type="character" w:customStyle="1" w:styleId="Kop1Teken">
+    <w:name w:val="Kop 1 Teken"/>
+    <w:basedOn w:val="Standaardalinea-lettertype"/>
+    <w:link w:val="Kop1"/>
+    <w:uiPriority w:val="9"/>
+    <w:rsid w:val="00190FDA"/>
+    <w:rPr>
+      <w:rFonts w:asciiTheme="majorHAnsi" w:eastAsiaTheme="majorEastAsia" w:hAnsiTheme="majorHAnsi" w:cstheme="majorBidi"/>
+      <w:b/>
+      <w:bCs/>
+      <w:color w:val="345A8A" w:themeColor="accent1" w:themeShade="B5"/>
+      <w:sz w:val="32"/>
+      <w:szCs w:val="32"/>
+    </w:rPr>
+  </w:style>
+  <w:style w:type="paragraph" w:styleId="Titel">
+    <w:name w:val="Title"/>
+    <w:basedOn w:val="Normaal"/>
+    <w:next w:val="Normaal"/>
+    <w:link w:val="TitelTeken"/>
+    <w:uiPriority w:val="10"/>
+    <w:qFormat/>
+    <w:rsid w:val="007E29AA"/>
+    <w:pPr>
+      <w:pBdr>
+        <w:bottom w:val="single" w:sz="8" w:space="4" w:color="4F81BD" w:themeColor="accent1"/>
+      </w:pBdr>
+      <w:spacing w:after="300"/>
+      <w:contextualSpacing/>
+    </w:pPr>
+    <w:rPr>
+      <w:rFonts w:asciiTheme="majorHAnsi" w:eastAsiaTheme="majorEastAsia" w:hAnsiTheme="majorHAnsi" w:cstheme="majorBidi"/>
+      <w:color w:val="17365D" w:themeColor="text2" w:themeShade="BF"/>
+      <w:spacing w:val="5"/>
+      <w:kern w:val="28"/>
+      <w:sz w:val="52"/>
+      <w:szCs w:val="52"/>
+    </w:rPr>
+  </w:style>
+  <w:style w:type="character" w:customStyle="1" w:styleId="TitelTeken">
+    <w:name w:val="Titel Teken"/>
+    <w:basedOn w:val="Standaardalinea-lettertype"/>
+    <w:link w:val="Titel"/>
+    <w:uiPriority w:val="10"/>
+    <w:rsid w:val="007E29AA"/>
+    <w:rPr>
+      <w:rFonts w:asciiTheme="majorHAnsi" w:eastAsiaTheme="majorEastAsia" w:hAnsiTheme="majorHAnsi" w:cstheme="majorBidi"/>
+      <w:color w:val="17365D" w:themeColor="text2" w:themeShade="BF"/>
+      <w:spacing w:val="5"/>
+      <w:kern w:val="28"/>
+      <w:sz w:val="52"/>
+      <w:szCs w:val="52"/>
+    </w:rPr>
+  </w:style>
+  <w:style w:type="character" w:customStyle="1" w:styleId="Kop2Teken">
+    <w:name w:val="Kop 2 Teken"/>
+    <w:basedOn w:val="Standaardalinea-lettertype"/>
+    <w:link w:val="Kop2"/>
+    <w:uiPriority w:val="9"/>
+    <w:rsid w:val="00432023"/>
+    <w:rPr>
+      <w:rFonts w:asciiTheme="majorHAnsi" w:eastAsiaTheme="majorEastAsia" w:hAnsiTheme="majorHAnsi" w:cstheme="majorBidi"/>
+      <w:b/>
+      <w:bCs/>
+      <w:color w:val="4F81BD" w:themeColor="accent1"/>
+      <w:sz w:val="26"/>
+      <w:szCs w:val="26"/>
+    </w:rPr>
+  </w:style>
+  <w:style w:type="paragraph" w:styleId="Kopvaninhoudsopgave">
+    <w:name w:val="TOC Heading"/>
+    <w:basedOn w:val="Kop1"/>
+    <w:next w:val="Normaal"/>
+    <w:uiPriority w:val="39"/>
+    <w:unhideWhenUsed/>
+    <w:qFormat/>
+    <w:rsid w:val="00432023"/>
+    <w:pPr>
+      <w:spacing w:line="276" w:lineRule="auto"/>
+      <w:outlineLvl w:val="9"/>
+    </w:pPr>
+    <w:rPr>
+      <w:color w:val="365F91" w:themeColor="accent1" w:themeShade="BF"/>
+      <w:sz w:val="28"/>
+      <w:szCs w:val="28"/>
+    </w:rPr>
+  </w:style>
+  <w:style w:type="paragraph" w:styleId="Inhopg1">
+    <w:name w:val="toc 1"/>
+    <w:basedOn w:val="Normaal"/>
+    <w:next w:val="Normaal"/>
+    <w:autoRedefine/>
+    <w:uiPriority w:val="39"/>
+    <w:unhideWhenUsed/>
+    <w:rsid w:val="00432023"/>
+    <w:pPr>
+      <w:spacing w:before="120"/>
+    </w:pPr>
+    <w:rPr>
+      <w:b/>
+      <w:sz w:val="22"/>
+      <w:szCs w:val="22"/>
+    </w:rPr>
+  </w:style>
+  <w:style w:type="paragraph" w:styleId="Inhopg2">
+    <w:name w:val="toc 2"/>
+    <w:basedOn w:val="Normaal"/>
+    <w:next w:val="Normaal"/>
+    <w:autoRedefine/>
+    <w:uiPriority w:val="39"/>
+    <w:unhideWhenUsed/>
+    <w:rsid w:val="00432023"/>
+    <w:pPr>
+      <w:ind w:left="240"/>
+    </w:pPr>
+    <w:rPr>
+      <w:i/>
+      <w:sz w:val="22"/>
+      <w:szCs w:val="22"/>
+    </w:rPr>
+  </w:style>
+  <w:style w:type="paragraph" w:styleId="Ballontekst">
+    <w:name w:val="Balloon Text"/>
+    <w:basedOn w:val="Normaal"/>
+    <w:link w:val="BallontekstTeken"/>
+    <w:uiPriority w:val="99"/>
+    <w:semiHidden/>
+    <w:unhideWhenUsed/>
+    <w:rsid w:val="00432023"/>
+    <w:rPr>
+      <w:rFonts w:ascii="Lucida Grande" w:hAnsi="Lucida Grande"/>
+      <w:sz w:val="18"/>
+      <w:szCs w:val="18"/>
+    </w:rPr>
+  </w:style>
+  <w:style w:type="character" w:customStyle="1" w:styleId="BallontekstTeken">
+    <w:name w:val="Ballontekst Teken"/>
+    <w:basedOn w:val="Standaardalinea-lettertype"/>
+    <w:link w:val="Ballontekst"/>
+    <w:uiPriority w:val="99"/>
+    <w:semiHidden/>
+    <w:rsid w:val="00432023"/>
+    <w:rPr>
+      <w:rFonts w:ascii="Lucida Grande" w:hAnsi="Lucida Grande"/>
+      <w:sz w:val="18"/>
+      <w:szCs w:val="18"/>
+    </w:rPr>
+  </w:style>
+  <w:style w:type="paragraph" w:styleId="Inhopg3">
+    <w:name w:val="toc 3"/>
+    <w:basedOn w:val="Normaal"/>
+    <w:next w:val="Normaal"/>
+    <w:autoRedefine/>
+    <w:uiPriority w:val="39"/>
+    <w:unhideWhenUsed/>
+    <w:rsid w:val="00432023"/>
+    <w:pPr>
+      <w:ind w:left="480"/>
+    </w:pPr>
+    <w:rPr>
+      <w:sz w:val="22"/>
+      <w:szCs w:val="22"/>
+    </w:rPr>
+  </w:style>
+  <w:style w:type="paragraph" w:styleId="Inhopg4">
+    <w:name w:val="toc 4"/>
+    <w:basedOn w:val="Normaal"/>
+    <w:next w:val="Normaal"/>
+    <w:autoRedefine/>
+    <w:uiPriority w:val="39"/>
+    <w:semiHidden/>
+    <w:unhideWhenUsed/>
+    <w:rsid w:val="00432023"/>
+    <w:pPr>
+      <w:ind w:left="720"/>
+    </w:pPr>
+    <w:rPr>
+      <w:sz w:val="20"/>
+      <w:szCs w:val="20"/>
+    </w:rPr>
+  </w:style>
+  <w:style w:type="paragraph" w:styleId="Inhopg5">
+    <w:name w:val="toc 5"/>
+    <w:basedOn w:val="Normaal"/>
+    <w:next w:val="Normaal"/>
+    <w:autoRedefine/>
+    <w:uiPriority w:val="39"/>
+    <w:semiHidden/>
+    <w:unhideWhenUsed/>
+    <w:rsid w:val="00432023"/>
+    <w:pPr>
+      <w:ind w:left="960"/>
+    </w:pPr>
+    <w:rPr>
+      <w:sz w:val="20"/>
+      <w:szCs w:val="20"/>
+    </w:rPr>
+  </w:style>
+  <w:style w:type="paragraph" w:styleId="Inhopg6">
+    <w:name w:val="toc 6"/>
+    <w:basedOn w:val="Normaal"/>
+    <w:next w:val="Normaal"/>
+    <w:autoRedefine/>
+    <w:uiPriority w:val="39"/>
+    <w:semiHidden/>
+    <w:unhideWhenUsed/>
+    <w:rsid w:val="00432023"/>
+    <w:pPr>
+      <w:ind w:left="1200"/>
+    </w:pPr>
+    <w:rPr>
+      <w:sz w:val="20"/>
+      <w:szCs w:val="20"/>
+    </w:rPr>
+  </w:style>
+  <w:style w:type="paragraph" w:styleId="Inhopg7">
+    <w:name w:val="toc 7"/>
+    <w:basedOn w:val="Normaal"/>
+    <w:next w:val="Normaal"/>
+    <w:autoRedefine/>
+    <w:uiPriority w:val="39"/>
+    <w:semiHidden/>
+    <w:unhideWhenUsed/>
+    <w:rsid w:val="00432023"/>
+    <w:pPr>
+      <w:ind w:left="1440"/>
+    </w:pPr>
+    <w:rPr>
+      <w:sz w:val="20"/>
+      <w:szCs w:val="20"/>
+    </w:rPr>
+  </w:style>
+  <w:style w:type="paragraph" w:styleId="Inhopg8">
+    <w:name w:val="toc 8"/>
+    <w:basedOn w:val="Normaal"/>
+    <w:next w:val="Normaal"/>
+    <w:autoRedefine/>
+    <w:uiPriority w:val="39"/>
+    <w:semiHidden/>
+    <w:unhideWhenUsed/>
+    <w:rsid w:val="00432023"/>
+    <w:pPr>
+      <w:ind w:left="1680"/>
+    </w:pPr>
+    <w:rPr>
+      <w:sz w:val="20"/>
+      <w:szCs w:val="20"/>
+    </w:rPr>
+  </w:style>
+  <w:style w:type="paragraph" w:styleId="Inhopg9">
+    <w:name w:val="toc 9"/>
+    <w:basedOn w:val="Normaal"/>
+    <w:next w:val="Normaal"/>
+    <w:autoRedefine/>
+    <w:uiPriority w:val="39"/>
+    <w:semiHidden/>
+    <w:unhideWhenUsed/>
+    <w:rsid w:val="00432023"/>
+    <w:pPr>
+      <w:ind w:left="1920"/>
+    </w:pPr>
+    <w:rPr>
+      <w:sz w:val="20"/>
+      <w:szCs w:val="20"/>
+    </w:rPr>
+  </w:style>
+  <w:style w:type="paragraph" w:styleId="Voettekst">
+    <w:name w:val="footer"/>
+    <w:basedOn w:val="Normaal"/>
+    <w:link w:val="VoettekstTeken"/>
+    <w:uiPriority w:val="99"/>
+    <w:unhideWhenUsed/>
+    <w:rsid w:val="00432023"/>
+    <w:pPr>
+      <w:tabs>
+        <w:tab w:val="center" w:pos="4536"/>
+        <w:tab w:val="right" w:pos="9072"/>
+      </w:tabs>
+    </w:pPr>
+  </w:style>
+  <w:style w:type="character" w:customStyle="1" w:styleId="VoettekstTeken">
+    <w:name w:val="Voettekst Teken"/>
+    <w:basedOn w:val="Standaardalinea-lettertype"/>
+    <w:link w:val="Voettekst"/>
+    <w:uiPriority w:val="99"/>
+    <w:rsid w:val="00432023"/>
+  </w:style>
+  <w:style w:type="character" w:styleId="Paginanummer">
+    <w:name w:val="page number"/>
+    <w:basedOn w:val="Standaardalinea-lettertype"/>
+    <w:uiPriority w:val="99"/>
+    <w:semiHidden/>
+    <w:unhideWhenUsed/>
+    <w:rsid w:val="00432023"/>
+  </w:style>
+  <w:style w:type="paragraph" w:styleId="Subtitel">
+    <w:name w:val="Subtitle"/>
+    <w:basedOn w:val="Normaal"/>
+    <w:next w:val="Normaal"/>
+    <w:link w:val="SubtitelTeken"/>
+    <w:uiPriority w:val="11"/>
+    <w:qFormat/>
+    <w:rsid w:val="00432023"/>
+    <w:pPr>
+      <w:numPr>
+        <w:ilvl w:val="1"/>
+      </w:numPr>
+    </w:pPr>
+    <w:rPr>
+      <w:rFonts w:asciiTheme="majorHAnsi" w:eastAsiaTheme="majorEastAsia" w:hAnsiTheme="majorHAnsi" w:cstheme="majorBidi"/>
+      <w:i/>
+      <w:iCs/>
+      <w:color w:val="4F81BD" w:themeColor="accent1"/>
+      <w:spacing w:val="15"/>
+    </w:rPr>
+  </w:style>
+  <w:style w:type="character" w:customStyle="1" w:styleId="SubtitelTeken">
+    <w:name w:val="Subtitel Teken"/>
+    <w:basedOn w:val="Standaardalinea-lettertype"/>
+    <w:link w:val="Subtitel"/>
+    <w:uiPriority w:val="11"/>
+    <w:rsid w:val="00432023"/>
+    <w:rPr>
+      <w:rFonts w:asciiTheme="majorHAnsi" w:eastAsiaTheme="majorEastAsia" w:hAnsiTheme="majorHAnsi" w:cstheme="majorBidi"/>
+      <w:i/>
+      <w:iCs/>
+      <w:color w:val="4F81BD" w:themeColor="accent1"/>
+      <w:spacing w:val="15"/>
+    </w:rPr>
+  </w:style>
+  <w:style w:type="table" w:styleId="Tabelraster">
+    <w:name w:val="Table Grid"/>
+    <w:basedOn w:val="Standaardtabel"/>
+    <w:uiPriority w:val="59"/>
+    <w:rsid w:val="00DD7489"/>
+    <w:tblPr>
+      <w:tblInd w:w="0" w:type="dxa"/>
+      <w:tblBorders>
+        <w:top w:val="single" w:sz="4" w:space="0" w:color="auto"/>
+        <w:left w:val="single" w:sz="4" w:space="0" w:color="auto"/>
+        <w:bottom w:val="single" w:sz="4" w:space="0" w:color="auto"/>
+        <w:right w:val="single" w:sz="4" w:space="0" w:color="auto"/>
+        <w:insideH w:val="single" w:sz="4" w:space="0" w:color="auto"/>
+        <w:insideV w:val="single" w:sz="4" w:space="0" w:color="auto"/>
+      </w:tblBorders>
+      <w:tblCellMar>
+        <w:top w:w="0" w:type="dxa"/>
+        <w:left w:w="108" w:type="dxa"/>
+        <w:bottom w:w="0" w:type="dxa"/>
+        <w:right w:w="108" w:type="dxa"/>
+      </w:tblCellMar>
+    </w:tblPr>
+  </w:style>
+  <w:style w:type="character" w:customStyle="1" w:styleId="Kop3Teken">
+    <w:name w:val="Kop 3 Teken"/>
     <w:basedOn w:val="Standaardalinea-lettertype"/>
     <w:link w:val="Kop3"/>
     <w:uiPriority w:val="9"/>
@@ -5294,7 +5924,7 @@
 </file>
 
 <file path=customXml/itemProps1.xml><?xml version="1.0" encoding="utf-8"?>
-<ds:datastoreItem xmlns:ds="http://schemas.openxmlformats.org/officeDocument/2006/customXml" ds:itemID="{4E78E217-04E3-4E76-93C1-DC640BD0E9A5}">
+<ds:datastoreItem xmlns:ds="http://schemas.openxmlformats.org/officeDocument/2006/customXml" ds:itemID="{E2847544-1BE3-AB45-A1CD-287EE9F9405C}">
   <ds:schemaRefs>
     <ds:schemaRef ds:uri="http://schemas.openxmlformats.org/officeDocument/2006/bibliography"/>
   </ds:schemaRefs>

</xml_diff>